<commit_message>
still working on results
</commit_message>
<xml_diff>
--- a/RESULTS.docx
+++ b/RESULTS.docx
@@ -1320,6 +1320,12 @@
         <w:rPr>
           <w:rFonts w:eastAsiaTheme="minorEastAsia"/>
         </w:rPr>
+        <w:t>the residuals from past price (</w:t>
+      </w:r>
+      <w:r>
+        <w:rPr>
+          <w:rFonts w:eastAsiaTheme="minorEastAsia"/>
+        </w:rPr>
         <w:t>unobserved inputs into past price,</w:t>
       </w:r>
       <w:r>
@@ -1332,25 +1338,25 @@
         <w:rPr>
           <w:rFonts w:eastAsiaTheme="minorEastAsia"/>
         </w:rPr>
-        <w:t>bidding activity,</w:t>
-      </w:r>
-      <w:r>
-        <w:rPr>
-          <w:rFonts w:eastAsiaTheme="minorEastAsia"/>
-        </w:rPr>
-        <w:t xml:space="preserve"> are </w:t>
-      </w:r>
-      <w:r>
-        <w:rPr>
-          <w:rFonts w:eastAsiaTheme="minorEastAsia"/>
-        </w:rPr>
-        <w:t xml:space="preserve">much </w:t>
-      </w:r>
-      <w:r>
-        <w:rPr>
-          <w:rFonts w:eastAsiaTheme="minorEastAsia"/>
-        </w:rPr>
-        <w:t xml:space="preserve">stronger than </w:t>
+        <w:t xml:space="preserve">bidding activity) </w:t>
+      </w:r>
+      <w:r>
+        <w:rPr>
+          <w:rFonts w:eastAsiaTheme="minorEastAsia"/>
+        </w:rPr>
+        <w:t xml:space="preserve">are much </w:t>
+      </w:r>
+      <w:r>
+        <w:rPr>
+          <w:rFonts w:eastAsiaTheme="minorEastAsia"/>
+        </w:rPr>
+        <w:t>strong</w:t>
+      </w:r>
+      <w:r>
+        <w:rPr>
+          <w:rFonts w:eastAsiaTheme="minorEastAsia"/>
+        </w:rPr>
+        <w:t xml:space="preserve"> than </w:t>
       </w:r>
       <w:r>
         <w:rPr>
@@ -1380,7 +1386,37 @@
         <w:rPr>
           <w:rFonts w:eastAsiaTheme="minorEastAsia"/>
         </w:rPr>
-        <w:t>).</w:t>
+        <w:t>)</w:t>
+      </w:r>
+      <w:r>
+        <w:rPr>
+          <w:rFonts w:eastAsiaTheme="minorEastAsia"/>
+        </w:rPr>
+        <w:t>, which</w:t>
+      </w:r>
+      <w:r>
+        <w:rPr>
+          <w:rFonts w:eastAsiaTheme="minorEastAsia"/>
+        </w:rPr>
+        <w:t xml:space="preserve"> differs from</w:t>
+      </w:r>
+      <w:r>
+        <w:rPr>
+          <w:rFonts w:eastAsiaTheme="minorEastAsia"/>
+        </w:rPr>
+        <w:t xml:space="preserve"> the results of</w:t>
+      </w:r>
+      <w:r>
+        <w:rPr>
+          <w:rFonts w:eastAsiaTheme="minorEastAsia"/>
+        </w:rPr>
+        <w:t xml:space="preserve"> Beggs &amp; Graddy</w:t>
+      </w:r>
+      <w:r>
+        <w:rPr>
+          <w:rFonts w:eastAsiaTheme="minorEastAsia"/>
+        </w:rPr>
+        <w:t>.</w:t>
       </w:r>
       <w:r>
         <w:rPr>
@@ -1392,7 +1428,13 @@
         <w:rPr>
           <w:rFonts w:eastAsiaTheme="minorEastAsia"/>
         </w:rPr>
-        <w:t xml:space="preserve">One explanation would be </w:t>
+        <w:t>One explanation c</w:t>
+      </w:r>
+      <w:r>
+        <w:rPr>
+          <w:rFonts w:eastAsiaTheme="minorEastAsia"/>
+        </w:rPr>
+        <w:t xml:space="preserve">ould be </w:t>
       </w:r>
       <w:r>
         <w:rPr>
@@ -1428,7 +1470,19 @@
         <w:rPr>
           <w:rFonts w:eastAsiaTheme="minorEastAsia"/>
         </w:rPr>
-        <w:t xml:space="preserve"> are passed across collectors and renowned museums</w:t>
+        <w:t xml:space="preserve"> trade ownership</w:t>
+      </w:r>
+      <w:r>
+        <w:rPr>
+          <w:rFonts w:eastAsiaTheme="minorEastAsia"/>
+        </w:rPr>
+        <w:t xml:space="preserve"> across </w:t>
+      </w:r>
+      <w:r>
+        <w:rPr>
+          <w:rFonts w:eastAsiaTheme="minorEastAsia"/>
+        </w:rPr>
+        <w:t>collectors and museums</w:t>
       </w:r>
       <w:r>
         <w:rPr>
@@ -1482,13 +1536,594 @@
         <w:rPr>
           <w:rFonts w:eastAsiaTheme="minorEastAsia"/>
         </w:rPr>
-        <w:t>hedonic value or even past price information.</w:t>
+        <w:t>hedonic value or even past price</w:t>
+      </w:r>
+      <w:r>
+        <w:rPr>
+          <w:rFonts w:eastAsiaTheme="minorEastAsia"/>
+        </w:rPr>
+        <w:t xml:space="preserve"> anchors</w:t>
+      </w:r>
+      <w:r>
+        <w:rPr>
+          <w:rFonts w:eastAsiaTheme="minorEastAsia"/>
+        </w:rPr>
+        <w:t>.</w:t>
       </w:r>
       <w:r>
         <w:rPr>
           <w:rFonts w:eastAsiaTheme="minorEastAsia"/>
         </w:rPr>
         <w:t xml:space="preserve"> </w:t>
+      </w:r>
+      <w:r>
+        <w:rPr>
+          <w:rFonts w:eastAsiaTheme="minorEastAsia"/>
+        </w:rPr>
+        <w:t xml:space="preserve">We do find </w:t>
+      </w:r>
+      <w:r>
+        <w:rPr>
+          <w:rFonts w:eastAsiaTheme="minorEastAsia"/>
+        </w:rPr>
+        <w:t xml:space="preserve">a weaker impact of </w:t>
+      </w:r>
+      <w:r>
+        <w:rPr>
+          <w:rFonts w:eastAsiaTheme="minorEastAsia"/>
+        </w:rPr>
+        <w:t xml:space="preserve">the </w:t>
+      </w:r>
+      <w:r>
+        <w:rPr>
+          <w:rFonts w:eastAsiaTheme="minorEastAsia"/>
+        </w:rPr>
+        <w:t xml:space="preserve">past </w:t>
+      </w:r>
+      <w:r>
+        <w:rPr>
+          <w:rFonts w:eastAsiaTheme="minorEastAsia"/>
+        </w:rPr>
+        <w:t xml:space="preserve">residuals </w:t>
+      </w:r>
+      <w:r>
+        <w:rPr>
+          <w:rFonts w:eastAsiaTheme="minorEastAsia"/>
+        </w:rPr>
+        <w:t>on current price</w:t>
+      </w:r>
+      <w:r>
+        <w:rPr>
+          <w:rFonts w:eastAsiaTheme="minorEastAsia"/>
+        </w:rPr>
+        <w:t xml:space="preserve"> in the case of Contemporary art</w:t>
+      </w:r>
+      <w:r>
+        <w:rPr>
+          <w:rFonts w:eastAsiaTheme="minorEastAsia"/>
+        </w:rPr>
+        <w:t>,</w:t>
+      </w:r>
+      <w:r>
+        <w:rPr>
+          <w:rFonts w:eastAsiaTheme="minorEastAsia"/>
+        </w:rPr>
+        <w:t xml:space="preserve"> a result which is </w:t>
+      </w:r>
+      <w:r>
+        <w:rPr>
+          <w:rFonts w:eastAsiaTheme="minorEastAsia"/>
+        </w:rPr>
+        <w:lastRenderedPageBreak/>
+        <w:t>shared by</w:t>
+      </w:r>
+      <w:r>
+        <w:rPr>
+          <w:rFonts w:eastAsiaTheme="minorEastAsia"/>
+        </w:rPr>
+        <w:t xml:space="preserve"> </w:t>
+      </w:r>
+      <w:r>
+        <w:rPr>
+          <w:rFonts w:eastAsiaTheme="minorEastAsia"/>
+        </w:rPr>
+        <w:t>Beggs &amp; Graddy</w:t>
+      </w:r>
+      <w:r>
+        <w:rPr>
+          <w:rFonts w:eastAsiaTheme="minorEastAsia"/>
+        </w:rPr>
+        <w:t>.</w:t>
+      </w:r>
+      <w:r>
+        <w:rPr>
+          <w:rFonts w:eastAsiaTheme="minorEastAsia"/>
+        </w:rPr>
+        <w:t xml:space="preserve"> </w:t>
+      </w:r>
+      <w:r>
+        <w:rPr>
+          <w:rFonts w:eastAsiaTheme="minorEastAsia"/>
+        </w:rPr>
+        <w:t xml:space="preserve">They </w:t>
+      </w:r>
+      <w:r>
+        <w:rPr>
+          <w:rFonts w:eastAsiaTheme="minorEastAsia"/>
+        </w:rPr>
+        <w:t xml:space="preserve">attribute this </w:t>
+      </w:r>
+      <w:r>
+        <w:rPr>
+          <w:rFonts w:eastAsiaTheme="minorEastAsia"/>
+        </w:rPr>
+        <w:t xml:space="preserve">to </w:t>
+      </w:r>
+      <w:r>
+        <w:rPr>
+          <w:rFonts w:eastAsiaTheme="minorEastAsia"/>
+        </w:rPr>
+        <w:t>the</w:t>
+      </w:r>
+      <w:r>
+        <w:rPr>
+          <w:rFonts w:eastAsiaTheme="minorEastAsia"/>
+        </w:rPr>
+        <w:t xml:space="preserve"> </w:t>
+      </w:r>
+      <w:r>
+        <w:rPr>
+          <w:rFonts w:eastAsiaTheme="minorEastAsia"/>
+        </w:rPr>
+        <w:t xml:space="preserve">heavy </w:t>
+      </w:r>
+      <w:r>
+        <w:rPr>
+          <w:rFonts w:eastAsiaTheme="minorEastAsia"/>
+        </w:rPr>
+        <w:t>time-dependent variation in</w:t>
+      </w:r>
+      <w:r>
+        <w:rPr>
+          <w:rFonts w:eastAsiaTheme="minorEastAsia"/>
+        </w:rPr>
+        <w:t xml:space="preserve"> </w:t>
+      </w:r>
+      <w:r>
+        <w:rPr>
+          <w:rFonts w:eastAsiaTheme="minorEastAsia"/>
+        </w:rPr>
+        <w:t>prices</w:t>
+      </w:r>
+      <w:r>
+        <w:rPr>
+          <w:rFonts w:eastAsiaTheme="minorEastAsia"/>
+        </w:rPr>
+        <w:t xml:space="preserve"> i</w:t>
+      </w:r>
+      <w:r>
+        <w:rPr>
+          <w:rFonts w:eastAsiaTheme="minorEastAsia"/>
+        </w:rPr>
+        <w:t>n this Contemporary art dataset</w:t>
+      </w:r>
+      <w:r>
+        <w:rPr>
+          <w:rFonts w:eastAsiaTheme="minorEastAsia"/>
+        </w:rPr>
+        <w:t xml:space="preserve"> (not shown here),</w:t>
+      </w:r>
+      <w:r>
+        <w:rPr>
+          <w:rFonts w:eastAsiaTheme="minorEastAsia"/>
+        </w:rPr>
+        <w:t xml:space="preserve"> which</w:t>
+      </w:r>
+      <w:r>
+        <w:rPr>
+          <w:rFonts w:eastAsiaTheme="minorEastAsia"/>
+        </w:rPr>
+        <w:t xml:space="preserve"> suggests</w:t>
+      </w:r>
+      <w:r>
+        <w:rPr>
+          <w:rFonts w:eastAsiaTheme="minorEastAsia"/>
+        </w:rPr>
+        <w:t xml:space="preserve"> </w:t>
+      </w:r>
+      <w:r>
+        <w:rPr>
+          <w:rFonts w:eastAsiaTheme="minorEastAsia"/>
+        </w:rPr>
+        <w:t xml:space="preserve">past prices would not </w:t>
+      </w:r>
+      <w:r>
+        <w:rPr>
+          <w:rFonts w:eastAsiaTheme="minorEastAsia"/>
+        </w:rPr>
+        <w:t xml:space="preserve">serve as </w:t>
+      </w:r>
+      <w:r>
+        <w:rPr>
+          <w:rFonts w:eastAsiaTheme="minorEastAsia"/>
+        </w:rPr>
+        <w:t>meaningful anchors.</w:t>
+      </w:r>
+      <w:r>
+        <w:rPr>
+          <w:rFonts w:eastAsiaTheme="minorEastAsia"/>
+        </w:rPr>
+        <w:t xml:space="preserve"> W</w:t>
+      </w:r>
+      <w:r>
+        <w:rPr>
+          <w:rFonts w:eastAsiaTheme="minorEastAsia"/>
+        </w:rPr>
+        <w:t xml:space="preserve">e </w:t>
+      </w:r>
+      <w:r>
+        <w:rPr>
+          <w:rFonts w:eastAsiaTheme="minorEastAsia"/>
+        </w:rPr>
+        <w:t xml:space="preserve">also replicated their </w:t>
+      </w:r>
+      <w:r>
+        <w:rPr>
+          <w:rFonts w:eastAsiaTheme="minorEastAsia"/>
+        </w:rPr>
+        <w:t xml:space="preserve">discovery </w:t>
+      </w:r>
+      <w:r>
+        <w:rPr>
+          <w:rFonts w:eastAsiaTheme="minorEastAsia"/>
+        </w:rPr>
+        <w:t xml:space="preserve">of </w:t>
+      </w:r>
+      <w:r>
+        <w:rPr>
+          <w:rFonts w:eastAsiaTheme="minorEastAsia"/>
+        </w:rPr>
+        <w:t>relatively</w:t>
+      </w:r>
+      <w:r>
+        <w:rPr>
+          <w:rFonts w:eastAsiaTheme="minorEastAsia"/>
+        </w:rPr>
+        <w:t xml:space="preserve"> small</w:t>
+      </w:r>
+      <w:r>
+        <w:rPr>
+          <w:rFonts w:eastAsiaTheme="minorEastAsia"/>
+        </w:rPr>
+        <w:t xml:space="preserve"> time</w:t>
+      </w:r>
+      <w:r>
+        <w:rPr>
+          <w:rFonts w:eastAsiaTheme="minorEastAsia"/>
+        </w:rPr>
+        <w:t xml:space="preserve"> coefficients</w:t>
+      </w:r>
+      <w:r>
+        <w:rPr>
+          <w:rFonts w:eastAsiaTheme="minorEastAsia"/>
+        </w:rPr>
+        <w:t>,</w:t>
+      </w:r>
+      <w:r>
+        <w:rPr>
+          <w:rFonts w:eastAsiaTheme="minorEastAsia"/>
+        </w:rPr>
+        <w:t xml:space="preserve"> </w:t>
+      </w:r>
+      <w:r>
+        <w:rPr>
+          <w:rFonts w:eastAsiaTheme="minorEastAsia"/>
+        </w:rPr>
+        <w:t>particularly for Contemporary art.</w:t>
+      </w:r>
+      <w:r>
+        <w:rPr>
+          <w:rFonts w:eastAsiaTheme="minorEastAsia"/>
+        </w:rPr>
+        <w:t xml:space="preserve"> </w:t>
+      </w:r>
+      <w:r>
+        <w:rPr>
+          <w:rFonts w:eastAsiaTheme="minorEastAsia"/>
+        </w:rPr>
+        <w:t xml:space="preserve">This </w:t>
+      </w:r>
+      <w:r>
+        <w:rPr>
+          <w:rFonts w:eastAsiaTheme="minorEastAsia"/>
+        </w:rPr>
+        <w:t xml:space="preserve">indicates that </w:t>
+      </w:r>
+      <w:r>
+        <w:rPr>
+          <w:rFonts w:eastAsiaTheme="minorEastAsia"/>
+        </w:rPr>
+        <w:t xml:space="preserve">the specific number of months </w:t>
+      </w:r>
+      <w:r>
+        <w:rPr>
+          <w:rFonts w:eastAsiaTheme="minorEastAsia"/>
+        </w:rPr>
+        <w:t xml:space="preserve">between sales </w:t>
+      </w:r>
+      <w:r>
+        <w:rPr>
+          <w:rFonts w:eastAsiaTheme="minorEastAsia"/>
+        </w:rPr>
+        <w:t xml:space="preserve">seems to </w:t>
+      </w:r>
+      <w:r>
+        <w:rPr>
+          <w:rFonts w:eastAsiaTheme="minorEastAsia"/>
+        </w:rPr>
+        <w:t xml:space="preserve">not be a major influence in </w:t>
+      </w:r>
+      <w:r>
+        <w:rPr>
+          <w:rFonts w:eastAsiaTheme="minorEastAsia"/>
+        </w:rPr>
+        <w:t xml:space="preserve">determining the </w:t>
+      </w:r>
+      <w:r>
+        <w:rPr>
+          <w:rFonts w:eastAsiaTheme="minorEastAsia"/>
+        </w:rPr>
+        <w:t xml:space="preserve">current </w:t>
+      </w:r>
+      <w:r>
+        <w:rPr>
+          <w:rFonts w:eastAsiaTheme="minorEastAsia"/>
+        </w:rPr>
+        <w:t xml:space="preserve">price of </w:t>
+      </w:r>
+      <w:r>
+        <w:rPr>
+          <w:rFonts w:eastAsiaTheme="minorEastAsia"/>
+        </w:rPr>
+        <w:t>a work.</w:t>
+      </w:r>
+      <w:r>
+        <w:rPr>
+          <w:rFonts w:eastAsiaTheme="minorEastAsia"/>
+        </w:rPr>
+        <w:t xml:space="preserve"> Finally, </w:t>
+      </w:r>
+      <w:r>
+        <w:rPr>
+          <w:rFonts w:eastAsiaTheme="minorEastAsia"/>
+        </w:rPr>
+        <w:t xml:space="preserve">our </w:t>
+      </w:r>
+      <w:r>
+        <w:rPr>
+          <w:rFonts w:eastAsiaTheme="minorEastAsia"/>
+        </w:rPr>
+        <w:t xml:space="preserve">anchoring </w:t>
+      </w:r>
+      <w:r>
+        <w:rPr>
+          <w:rFonts w:eastAsiaTheme="minorEastAsia"/>
+        </w:rPr>
+        <w:t xml:space="preserve">regressions also share </w:t>
+      </w:r>
+      <w:r>
+        <w:rPr>
+          <w:rFonts w:eastAsiaTheme="minorEastAsia"/>
+        </w:rPr>
+        <w:t xml:space="preserve">the </w:t>
+      </w:r>
+      <w:r>
+        <w:rPr>
+          <w:rFonts w:eastAsiaTheme="minorEastAsia"/>
+        </w:rPr>
+        <w:t>very high</w:t>
+      </w:r>
+      <m:oMath>
+        <m:r>
+          <w:rPr>
+            <w:rFonts w:ascii="Cambria Math" w:eastAsiaTheme="minorEastAsia" w:hAnsi="Cambria Math"/>
+          </w:rPr>
+          <m:t xml:space="preserve"> </m:t>
+        </m:r>
+        <m:sSup>
+          <m:sSupPr>
+            <m:ctrlPr>
+              <w:rPr>
+                <w:rFonts w:ascii="Cambria Math" w:eastAsiaTheme="minorEastAsia" w:hAnsi="Cambria Math"/>
+                <w:i/>
+              </w:rPr>
+            </m:ctrlPr>
+          </m:sSupPr>
+          <m:e>
+            <m:r>
+              <w:rPr>
+                <w:rFonts w:ascii="Cambria Math" w:eastAsiaTheme="minorEastAsia" w:hAnsi="Cambria Math"/>
+              </w:rPr>
+              <m:t>R</m:t>
+            </m:r>
+          </m:e>
+          <m:sup>
+            <m:r>
+              <w:rPr>
+                <w:rFonts w:ascii="Cambria Math" w:eastAsiaTheme="minorEastAsia" w:hAnsi="Cambria Math"/>
+              </w:rPr>
+              <m:t>2</m:t>
+            </m:r>
+          </m:sup>
+        </m:sSup>
+      </m:oMath>
+      <w:r>
+        <w:rPr>
+          <w:rFonts w:eastAsiaTheme="minorEastAsia"/>
+        </w:rPr>
+        <w:t xml:space="preserve"> </w:t>
+      </w:r>
+      <w:r>
+        <w:rPr>
+          <w:rFonts w:eastAsiaTheme="minorEastAsia"/>
+        </w:rPr>
+        <w:t>and adjusted</w:t>
+      </w:r>
+      <m:oMath>
+        <m:r>
+          <w:rPr>
+            <w:rFonts w:ascii="Cambria Math" w:eastAsiaTheme="minorEastAsia" w:hAnsi="Cambria Math"/>
+          </w:rPr>
+          <m:t xml:space="preserve"> </m:t>
+        </m:r>
+        <m:sSup>
+          <m:sSupPr>
+            <m:ctrlPr>
+              <w:rPr>
+                <w:rFonts w:ascii="Cambria Math" w:eastAsiaTheme="minorEastAsia" w:hAnsi="Cambria Math"/>
+                <w:i/>
+              </w:rPr>
+            </m:ctrlPr>
+          </m:sSupPr>
+          <m:e>
+            <m:r>
+              <w:rPr>
+                <w:rFonts w:ascii="Cambria Math" w:eastAsiaTheme="minorEastAsia" w:hAnsi="Cambria Math"/>
+              </w:rPr>
+              <m:t>R</m:t>
+            </m:r>
+          </m:e>
+          <m:sup>
+            <m:r>
+              <w:rPr>
+                <w:rFonts w:ascii="Cambria Math" w:eastAsiaTheme="minorEastAsia" w:hAnsi="Cambria Math"/>
+              </w:rPr>
+              <m:t>2</m:t>
+            </m:r>
+          </m:sup>
+        </m:sSup>
+      </m:oMath>
+      <w:r>
+        <w:rPr>
+          <w:rFonts w:eastAsiaTheme="minorEastAsia"/>
+        </w:rPr>
+        <w:t xml:space="preserve"> </w:t>
+      </w:r>
+      <w:r>
+        <w:rPr>
+          <w:rFonts w:eastAsiaTheme="minorEastAsia"/>
+        </w:rPr>
+        <w:t>values</w:t>
+      </w:r>
+      <w:r>
+        <w:rPr>
+          <w:rFonts w:eastAsiaTheme="minorEastAsia"/>
+        </w:rPr>
+        <w:t xml:space="preserve"> of Beggs &amp; Graddy</w:t>
+      </w:r>
+      <w:r>
+        <w:rPr>
+          <w:rFonts w:eastAsiaTheme="minorEastAsia"/>
+        </w:rPr>
+        <w:t xml:space="preserve">, indicating </w:t>
+      </w:r>
+      <w:r>
+        <w:rPr>
+          <w:rFonts w:eastAsiaTheme="minorEastAsia"/>
+        </w:rPr>
+        <w:t xml:space="preserve">that </w:t>
+      </w:r>
+      <w:r>
+        <w:rPr>
+          <w:rFonts w:eastAsiaTheme="minorEastAsia"/>
+        </w:rPr>
+        <w:t xml:space="preserve">much of the variation </w:t>
+      </w:r>
+      <w:r>
+        <w:rPr>
+          <w:rFonts w:eastAsiaTheme="minorEastAsia"/>
+        </w:rPr>
+        <w:t xml:space="preserve">in </w:t>
+      </w:r>
+      <w:r>
+        <w:rPr>
+          <w:rFonts w:eastAsiaTheme="minorEastAsia"/>
+        </w:rPr>
+        <w:t xml:space="preserve">hammer </w:t>
+      </w:r>
+      <w:r>
+        <w:rPr>
+          <w:rFonts w:eastAsiaTheme="minorEastAsia"/>
+        </w:rPr>
+        <w:t>prices is explained by this</w:t>
+      </w:r>
+      <w:r>
+        <w:rPr>
+          <w:rFonts w:eastAsiaTheme="minorEastAsia"/>
+        </w:rPr>
+        <w:t xml:space="preserve"> model.</w:t>
+      </w:r>
+      <w:r>
+        <w:rPr>
+          <w:rFonts w:eastAsiaTheme="minorEastAsia"/>
+        </w:rPr>
+        <w:t xml:space="preserve"> </w:t>
+      </w:r>
+    </w:p>
+    <w:p>
+      <w:pPr>
+        <w:spacing w:before="240" w:line="480" w:lineRule="auto"/>
+        <w:rPr>
+          <w:rFonts w:eastAsiaTheme="minorEastAsia"/>
+        </w:rPr>
+      </w:pPr>
+      <w:r>
+        <w:rPr>
+          <w:rFonts w:eastAsiaTheme="minorEastAsia"/>
+        </w:rPr>
+        <w:t>In addition to Impressionist and Contemporary art, w</w:t>
+      </w:r>
+      <w:r>
+        <w:rPr>
+          <w:rFonts w:eastAsiaTheme="minorEastAsia"/>
+        </w:rPr>
+        <w:t xml:space="preserve">e also </w:t>
+      </w:r>
+      <w:r>
+        <w:rPr>
+          <w:rFonts w:eastAsiaTheme="minorEastAsia"/>
+        </w:rPr>
+        <w:t xml:space="preserve">ran </w:t>
+      </w:r>
+      <w:r>
+        <w:rPr>
+          <w:rFonts w:eastAsiaTheme="minorEastAsia"/>
+        </w:rPr>
+        <w:t xml:space="preserve">their original </w:t>
+      </w:r>
+      <w:r>
+        <w:rPr>
+          <w:rFonts w:eastAsiaTheme="minorEastAsia"/>
+        </w:rPr>
+        <w:t xml:space="preserve">anchoring regression </w:t>
+      </w:r>
+      <w:r>
+        <w:rPr>
+          <w:rFonts w:eastAsiaTheme="minorEastAsia"/>
+        </w:rPr>
+        <w:t>on our new dataset</w:t>
+      </w:r>
+      <w:r>
+        <w:rPr>
+          <w:rFonts w:eastAsiaTheme="minorEastAsia"/>
+        </w:rPr>
+        <w:t xml:space="preserve"> of </w:t>
+      </w:r>
+      <w:r>
+        <w:rPr>
+          <w:rFonts w:eastAsiaTheme="minorEastAsia"/>
+        </w:rPr>
+        <w:t>recent assorted painting sales.</w:t>
       </w:r>
       <w:bookmarkStart w:id="0" w:name="_GoBack"/>
       <w:bookmarkEnd w:id="0"/>
@@ -1505,37 +2140,14 @@
         <w:rPr>
           <w:rFonts w:eastAsiaTheme="minorEastAsia"/>
         </w:rPr>
-        <w:t>(</w:t>
-      </w:r>
-      <w:r>
-        <w:rPr>
-          <w:rFonts w:eastAsiaTheme="minorEastAsia"/>
-        </w:rPr>
-        <w:t xml:space="preserve">5% </w:t>
-      </w:r>
-      <w:r>
-        <w:rPr>
-          <w:rFonts w:eastAsiaTheme="minorEastAsia"/>
-        </w:rPr>
-        <w:t>increase for Impressionist,</w:t>
-      </w:r>
-      <w:r>
-        <w:rPr>
-          <w:rFonts w:eastAsiaTheme="minorEastAsia"/>
-        </w:rPr>
-        <w:t xml:space="preserve"> 1.9% for Contemporary)</w:t>
-      </w:r>
-      <w:r>
-        <w:rPr>
-          <w:rFonts w:eastAsiaTheme="minorEastAsia"/>
-        </w:rPr>
-        <w:t>.</w:t>
-      </w:r>
-      <w:r>
-        <w:rPr>
-          <w:rFonts w:eastAsiaTheme="minorEastAsia"/>
-        </w:rPr>
-        <w:t xml:space="preserve"> </w:t>
+        <w:tab/>
+        <w:t xml:space="preserve">Running anchoring regression for </w:t>
+      </w:r>
+      <w:r>
+        <w:rPr>
+          <w:rFonts w:eastAsiaTheme="minorEastAsia"/>
+        </w:rPr>
+        <w:t>our new data</w:t>
       </w:r>
     </w:p>
     <w:p>
@@ -1550,62 +2162,37 @@
         <w:rPr>
           <w:rFonts w:eastAsiaTheme="minorEastAsia"/>
         </w:rPr>
-        <w:lastRenderedPageBreak/>
-        <w:t xml:space="preserve">than </w:t>
-      </w:r>
-      <w:r>
-        <w:rPr>
-          <w:rFonts w:eastAsiaTheme="minorEastAsia"/>
-        </w:rPr>
-        <w:t xml:space="preserve">Beggs &amp; Graddy </w:t>
-      </w:r>
-      <w:r>
-        <w:rPr>
-          <w:rFonts w:eastAsiaTheme="minorEastAsia"/>
-        </w:rPr>
-        <w:t>find</w:t>
-      </w:r>
-      <w:r>
-        <w:rPr>
-          <w:rFonts w:eastAsiaTheme="minorEastAsia"/>
-        </w:rPr>
-        <w:t xml:space="preserve"> (</w:t>
-      </w:r>
-      <w:r>
-        <w:rPr>
-          <w:rFonts w:eastAsiaTheme="minorEastAsia"/>
-        </w:rPr>
-        <w:t xml:space="preserve">3.2% </w:t>
-      </w:r>
-      <w:r>
-        <w:rPr>
-          <w:rFonts w:eastAsiaTheme="minorEastAsia"/>
-        </w:rPr>
-        <w:t>for Impressionist, 3.8</w:t>
-      </w:r>
-      <w:r>
-        <w:rPr>
-          <w:rFonts w:eastAsiaTheme="minorEastAsia"/>
-        </w:rPr>
-        <w:t xml:space="preserve">% for </w:t>
-      </w:r>
-      <w:r>
-        <w:rPr>
-          <w:rFonts w:eastAsiaTheme="minorEastAsia"/>
-        </w:rPr>
-        <w:t>Contemporary).</w:t>
+        <w:t>(</w:t>
+      </w:r>
+      <w:r>
+        <w:rPr>
+          <w:rFonts w:eastAsiaTheme="minorEastAsia"/>
+        </w:rPr>
+        <w:t xml:space="preserve">5% </w:t>
+      </w:r>
+      <w:r>
+        <w:rPr>
+          <w:rFonts w:eastAsiaTheme="minorEastAsia"/>
+        </w:rPr>
+        <w:t>increase for Impressionist,</w:t>
+      </w:r>
+      <w:r>
+        <w:rPr>
+          <w:rFonts w:eastAsiaTheme="minorEastAsia"/>
+        </w:rPr>
+        <w:t xml:space="preserve"> 1.9% for Contemporary)</w:t>
+      </w:r>
+      <w:r>
+        <w:rPr>
+          <w:rFonts w:eastAsiaTheme="minorEastAsia"/>
+        </w:rPr>
+        <w:t>.</w:t>
       </w:r>
       <w:r>
         <w:rPr>
           <w:rFonts w:eastAsiaTheme="minorEastAsia"/>
         </w:rPr>
         <w:t xml:space="preserve"> </w:t>
-      </w:r>
-      <w:r>
-        <w:rPr>
-          <w:rFonts w:eastAsiaTheme="minorEastAsia"/>
-        </w:rPr>
-        <w:t xml:space="preserve">One explanation could be that </w:t>
       </w:r>
     </w:p>
     <w:p>
@@ -1620,7 +2207,49 @@
         <w:rPr>
           <w:rFonts w:eastAsiaTheme="minorEastAsia"/>
         </w:rPr>
-        <w:t>R squared</w:t>
+        <w:t xml:space="preserve">than </w:t>
+      </w:r>
+      <w:r>
+        <w:rPr>
+          <w:rFonts w:eastAsiaTheme="minorEastAsia"/>
+        </w:rPr>
+        <w:t xml:space="preserve">Beggs &amp; Graddy </w:t>
+      </w:r>
+      <w:r>
+        <w:rPr>
+          <w:rFonts w:eastAsiaTheme="minorEastAsia"/>
+        </w:rPr>
+        <w:t>find</w:t>
+      </w:r>
+      <w:r>
+        <w:rPr>
+          <w:rFonts w:eastAsiaTheme="minorEastAsia"/>
+        </w:rPr>
+        <w:t xml:space="preserve"> (</w:t>
+      </w:r>
+      <w:r>
+        <w:rPr>
+          <w:rFonts w:eastAsiaTheme="minorEastAsia"/>
+        </w:rPr>
+        <w:t xml:space="preserve">3.2% </w:t>
+      </w:r>
+      <w:r>
+        <w:rPr>
+          <w:rFonts w:eastAsiaTheme="minorEastAsia"/>
+        </w:rPr>
+        <w:t>for Impressionist, 3.8</w:t>
+      </w:r>
+      <w:r>
+        <w:rPr>
+          <w:rFonts w:eastAsiaTheme="minorEastAsia"/>
+        </w:rPr>
+        <w:t xml:space="preserve">% for </w:t>
+      </w:r>
+      <w:r>
+        <w:rPr>
+          <w:rFonts w:eastAsiaTheme="minorEastAsia"/>
+        </w:rPr>
+        <w:t>Contemporary).</w:t>
       </w:r>
       <w:r>
         <w:rPr>
@@ -1632,7 +2261,7 @@
         <w:rPr>
           <w:rFonts w:eastAsiaTheme="minorEastAsia"/>
         </w:rPr>
-        <w:t>s</w:t>
+        <w:t xml:space="preserve">One explanation could be that </w:t>
       </w:r>
     </w:p>
     <w:p>
@@ -1647,7 +2276,19 @@
         <w:rPr>
           <w:rFonts w:eastAsiaTheme="minorEastAsia"/>
         </w:rPr>
-        <w:tab/>
+        <w:t>R squared</w:t>
+      </w:r>
+      <w:r>
+        <w:rPr>
+          <w:rFonts w:eastAsiaTheme="minorEastAsia"/>
+        </w:rPr>
+        <w:t xml:space="preserve"> </w:t>
+      </w:r>
+      <w:r>
+        <w:rPr>
+          <w:rFonts w:eastAsiaTheme="minorEastAsia"/>
+        </w:rPr>
+        <w:t>s</w:t>
       </w:r>
     </w:p>
     <w:p>
@@ -1658,6 +2299,12 @@
           <w:rFonts w:eastAsiaTheme="minorEastAsia"/>
         </w:rPr>
       </w:pPr>
+      <w:r>
+        <w:rPr>
+          <w:rFonts w:eastAsiaTheme="minorEastAsia"/>
+        </w:rPr>
+        <w:tab/>
+      </w:r>
     </w:p>
     <w:p>
       <w:pPr>
@@ -1667,10 +2314,20 @@
           <w:rFonts w:eastAsiaTheme="minorEastAsia"/>
         </w:rPr>
       </w:pPr>
-      <w:r>
-        <w:rPr>
-          <w:rFonts w:eastAsiaTheme="minorEastAsia"/>
-        </w:rPr>
+    </w:p>
+    <w:p>
+      <w:pPr>
+        <w:spacing w:before="240" w:line="480" w:lineRule="auto"/>
+        <w:ind w:firstLine="0"/>
+        <w:rPr>
+          <w:rFonts w:eastAsiaTheme="minorEastAsia"/>
+        </w:rPr>
+      </w:pPr>
+      <w:r>
+        <w:rPr>
+          <w:rFonts w:eastAsiaTheme="minorEastAsia"/>
+        </w:rPr>
+        <w:lastRenderedPageBreak/>
         <w:t>&lt;</w:t>
       </w:r>
       <w:r>

</xml_diff>

<commit_message>
finished draft of original anchoring regression
</commit_message>
<xml_diff>
--- a/RESULTS.docx
+++ b/RESULTS.docx
@@ -470,25 +470,103 @@
         <w:rPr>
           <w:rFonts w:eastAsiaTheme="minorEastAsia"/>
         </w:rPr>
-        <w:t>t to determining hedonic value.</w:t>
+        <w:t>t to determining hedonic value</w:t>
+      </w:r>
+      <w:r>
+        <w:rPr>
+          <w:rFonts w:eastAsiaTheme="minorEastAsia"/>
+        </w:rPr>
+        <w:t>.</w:t>
+      </w:r>
+      <w:r>
+        <w:rPr>
+          <w:rFonts w:eastAsiaTheme="minorEastAsia"/>
+        </w:rPr>
+        <w:t xml:space="preserve"> We do observe </w:t>
+      </w:r>
+      <w:r>
+        <w:rPr>
+          <w:rFonts w:eastAsiaTheme="minorEastAsia"/>
+        </w:rPr>
+        <w:t xml:space="preserve">that signature is more significant </w:t>
+      </w:r>
+      <w:r>
+        <w:rPr>
+          <w:rFonts w:eastAsiaTheme="minorEastAsia"/>
+        </w:rPr>
+        <w:t xml:space="preserve">for Impressionist </w:t>
+      </w:r>
+      <w:r>
+        <w:rPr>
+          <w:rFonts w:eastAsiaTheme="minorEastAsia"/>
+        </w:rPr>
+        <w:t xml:space="preserve">art </w:t>
+      </w:r>
+      <w:r>
+        <w:rPr>
+          <w:rFonts w:eastAsiaTheme="minorEastAsia"/>
+        </w:rPr>
+        <w:t xml:space="preserve">auctioned in </w:t>
+      </w:r>
+      <w:r>
+        <w:rPr>
+          <w:rFonts w:eastAsiaTheme="minorEastAsia"/>
+        </w:rPr>
+        <w:t xml:space="preserve">NYC, </w:t>
+      </w:r>
+      <w:r>
+        <w:rPr>
+          <w:rFonts w:eastAsiaTheme="minorEastAsia"/>
+        </w:rPr>
+        <w:t xml:space="preserve">while medium </w:t>
+      </w:r>
+      <w:r>
+        <w:rPr>
+          <w:rFonts w:eastAsiaTheme="minorEastAsia"/>
+        </w:rPr>
+        <w:t xml:space="preserve">is </w:t>
+      </w:r>
+      <w:r>
+        <w:rPr>
+          <w:rFonts w:eastAsiaTheme="minorEastAsia"/>
+        </w:rPr>
+        <w:t xml:space="preserve">probably </w:t>
+      </w:r>
+      <w:r>
+        <w:rPr>
+          <w:rFonts w:eastAsiaTheme="minorEastAsia"/>
+        </w:rPr>
+        <w:t xml:space="preserve">a </w:t>
+      </w:r>
+      <w:r>
+        <w:rPr>
+          <w:rFonts w:eastAsiaTheme="minorEastAsia"/>
+        </w:rPr>
+        <w:t xml:space="preserve">more significant factor </w:t>
+      </w:r>
+      <w:r>
+        <w:rPr>
+          <w:rFonts w:eastAsiaTheme="minorEastAsia"/>
+        </w:rPr>
+        <w:t xml:space="preserve">for that auctioned in London. </w:t>
+      </w:r>
+      <w:r>
+        <w:rPr>
+          <w:rFonts w:eastAsiaTheme="minorEastAsia"/>
+        </w:rPr>
+        <w:t>As a</w:t>
+      </w:r>
+      <w:r>
+        <w:rPr>
+          <w:rFonts w:eastAsiaTheme="minorEastAsia"/>
+        </w:rPr>
+        <w:t xml:space="preserve"> further</w:t>
       </w:r>
       <w:r>
         <w:rPr>
           <w:rFonts w:eastAsiaTheme="minorEastAsia"/>
         </w:rPr>
         <w:t xml:space="preserve"> </w:t>
-      </w:r>
-      <w:r>
-        <w:rPr>
-          <w:rFonts w:eastAsiaTheme="minorEastAsia"/>
-        </w:rPr>
-        <w:t>As a</w:t>
-      </w:r>
-      <w:r>
-        <w:rPr>
-          <w:rFonts w:eastAsiaTheme="minorEastAsia"/>
-        </w:rPr>
-        <w:t xml:space="preserve">n additional </w:t>
       </w:r>
       <w:r>
         <w:rPr>
@@ -668,6 +746,7 @@
         <w:rPr>
           <w:rFonts w:eastAsiaTheme="minorEastAsia"/>
         </w:rPr>
+        <w:lastRenderedPageBreak/>
         <w:t xml:space="preserve">Here, we attempt to </w:t>
       </w:r>
       <w:r>
@@ -794,14 +873,7 @@
         <w:rPr>
           <w:rFonts w:eastAsiaTheme="minorEastAsia"/>
         </w:rPr>
-        <w:t xml:space="preserve">e only </w:t>
-      </w:r>
-      <w:r>
-        <w:rPr>
-          <w:rFonts w:eastAsiaTheme="minorEastAsia"/>
-        </w:rPr>
-        <w:lastRenderedPageBreak/>
-        <w:t>consider sale price, but</w:t>
+        <w:t>e only consider sale price, but</w:t>
       </w:r>
       <w:r>
         <w:rPr>
@@ -1476,7 +1548,14 @@
         <w:rPr>
           <w:rFonts w:eastAsiaTheme="minorEastAsia"/>
         </w:rPr>
-        <w:t xml:space="preserve"> across </w:t>
+        <w:t xml:space="preserve"> </w:t>
+      </w:r>
+      <w:r>
+        <w:rPr>
+          <w:rFonts w:eastAsiaTheme="minorEastAsia"/>
+        </w:rPr>
+        <w:lastRenderedPageBreak/>
+        <w:t xml:space="preserve">across </w:t>
       </w:r>
       <w:r>
         <w:rPr>
@@ -1608,14 +1687,7 @@
         <w:rPr>
           <w:rFonts w:eastAsiaTheme="minorEastAsia"/>
         </w:rPr>
-        <w:t xml:space="preserve"> a result which is </w:t>
-      </w:r>
-      <w:r>
-        <w:rPr>
-          <w:rFonts w:eastAsiaTheme="minorEastAsia"/>
-        </w:rPr>
-        <w:lastRenderedPageBreak/>
-        <w:t>shared by</w:t>
+        <w:t xml:space="preserve"> a result which is shared by</w:t>
       </w:r>
       <w:r>
         <w:rPr>
@@ -2123,8 +2195,687 @@
         <w:rPr>
           <w:rFonts w:eastAsiaTheme="minorEastAsia"/>
         </w:rPr>
-        <w:t>recent assorted painting sales.</w:t>
-      </w:r>
+        <w:t>recent assorted painting sales (Table &lt;&gt;).</w:t>
+      </w:r>
+      <w:r>
+        <w:rPr>
+          <w:rFonts w:eastAsiaTheme="minorEastAsia"/>
+        </w:rPr>
+        <w:t xml:space="preserve"> </w:t>
+      </w:r>
+      <w:r>
+        <w:rPr>
+          <w:rFonts w:eastAsiaTheme="minorEastAsia"/>
+        </w:rPr>
+        <w:t xml:space="preserve">Because </w:t>
+      </w:r>
+      <w:r>
+        <w:rPr>
+          <w:rFonts w:eastAsiaTheme="minorEastAsia"/>
+        </w:rPr>
+        <w:t xml:space="preserve">our dataset does not </w:t>
+      </w:r>
+      <w:r>
+        <w:rPr>
+          <w:rFonts w:eastAsiaTheme="minorEastAsia"/>
+        </w:rPr>
+        <w:t xml:space="preserve">seem to have </w:t>
+      </w:r>
+      <w:r>
+        <w:rPr>
+          <w:rFonts w:eastAsiaTheme="minorEastAsia"/>
+        </w:rPr>
+        <w:t xml:space="preserve">identifiable </w:t>
+      </w:r>
+      <w:r>
+        <w:rPr>
+          <w:rFonts w:eastAsiaTheme="minorEastAsia"/>
+        </w:rPr>
+        <w:t>multiple sales</w:t>
+      </w:r>
+      <w:r>
+        <w:rPr>
+          <w:rFonts w:eastAsiaTheme="minorEastAsia"/>
+        </w:rPr>
+        <w:t xml:space="preserve"> of the same item,</w:t>
+      </w:r>
+      <w:r>
+        <w:rPr>
+          <w:rFonts w:eastAsiaTheme="minorEastAsia"/>
+        </w:rPr>
+        <w:t xml:space="preserve"> </w:t>
+      </w:r>
+      <w:r>
+        <w:rPr>
+          <w:rFonts w:eastAsiaTheme="minorEastAsia"/>
+        </w:rPr>
+        <w:t>we use</w:t>
+      </w:r>
+      <w:r>
+        <w:rPr>
+          <w:rFonts w:eastAsiaTheme="minorEastAsia"/>
+        </w:rPr>
+        <w:t xml:space="preserve">d </w:t>
+      </w:r>
+      <w:r>
+        <w:rPr>
+          <w:rFonts w:eastAsiaTheme="minorEastAsia"/>
+        </w:rPr>
+        <w:t xml:space="preserve">an item’s </w:t>
+      </w:r>
+      <w:r>
+        <w:rPr>
+          <w:rFonts w:eastAsiaTheme="minorEastAsia"/>
+        </w:rPr>
+        <w:t>average substitute (</w:t>
+      </w:r>
+      <w:r>
+        <w:rPr>
+          <w:rFonts w:eastAsiaTheme="minorEastAsia"/>
+        </w:rPr>
+        <w:t>constructed as described in our methodology)</w:t>
+      </w:r>
+      <w:r>
+        <w:rPr>
+          <w:rFonts w:eastAsiaTheme="minorEastAsia"/>
+        </w:rPr>
+        <w:t xml:space="preserve"> instead of </w:t>
+      </w:r>
+      <w:r>
+        <w:rPr>
+          <w:rFonts w:eastAsiaTheme="minorEastAsia"/>
+        </w:rPr>
+        <w:t xml:space="preserve">a past sale. </w:t>
+      </w:r>
+      <w:r>
+        <w:rPr>
+          <w:rFonts w:eastAsiaTheme="minorEastAsia"/>
+        </w:rPr>
+        <w:t>This corresponds to running our regression for anch</w:t>
+      </w:r>
+      <w:r>
+        <w:rPr>
+          <w:rFonts w:eastAsiaTheme="minorEastAsia"/>
+        </w:rPr>
+        <w:t xml:space="preserve">oring cross-effects without the </w:t>
+      </w:r>
+      <w:r>
+        <w:rPr>
+          <w:rFonts w:eastAsiaTheme="minorEastAsia"/>
+        </w:rPr>
+        <w:t>measure of substitution</w:t>
+      </w:r>
+      <w:r>
+        <w:rPr>
+          <w:rFonts w:eastAsiaTheme="minorEastAsia"/>
+        </w:rPr>
+        <w:t>, i.e. the control</w:t>
+      </w:r>
+      <w:r>
+        <w:rPr>
+          <w:rFonts w:eastAsiaTheme="minorEastAsia"/>
+        </w:rPr>
+        <w:t xml:space="preserve"> term</w:t>
+      </w:r>
+      <m:oMath>
+        <m:r>
+          <w:rPr>
+            <w:rFonts w:ascii="Cambria Math" w:eastAsiaTheme="minorEastAsia" w:hAnsi="Cambria Math"/>
+          </w:rPr>
+          <m:t xml:space="preserve"> Q</m:t>
+        </m:r>
+      </m:oMath>
+      <w:r>
+        <w:rPr>
+          <w:rFonts w:eastAsiaTheme="minorEastAsia"/>
+        </w:rPr>
+        <w:t>.</w:t>
+      </w:r>
+      <w:r>
+        <w:rPr>
+          <w:rFonts w:eastAsiaTheme="minorEastAsia"/>
+        </w:rPr>
+        <w:t xml:space="preserve"> Despite this</w:t>
+      </w:r>
+      <w:r>
+        <w:rPr>
+          <w:rFonts w:eastAsiaTheme="minorEastAsia"/>
+        </w:rPr>
+        <w:t xml:space="preserve"> naï</w:t>
+      </w:r>
+      <w:r>
+        <w:rPr>
+          <w:rFonts w:eastAsiaTheme="minorEastAsia"/>
+        </w:rPr>
+        <w:t xml:space="preserve">ve </w:t>
+      </w:r>
+      <w:r>
+        <w:rPr>
+          <w:rFonts w:eastAsiaTheme="minorEastAsia"/>
+        </w:rPr>
+        <w:t xml:space="preserve">approach </w:t>
+      </w:r>
+      <w:r>
+        <w:rPr>
+          <w:rFonts w:eastAsiaTheme="minorEastAsia"/>
+        </w:rPr>
+        <w:t>that does not control</w:t>
+      </w:r>
+      <w:r>
+        <w:rPr>
+          <w:rFonts w:eastAsiaTheme="minorEastAsia"/>
+        </w:rPr>
+        <w:t xml:space="preserve"> for substitution</w:t>
+      </w:r>
+      <w:r>
+        <w:rPr>
+          <w:rFonts w:eastAsiaTheme="minorEastAsia"/>
+        </w:rPr>
+        <w:t xml:space="preserve"> (which </w:t>
+      </w:r>
+      <w:r>
+        <w:rPr>
+          <w:rFonts w:eastAsiaTheme="minorEastAsia"/>
+        </w:rPr>
+        <w:t>is in</w:t>
+      </w:r>
+      <w:r>
+        <w:rPr>
+          <w:rFonts w:eastAsiaTheme="minorEastAsia"/>
+        </w:rPr>
+        <w:t xml:space="preserve"> </w:t>
+      </w:r>
+      <w:r>
+        <w:rPr>
+          <w:rFonts w:eastAsiaTheme="minorEastAsia"/>
+        </w:rPr>
+        <w:t xml:space="preserve">our </w:t>
+      </w:r>
+      <w:r>
+        <w:rPr>
+          <w:rFonts w:eastAsiaTheme="minorEastAsia"/>
+        </w:rPr>
+        <w:t>expanded regression model)</w:t>
+      </w:r>
+      <w:r>
+        <w:rPr>
+          <w:rFonts w:eastAsiaTheme="minorEastAsia"/>
+        </w:rPr>
+        <w:t xml:space="preserve">, </w:t>
+      </w:r>
+      <w:r>
+        <w:rPr>
+          <w:rFonts w:eastAsiaTheme="minorEastAsia"/>
+        </w:rPr>
+        <w:t xml:space="preserve">we can still </w:t>
+      </w:r>
+      <w:r>
+        <w:rPr>
+          <w:rFonts w:eastAsiaTheme="minorEastAsia"/>
+        </w:rPr>
+        <w:t>discover</w:t>
+      </w:r>
+      <w:r>
+        <w:rPr>
+          <w:rFonts w:eastAsiaTheme="minorEastAsia"/>
+        </w:rPr>
+        <w:t xml:space="preserve"> some insight</w:t>
+      </w:r>
+      <w:r>
+        <w:rPr>
+          <w:rFonts w:eastAsiaTheme="minorEastAsia"/>
+        </w:rPr>
+        <w:t>.</w:t>
+      </w:r>
+    </w:p>
+    <w:p>
+      <w:pPr>
+        <w:spacing w:before="240" w:line="480" w:lineRule="auto"/>
+        <w:rPr>
+          <w:rFonts w:eastAsiaTheme="minorEastAsia"/>
+        </w:rPr>
+      </w:pPr>
+      <w:r>
+        <w:rPr>
+          <w:rFonts w:eastAsiaTheme="minorEastAsia"/>
+        </w:rPr>
+        <w:lastRenderedPageBreak/>
+        <w:t>The</w:t>
+      </w:r>
+      <m:oMath>
+        <m:r>
+          <w:rPr>
+            <w:rFonts w:ascii="Cambria Math" w:eastAsiaTheme="minorEastAsia" w:hAnsi="Cambria Math"/>
+          </w:rPr>
+          <m:t xml:space="preserve"> </m:t>
+        </m:r>
+        <m:sSup>
+          <m:sSupPr>
+            <m:ctrlPr>
+              <w:rPr>
+                <w:rFonts w:ascii="Cambria Math" w:eastAsiaTheme="minorEastAsia" w:hAnsi="Cambria Math"/>
+                <w:i/>
+              </w:rPr>
+            </m:ctrlPr>
+          </m:sSupPr>
+          <m:e>
+            <m:r>
+              <w:rPr>
+                <w:rFonts w:ascii="Cambria Math" w:eastAsiaTheme="minorEastAsia" w:hAnsi="Cambria Math"/>
+              </w:rPr>
+              <m:t>R</m:t>
+            </m:r>
+          </m:e>
+          <m:sup>
+            <m:r>
+              <w:rPr>
+                <w:rFonts w:ascii="Cambria Math" w:eastAsiaTheme="minorEastAsia" w:hAnsi="Cambria Math"/>
+              </w:rPr>
+              <m:t>2</m:t>
+            </m:r>
+          </m:sup>
+        </m:sSup>
+      </m:oMath>
+      <w:r>
+        <w:rPr>
+          <w:rFonts w:eastAsiaTheme="minorEastAsia"/>
+        </w:rPr>
+        <w:t xml:space="preserve"> </w:t>
+      </w:r>
+      <w:r>
+        <w:rPr>
+          <w:rFonts w:eastAsiaTheme="minorEastAsia"/>
+        </w:rPr>
+        <w:t xml:space="preserve">value </w:t>
+      </w:r>
+      <w:r>
+        <w:rPr>
+          <w:rFonts w:eastAsiaTheme="minorEastAsia"/>
+        </w:rPr>
+        <w:t xml:space="preserve">is </w:t>
+      </w:r>
+      <w:r>
+        <w:rPr>
+          <w:rFonts w:eastAsiaTheme="minorEastAsia"/>
+        </w:rPr>
+        <w:t>much lower</w:t>
+      </w:r>
+      <w:r>
+        <w:rPr>
+          <w:rFonts w:eastAsiaTheme="minorEastAsia"/>
+        </w:rPr>
+        <w:t xml:space="preserve"> due to the</w:t>
+      </w:r>
+      <w:r>
+        <w:rPr>
+          <w:rFonts w:eastAsiaTheme="minorEastAsia"/>
+        </w:rPr>
+        <w:t xml:space="preserve"> very high variation in our </w:t>
+      </w:r>
+      <w:r>
+        <w:rPr>
+          <w:rFonts w:eastAsiaTheme="minorEastAsia"/>
+        </w:rPr>
+        <w:t>data</w:t>
+      </w:r>
+      <w:r>
+        <w:rPr>
+          <w:rFonts w:eastAsiaTheme="minorEastAsia"/>
+        </w:rPr>
+        <w:t>,</w:t>
+      </w:r>
+      <w:r>
+        <w:rPr>
+          <w:rFonts w:eastAsiaTheme="minorEastAsia"/>
+        </w:rPr>
+        <w:t xml:space="preserve"> but </w:t>
+      </w:r>
+      <w:r>
+        <w:rPr>
+          <w:rFonts w:eastAsiaTheme="minorEastAsia"/>
+        </w:rPr>
+        <w:t xml:space="preserve">the F-statistic is </w:t>
+      </w:r>
+      <w:r>
+        <w:rPr>
+          <w:rFonts w:eastAsiaTheme="minorEastAsia"/>
+        </w:rPr>
+        <w:t xml:space="preserve">extremely high </w:t>
+      </w:r>
+      <w:r>
+        <w:rPr>
+          <w:rFonts w:eastAsiaTheme="minorEastAsia"/>
+        </w:rPr>
+        <w:t xml:space="preserve">indicating that our regression </w:t>
+      </w:r>
+      <w:r>
+        <w:rPr>
+          <w:rFonts w:eastAsiaTheme="minorEastAsia"/>
+        </w:rPr>
+        <w:t xml:space="preserve">variables </w:t>
+      </w:r>
+      <w:r>
+        <w:rPr>
+          <w:rFonts w:eastAsiaTheme="minorEastAsia"/>
+        </w:rPr>
+        <w:t xml:space="preserve">do seem to </w:t>
+      </w:r>
+      <w:r>
+        <w:rPr>
+          <w:rFonts w:eastAsiaTheme="minorEastAsia"/>
+        </w:rPr>
+        <w:t xml:space="preserve">be </w:t>
+      </w:r>
+      <w:r>
+        <w:rPr>
+          <w:rFonts w:eastAsiaTheme="minorEastAsia"/>
+        </w:rPr>
+        <w:t>relevant</w:t>
+      </w:r>
+      <w:r>
+        <w:rPr>
+          <w:rFonts w:eastAsiaTheme="minorEastAsia"/>
+        </w:rPr>
+        <w:t>.</w:t>
+      </w:r>
+      <w:r>
+        <w:rPr>
+          <w:rFonts w:eastAsiaTheme="minorEastAsia"/>
+        </w:rPr>
+        <w:t xml:space="preserve"> We discovered strong and highly </w:t>
+      </w:r>
+      <w:r>
+        <w:rPr>
+          <w:rFonts w:eastAsiaTheme="minorEastAsia"/>
+        </w:rPr>
+        <w:t>significant anchoring effects</w:t>
+      </w:r>
+      <w:r>
+        <w:rPr>
+          <w:rFonts w:eastAsiaTheme="minorEastAsia"/>
+        </w:rPr>
+        <w:t xml:space="preserve"> in </w:t>
+      </w:r>
+      <w:r>
+        <w:rPr>
+          <w:rFonts w:eastAsiaTheme="minorEastAsia"/>
+        </w:rPr>
+        <w:t>this context (</w:t>
+      </w:r>
+      <w:r>
+        <w:rPr>
+          <w:rFonts w:eastAsiaTheme="minorEastAsia"/>
+        </w:rPr>
+        <w:t xml:space="preserve">5.9% </w:t>
+      </w:r>
+      <w:r>
+        <w:rPr>
+          <w:rFonts w:eastAsiaTheme="minorEastAsia"/>
+        </w:rPr>
+        <w:t>increase</w:t>
+      </w:r>
+      <w:r>
+        <w:rPr>
+          <w:rFonts w:eastAsiaTheme="minorEastAsia"/>
+        </w:rPr>
+        <w:t>)</w:t>
+      </w:r>
+      <w:r>
+        <w:rPr>
+          <w:rFonts w:eastAsiaTheme="minorEastAsia"/>
+        </w:rPr>
+        <w:t>,</w:t>
+      </w:r>
+      <w:r>
+        <w:rPr>
+          <w:rFonts w:eastAsiaTheme="minorEastAsia"/>
+        </w:rPr>
+        <w:t xml:space="preserve"> although </w:t>
+      </w:r>
+      <w:r>
+        <w:rPr>
+          <w:rFonts w:eastAsiaTheme="minorEastAsia"/>
+        </w:rPr>
+        <w:t>as in Contemporary art</w:t>
+      </w:r>
+      <w:r>
+        <w:rPr>
+          <w:rFonts w:eastAsiaTheme="minorEastAsia"/>
+        </w:rPr>
+        <w:t xml:space="preserve"> the residual from </w:t>
+      </w:r>
+      <w:r>
+        <w:rPr>
+          <w:rFonts w:eastAsiaTheme="minorEastAsia"/>
+        </w:rPr>
+        <w:t>past price seemed to</w:t>
+      </w:r>
+      <w:r>
+        <w:rPr>
+          <w:rFonts w:eastAsiaTheme="minorEastAsia"/>
+        </w:rPr>
+        <w:t xml:space="preserve"> be relatively </w:t>
+      </w:r>
+      <w:r>
+        <w:rPr>
+          <w:rFonts w:eastAsiaTheme="minorEastAsia"/>
+        </w:rPr>
+        <w:t xml:space="preserve">unimportant </w:t>
+      </w:r>
+      <w:r>
+        <w:rPr>
+          <w:rFonts w:eastAsiaTheme="minorEastAsia"/>
+        </w:rPr>
+        <w:t xml:space="preserve">and </w:t>
+      </w:r>
+      <w:r>
+        <w:rPr>
+          <w:rFonts w:eastAsiaTheme="minorEastAsia"/>
+        </w:rPr>
+        <w:t>less significant.</w:t>
+      </w:r>
+      <w:r>
+        <w:rPr>
+          <w:rFonts w:eastAsiaTheme="minorEastAsia"/>
+        </w:rPr>
+        <w:t xml:space="preserve"> </w:t>
+      </w:r>
+      <w:r>
+        <w:rPr>
+          <w:rFonts w:eastAsiaTheme="minorEastAsia"/>
+        </w:rPr>
+        <w:t xml:space="preserve">This </w:t>
+      </w:r>
+      <w:r>
+        <w:rPr>
+          <w:rFonts w:eastAsiaTheme="minorEastAsia"/>
+        </w:rPr>
+        <w:t>suggests that</w:t>
+      </w:r>
+      <w:r>
+        <w:rPr>
+          <w:rFonts w:eastAsiaTheme="minorEastAsia"/>
+        </w:rPr>
+        <w:t xml:space="preserve">, although we have not properly </w:t>
+      </w:r>
+      <w:r>
+        <w:rPr>
+          <w:rFonts w:eastAsiaTheme="minorEastAsia"/>
+        </w:rPr>
+        <w:t>controlled for substitution,</w:t>
+      </w:r>
+      <w:r>
+        <w:rPr>
+          <w:rFonts w:eastAsiaTheme="minorEastAsia"/>
+        </w:rPr>
+        <w:t xml:space="preserve"> </w:t>
+      </w:r>
+      <w:r>
+        <w:rPr>
+          <w:rFonts w:eastAsiaTheme="minorEastAsia"/>
+        </w:rPr>
+        <w:t>anchor</w:t>
+      </w:r>
+      <w:r>
+        <w:rPr>
+          <w:rFonts w:eastAsiaTheme="minorEastAsia"/>
+        </w:rPr>
+        <w:t xml:space="preserve">ing is at work in this dataset. </w:t>
+      </w:r>
+      <w:r>
+        <w:rPr>
+          <w:rFonts w:eastAsiaTheme="minorEastAsia"/>
+        </w:rPr>
+        <w:t xml:space="preserve">As in both </w:t>
+      </w:r>
+      <w:r>
+        <w:rPr>
+          <w:rFonts w:eastAsiaTheme="minorEastAsia"/>
+        </w:rPr>
+        <w:t xml:space="preserve">the original </w:t>
+      </w:r>
+      <w:r>
+        <w:rPr>
+          <w:rFonts w:eastAsiaTheme="minorEastAsia"/>
+        </w:rPr>
+        <w:t xml:space="preserve">results </w:t>
+      </w:r>
+      <w:r>
+        <w:rPr>
+          <w:rFonts w:eastAsiaTheme="minorEastAsia"/>
+        </w:rPr>
+        <w:t xml:space="preserve">of </w:t>
+      </w:r>
+      <w:r>
+        <w:rPr>
+          <w:rFonts w:eastAsiaTheme="minorEastAsia"/>
+        </w:rPr>
+        <w:t>Beggs &amp; Graddy</w:t>
+      </w:r>
+      <w:r>
+        <w:rPr>
+          <w:rFonts w:eastAsiaTheme="minorEastAsia"/>
+        </w:rPr>
+        <w:t xml:space="preserve"> and our replication of their work</w:t>
+      </w:r>
+      <w:r>
+        <w:rPr>
+          <w:rFonts w:eastAsiaTheme="minorEastAsia"/>
+        </w:rPr>
+        <w:t xml:space="preserve">, </w:t>
+      </w:r>
+      <w:r>
+        <w:rPr>
+          <w:rFonts w:eastAsiaTheme="minorEastAsia"/>
+        </w:rPr>
+        <w:t xml:space="preserve">we found that </w:t>
+      </w:r>
+      <w:r>
+        <w:rPr>
+          <w:rFonts w:eastAsiaTheme="minorEastAsia"/>
+        </w:rPr>
+        <w:t xml:space="preserve">time effects </w:t>
+      </w:r>
+      <w:r>
+        <w:rPr>
+          <w:rFonts w:eastAsiaTheme="minorEastAsia"/>
+        </w:rPr>
+        <w:t xml:space="preserve">seemed to be relatively </w:t>
+      </w:r>
+      <w:r>
+        <w:rPr>
+          <w:rFonts w:eastAsiaTheme="minorEastAsia"/>
+        </w:rPr>
+        <w:t>weak,</w:t>
+      </w:r>
+      <w:r>
+        <w:rPr>
+          <w:rFonts w:eastAsiaTheme="minorEastAsia"/>
+        </w:rPr>
+        <w:t xml:space="preserve"> though </w:t>
+      </w:r>
+      <w:r>
+        <w:rPr>
+          <w:rFonts w:eastAsiaTheme="minorEastAsia"/>
+        </w:rPr>
+        <w:t>they are highly significant</w:t>
+      </w:r>
+      <w:r>
+        <w:rPr>
+          <w:rFonts w:eastAsiaTheme="minorEastAsia"/>
+        </w:rPr>
+        <w:t xml:space="preserve">. </w:t>
+      </w:r>
+      <w:r>
+        <w:rPr>
+          <w:rFonts w:eastAsiaTheme="minorEastAsia"/>
+        </w:rPr>
+        <w:t xml:space="preserve">Hence, </w:t>
+      </w:r>
+      <w:r>
+        <w:rPr>
+          <w:rFonts w:eastAsiaTheme="minorEastAsia"/>
+        </w:rPr>
+        <w:t>our next regressions</w:t>
+      </w:r>
+      <w:r>
+        <w:rPr>
+          <w:rFonts w:eastAsiaTheme="minorEastAsia"/>
+        </w:rPr>
+        <w:t xml:space="preserve">, designed to control </w:t>
+      </w:r>
+      <w:r>
+        <w:rPr>
+          <w:rFonts w:eastAsiaTheme="minorEastAsia"/>
+        </w:rPr>
+        <w:t xml:space="preserve">for substitution, </w:t>
+      </w:r>
+      <w:r>
+        <w:rPr>
+          <w:rFonts w:eastAsiaTheme="minorEastAsia"/>
+        </w:rPr>
+        <w:t>should yield</w:t>
+      </w:r>
+      <w:r>
+        <w:rPr>
+          <w:rFonts w:eastAsiaTheme="minorEastAsia"/>
+        </w:rPr>
+        <w:t xml:space="preserve"> more precise</w:t>
+      </w:r>
+      <w:r>
+        <w:rPr>
+          <w:rFonts w:eastAsiaTheme="minorEastAsia"/>
+        </w:rPr>
+        <w:t xml:space="preserve"> insight </w:t>
+      </w:r>
+      <w:r>
+        <w:rPr>
+          <w:rFonts w:eastAsiaTheme="minorEastAsia"/>
+        </w:rPr>
+        <w:t xml:space="preserve">into anchoring </w:t>
+      </w:r>
+      <w:r>
+        <w:rPr>
+          <w:rFonts w:eastAsiaTheme="minorEastAsia"/>
+        </w:rPr>
+        <w:t>effects.</w:t>
+      </w:r>
+    </w:p>
+    <w:p>
+      <w:pPr>
+        <w:spacing w:before="240" w:line="480" w:lineRule="auto"/>
+        <w:rPr>
+          <w:rFonts w:eastAsiaTheme="minorEastAsia"/>
+        </w:rPr>
+      </w:pPr>
+    </w:p>
+    <w:p>
+      <w:pPr>
+        <w:spacing w:before="240" w:line="480" w:lineRule="auto"/>
+        <w:rPr>
+          <w:rFonts w:eastAsiaTheme="minorEastAsia"/>
+        </w:rPr>
+      </w:pPr>
       <w:bookmarkStart w:id="0" w:name="_GoBack"/>
       <w:bookmarkEnd w:id="0"/>
     </w:p>
@@ -2136,19 +2887,6 @@
           <w:rFonts w:eastAsiaTheme="minorEastAsia"/>
         </w:rPr>
       </w:pPr>
-      <w:r>
-        <w:rPr>
-          <w:rFonts w:eastAsiaTheme="minorEastAsia"/>
-        </w:rPr>
-        <w:tab/>
-        <w:t xml:space="preserve">Running anchoring regression for </w:t>
-      </w:r>
-      <w:r>
-        <w:rPr>
-          <w:rFonts w:eastAsiaTheme="minorEastAsia"/>
-        </w:rPr>
-        <w:t>our new data</w:t>
-      </w:r>
     </w:p>
     <w:p>
       <w:pPr>
@@ -2158,255 +2896,6 @@
           <w:rFonts w:eastAsiaTheme="minorEastAsia"/>
         </w:rPr>
       </w:pPr>
-      <w:r>
-        <w:rPr>
-          <w:rFonts w:eastAsiaTheme="minorEastAsia"/>
-        </w:rPr>
-        <w:t>(</w:t>
-      </w:r>
-      <w:r>
-        <w:rPr>
-          <w:rFonts w:eastAsiaTheme="minorEastAsia"/>
-        </w:rPr>
-        <w:t xml:space="preserve">5% </w:t>
-      </w:r>
-      <w:r>
-        <w:rPr>
-          <w:rFonts w:eastAsiaTheme="minorEastAsia"/>
-        </w:rPr>
-        <w:t>increase for Impressionist,</w:t>
-      </w:r>
-      <w:r>
-        <w:rPr>
-          <w:rFonts w:eastAsiaTheme="minorEastAsia"/>
-        </w:rPr>
-        <w:t xml:space="preserve"> 1.9% for Contemporary)</w:t>
-      </w:r>
-      <w:r>
-        <w:rPr>
-          <w:rFonts w:eastAsiaTheme="minorEastAsia"/>
-        </w:rPr>
-        <w:t>.</w:t>
-      </w:r>
-      <w:r>
-        <w:rPr>
-          <w:rFonts w:eastAsiaTheme="minorEastAsia"/>
-        </w:rPr>
-        <w:t xml:space="preserve"> </w:t>
-      </w:r>
-    </w:p>
-    <w:p>
-      <w:pPr>
-        <w:spacing w:before="240" w:line="480" w:lineRule="auto"/>
-        <w:ind w:firstLine="0"/>
-        <w:rPr>
-          <w:rFonts w:eastAsiaTheme="minorEastAsia"/>
-        </w:rPr>
-      </w:pPr>
-      <w:r>
-        <w:rPr>
-          <w:rFonts w:eastAsiaTheme="minorEastAsia"/>
-        </w:rPr>
-        <w:t xml:space="preserve">than </w:t>
-      </w:r>
-      <w:r>
-        <w:rPr>
-          <w:rFonts w:eastAsiaTheme="minorEastAsia"/>
-        </w:rPr>
-        <w:t xml:space="preserve">Beggs &amp; Graddy </w:t>
-      </w:r>
-      <w:r>
-        <w:rPr>
-          <w:rFonts w:eastAsiaTheme="minorEastAsia"/>
-        </w:rPr>
-        <w:t>find</w:t>
-      </w:r>
-      <w:r>
-        <w:rPr>
-          <w:rFonts w:eastAsiaTheme="minorEastAsia"/>
-        </w:rPr>
-        <w:t xml:space="preserve"> (</w:t>
-      </w:r>
-      <w:r>
-        <w:rPr>
-          <w:rFonts w:eastAsiaTheme="minorEastAsia"/>
-        </w:rPr>
-        <w:t xml:space="preserve">3.2% </w:t>
-      </w:r>
-      <w:r>
-        <w:rPr>
-          <w:rFonts w:eastAsiaTheme="minorEastAsia"/>
-        </w:rPr>
-        <w:t>for Impressionist, 3.8</w:t>
-      </w:r>
-      <w:r>
-        <w:rPr>
-          <w:rFonts w:eastAsiaTheme="minorEastAsia"/>
-        </w:rPr>
-        <w:t xml:space="preserve">% for </w:t>
-      </w:r>
-      <w:r>
-        <w:rPr>
-          <w:rFonts w:eastAsiaTheme="minorEastAsia"/>
-        </w:rPr>
-        <w:t>Contemporary).</w:t>
-      </w:r>
-      <w:r>
-        <w:rPr>
-          <w:rFonts w:eastAsiaTheme="minorEastAsia"/>
-        </w:rPr>
-        <w:t xml:space="preserve"> </w:t>
-      </w:r>
-      <w:r>
-        <w:rPr>
-          <w:rFonts w:eastAsiaTheme="minorEastAsia"/>
-        </w:rPr>
-        <w:t xml:space="preserve">One explanation could be that </w:t>
-      </w:r>
-    </w:p>
-    <w:p>
-      <w:pPr>
-        <w:spacing w:before="240" w:line="480" w:lineRule="auto"/>
-        <w:ind w:firstLine="0"/>
-        <w:rPr>
-          <w:rFonts w:eastAsiaTheme="minorEastAsia"/>
-        </w:rPr>
-      </w:pPr>
-      <w:r>
-        <w:rPr>
-          <w:rFonts w:eastAsiaTheme="minorEastAsia"/>
-        </w:rPr>
-        <w:t>R squared</w:t>
-      </w:r>
-      <w:r>
-        <w:rPr>
-          <w:rFonts w:eastAsiaTheme="minorEastAsia"/>
-        </w:rPr>
-        <w:t xml:space="preserve"> </w:t>
-      </w:r>
-      <w:r>
-        <w:rPr>
-          <w:rFonts w:eastAsiaTheme="minorEastAsia"/>
-        </w:rPr>
-        <w:t>s</w:t>
-      </w:r>
-    </w:p>
-    <w:p>
-      <w:pPr>
-        <w:spacing w:before="240" w:line="480" w:lineRule="auto"/>
-        <w:ind w:firstLine="0"/>
-        <w:rPr>
-          <w:rFonts w:eastAsiaTheme="minorEastAsia"/>
-        </w:rPr>
-      </w:pPr>
-      <w:r>
-        <w:rPr>
-          <w:rFonts w:eastAsiaTheme="minorEastAsia"/>
-        </w:rPr>
-        <w:tab/>
-      </w:r>
-    </w:p>
-    <w:p>
-      <w:pPr>
-        <w:spacing w:before="240" w:line="480" w:lineRule="auto"/>
-        <w:ind w:firstLine="0"/>
-        <w:rPr>
-          <w:rFonts w:eastAsiaTheme="minorEastAsia"/>
-        </w:rPr>
-      </w:pPr>
-    </w:p>
-    <w:p>
-      <w:pPr>
-        <w:spacing w:before="240" w:line="480" w:lineRule="auto"/>
-        <w:ind w:firstLine="0"/>
-        <w:rPr>
-          <w:rFonts w:eastAsiaTheme="minorEastAsia"/>
-        </w:rPr>
-      </w:pPr>
-      <w:r>
-        <w:rPr>
-          <w:rFonts w:eastAsiaTheme="minorEastAsia"/>
-        </w:rPr>
-        <w:lastRenderedPageBreak/>
-        <w:t>&lt;</w:t>
-      </w:r>
-      <w:r>
-        <w:rPr>
-          <w:rFonts w:eastAsiaTheme="minorEastAsia"/>
-        </w:rPr>
-        <w:t xml:space="preserve"> should copy tables from Beggs &amp; Graddy here too &gt;</w:t>
-      </w:r>
-    </w:p>
-    <w:p>
-      <w:pPr>
-        <w:spacing w:before="240" w:line="480" w:lineRule="auto"/>
-        <w:ind w:firstLine="0"/>
-        <w:rPr>
-          <w:rFonts w:eastAsiaTheme="minorEastAsia"/>
-        </w:rPr>
-      </w:pPr>
-    </w:p>
-    <w:p>
-      <w:pPr>
-        <w:spacing w:before="240" w:line="480" w:lineRule="auto"/>
-        <w:ind w:firstLine="0"/>
-        <w:rPr>
-          <w:rFonts w:eastAsiaTheme="minorEastAsia"/>
-        </w:rPr>
-      </w:pPr>
-      <w:r>
-        <w:rPr>
-          <w:rFonts w:eastAsiaTheme="minorEastAsia"/>
-        </w:rPr>
-        <w:tab/>
-      </w:r>
-    </w:p>
-    <w:p>
-      <w:pPr>
-        <w:spacing w:before="240" w:line="480" w:lineRule="auto"/>
-        <w:ind w:firstLine="0"/>
-        <w:rPr>
-          <w:rFonts w:eastAsiaTheme="minorEastAsia"/>
-        </w:rPr>
-      </w:pPr>
-      <w:r>
-        <w:rPr>
-          <w:rFonts w:eastAsiaTheme="minorEastAsia"/>
-        </w:rPr>
-        <w:t xml:space="preserve">As noted before, </w:t>
-      </w:r>
-      <w:r>
-        <w:rPr>
-          <w:rFonts w:eastAsiaTheme="minorEastAsia"/>
-        </w:rPr>
-        <w:t xml:space="preserve">we do </w:t>
-      </w:r>
-    </w:p>
-    <w:p>
-      <w:pPr>
-        <w:spacing w:before="240" w:line="480" w:lineRule="auto"/>
-        <w:ind w:firstLine="0"/>
-        <w:jc w:val="both"/>
-        <w:rPr>
-          <w:rFonts w:eastAsiaTheme="minorEastAsia"/>
-        </w:rPr>
-      </w:pPr>
-    </w:p>
-    <w:p>
-      <w:pPr>
-        <w:spacing w:before="240" w:line="480" w:lineRule="auto"/>
-        <w:ind w:firstLine="0"/>
-        <w:jc w:val="both"/>
-        <w:rPr>
-          <w:rFonts w:eastAsiaTheme="minorEastAsia"/>
-        </w:rPr>
-      </w:pPr>
-      <w:r>
-        <w:rPr>
-          <w:rFonts w:eastAsiaTheme="minorEastAsia"/>
-        </w:rPr>
-        <w:t xml:space="preserve">&lt; can talk a whole bunch about differences between your results and </w:t>
-      </w:r>
     </w:p>
     <w:p>
       <w:pPr>
@@ -2450,6 +2939,16 @@
     </w:p>
     <w:p>
       <w:pPr>
+        <w:spacing w:line="480" w:lineRule="auto"/>
+        <w:ind w:firstLine="0"/>
+        <w:jc w:val="both"/>
+      </w:pPr>
+      <w:r>
+        <w:t>&lt;should copy tables from Beggs &amp; Graddy here&gt;</w:t>
+      </w:r>
+    </w:p>
+    <w:p>
+      <w:pPr>
         <w:spacing w:before="240"/>
         <w:rPr>
           <w:rFonts w:ascii="Georgia" w:eastAsiaTheme="minorEastAsia" w:hAnsi="Georgia"/>
@@ -4260,6 +4759,785 @@
           <w:szCs w:val="18"/>
         </w:rPr>
         <w:t>F-statistic:  5907 on 5 and 264109 DF,  p-value: &lt; 2.2e-16</w:t>
+      </w:r>
+    </w:p>
+    <w:p>
+      <w:pPr>
+        <w:spacing w:before="240"/>
+        <w:rPr>
+          <w:rFonts w:ascii="Georgia" w:eastAsiaTheme="minorEastAsia" w:hAnsi="Georgia"/>
+        </w:rPr>
+      </w:pPr>
+      <w:r>
+        <w:rPr>
+          <w:rFonts w:ascii="Georgia" w:eastAsiaTheme="minorEastAsia" w:hAnsi="Georgia"/>
+        </w:rPr>
+        <w:t>Table 8: Anchoring effects, Impressionist Art</w:t>
+      </w:r>
+    </w:p>
+    <w:p>
+      <w:pPr>
+        <w:spacing w:before="240"/>
+        <w:rPr>
+          <w:rFonts w:ascii="Georgia" w:eastAsiaTheme="minorEastAsia" w:hAnsi="Georgia"/>
+        </w:rPr>
+      </w:pPr>
+    </w:p>
+    <w:p>
+      <w:pPr>
+        <w:ind w:left="720"/>
+        <w:rPr>
+          <w:rFonts w:ascii="Consolas" w:eastAsiaTheme="minorEastAsia" w:hAnsi="Consolas" w:cs="Consolas"/>
+          <w:sz w:val="18"/>
+          <w:szCs w:val="18"/>
+        </w:rPr>
+      </w:pPr>
+      <w:r>
+        <w:rPr>
+          <w:rFonts w:ascii="Consolas" w:eastAsiaTheme="minorEastAsia" w:hAnsi="Consolas" w:cs="Consolas"/>
+          <w:sz w:val="18"/>
+          <w:szCs w:val="18"/>
+        </w:rPr>
+        <w:lastRenderedPageBreak/>
+        <w:t xml:space="preserve">                        Estimate Std. Error t value Pr(&gt;|t|)    </w:t>
+      </w:r>
+    </w:p>
+    <w:p>
+      <w:pPr>
+        <w:ind w:left="720"/>
+        <w:rPr>
+          <w:rFonts w:ascii="Consolas" w:eastAsiaTheme="minorEastAsia" w:hAnsi="Consolas" w:cs="Consolas"/>
+          <w:sz w:val="18"/>
+          <w:szCs w:val="18"/>
+        </w:rPr>
+      </w:pPr>
+      <w:r>
+        <w:rPr>
+          <w:rFonts w:ascii="Consolas" w:eastAsiaTheme="minorEastAsia" w:hAnsi="Consolas" w:cs="Consolas"/>
+          <w:sz w:val="18"/>
+          <w:szCs w:val="18"/>
+        </w:rPr>
+        <w:t xml:space="preserve">(Intercept)            -0.338390   0.192857  -1.755   0.0802 .  </w:t>
+      </w:r>
+    </w:p>
+    <w:p>
+      <w:pPr>
+        <w:ind w:left="720"/>
+        <w:rPr>
+          <w:rFonts w:ascii="Consolas" w:eastAsiaTheme="minorEastAsia" w:hAnsi="Consolas" w:cs="Consolas"/>
+          <w:sz w:val="18"/>
+          <w:szCs w:val="18"/>
+        </w:rPr>
+      </w:pPr>
+      <w:r>
+        <w:rPr>
+          <w:rFonts w:ascii="Consolas" w:eastAsiaTheme="minorEastAsia" w:hAnsi="Consolas" w:cs="Consolas"/>
+          <w:sz w:val="18"/>
+          <w:szCs w:val="18"/>
+        </w:rPr>
+        <w:t>curr_hed_pred           1.018156   0.019093  53.327  &lt; 2e-16 ***</w:t>
+      </w:r>
+    </w:p>
+    <w:p>
+      <w:pPr>
+        <w:ind w:left="720"/>
+        <w:rPr>
+          <w:rFonts w:ascii="Consolas" w:eastAsiaTheme="minorEastAsia" w:hAnsi="Consolas" w:cs="Consolas"/>
+          <w:sz w:val="18"/>
+          <w:szCs w:val="18"/>
+        </w:rPr>
+      </w:pPr>
+      <w:r>
+        <w:rPr>
+          <w:rFonts w:ascii="Consolas" w:eastAsiaTheme="minorEastAsia" w:hAnsi="Consolas" w:cs="Consolas"/>
+          <w:sz w:val="18"/>
+          <w:szCs w:val="18"/>
+        </w:rPr>
+        <w:t xml:space="preserve">anchoring               0.174402   0.072377   2.410   0.0165 *  </w:t>
+      </w:r>
+    </w:p>
+    <w:p>
+      <w:pPr>
+        <w:ind w:left="720"/>
+        <w:rPr>
+          <w:rFonts w:ascii="Consolas" w:eastAsiaTheme="minorEastAsia" w:hAnsi="Consolas" w:cs="Consolas"/>
+          <w:sz w:val="18"/>
+          <w:szCs w:val="18"/>
+        </w:rPr>
+      </w:pPr>
+      <w:r>
+        <w:rPr>
+          <w:rFonts w:ascii="Consolas" w:eastAsiaTheme="minorEastAsia" w:hAnsi="Consolas" w:cs="Consolas"/>
+          <w:sz w:val="18"/>
+          <w:szCs w:val="18"/>
+        </w:rPr>
+        <w:t>past_control            0.503147   0.077019   6.533 2.29e-10 ***</w:t>
+      </w:r>
+    </w:p>
+    <w:p>
+      <w:pPr>
+        <w:ind w:left="720"/>
+        <w:rPr>
+          <w:rFonts w:ascii="Consolas" w:eastAsiaTheme="minorEastAsia" w:hAnsi="Consolas" w:cs="Consolas"/>
+          <w:sz w:val="18"/>
+          <w:szCs w:val="18"/>
+        </w:rPr>
+      </w:pPr>
+      <w:r>
+        <w:rPr>
+          <w:rFonts w:ascii="Consolas" w:eastAsiaTheme="minorEastAsia" w:hAnsi="Consolas" w:cs="Consolas"/>
+          <w:sz w:val="18"/>
+          <w:szCs w:val="18"/>
+        </w:rPr>
+        <w:t>months_since_last_sale  0.007903   0.001873   4.219 3.13e-05 ***</w:t>
+      </w:r>
+      <w:r>
+        <w:rPr>
+          <w:rFonts w:ascii="Consolas" w:eastAsiaTheme="minorEastAsia" w:hAnsi="Consolas" w:cs="Consolas"/>
+          <w:sz w:val="18"/>
+          <w:szCs w:val="18"/>
+        </w:rPr>
+        <w:t xml:space="preserve"> </w:t>
+      </w:r>
+    </w:p>
+    <w:p>
+      <w:pPr>
+        <w:ind w:left="720"/>
+        <w:rPr>
+          <w:rFonts w:ascii="Consolas" w:eastAsiaTheme="minorEastAsia" w:hAnsi="Consolas" w:cs="Consolas"/>
+          <w:sz w:val="18"/>
+          <w:szCs w:val="18"/>
+        </w:rPr>
+      </w:pPr>
+      <w:r>
+        <w:rPr>
+          <w:rFonts w:ascii="Consolas" w:eastAsiaTheme="minorEastAsia" w:hAnsi="Consolas" w:cs="Consolas"/>
+          <w:sz w:val="18"/>
+          <w:szCs w:val="18"/>
+        </w:rPr>
+        <w:t>R^2                                                 0.9231</w:t>
+      </w:r>
+    </w:p>
+    <w:p>
+      <w:pPr>
+        <w:ind w:left="720"/>
+        <w:rPr>
+          <w:rFonts w:ascii="Consolas" w:eastAsiaTheme="minorEastAsia" w:hAnsi="Consolas" w:cs="Consolas"/>
+          <w:sz w:val="18"/>
+          <w:szCs w:val="18"/>
+        </w:rPr>
+      </w:pPr>
+      <w:r>
+        <w:rPr>
+          <w:rFonts w:ascii="Consolas" w:eastAsiaTheme="minorEastAsia" w:hAnsi="Consolas" w:cs="Consolas"/>
+          <w:sz w:val="18"/>
+          <w:szCs w:val="18"/>
+        </w:rPr>
+        <w:t>Adjusted R^2                                        0.9222</w:t>
+      </w:r>
+    </w:p>
+    <w:p>
+      <w:pPr>
+        <w:ind w:left="720"/>
+        <w:rPr>
+          <w:rFonts w:ascii="Consolas" w:eastAsiaTheme="minorEastAsia" w:hAnsi="Consolas" w:cs="Consolas"/>
+          <w:sz w:val="18"/>
+          <w:szCs w:val="18"/>
+        </w:rPr>
+      </w:pPr>
+      <w:r>
+        <w:rPr>
+          <w:rFonts w:ascii="Consolas" w:eastAsiaTheme="minorEastAsia" w:hAnsi="Consolas" w:cs="Consolas"/>
+          <w:sz w:val="18"/>
+          <w:szCs w:val="18"/>
+        </w:rPr>
+        <w:t>F-statistic:  1047 on 4 and 349 DF,  p-value: &lt; 2.2e-16</w:t>
+      </w:r>
+    </w:p>
+    <w:p>
+      <w:pPr>
+        <w:ind w:left="720"/>
+        <w:rPr>
+          <w:rFonts w:ascii="Consolas" w:eastAsiaTheme="minorEastAsia" w:hAnsi="Consolas" w:cs="Consolas"/>
+          <w:sz w:val="18"/>
+          <w:szCs w:val="18"/>
+        </w:rPr>
+      </w:pPr>
+    </w:p>
+    <w:p>
+      <w:pPr>
+        <w:spacing w:before="240"/>
+        <w:rPr>
+          <w:rFonts w:ascii="Georgia" w:eastAsiaTheme="minorEastAsia" w:hAnsi="Georgia"/>
+        </w:rPr>
+      </w:pPr>
+      <w:r>
+        <w:rPr>
+          <w:rFonts w:ascii="Georgia" w:eastAsiaTheme="minorEastAsia" w:hAnsi="Georgia"/>
+        </w:rPr>
+        <w:t>Table 9: Anchoring effects, Contemporary Art</w:t>
+      </w:r>
+    </w:p>
+    <w:p>
+      <w:pPr>
+        <w:rPr>
+          <w:rFonts w:ascii="Consolas" w:eastAsiaTheme="minorEastAsia" w:hAnsi="Consolas" w:cs="Consolas"/>
+          <w:sz w:val="18"/>
+          <w:szCs w:val="18"/>
+        </w:rPr>
+      </w:pPr>
+    </w:p>
+    <w:p>
+      <w:pPr>
+        <w:ind w:left="720"/>
+        <w:rPr>
+          <w:rFonts w:ascii="Consolas" w:eastAsiaTheme="minorEastAsia" w:hAnsi="Consolas" w:cs="Consolas"/>
+          <w:sz w:val="18"/>
+          <w:szCs w:val="18"/>
+        </w:rPr>
+      </w:pPr>
+      <w:r>
+        <w:rPr>
+          <w:rFonts w:ascii="Consolas" w:eastAsiaTheme="minorEastAsia" w:hAnsi="Consolas" w:cs="Consolas"/>
+          <w:sz w:val="18"/>
+          <w:szCs w:val="18"/>
+        </w:rPr>
+        <w:tab/>
+      </w:r>
+    </w:p>
+    <w:p>
+      <w:pPr>
+        <w:ind w:left="720"/>
+        <w:rPr>
+          <w:rFonts w:ascii="Consolas" w:eastAsiaTheme="minorEastAsia" w:hAnsi="Consolas" w:cs="Consolas"/>
+          <w:sz w:val="18"/>
+          <w:szCs w:val="18"/>
+        </w:rPr>
+      </w:pPr>
+      <w:r>
+        <w:rPr>
+          <w:rFonts w:ascii="Consolas" w:eastAsiaTheme="minorEastAsia" w:hAnsi="Consolas" w:cs="Consolas"/>
+          <w:sz w:val="18"/>
+          <w:szCs w:val="18"/>
+        </w:rPr>
+        <w:t xml:space="preserve">                         Estimate Std. Error t value Pr(&gt;|t|)    </w:t>
+      </w:r>
+    </w:p>
+    <w:p>
+      <w:pPr>
+        <w:ind w:left="720"/>
+        <w:rPr>
+          <w:rFonts w:ascii="Consolas" w:eastAsiaTheme="minorEastAsia" w:hAnsi="Consolas" w:cs="Consolas"/>
+          <w:sz w:val="18"/>
+          <w:szCs w:val="18"/>
+        </w:rPr>
+      </w:pPr>
+      <w:r>
+        <w:rPr>
+          <w:rFonts w:ascii="Consolas" w:eastAsiaTheme="minorEastAsia" w:hAnsi="Consolas" w:cs="Consolas"/>
+          <w:sz w:val="18"/>
+          <w:szCs w:val="18"/>
+        </w:rPr>
+        <w:t xml:space="preserve">(Intercept)            -0.1152982  0.0499920  -2.306   0.0223 *  </w:t>
+      </w:r>
+    </w:p>
+    <w:p>
+      <w:pPr>
+        <w:ind w:left="720"/>
+        <w:rPr>
+          <w:rFonts w:ascii="Consolas" w:eastAsiaTheme="minorEastAsia" w:hAnsi="Consolas" w:cs="Consolas"/>
+          <w:sz w:val="18"/>
+          <w:szCs w:val="18"/>
+        </w:rPr>
+      </w:pPr>
+      <w:r>
+        <w:rPr>
+          <w:rFonts w:ascii="Consolas" w:eastAsiaTheme="minorEastAsia" w:hAnsi="Consolas" w:cs="Consolas"/>
+          <w:sz w:val="18"/>
+          <w:szCs w:val="18"/>
+        </w:rPr>
+        <w:t>curr_hed_pred           1.0344742  0.0203640  50.799   &lt;2e-16 ***</w:t>
+      </w:r>
+    </w:p>
+    <w:p>
+      <w:pPr>
+        <w:ind w:left="720"/>
+        <w:rPr>
+          <w:rFonts w:ascii="Consolas" w:eastAsiaTheme="minorEastAsia" w:hAnsi="Consolas" w:cs="Consolas"/>
+          <w:sz w:val="18"/>
+          <w:szCs w:val="18"/>
+        </w:rPr>
+      </w:pPr>
+      <w:r>
+        <w:rPr>
+          <w:rFonts w:ascii="Consolas" w:eastAsiaTheme="minorEastAsia" w:hAnsi="Consolas" w:cs="Consolas"/>
+          <w:sz w:val="18"/>
+          <w:szCs w:val="18"/>
+        </w:rPr>
+        <w:t xml:space="preserve">anchoring               0.1312881  0.0740504   1.773   0.0780 .  </w:t>
+      </w:r>
+    </w:p>
+    <w:p>
+      <w:pPr>
+        <w:ind w:left="720"/>
+        <w:rPr>
+          <w:rFonts w:ascii="Consolas" w:eastAsiaTheme="minorEastAsia" w:hAnsi="Consolas" w:cs="Consolas"/>
+          <w:sz w:val="18"/>
+          <w:szCs w:val="18"/>
+        </w:rPr>
+      </w:pPr>
+      <w:r>
+        <w:rPr>
+          <w:rFonts w:ascii="Consolas" w:eastAsiaTheme="minorEastAsia" w:hAnsi="Consolas" w:cs="Consolas"/>
+          <w:sz w:val="18"/>
+          <w:szCs w:val="18"/>
+        </w:rPr>
+        <w:t xml:space="preserve">past_control            0.1914626  0.0952936   2.009   0.0460 *  </w:t>
+      </w:r>
+    </w:p>
+    <w:p>
+      <w:pPr>
+        <w:ind w:left="720"/>
+        <w:rPr>
+          <w:rFonts w:ascii="Consolas" w:eastAsiaTheme="minorEastAsia" w:hAnsi="Consolas" w:cs="Consolas"/>
+          <w:sz w:val="18"/>
+          <w:szCs w:val="18"/>
+        </w:rPr>
+      </w:pPr>
+      <w:r>
+        <w:rPr>
+          <w:rFonts w:ascii="Consolas" w:eastAsiaTheme="minorEastAsia" w:hAnsi="Consolas" w:cs="Consolas"/>
+          <w:sz w:val="18"/>
+          <w:szCs w:val="18"/>
+        </w:rPr>
+        <w:t>months_since_last_sale -0.0009</w:t>
+      </w:r>
+      <w:r>
+        <w:rPr>
+          <w:rFonts w:ascii="Consolas" w:eastAsiaTheme="minorEastAsia" w:hAnsi="Consolas" w:cs="Consolas"/>
+          <w:sz w:val="18"/>
+          <w:szCs w:val="18"/>
+        </w:rPr>
+        <w:t>164  0.0026884  -0.341   0.7336</w:t>
+      </w:r>
+    </w:p>
+    <w:p>
+      <w:pPr>
+        <w:ind w:left="720"/>
+        <w:rPr>
+          <w:rFonts w:ascii="Consolas" w:eastAsiaTheme="minorEastAsia" w:hAnsi="Consolas" w:cs="Consolas"/>
+          <w:sz w:val="18"/>
+          <w:szCs w:val="18"/>
+        </w:rPr>
+      </w:pPr>
+      <w:r>
+        <w:rPr>
+          <w:rFonts w:ascii="Consolas" w:eastAsiaTheme="minorEastAsia" w:hAnsi="Consolas" w:cs="Consolas"/>
+          <w:sz w:val="18"/>
+          <w:szCs w:val="18"/>
+        </w:rPr>
+        <w:t>R^2</w:t>
+      </w:r>
+      <w:r>
+        <w:rPr>
+          <w:rFonts w:ascii="Consolas" w:eastAsiaTheme="minorEastAsia" w:hAnsi="Consolas" w:cs="Consolas"/>
+          <w:sz w:val="18"/>
+          <w:szCs w:val="18"/>
+        </w:rPr>
+        <w:tab/>
+      </w:r>
+      <w:r>
+        <w:rPr>
+          <w:rFonts w:ascii="Consolas" w:eastAsiaTheme="minorEastAsia" w:hAnsi="Consolas" w:cs="Consolas"/>
+          <w:sz w:val="18"/>
+          <w:szCs w:val="18"/>
+        </w:rPr>
+        <w:tab/>
+      </w:r>
+      <w:r>
+        <w:rPr>
+          <w:rFonts w:ascii="Consolas" w:eastAsiaTheme="minorEastAsia" w:hAnsi="Consolas" w:cs="Consolas"/>
+          <w:sz w:val="18"/>
+          <w:szCs w:val="18"/>
+        </w:rPr>
+        <w:tab/>
+      </w:r>
+      <w:r>
+        <w:rPr>
+          <w:rFonts w:ascii="Consolas" w:eastAsiaTheme="minorEastAsia" w:hAnsi="Consolas" w:cs="Consolas"/>
+          <w:sz w:val="18"/>
+          <w:szCs w:val="18"/>
+        </w:rPr>
+        <w:tab/>
+      </w:r>
+      <w:r>
+        <w:rPr>
+          <w:rFonts w:ascii="Consolas" w:eastAsiaTheme="minorEastAsia" w:hAnsi="Consolas" w:cs="Consolas"/>
+          <w:sz w:val="18"/>
+          <w:szCs w:val="18"/>
+        </w:rPr>
+        <w:tab/>
+      </w:r>
+      <w:r>
+        <w:rPr>
+          <w:rFonts w:ascii="Consolas" w:eastAsiaTheme="minorEastAsia" w:hAnsi="Consolas" w:cs="Consolas"/>
+          <w:sz w:val="18"/>
+          <w:szCs w:val="18"/>
+        </w:rPr>
+        <w:tab/>
+      </w:r>
+      <w:r>
+        <w:rPr>
+          <w:rFonts w:ascii="Consolas" w:eastAsiaTheme="minorEastAsia" w:hAnsi="Consolas" w:cs="Consolas"/>
+          <w:sz w:val="18"/>
+          <w:szCs w:val="18"/>
+        </w:rPr>
+        <w:tab/>
+        <w:t xml:space="preserve">    0.9407</w:t>
+      </w:r>
+    </w:p>
+    <w:p>
+      <w:pPr>
+        <w:ind w:left="720"/>
+        <w:rPr>
+          <w:rFonts w:ascii="Consolas" w:eastAsiaTheme="minorEastAsia" w:hAnsi="Consolas" w:cs="Consolas"/>
+          <w:sz w:val="18"/>
+          <w:szCs w:val="18"/>
+        </w:rPr>
+      </w:pPr>
+      <w:r>
+        <w:rPr>
+          <w:rFonts w:ascii="Consolas" w:eastAsiaTheme="minorEastAsia" w:hAnsi="Consolas" w:cs="Consolas"/>
+          <w:sz w:val="18"/>
+          <w:szCs w:val="18"/>
+        </w:rPr>
+        <w:t>Adjusted R^2</w:t>
+      </w:r>
+      <w:r>
+        <w:rPr>
+          <w:rFonts w:ascii="Consolas" w:eastAsiaTheme="minorEastAsia" w:hAnsi="Consolas" w:cs="Consolas"/>
+          <w:sz w:val="18"/>
+          <w:szCs w:val="18"/>
+        </w:rPr>
+        <w:tab/>
+      </w:r>
+      <w:r>
+        <w:rPr>
+          <w:rFonts w:ascii="Consolas" w:eastAsiaTheme="minorEastAsia" w:hAnsi="Consolas" w:cs="Consolas"/>
+          <w:sz w:val="18"/>
+          <w:szCs w:val="18"/>
+        </w:rPr>
+        <w:tab/>
+      </w:r>
+      <w:r>
+        <w:rPr>
+          <w:rFonts w:ascii="Consolas" w:eastAsiaTheme="minorEastAsia" w:hAnsi="Consolas" w:cs="Consolas"/>
+          <w:sz w:val="18"/>
+          <w:szCs w:val="18"/>
+        </w:rPr>
+        <w:tab/>
+      </w:r>
+      <w:r>
+        <w:rPr>
+          <w:rFonts w:ascii="Consolas" w:eastAsiaTheme="minorEastAsia" w:hAnsi="Consolas" w:cs="Consolas"/>
+          <w:sz w:val="18"/>
+          <w:szCs w:val="18"/>
+        </w:rPr>
+        <w:tab/>
+      </w:r>
+      <w:r>
+        <w:rPr>
+          <w:rFonts w:ascii="Consolas" w:eastAsiaTheme="minorEastAsia" w:hAnsi="Consolas" w:cs="Consolas"/>
+          <w:sz w:val="18"/>
+          <w:szCs w:val="18"/>
+        </w:rPr>
+        <w:tab/>
+      </w:r>
+      <w:r>
+        <w:rPr>
+          <w:rFonts w:ascii="Consolas" w:eastAsiaTheme="minorEastAsia" w:hAnsi="Consolas" w:cs="Consolas"/>
+          <w:sz w:val="18"/>
+          <w:szCs w:val="18"/>
+        </w:rPr>
+        <w:tab/>
+        <w:t xml:space="preserve">    0.9394</w:t>
+      </w:r>
+    </w:p>
+    <w:p>
+      <w:pPr>
+        <w:ind w:left="720"/>
+        <w:rPr>
+          <w:rFonts w:ascii="Consolas" w:eastAsiaTheme="minorEastAsia" w:hAnsi="Consolas" w:cs="Consolas"/>
+          <w:sz w:val="18"/>
+          <w:szCs w:val="18"/>
+        </w:rPr>
+      </w:pPr>
+      <w:r>
+        <w:rPr>
+          <w:rFonts w:ascii="Consolas" w:eastAsiaTheme="minorEastAsia" w:hAnsi="Consolas" w:cs="Consolas"/>
+          <w:sz w:val="18"/>
+          <w:szCs w:val="18"/>
+        </w:rPr>
+        <w:t>F-statistic:   698 on 4 and 176 DF,  p-value: &lt; 2.2e-16</w:t>
+      </w:r>
+      <w:r>
+        <w:rPr>
+          <w:rFonts w:ascii="Consolas" w:eastAsiaTheme="minorEastAsia" w:hAnsi="Consolas" w:cs="Consolas"/>
+          <w:sz w:val="18"/>
+          <w:szCs w:val="18"/>
+        </w:rPr>
+        <w:t xml:space="preserve">   </w:t>
+      </w:r>
+    </w:p>
+    <w:p>
+      <w:pPr>
+        <w:ind w:left="720"/>
+        <w:rPr>
+          <w:rFonts w:ascii="Consolas" w:eastAsiaTheme="minorEastAsia" w:hAnsi="Consolas" w:cs="Consolas"/>
+          <w:sz w:val="18"/>
+          <w:szCs w:val="18"/>
+        </w:rPr>
+      </w:pPr>
+    </w:p>
+    <w:p>
+      <w:pPr>
+        <w:spacing w:before="240"/>
+        <w:rPr>
+          <w:rFonts w:ascii="Georgia" w:eastAsiaTheme="minorEastAsia" w:hAnsi="Georgia"/>
+        </w:rPr>
+      </w:pPr>
+      <w:r>
+        <w:rPr>
+          <w:rFonts w:ascii="Georgia" w:eastAsiaTheme="minorEastAsia" w:hAnsi="Georgia"/>
+        </w:rPr>
+        <w:t>Table 10: Anchoring effects, assorted art</w:t>
+      </w:r>
+    </w:p>
+    <w:p>
+      <w:pPr>
+        <w:rPr>
+          <w:rFonts w:ascii="Consolas" w:eastAsiaTheme="minorEastAsia" w:hAnsi="Consolas" w:cs="Consolas"/>
+          <w:sz w:val="18"/>
+          <w:szCs w:val="18"/>
+        </w:rPr>
+      </w:pPr>
+    </w:p>
+    <w:p>
+      <w:pPr>
+        <w:rPr>
+          <w:rFonts w:ascii="Consolas" w:eastAsiaTheme="minorEastAsia" w:hAnsi="Consolas" w:cs="Consolas"/>
+          <w:sz w:val="18"/>
+          <w:szCs w:val="18"/>
+        </w:rPr>
+      </w:pPr>
+      <w:r>
+        <w:rPr>
+          <w:rFonts w:ascii="Consolas" w:eastAsiaTheme="minorEastAsia" w:hAnsi="Consolas" w:cs="Consolas"/>
+          <w:sz w:val="18"/>
+          <w:szCs w:val="18"/>
+        </w:rPr>
+        <w:t xml:space="preserve">                            Estimate </w:t>
+      </w:r>
+      <w:r>
+        <w:rPr>
+          <w:rFonts w:ascii="Consolas" w:eastAsiaTheme="minorEastAsia" w:hAnsi="Consolas" w:cs="Consolas"/>
+          <w:sz w:val="18"/>
+          <w:szCs w:val="18"/>
+        </w:rPr>
+        <w:t xml:space="preserve">Std. Error t value Pr(&gt;|t|)    </w:t>
+      </w:r>
+    </w:p>
+    <w:p>
+      <w:pPr>
+        <w:ind w:left="720"/>
+        <w:rPr>
+          <w:rFonts w:ascii="Consolas" w:eastAsiaTheme="minorEastAsia" w:hAnsi="Consolas" w:cs="Consolas"/>
+          <w:sz w:val="18"/>
+          <w:szCs w:val="18"/>
+        </w:rPr>
+      </w:pPr>
+      <w:r>
+        <w:rPr>
+          <w:rFonts w:ascii="Consolas" w:eastAsiaTheme="minorEastAsia" w:hAnsi="Consolas" w:cs="Consolas"/>
+          <w:sz w:val="18"/>
+          <w:szCs w:val="18"/>
+        </w:rPr>
+        <w:t>(Intercept)        -1.598781   0.096913 -16.497   &lt;2e-16 ***</w:t>
+      </w:r>
+    </w:p>
+    <w:p>
+      <w:pPr>
+        <w:ind w:left="720"/>
+        <w:rPr>
+          <w:rFonts w:ascii="Consolas" w:eastAsiaTheme="minorEastAsia" w:hAnsi="Consolas" w:cs="Consolas"/>
+          <w:sz w:val="18"/>
+          <w:szCs w:val="18"/>
+        </w:rPr>
+      </w:pPr>
+      <w:r>
+        <w:rPr>
+          <w:rFonts w:ascii="Consolas" w:eastAsiaTheme="minorEastAsia" w:hAnsi="Consolas" w:cs="Consolas"/>
+          <w:sz w:val="18"/>
+          <w:szCs w:val="18"/>
+        </w:rPr>
+        <w:t>log_hed_pred        1.147787   0.011706  98.054   &lt;2e-16 ***</w:t>
+      </w:r>
+    </w:p>
+    <w:p>
+      <w:pPr>
+        <w:ind w:left="720"/>
+        <w:rPr>
+          <w:rFonts w:ascii="Consolas" w:eastAsiaTheme="minorEastAsia" w:hAnsi="Consolas" w:cs="Consolas"/>
+          <w:sz w:val="18"/>
+          <w:szCs w:val="18"/>
+        </w:rPr>
+      </w:pPr>
+      <w:r>
+        <w:rPr>
+          <w:rFonts w:ascii="Consolas" w:eastAsiaTheme="minorEastAsia" w:hAnsi="Consolas" w:cs="Consolas"/>
+          <w:sz w:val="18"/>
+          <w:szCs w:val="18"/>
+        </w:rPr>
+        <w:t>anchoring           0.590709   0.011442  51.626   &lt;2e-16 ***</w:t>
+      </w:r>
+    </w:p>
+    <w:p>
+      <w:pPr>
+        <w:ind w:left="720"/>
+        <w:rPr>
+          <w:rFonts w:ascii="Consolas" w:eastAsiaTheme="minorEastAsia" w:hAnsi="Consolas" w:cs="Consolas"/>
+          <w:sz w:val="18"/>
+          <w:szCs w:val="18"/>
+        </w:rPr>
+      </w:pPr>
+      <w:r>
+        <w:rPr>
+          <w:rFonts w:ascii="Consolas" w:eastAsiaTheme="minorEastAsia" w:hAnsi="Consolas" w:cs="Consolas"/>
+          <w:sz w:val="18"/>
+          <w:szCs w:val="18"/>
+        </w:rPr>
+        <w:t xml:space="preserve">sub_price_hed_pred -0.020331   0.012078  -1.683   0.0923 .  </w:t>
+      </w:r>
+    </w:p>
+    <w:p>
+      <w:pPr>
+        <w:ind w:left="720"/>
+        <w:rPr>
+          <w:rFonts w:ascii="Consolas" w:eastAsiaTheme="minorEastAsia" w:hAnsi="Consolas" w:cs="Consolas"/>
+          <w:sz w:val="18"/>
+          <w:szCs w:val="18"/>
+        </w:rPr>
+      </w:pPr>
+      <w:r>
+        <w:rPr>
+          <w:rFonts w:ascii="Consolas" w:eastAsiaTheme="minorEastAsia" w:hAnsi="Consolas" w:cs="Consolas"/>
+          <w:sz w:val="18"/>
+          <w:szCs w:val="18"/>
+        </w:rPr>
+        <w:t>avg_mon_subdiff    -0.042259   0.004782  -8.837   &lt;2e-16 ***</w:t>
+      </w:r>
+    </w:p>
+    <w:p>
+      <w:pPr>
+        <w:ind w:left="720"/>
+        <w:rPr>
+          <w:rFonts w:ascii="Consolas" w:eastAsiaTheme="minorEastAsia" w:hAnsi="Consolas" w:cs="Consolas"/>
+          <w:sz w:val="18"/>
+          <w:szCs w:val="18"/>
+        </w:rPr>
+      </w:pPr>
+      <w:r>
+        <w:rPr>
+          <w:rFonts w:ascii="Consolas" w:eastAsiaTheme="minorEastAsia" w:hAnsi="Consolas" w:cs="Consolas"/>
+          <w:sz w:val="18"/>
+          <w:szCs w:val="18"/>
+        </w:rPr>
+        <w:t>R^2</w:t>
+      </w:r>
+      <w:r>
+        <w:rPr>
+          <w:rFonts w:ascii="Consolas" w:eastAsiaTheme="minorEastAsia" w:hAnsi="Consolas" w:cs="Consolas"/>
+          <w:sz w:val="18"/>
+          <w:szCs w:val="18"/>
+        </w:rPr>
+        <w:tab/>
+      </w:r>
+      <w:r>
+        <w:rPr>
+          <w:rFonts w:ascii="Consolas" w:eastAsiaTheme="minorEastAsia" w:hAnsi="Consolas" w:cs="Consolas"/>
+          <w:sz w:val="18"/>
+          <w:szCs w:val="18"/>
+        </w:rPr>
+        <w:tab/>
+      </w:r>
+      <w:r>
+        <w:rPr>
+          <w:rFonts w:ascii="Consolas" w:eastAsiaTheme="minorEastAsia" w:hAnsi="Consolas" w:cs="Consolas"/>
+          <w:sz w:val="18"/>
+          <w:szCs w:val="18"/>
+        </w:rPr>
+        <w:tab/>
+      </w:r>
+      <w:r>
+        <w:rPr>
+          <w:rFonts w:ascii="Consolas" w:eastAsiaTheme="minorEastAsia" w:hAnsi="Consolas" w:cs="Consolas"/>
+          <w:sz w:val="18"/>
+          <w:szCs w:val="18"/>
+        </w:rPr>
+        <w:tab/>
+      </w:r>
+      <w:r>
+        <w:rPr>
+          <w:rFonts w:ascii="Consolas" w:eastAsiaTheme="minorEastAsia" w:hAnsi="Consolas" w:cs="Consolas"/>
+          <w:sz w:val="18"/>
+          <w:szCs w:val="18"/>
+        </w:rPr>
+        <w:tab/>
+      </w:r>
+      <w:r>
+        <w:rPr>
+          <w:rFonts w:ascii="Consolas" w:eastAsiaTheme="minorEastAsia" w:hAnsi="Consolas" w:cs="Consolas"/>
+          <w:sz w:val="18"/>
+          <w:szCs w:val="18"/>
+        </w:rPr>
+        <w:tab/>
+        <w:t xml:space="preserve">      0.4144</w:t>
+      </w:r>
+    </w:p>
+    <w:p>
+      <w:pPr>
+        <w:ind w:left="720"/>
+        <w:rPr>
+          <w:rFonts w:ascii="Consolas" w:eastAsiaTheme="minorEastAsia" w:hAnsi="Consolas" w:cs="Consolas"/>
+          <w:sz w:val="18"/>
+          <w:szCs w:val="18"/>
+        </w:rPr>
+      </w:pPr>
+      <w:r>
+        <w:rPr>
+          <w:rFonts w:ascii="Consolas" w:eastAsiaTheme="minorEastAsia" w:hAnsi="Consolas" w:cs="Consolas"/>
+          <w:sz w:val="18"/>
+          <w:szCs w:val="18"/>
+        </w:rPr>
+        <w:t>Adjusted R^2                                      0.4144</w:t>
+      </w:r>
+    </w:p>
+    <w:p>
+      <w:pPr>
+        <w:ind w:left="720"/>
+        <w:rPr>
+          <w:rFonts w:ascii="Consolas" w:eastAsiaTheme="minorEastAsia" w:hAnsi="Consolas" w:cs="Consolas"/>
+          <w:sz w:val="18"/>
+          <w:szCs w:val="18"/>
+        </w:rPr>
+      </w:pPr>
+      <w:r>
+        <w:rPr>
+          <w:rFonts w:ascii="Consolas" w:eastAsiaTheme="minorEastAsia" w:hAnsi="Consolas" w:cs="Consolas"/>
+          <w:sz w:val="18"/>
+          <w:szCs w:val="18"/>
+        </w:rPr>
+        <w:t>F-statistic: 3.046e+04 on 4 and 172189 DF,  p-value: &lt; 2.2e-16</w:t>
       </w:r>
     </w:p>
     <w:p>

</xml_diff>

<commit_message>
starting anchoring cross effects
</commit_message>
<xml_diff>
--- a/RESULTS.docx
+++ b/RESULTS.docx
@@ -125,7 +125,35 @@
         <w:rPr>
           <w:rFonts w:eastAsiaTheme="minorEastAsia"/>
         </w:rPr>
-        <w:t>(as in Beggs &amp; Graddy (2009))</w:t>
+        <w:t xml:space="preserve">(as in </w:t>
+      </w:r>
+      <w:proofErr w:type="spellStart"/>
+      <w:r>
+        <w:rPr>
+          <w:rFonts w:eastAsiaTheme="minorEastAsia"/>
+        </w:rPr>
+        <w:t>Beggs</w:t>
+      </w:r>
+      <w:proofErr w:type="spellEnd"/>
+      <w:r>
+        <w:rPr>
+          <w:rFonts w:eastAsiaTheme="minorEastAsia"/>
+        </w:rPr>
+        <w:t xml:space="preserve"> &amp; </w:t>
+      </w:r>
+      <w:proofErr w:type="spellStart"/>
+      <w:r>
+        <w:rPr>
+          <w:rFonts w:eastAsiaTheme="minorEastAsia"/>
+        </w:rPr>
+        <w:t>Graddy</w:t>
+      </w:r>
+      <w:proofErr w:type="spellEnd"/>
+      <w:r>
+        <w:rPr>
+          <w:rFonts w:eastAsiaTheme="minorEastAsia"/>
+        </w:rPr>
+        <w:t xml:space="preserve"> (2009))</w:t>
       </w:r>
       <w:r>
         <w:rPr>
@@ -624,7 +652,35 @@
         <w:rPr>
           <w:rFonts w:eastAsiaTheme="minorEastAsia"/>
         </w:rPr>
-        <w:t>, as noted in Beggs &amp; Graddy (regressions not included).</w:t>
+        <w:t xml:space="preserve">, as noted in </w:t>
+      </w:r>
+      <w:proofErr w:type="spellStart"/>
+      <w:r>
+        <w:rPr>
+          <w:rFonts w:eastAsiaTheme="minorEastAsia"/>
+        </w:rPr>
+        <w:t>Beggs</w:t>
+      </w:r>
+      <w:proofErr w:type="spellEnd"/>
+      <w:r>
+        <w:rPr>
+          <w:rFonts w:eastAsiaTheme="minorEastAsia"/>
+        </w:rPr>
+        <w:t xml:space="preserve"> &amp; </w:t>
+      </w:r>
+      <w:proofErr w:type="spellStart"/>
+      <w:r>
+        <w:rPr>
+          <w:rFonts w:eastAsiaTheme="minorEastAsia"/>
+        </w:rPr>
+        <w:t>Graddy</w:t>
+      </w:r>
+      <w:proofErr w:type="spellEnd"/>
+      <w:r>
+        <w:rPr>
+          <w:rFonts w:eastAsiaTheme="minorEastAsia"/>
+        </w:rPr>
+        <w:t xml:space="preserve"> (regressions not included).</w:t>
       </w:r>
       <w:r>
         <w:rPr>
@@ -767,11 +823,33 @@
         </w:rPr>
         <w:t xml:space="preserve">work of </w:t>
       </w:r>
-      <w:r>
-        <w:rPr>
-          <w:rFonts w:eastAsiaTheme="minorEastAsia"/>
-        </w:rPr>
-        <w:t>Beggs &amp; Graddy (2009)</w:t>
+      <w:proofErr w:type="spellStart"/>
+      <w:r>
+        <w:rPr>
+          <w:rFonts w:eastAsiaTheme="minorEastAsia"/>
+        </w:rPr>
+        <w:t>Beggs</w:t>
+      </w:r>
+      <w:proofErr w:type="spellEnd"/>
+      <w:r>
+        <w:rPr>
+          <w:rFonts w:eastAsiaTheme="minorEastAsia"/>
+        </w:rPr>
+        <w:t xml:space="preserve"> &amp; </w:t>
+      </w:r>
+      <w:proofErr w:type="spellStart"/>
+      <w:r>
+        <w:rPr>
+          <w:rFonts w:eastAsiaTheme="minorEastAsia"/>
+        </w:rPr>
+        <w:t>Graddy</w:t>
+      </w:r>
+      <w:proofErr w:type="spellEnd"/>
+      <w:r>
+        <w:rPr>
+          <w:rFonts w:eastAsiaTheme="minorEastAsia"/>
+        </w:rPr>
+        <w:t xml:space="preserve"> (2009)</w:t>
       </w:r>
       <w:r>
         <w:rPr>
@@ -1086,7 +1164,35 @@
         <w:rPr>
           <w:rFonts w:eastAsiaTheme="minorEastAsia"/>
         </w:rPr>
-        <w:t>the original tables of Beggs &amp; Graddy.</w:t>
+        <w:t xml:space="preserve">the original tables of </w:t>
+      </w:r>
+      <w:proofErr w:type="spellStart"/>
+      <w:r>
+        <w:rPr>
+          <w:rFonts w:eastAsiaTheme="minorEastAsia"/>
+        </w:rPr>
+        <w:t>Beggs</w:t>
+      </w:r>
+      <w:proofErr w:type="spellEnd"/>
+      <w:r>
+        <w:rPr>
+          <w:rFonts w:eastAsiaTheme="minorEastAsia"/>
+        </w:rPr>
+        <w:t xml:space="preserve"> &amp; </w:t>
+      </w:r>
+      <w:proofErr w:type="spellStart"/>
+      <w:r>
+        <w:rPr>
+          <w:rFonts w:eastAsiaTheme="minorEastAsia"/>
+        </w:rPr>
+        <w:t>Graddy</w:t>
+      </w:r>
+      <w:proofErr w:type="spellEnd"/>
+      <w:r>
+        <w:rPr>
+          <w:rFonts w:eastAsiaTheme="minorEastAsia"/>
+        </w:rPr>
+        <w:t>.</w:t>
       </w:r>
       <w:r>
         <w:rPr>
@@ -1482,8 +1588,30 @@
         <w:rPr>
           <w:rFonts w:eastAsiaTheme="minorEastAsia"/>
         </w:rPr>
-        <w:t xml:space="preserve"> Beggs &amp; Graddy</w:t>
-      </w:r>
+        <w:t xml:space="preserve"> </w:t>
+      </w:r>
+      <w:proofErr w:type="spellStart"/>
+      <w:r>
+        <w:rPr>
+          <w:rFonts w:eastAsiaTheme="minorEastAsia"/>
+        </w:rPr>
+        <w:t>Beggs</w:t>
+      </w:r>
+      <w:proofErr w:type="spellEnd"/>
+      <w:r>
+        <w:rPr>
+          <w:rFonts w:eastAsiaTheme="minorEastAsia"/>
+        </w:rPr>
+        <w:t xml:space="preserve"> &amp; </w:t>
+      </w:r>
+      <w:proofErr w:type="spellStart"/>
+      <w:r>
+        <w:rPr>
+          <w:rFonts w:eastAsiaTheme="minorEastAsia"/>
+        </w:rPr>
+        <w:t>Graddy</w:t>
+      </w:r>
+      <w:proofErr w:type="spellEnd"/>
       <w:r>
         <w:rPr>
           <w:rFonts w:eastAsiaTheme="minorEastAsia"/>
@@ -1695,12 +1823,28 @@
         </w:rPr>
         <w:t xml:space="preserve"> </w:t>
       </w:r>
-      <w:r>
-        <w:rPr>
-          <w:rFonts w:eastAsiaTheme="minorEastAsia"/>
-        </w:rPr>
-        <w:t>Beggs &amp; Graddy</w:t>
-      </w:r>
+      <w:proofErr w:type="spellStart"/>
+      <w:r>
+        <w:rPr>
+          <w:rFonts w:eastAsiaTheme="minorEastAsia"/>
+        </w:rPr>
+        <w:t>Beggs</w:t>
+      </w:r>
+      <w:proofErr w:type="spellEnd"/>
+      <w:r>
+        <w:rPr>
+          <w:rFonts w:eastAsiaTheme="minorEastAsia"/>
+        </w:rPr>
+        <w:t xml:space="preserve"> &amp; </w:t>
+      </w:r>
+      <w:proofErr w:type="spellStart"/>
+      <w:r>
+        <w:rPr>
+          <w:rFonts w:eastAsiaTheme="minorEastAsia"/>
+        </w:rPr>
+        <w:t>Graddy</w:t>
+      </w:r>
+      <w:proofErr w:type="spellEnd"/>
       <w:r>
         <w:rPr>
           <w:rFonts w:eastAsiaTheme="minorEastAsia"/>
@@ -2091,8 +2235,30 @@
         <w:rPr>
           <w:rFonts w:eastAsiaTheme="minorEastAsia"/>
         </w:rPr>
-        <w:t xml:space="preserve"> of Beggs &amp; Graddy</w:t>
-      </w:r>
+        <w:t xml:space="preserve"> of </w:t>
+      </w:r>
+      <w:proofErr w:type="spellStart"/>
+      <w:r>
+        <w:rPr>
+          <w:rFonts w:eastAsiaTheme="minorEastAsia"/>
+        </w:rPr>
+        <w:t>Beggs</w:t>
+      </w:r>
+      <w:proofErr w:type="spellEnd"/>
+      <w:r>
+        <w:rPr>
+          <w:rFonts w:eastAsiaTheme="minorEastAsia"/>
+        </w:rPr>
+        <w:t xml:space="preserve"> &amp; </w:t>
+      </w:r>
+      <w:proofErr w:type="spellStart"/>
+      <w:r>
+        <w:rPr>
+          <w:rFonts w:eastAsiaTheme="minorEastAsia"/>
+        </w:rPr>
+        <w:t>Graddy</w:t>
+      </w:r>
+      <w:proofErr w:type="spellEnd"/>
       <w:r>
         <w:rPr>
           <w:rFonts w:eastAsiaTheme="minorEastAsia"/>
@@ -2746,12 +2912,28 @@
         </w:rPr>
         <w:t xml:space="preserve">of </w:t>
       </w:r>
-      <w:r>
-        <w:rPr>
-          <w:rFonts w:eastAsiaTheme="minorEastAsia"/>
-        </w:rPr>
-        <w:t>Beggs &amp; Graddy</w:t>
-      </w:r>
+      <w:proofErr w:type="spellStart"/>
+      <w:r>
+        <w:rPr>
+          <w:rFonts w:eastAsiaTheme="minorEastAsia"/>
+        </w:rPr>
+        <w:t>Beggs</w:t>
+      </w:r>
+      <w:proofErr w:type="spellEnd"/>
+      <w:r>
+        <w:rPr>
+          <w:rFonts w:eastAsiaTheme="minorEastAsia"/>
+        </w:rPr>
+        <w:t xml:space="preserve"> &amp; </w:t>
+      </w:r>
+      <w:proofErr w:type="spellStart"/>
+      <w:r>
+        <w:rPr>
+          <w:rFonts w:eastAsiaTheme="minorEastAsia"/>
+        </w:rPr>
+        <w:t>Graddy</w:t>
+      </w:r>
+      <w:proofErr w:type="spellEnd"/>
       <w:r>
         <w:rPr>
           <w:rFonts w:eastAsiaTheme="minorEastAsia"/>
@@ -2864,29 +3046,57 @@
     <w:p>
       <w:pPr>
         <w:spacing w:before="240" w:line="480" w:lineRule="auto"/>
-        <w:rPr>
-          <w:rFonts w:eastAsiaTheme="minorEastAsia"/>
+        <w:ind w:firstLine="0"/>
+        <w:rPr>
+          <w:rFonts w:eastAsiaTheme="minorEastAsia"/>
+          <w:b/>
         </w:rPr>
       </w:pPr>
     </w:p>
     <w:p>
       <w:pPr>
         <w:spacing w:before="240" w:line="480" w:lineRule="auto"/>
-        <w:rPr>
-          <w:rFonts w:eastAsiaTheme="minorEastAsia"/>
-        </w:rPr>
-      </w:pPr>
+        <w:ind w:firstLine="0"/>
+        <w:rPr>
+          <w:rFonts w:eastAsiaTheme="minorEastAsia"/>
+          <w:b/>
+        </w:rPr>
+      </w:pPr>
+      <w:r>
+        <w:rPr>
+          <w:rFonts w:eastAsiaTheme="minorEastAsia"/>
+          <w:b/>
+        </w:rPr>
+        <w:t>ANCHORING CROSS-EFFECTS</w:t>
+      </w:r>
+    </w:p>
+    <w:p>
+      <w:pPr>
+        <w:spacing w:before="240" w:line="480" w:lineRule="auto"/>
+        <w:rPr>
+          <w:rFonts w:eastAsiaTheme="minorEastAsia"/>
+        </w:rPr>
+      </w:pPr>
+    </w:p>
+    <w:p>
+      <w:pPr>
+        <w:tabs>
+          <w:tab w:val="left" w:pos="6600"/>
+        </w:tabs>
+        <w:spacing w:before="240" w:line="480" w:lineRule="auto"/>
+        <w:ind w:firstLine="0"/>
+        <w:rPr>
+          <w:rFonts w:eastAsiaTheme="minorEastAsia"/>
+        </w:rPr>
+      </w:pPr>
+      <w:r>
+        <w:rPr>
+          <w:rFonts w:eastAsiaTheme="minorEastAsia"/>
+        </w:rPr>
+        <w:tab/>
+      </w:r>
       <w:bookmarkStart w:id="0" w:name="_GoBack"/>
       <w:bookmarkEnd w:id="0"/>
-    </w:p>
-    <w:p>
-      <w:pPr>
-        <w:spacing w:before="240" w:line="480" w:lineRule="auto"/>
-        <w:ind w:firstLine="0"/>
-        <w:rPr>
-          <w:rFonts w:eastAsiaTheme="minorEastAsia"/>
-        </w:rPr>
-      </w:pPr>
     </w:p>
     <w:p>
       <w:pPr>
@@ -2944,7 +3154,31 @@
         <w:jc w:val="both"/>
       </w:pPr>
       <w:r>
-        <w:t>&lt;should copy tables from Beggs &amp; Graddy here&gt;</w:t>
+        <w:t>&lt;</w:t>
+      </w:r>
+      <w:proofErr w:type="gramStart"/>
+      <w:r>
+        <w:t>should</w:t>
+      </w:r>
+      <w:proofErr w:type="gramEnd"/>
+      <w:r>
+        <w:t xml:space="preserve"> copy tables from </w:t>
+      </w:r>
+      <w:proofErr w:type="spellStart"/>
+      <w:r>
+        <w:t>Beggs</w:t>
+      </w:r>
+      <w:proofErr w:type="spellEnd"/>
+      <w:r>
+        <w:t xml:space="preserve"> &amp; </w:t>
+      </w:r>
+      <w:proofErr w:type="spellStart"/>
+      <w:r>
+        <w:t>Graddy</w:t>
+      </w:r>
+      <w:proofErr w:type="spellEnd"/>
+      <w:r>
+        <w:t xml:space="preserve"> here&gt;</w:t>
       </w:r>
     </w:p>
     <w:p>
@@ -2984,7 +3218,35 @@
           <w:sz w:val="18"/>
           <w:szCs w:val="18"/>
         </w:rPr>
-        <w:t xml:space="preserve">             Estimate Std. Error t value Pr(&gt;|t|)    </w:t>
+        <w:t xml:space="preserve">             Estimate Std. Error t value </w:t>
+      </w:r>
+      <w:proofErr w:type="spellStart"/>
+      <w:proofErr w:type="gramStart"/>
+      <w:r>
+        <w:rPr>
+          <w:rFonts w:ascii="Consolas" w:eastAsiaTheme="minorEastAsia" w:hAnsi="Consolas" w:cs="Consolas"/>
+          <w:sz w:val="18"/>
+          <w:szCs w:val="18"/>
+        </w:rPr>
+        <w:t>Pr</w:t>
+      </w:r>
+      <w:proofErr w:type="spellEnd"/>
+      <w:r>
+        <w:rPr>
+          <w:rFonts w:ascii="Consolas" w:eastAsiaTheme="minorEastAsia" w:hAnsi="Consolas" w:cs="Consolas"/>
+          <w:sz w:val="18"/>
+          <w:szCs w:val="18"/>
+        </w:rPr>
+        <w:t>(</w:t>
+      </w:r>
+      <w:proofErr w:type="gramEnd"/>
+      <w:r>
+        <w:rPr>
+          <w:rFonts w:ascii="Consolas" w:eastAsiaTheme="minorEastAsia" w:hAnsi="Consolas" w:cs="Consolas"/>
+          <w:sz w:val="18"/>
+          <w:szCs w:val="18"/>
+        </w:rPr>
+        <w:t xml:space="preserve">&gt;|t|)    </w:t>
       </w:r>
     </w:p>
     <w:p>
@@ -3020,7 +3282,25 @@
           <w:sz w:val="18"/>
           <w:szCs w:val="18"/>
         </w:rPr>
-        <w:t xml:space="preserve">DATE_PTG    -0.002122   0.003513  -0.604 0.546317    </w:t>
+        <w:t xml:space="preserve">DATE_PTG    -0.002122   </w:t>
+      </w:r>
+      <w:proofErr w:type="gramStart"/>
+      <w:r>
+        <w:rPr>
+          <w:rFonts w:ascii="Consolas" w:eastAsiaTheme="minorEastAsia" w:hAnsi="Consolas" w:cs="Consolas"/>
+          <w:sz w:val="18"/>
+          <w:szCs w:val="18"/>
+        </w:rPr>
+        <w:t>0.003513  -</w:t>
+      </w:r>
+      <w:proofErr w:type="gramEnd"/>
+      <w:r>
+        <w:rPr>
+          <w:rFonts w:ascii="Consolas" w:eastAsiaTheme="minorEastAsia" w:hAnsi="Consolas" w:cs="Consolas"/>
+          <w:sz w:val="18"/>
+          <w:szCs w:val="18"/>
+        </w:rPr>
+        <w:t xml:space="preserve">0.604 0.546317    </w:t>
       </w:r>
     </w:p>
     <w:p>
@@ -3092,25 +3372,61 @@
           <w:sz w:val="18"/>
           <w:szCs w:val="18"/>
         </w:rPr>
-        <w:t xml:space="preserve">SIGNED2     -0.064880   0.434096  -0.149 0.881308    </w:t>
-      </w:r>
-    </w:p>
-    <w:p>
-      <w:pPr>
-        <w:ind w:left="720"/>
-        <w:rPr>
-          <w:rFonts w:ascii="Consolas" w:eastAsiaTheme="minorEastAsia" w:hAnsi="Consolas" w:cs="Consolas"/>
-          <w:sz w:val="18"/>
-          <w:szCs w:val="18"/>
-        </w:rPr>
-      </w:pPr>
-      <w:r>
-        <w:rPr>
-          <w:rFonts w:ascii="Consolas" w:eastAsiaTheme="minorEastAsia" w:hAnsi="Consolas" w:cs="Consolas"/>
-          <w:sz w:val="18"/>
-          <w:szCs w:val="18"/>
-        </w:rPr>
-        <w:t xml:space="preserve">SIGNED3     -0.429974   0.413009  -1.041 0.298822    </w:t>
+        <w:t xml:space="preserve">SIGNED2     -0.064880   </w:t>
+      </w:r>
+      <w:proofErr w:type="gramStart"/>
+      <w:r>
+        <w:rPr>
+          <w:rFonts w:ascii="Consolas" w:eastAsiaTheme="minorEastAsia" w:hAnsi="Consolas" w:cs="Consolas"/>
+          <w:sz w:val="18"/>
+          <w:szCs w:val="18"/>
+        </w:rPr>
+        <w:t>0.434096  -</w:t>
+      </w:r>
+      <w:proofErr w:type="gramEnd"/>
+      <w:r>
+        <w:rPr>
+          <w:rFonts w:ascii="Consolas" w:eastAsiaTheme="minorEastAsia" w:hAnsi="Consolas" w:cs="Consolas"/>
+          <w:sz w:val="18"/>
+          <w:szCs w:val="18"/>
+        </w:rPr>
+        <w:t xml:space="preserve">0.149 0.881308    </w:t>
+      </w:r>
+    </w:p>
+    <w:p>
+      <w:pPr>
+        <w:ind w:left="720"/>
+        <w:rPr>
+          <w:rFonts w:ascii="Consolas" w:eastAsiaTheme="minorEastAsia" w:hAnsi="Consolas" w:cs="Consolas"/>
+          <w:sz w:val="18"/>
+          <w:szCs w:val="18"/>
+        </w:rPr>
+      </w:pPr>
+      <w:r>
+        <w:rPr>
+          <w:rFonts w:ascii="Consolas" w:eastAsiaTheme="minorEastAsia" w:hAnsi="Consolas" w:cs="Consolas"/>
+          <w:sz w:val="18"/>
+          <w:szCs w:val="18"/>
+        </w:rPr>
+        <w:t xml:space="preserve">SIGNED3     -0.429974   </w:t>
+      </w:r>
+      <w:proofErr w:type="gramStart"/>
+      <w:r>
+        <w:rPr>
+          <w:rFonts w:ascii="Consolas" w:eastAsiaTheme="minorEastAsia" w:hAnsi="Consolas" w:cs="Consolas"/>
+          <w:sz w:val="18"/>
+          <w:szCs w:val="18"/>
+        </w:rPr>
+        <w:t>0.413009  -</w:t>
+      </w:r>
+      <w:proofErr w:type="gramEnd"/>
+      <w:r>
+        <w:rPr>
+          <w:rFonts w:ascii="Consolas" w:eastAsiaTheme="minorEastAsia" w:hAnsi="Consolas" w:cs="Consolas"/>
+          <w:sz w:val="18"/>
+          <w:szCs w:val="18"/>
+        </w:rPr>
+        <w:t xml:space="preserve">1.041 0.298822    </w:t>
       </w:r>
     </w:p>
     <w:p>
@@ -3218,25 +3534,61 @@
           <w:sz w:val="18"/>
           <w:szCs w:val="18"/>
         </w:rPr>
-        <w:t xml:space="preserve">ART_MED24    1.457382   0.771532   1.889 0.060030 .  </w:t>
-      </w:r>
-    </w:p>
-    <w:p>
-      <w:pPr>
-        <w:ind w:left="720"/>
-        <w:rPr>
-          <w:rFonts w:ascii="Consolas" w:eastAsiaTheme="minorEastAsia" w:hAnsi="Consolas" w:cs="Consolas"/>
-          <w:sz w:val="18"/>
-          <w:szCs w:val="18"/>
-        </w:rPr>
-      </w:pPr>
-      <w:r>
-        <w:rPr>
-          <w:rFonts w:ascii="Consolas" w:eastAsiaTheme="minorEastAsia" w:hAnsi="Consolas" w:cs="Consolas"/>
-          <w:sz w:val="18"/>
-          <w:szCs w:val="18"/>
-        </w:rPr>
-        <w:t xml:space="preserve">ART_MED27    1.093956   0.661039   1.655 0.099170 .  </w:t>
+        <w:t xml:space="preserve">ART_MED24    1.457382   0.771532   1.889 </w:t>
+      </w:r>
+      <w:proofErr w:type="gramStart"/>
+      <w:r>
+        <w:rPr>
+          <w:rFonts w:ascii="Consolas" w:eastAsiaTheme="minorEastAsia" w:hAnsi="Consolas" w:cs="Consolas"/>
+          <w:sz w:val="18"/>
+          <w:szCs w:val="18"/>
+        </w:rPr>
+        <w:t>0.060030 .</w:t>
+      </w:r>
+      <w:proofErr w:type="gramEnd"/>
+      <w:r>
+        <w:rPr>
+          <w:rFonts w:ascii="Consolas" w:eastAsiaTheme="minorEastAsia" w:hAnsi="Consolas" w:cs="Consolas"/>
+          <w:sz w:val="18"/>
+          <w:szCs w:val="18"/>
+        </w:rPr>
+        <w:t xml:space="preserve">  </w:t>
+      </w:r>
+    </w:p>
+    <w:p>
+      <w:pPr>
+        <w:ind w:left="720"/>
+        <w:rPr>
+          <w:rFonts w:ascii="Consolas" w:eastAsiaTheme="minorEastAsia" w:hAnsi="Consolas" w:cs="Consolas"/>
+          <w:sz w:val="18"/>
+          <w:szCs w:val="18"/>
+        </w:rPr>
+      </w:pPr>
+      <w:r>
+        <w:rPr>
+          <w:rFonts w:ascii="Consolas" w:eastAsiaTheme="minorEastAsia" w:hAnsi="Consolas" w:cs="Consolas"/>
+          <w:sz w:val="18"/>
+          <w:szCs w:val="18"/>
+        </w:rPr>
+        <w:t xml:space="preserve">ART_MED27    1.093956   0.661039   1.655 </w:t>
+      </w:r>
+      <w:proofErr w:type="gramStart"/>
+      <w:r>
+        <w:rPr>
+          <w:rFonts w:ascii="Consolas" w:eastAsiaTheme="minorEastAsia" w:hAnsi="Consolas" w:cs="Consolas"/>
+          <w:sz w:val="18"/>
+          <w:szCs w:val="18"/>
+        </w:rPr>
+        <w:t>0.099170 .</w:t>
+      </w:r>
+      <w:proofErr w:type="gramEnd"/>
+      <w:r>
+        <w:rPr>
+          <w:rFonts w:ascii="Consolas" w:eastAsiaTheme="minorEastAsia" w:hAnsi="Consolas" w:cs="Consolas"/>
+          <w:sz w:val="18"/>
+          <w:szCs w:val="18"/>
+        </w:rPr>
+        <w:t xml:space="preserve">  </w:t>
       </w:r>
     </w:p>
     <w:p>
@@ -3393,7 +3745,25 @@
           <w:sz w:val="18"/>
           <w:szCs w:val="18"/>
         </w:rPr>
-        <w:t>F-statistic: 21.01 on 79 and 256 DF,  p-value: &lt; 2.2e-16</w:t>
+        <w:t>F-statistic: 21.01 on 79 and 256 DF</w:t>
+      </w:r>
+      <w:proofErr w:type="gramStart"/>
+      <w:r>
+        <w:rPr>
+          <w:rFonts w:ascii="Consolas" w:eastAsiaTheme="minorEastAsia" w:hAnsi="Consolas" w:cs="Consolas"/>
+          <w:sz w:val="18"/>
+          <w:szCs w:val="18"/>
+        </w:rPr>
+        <w:t>,  p</w:t>
+      </w:r>
+      <w:proofErr w:type="gramEnd"/>
+      <w:r>
+        <w:rPr>
+          <w:rFonts w:ascii="Consolas" w:eastAsiaTheme="minorEastAsia" w:hAnsi="Consolas" w:cs="Consolas"/>
+          <w:sz w:val="18"/>
+          <w:szCs w:val="18"/>
+        </w:rPr>
+        <w:t>-value: &lt; 2.2e-16</w:t>
       </w:r>
     </w:p>
     <w:p>
@@ -3468,7 +3838,35 @@
           <w:sz w:val="18"/>
           <w:szCs w:val="18"/>
         </w:rPr>
-        <w:t xml:space="preserve">             Estimate Std. Error t value Pr(&gt;|t|)    </w:t>
+        <w:t xml:space="preserve">             Estimate Std. Error t value </w:t>
+      </w:r>
+      <w:proofErr w:type="spellStart"/>
+      <w:proofErr w:type="gramStart"/>
+      <w:r>
+        <w:rPr>
+          <w:rFonts w:ascii="Consolas" w:eastAsiaTheme="minorEastAsia" w:hAnsi="Consolas" w:cs="Consolas"/>
+          <w:sz w:val="18"/>
+          <w:szCs w:val="18"/>
+        </w:rPr>
+        <w:t>Pr</w:t>
+      </w:r>
+      <w:proofErr w:type="spellEnd"/>
+      <w:r>
+        <w:rPr>
+          <w:rFonts w:ascii="Consolas" w:eastAsiaTheme="minorEastAsia" w:hAnsi="Consolas" w:cs="Consolas"/>
+          <w:sz w:val="18"/>
+          <w:szCs w:val="18"/>
+        </w:rPr>
+        <w:t>(</w:t>
+      </w:r>
+      <w:proofErr w:type="gramEnd"/>
+      <w:r>
+        <w:rPr>
+          <w:rFonts w:ascii="Consolas" w:eastAsiaTheme="minorEastAsia" w:hAnsi="Consolas" w:cs="Consolas"/>
+          <w:sz w:val="18"/>
+          <w:szCs w:val="18"/>
+        </w:rPr>
+        <w:t xml:space="preserve">&gt;|t|)    </w:t>
       </w:r>
     </w:p>
     <w:p>
@@ -3504,7 +3902,25 @@
           <w:sz w:val="18"/>
           <w:szCs w:val="18"/>
         </w:rPr>
-        <w:t xml:space="preserve">DATE_PTG    -0.006033   0.002998  -2.013 0.044995 *  </w:t>
+        <w:t xml:space="preserve">DATE_PTG    -0.006033   </w:t>
+      </w:r>
+      <w:proofErr w:type="gramStart"/>
+      <w:r>
+        <w:rPr>
+          <w:rFonts w:ascii="Consolas" w:eastAsiaTheme="minorEastAsia" w:hAnsi="Consolas" w:cs="Consolas"/>
+          <w:sz w:val="18"/>
+          <w:szCs w:val="18"/>
+        </w:rPr>
+        <w:t>0.002998  -</w:t>
+      </w:r>
+      <w:proofErr w:type="gramEnd"/>
+      <w:r>
+        <w:rPr>
+          <w:rFonts w:ascii="Consolas" w:eastAsiaTheme="minorEastAsia" w:hAnsi="Consolas" w:cs="Consolas"/>
+          <w:sz w:val="18"/>
+          <w:szCs w:val="18"/>
+        </w:rPr>
+        <w:t xml:space="preserve">2.013 0.044995 *  </w:t>
       </w:r>
     </w:p>
     <w:p>
@@ -3540,7 +3956,25 @@
           <w:sz w:val="18"/>
           <w:szCs w:val="18"/>
         </w:rPr>
-        <w:t xml:space="preserve">DIM_B        0.012602   0.007114   1.771 0.077433 .  </w:t>
+        <w:t xml:space="preserve">DIM_B        0.012602   0.007114   1.771 </w:t>
+      </w:r>
+      <w:proofErr w:type="gramStart"/>
+      <w:r>
+        <w:rPr>
+          <w:rFonts w:ascii="Consolas" w:eastAsiaTheme="minorEastAsia" w:hAnsi="Consolas" w:cs="Consolas"/>
+          <w:sz w:val="18"/>
+          <w:szCs w:val="18"/>
+        </w:rPr>
+        <w:t>0.077433 .</w:t>
+      </w:r>
+      <w:proofErr w:type="gramEnd"/>
+      <w:r>
+        <w:rPr>
+          <w:rFonts w:ascii="Consolas" w:eastAsiaTheme="minorEastAsia" w:hAnsi="Consolas" w:cs="Consolas"/>
+          <w:sz w:val="18"/>
+          <w:szCs w:val="18"/>
+        </w:rPr>
+        <w:t xml:space="preserve">  </w:t>
       </w:r>
     </w:p>
     <w:p>
@@ -3612,25 +4046,61 @@
           <w:sz w:val="18"/>
           <w:szCs w:val="18"/>
         </w:rPr>
-        <w:t xml:space="preserve">ART_MED6    -0.364772   0.687000  -0.531 0.595814    </w:t>
-      </w:r>
-    </w:p>
-    <w:p>
-      <w:pPr>
-        <w:ind w:left="720"/>
-        <w:rPr>
-          <w:rFonts w:ascii="Consolas" w:eastAsiaTheme="minorEastAsia" w:hAnsi="Consolas" w:cs="Consolas"/>
-          <w:sz w:val="18"/>
-          <w:szCs w:val="18"/>
-        </w:rPr>
-      </w:pPr>
-      <w:r>
-        <w:rPr>
-          <w:rFonts w:ascii="Consolas" w:eastAsiaTheme="minorEastAsia" w:hAnsi="Consolas" w:cs="Consolas"/>
-          <w:sz w:val="18"/>
-          <w:szCs w:val="18"/>
-        </w:rPr>
-        <w:t xml:space="preserve">ART_MED9    -0.060186   0.642117  -0.094 0.925382    </w:t>
+        <w:t xml:space="preserve">ART_MED6    -0.364772   </w:t>
+      </w:r>
+      <w:proofErr w:type="gramStart"/>
+      <w:r>
+        <w:rPr>
+          <w:rFonts w:ascii="Consolas" w:eastAsiaTheme="minorEastAsia" w:hAnsi="Consolas" w:cs="Consolas"/>
+          <w:sz w:val="18"/>
+          <w:szCs w:val="18"/>
+        </w:rPr>
+        <w:t>0.687000  -</w:t>
+      </w:r>
+      <w:proofErr w:type="gramEnd"/>
+      <w:r>
+        <w:rPr>
+          <w:rFonts w:ascii="Consolas" w:eastAsiaTheme="minorEastAsia" w:hAnsi="Consolas" w:cs="Consolas"/>
+          <w:sz w:val="18"/>
+          <w:szCs w:val="18"/>
+        </w:rPr>
+        <w:t xml:space="preserve">0.531 0.595814    </w:t>
+      </w:r>
+    </w:p>
+    <w:p>
+      <w:pPr>
+        <w:ind w:left="720"/>
+        <w:rPr>
+          <w:rFonts w:ascii="Consolas" w:eastAsiaTheme="minorEastAsia" w:hAnsi="Consolas" w:cs="Consolas"/>
+          <w:sz w:val="18"/>
+          <w:szCs w:val="18"/>
+        </w:rPr>
+      </w:pPr>
+      <w:r>
+        <w:rPr>
+          <w:rFonts w:ascii="Consolas" w:eastAsiaTheme="minorEastAsia" w:hAnsi="Consolas" w:cs="Consolas"/>
+          <w:sz w:val="18"/>
+          <w:szCs w:val="18"/>
+        </w:rPr>
+        <w:t xml:space="preserve">ART_MED9    -0.060186   </w:t>
+      </w:r>
+      <w:proofErr w:type="gramStart"/>
+      <w:r>
+        <w:rPr>
+          <w:rFonts w:ascii="Consolas" w:eastAsiaTheme="minorEastAsia" w:hAnsi="Consolas" w:cs="Consolas"/>
+          <w:sz w:val="18"/>
+          <w:szCs w:val="18"/>
+        </w:rPr>
+        <w:t>0.642117  -</w:t>
+      </w:r>
+      <w:proofErr w:type="gramEnd"/>
+      <w:r>
+        <w:rPr>
+          <w:rFonts w:ascii="Consolas" w:eastAsiaTheme="minorEastAsia" w:hAnsi="Consolas" w:cs="Consolas"/>
+          <w:sz w:val="18"/>
+          <w:szCs w:val="18"/>
+        </w:rPr>
+        <w:t xml:space="preserve">0.094 0.925382    </w:t>
       </w:r>
     </w:p>
     <w:p>
@@ -3666,7 +4136,25 @@
           <w:sz w:val="18"/>
           <w:szCs w:val="18"/>
         </w:rPr>
-        <w:t xml:space="preserve">ART_MED15   -0.131242   0.665053  -0.197 0.843687    </w:t>
+        <w:t xml:space="preserve">ART_MED15   -0.131242   </w:t>
+      </w:r>
+      <w:proofErr w:type="gramStart"/>
+      <w:r>
+        <w:rPr>
+          <w:rFonts w:ascii="Consolas" w:eastAsiaTheme="minorEastAsia" w:hAnsi="Consolas" w:cs="Consolas"/>
+          <w:sz w:val="18"/>
+          <w:szCs w:val="18"/>
+        </w:rPr>
+        <w:t>0.665053  -</w:t>
+      </w:r>
+      <w:proofErr w:type="gramEnd"/>
+      <w:r>
+        <w:rPr>
+          <w:rFonts w:ascii="Consolas" w:eastAsiaTheme="minorEastAsia" w:hAnsi="Consolas" w:cs="Consolas"/>
+          <w:sz w:val="18"/>
+          <w:szCs w:val="18"/>
+        </w:rPr>
+        <w:t xml:space="preserve">0.197 0.843687    </w:t>
       </w:r>
     </w:p>
     <w:p>
@@ -3738,43 +4226,97 @@
           <w:sz w:val="18"/>
           <w:szCs w:val="18"/>
         </w:rPr>
-        <w:t xml:space="preserve">ART_MED27   -0.342484   0.656519  -0.522 0.602264    </w:t>
-      </w:r>
-    </w:p>
-    <w:p>
-      <w:pPr>
-        <w:ind w:left="720"/>
-        <w:rPr>
-          <w:rFonts w:ascii="Consolas" w:eastAsiaTheme="minorEastAsia" w:hAnsi="Consolas" w:cs="Consolas"/>
-          <w:sz w:val="18"/>
-          <w:szCs w:val="18"/>
-        </w:rPr>
-      </w:pPr>
-      <w:r>
-        <w:rPr>
-          <w:rFonts w:ascii="Consolas" w:eastAsiaTheme="minorEastAsia" w:hAnsi="Consolas" w:cs="Consolas"/>
-          <w:sz w:val="18"/>
-          <w:szCs w:val="18"/>
-        </w:rPr>
-        <w:t xml:space="preserve">ART_MED30   -0.075431   0.646362  -0.117 0.907170    </w:t>
-      </w:r>
-    </w:p>
-    <w:p>
-      <w:pPr>
-        <w:ind w:left="720"/>
-        <w:rPr>
-          <w:rFonts w:ascii="Consolas" w:eastAsiaTheme="minorEastAsia" w:hAnsi="Consolas" w:cs="Consolas"/>
-          <w:sz w:val="18"/>
-          <w:szCs w:val="18"/>
-        </w:rPr>
-      </w:pPr>
-      <w:r>
-        <w:rPr>
-          <w:rFonts w:ascii="Consolas" w:eastAsiaTheme="minorEastAsia" w:hAnsi="Consolas" w:cs="Consolas"/>
-          <w:sz w:val="18"/>
-          <w:szCs w:val="18"/>
-        </w:rPr>
-        <w:t xml:space="preserve">ART_MED38   -0.404069   0.807695  -0.500 0.617227    </w:t>
+        <w:t xml:space="preserve">ART_MED27   -0.342484   </w:t>
+      </w:r>
+      <w:proofErr w:type="gramStart"/>
+      <w:r>
+        <w:rPr>
+          <w:rFonts w:ascii="Consolas" w:eastAsiaTheme="minorEastAsia" w:hAnsi="Consolas" w:cs="Consolas"/>
+          <w:sz w:val="18"/>
+          <w:szCs w:val="18"/>
+        </w:rPr>
+        <w:t>0.656519  -</w:t>
+      </w:r>
+      <w:proofErr w:type="gramEnd"/>
+      <w:r>
+        <w:rPr>
+          <w:rFonts w:ascii="Consolas" w:eastAsiaTheme="minorEastAsia" w:hAnsi="Consolas" w:cs="Consolas"/>
+          <w:sz w:val="18"/>
+          <w:szCs w:val="18"/>
+        </w:rPr>
+        <w:t xml:space="preserve">0.522 0.602264    </w:t>
+      </w:r>
+    </w:p>
+    <w:p>
+      <w:pPr>
+        <w:ind w:left="720"/>
+        <w:rPr>
+          <w:rFonts w:ascii="Consolas" w:eastAsiaTheme="minorEastAsia" w:hAnsi="Consolas" w:cs="Consolas"/>
+          <w:sz w:val="18"/>
+          <w:szCs w:val="18"/>
+        </w:rPr>
+      </w:pPr>
+      <w:r>
+        <w:rPr>
+          <w:rFonts w:ascii="Consolas" w:eastAsiaTheme="minorEastAsia" w:hAnsi="Consolas" w:cs="Consolas"/>
+          <w:sz w:val="18"/>
+          <w:szCs w:val="18"/>
+        </w:rPr>
+        <w:t xml:space="preserve">ART_MED30   -0.075431   </w:t>
+      </w:r>
+      <w:proofErr w:type="gramStart"/>
+      <w:r>
+        <w:rPr>
+          <w:rFonts w:ascii="Consolas" w:eastAsiaTheme="minorEastAsia" w:hAnsi="Consolas" w:cs="Consolas"/>
+          <w:sz w:val="18"/>
+          <w:szCs w:val="18"/>
+        </w:rPr>
+        <w:t>0.646362  -</w:t>
+      </w:r>
+      <w:proofErr w:type="gramEnd"/>
+      <w:r>
+        <w:rPr>
+          <w:rFonts w:ascii="Consolas" w:eastAsiaTheme="minorEastAsia" w:hAnsi="Consolas" w:cs="Consolas"/>
+          <w:sz w:val="18"/>
+          <w:szCs w:val="18"/>
+        </w:rPr>
+        <w:t xml:space="preserve">0.117 0.907170    </w:t>
+      </w:r>
+    </w:p>
+    <w:p>
+      <w:pPr>
+        <w:ind w:left="720"/>
+        <w:rPr>
+          <w:rFonts w:ascii="Consolas" w:eastAsiaTheme="minorEastAsia" w:hAnsi="Consolas" w:cs="Consolas"/>
+          <w:sz w:val="18"/>
+          <w:szCs w:val="18"/>
+        </w:rPr>
+      </w:pPr>
+      <w:r>
+        <w:rPr>
+          <w:rFonts w:ascii="Consolas" w:eastAsiaTheme="minorEastAsia" w:hAnsi="Consolas" w:cs="Consolas"/>
+          <w:sz w:val="18"/>
+          <w:szCs w:val="18"/>
+        </w:rPr>
+        <w:t xml:space="preserve">ART_MED38   -0.404069   </w:t>
+      </w:r>
+      <w:proofErr w:type="gramStart"/>
+      <w:r>
+        <w:rPr>
+          <w:rFonts w:ascii="Consolas" w:eastAsiaTheme="minorEastAsia" w:hAnsi="Consolas" w:cs="Consolas"/>
+          <w:sz w:val="18"/>
+          <w:szCs w:val="18"/>
+        </w:rPr>
+        <w:t>0.807695  -</w:t>
+      </w:r>
+      <w:proofErr w:type="gramEnd"/>
+      <w:r>
+        <w:rPr>
+          <w:rFonts w:ascii="Consolas" w:eastAsiaTheme="minorEastAsia" w:hAnsi="Consolas" w:cs="Consolas"/>
+          <w:sz w:val="18"/>
+          <w:szCs w:val="18"/>
+        </w:rPr>
+        <w:t xml:space="preserve">0.500 0.617227    </w:t>
       </w:r>
     </w:p>
     <w:p>
@@ -3928,7 +4470,25 @@
           <w:sz w:val="18"/>
           <w:szCs w:val="18"/>
         </w:rPr>
-        <w:t>F-statistic: 22.24 on 74 and 319 DF,  p-value: &lt; 2.2e-16</w:t>
+        <w:t>F-statistic: 22.24 on 74 and 319 DF</w:t>
+      </w:r>
+      <w:proofErr w:type="gramStart"/>
+      <w:r>
+        <w:rPr>
+          <w:rFonts w:ascii="Consolas" w:eastAsiaTheme="minorEastAsia" w:hAnsi="Consolas" w:cs="Consolas"/>
+          <w:sz w:val="18"/>
+          <w:szCs w:val="18"/>
+        </w:rPr>
+        <w:t>,  p</w:t>
+      </w:r>
+      <w:proofErr w:type="gramEnd"/>
+      <w:r>
+        <w:rPr>
+          <w:rFonts w:ascii="Consolas" w:eastAsiaTheme="minorEastAsia" w:hAnsi="Consolas" w:cs="Consolas"/>
+          <w:sz w:val="18"/>
+          <w:szCs w:val="18"/>
+        </w:rPr>
+        <w:t>-value: &lt; 2.2e-16</w:t>
       </w:r>
     </w:p>
     <w:p>
@@ -3979,126 +4539,258 @@
           <w:sz w:val="18"/>
           <w:szCs w:val="18"/>
         </w:rPr>
-        <w:t xml:space="preserve">                    Estimate Std. Error t value Pr(&gt;|t|)    </w:t>
-      </w:r>
-    </w:p>
-    <w:p>
-      <w:pPr>
-        <w:ind w:left="720"/>
-        <w:rPr>
-          <w:rFonts w:ascii="Consolas" w:eastAsiaTheme="minorEastAsia" w:hAnsi="Consolas" w:cs="Consolas"/>
-          <w:sz w:val="18"/>
-          <w:szCs w:val="18"/>
-        </w:rPr>
-      </w:pPr>
-      <w:r>
-        <w:rPr>
-          <w:rFonts w:ascii="Consolas" w:eastAsiaTheme="minorEastAsia" w:hAnsi="Consolas" w:cs="Consolas"/>
-          <w:sz w:val="18"/>
-          <w:szCs w:val="18"/>
-        </w:rPr>
-        <w:t xml:space="preserve">(Intercept)         -1.54229    1.91849  -0.804 0.422029    </w:t>
-      </w:r>
-    </w:p>
-    <w:p>
-      <w:pPr>
-        <w:ind w:left="720"/>
-        <w:rPr>
-          <w:rFonts w:ascii="Consolas" w:eastAsiaTheme="minorEastAsia" w:hAnsi="Consolas" w:cs="Consolas"/>
-          <w:sz w:val="18"/>
-          <w:szCs w:val="18"/>
-        </w:rPr>
-      </w:pPr>
-      <w:r>
-        <w:rPr>
-          <w:rFonts w:ascii="Consolas" w:eastAsiaTheme="minorEastAsia" w:hAnsi="Consolas" w:cs="Consolas"/>
-          <w:sz w:val="18"/>
-          <w:szCs w:val="18"/>
-        </w:rPr>
-        <w:t xml:space="preserve">log(date_ptg)       -0.67160    0.42660  -1.574 0.116371    </w:t>
-      </w:r>
-    </w:p>
-    <w:p>
-      <w:pPr>
-        <w:ind w:left="720"/>
-        <w:rPr>
-          <w:rFonts w:ascii="Consolas" w:eastAsiaTheme="minorEastAsia" w:hAnsi="Consolas" w:cs="Consolas"/>
-          <w:sz w:val="18"/>
-          <w:szCs w:val="18"/>
-        </w:rPr>
-      </w:pPr>
-      <w:r>
-        <w:rPr>
-          <w:rFonts w:ascii="Consolas" w:eastAsiaTheme="minorEastAsia" w:hAnsi="Consolas" w:cs="Consolas"/>
-          <w:sz w:val="18"/>
-          <w:szCs w:val="18"/>
-        </w:rPr>
-        <w:t>log(len)             0.59158    0.11574   5.111 5.42e-07 ***</w:t>
-      </w:r>
-    </w:p>
-    <w:p>
-      <w:pPr>
-        <w:ind w:left="720"/>
-        <w:rPr>
-          <w:rFonts w:ascii="Consolas" w:eastAsiaTheme="minorEastAsia" w:hAnsi="Consolas" w:cs="Consolas"/>
-          <w:sz w:val="18"/>
-          <w:szCs w:val="18"/>
-        </w:rPr>
-      </w:pPr>
-      <w:r>
-        <w:rPr>
-          <w:rFonts w:ascii="Consolas" w:eastAsiaTheme="minorEastAsia" w:hAnsi="Consolas" w:cs="Consolas"/>
-          <w:sz w:val="18"/>
-          <w:szCs w:val="18"/>
-        </w:rPr>
-        <w:t>log(wid)             0.61585    0.11764   5.235 2.94e-07 ***</w:t>
-      </w:r>
-    </w:p>
-    <w:p>
-      <w:pPr>
-        <w:ind w:left="720"/>
-        <w:rPr>
-          <w:rFonts w:ascii="Consolas" w:eastAsiaTheme="minorEastAsia" w:hAnsi="Consolas" w:cs="Consolas"/>
-          <w:sz w:val="18"/>
-          <w:szCs w:val="18"/>
-        </w:rPr>
-      </w:pPr>
-      <w:r>
-        <w:rPr>
-          <w:rFonts w:ascii="Consolas" w:eastAsiaTheme="minorEastAsia" w:hAnsi="Consolas" w:cs="Consolas"/>
-          <w:sz w:val="18"/>
-          <w:szCs w:val="18"/>
-        </w:rPr>
-        <w:t xml:space="preserve">mediuma              0.37892    0.36754   1.031 0.303314    </w:t>
-      </w:r>
-    </w:p>
-    <w:p>
-      <w:pPr>
-        <w:ind w:left="720"/>
-        <w:rPr>
-          <w:rFonts w:ascii="Consolas" w:eastAsiaTheme="minorEastAsia" w:hAnsi="Consolas" w:cs="Consolas"/>
-          <w:sz w:val="18"/>
-          <w:szCs w:val="18"/>
-        </w:rPr>
-      </w:pPr>
-      <w:r>
-        <w:rPr>
-          <w:rFonts w:ascii="Consolas" w:eastAsiaTheme="minorEastAsia" w:hAnsi="Consolas" w:cs="Consolas"/>
-          <w:sz w:val="18"/>
-          <w:szCs w:val="18"/>
-        </w:rPr>
-        <w:t xml:space="preserve">mediumbr            -1.00407    0.47045  -2.134 0.033555 *  </w:t>
-      </w:r>
-    </w:p>
-    <w:p>
-      <w:pPr>
-        <w:ind w:left="720"/>
-        <w:rPr>
-          <w:rFonts w:ascii="Consolas" w:eastAsiaTheme="minorEastAsia" w:hAnsi="Consolas" w:cs="Consolas"/>
-          <w:sz w:val="18"/>
-          <w:szCs w:val="18"/>
-        </w:rPr>
-      </w:pPr>
+        <w:t xml:space="preserve">                    Estimate Std. Error t value </w:t>
+      </w:r>
+      <w:proofErr w:type="spellStart"/>
+      <w:proofErr w:type="gramStart"/>
+      <w:r>
+        <w:rPr>
+          <w:rFonts w:ascii="Consolas" w:eastAsiaTheme="minorEastAsia" w:hAnsi="Consolas" w:cs="Consolas"/>
+          <w:sz w:val="18"/>
+          <w:szCs w:val="18"/>
+        </w:rPr>
+        <w:t>Pr</w:t>
+      </w:r>
+      <w:proofErr w:type="spellEnd"/>
+      <w:r>
+        <w:rPr>
+          <w:rFonts w:ascii="Consolas" w:eastAsiaTheme="minorEastAsia" w:hAnsi="Consolas" w:cs="Consolas"/>
+          <w:sz w:val="18"/>
+          <w:szCs w:val="18"/>
+        </w:rPr>
+        <w:t>(</w:t>
+      </w:r>
+      <w:proofErr w:type="gramEnd"/>
+      <w:r>
+        <w:rPr>
+          <w:rFonts w:ascii="Consolas" w:eastAsiaTheme="minorEastAsia" w:hAnsi="Consolas" w:cs="Consolas"/>
+          <w:sz w:val="18"/>
+          <w:szCs w:val="18"/>
+        </w:rPr>
+        <w:t xml:space="preserve">&gt;|t|)    </w:t>
+      </w:r>
+    </w:p>
+    <w:p>
+      <w:pPr>
+        <w:ind w:left="720"/>
+        <w:rPr>
+          <w:rFonts w:ascii="Consolas" w:eastAsiaTheme="minorEastAsia" w:hAnsi="Consolas" w:cs="Consolas"/>
+          <w:sz w:val="18"/>
+          <w:szCs w:val="18"/>
+        </w:rPr>
+      </w:pPr>
+      <w:r>
+        <w:rPr>
+          <w:rFonts w:ascii="Consolas" w:eastAsiaTheme="minorEastAsia" w:hAnsi="Consolas" w:cs="Consolas"/>
+          <w:sz w:val="18"/>
+          <w:szCs w:val="18"/>
+        </w:rPr>
+        <w:t xml:space="preserve">(Intercept)         -1.54229    </w:t>
+      </w:r>
+      <w:proofErr w:type="gramStart"/>
+      <w:r>
+        <w:rPr>
+          <w:rFonts w:ascii="Consolas" w:eastAsiaTheme="minorEastAsia" w:hAnsi="Consolas" w:cs="Consolas"/>
+          <w:sz w:val="18"/>
+          <w:szCs w:val="18"/>
+        </w:rPr>
+        <w:t>1.91849  -</w:t>
+      </w:r>
+      <w:proofErr w:type="gramEnd"/>
+      <w:r>
+        <w:rPr>
+          <w:rFonts w:ascii="Consolas" w:eastAsiaTheme="minorEastAsia" w:hAnsi="Consolas" w:cs="Consolas"/>
+          <w:sz w:val="18"/>
+          <w:szCs w:val="18"/>
+        </w:rPr>
+        <w:t xml:space="preserve">0.804 0.422029    </w:t>
+      </w:r>
+    </w:p>
+    <w:p>
+      <w:pPr>
+        <w:ind w:left="720"/>
+        <w:rPr>
+          <w:rFonts w:ascii="Consolas" w:eastAsiaTheme="minorEastAsia" w:hAnsi="Consolas" w:cs="Consolas"/>
+          <w:sz w:val="18"/>
+          <w:szCs w:val="18"/>
+        </w:rPr>
+      </w:pPr>
+      <w:proofErr w:type="gramStart"/>
+      <w:r>
+        <w:rPr>
+          <w:rFonts w:ascii="Consolas" w:eastAsiaTheme="minorEastAsia" w:hAnsi="Consolas" w:cs="Consolas"/>
+          <w:sz w:val="18"/>
+          <w:szCs w:val="18"/>
+        </w:rPr>
+        <w:t>log(</w:t>
+      </w:r>
+      <w:proofErr w:type="spellStart"/>
+      <w:proofErr w:type="gramEnd"/>
+      <w:r>
+        <w:rPr>
+          <w:rFonts w:ascii="Consolas" w:eastAsiaTheme="minorEastAsia" w:hAnsi="Consolas" w:cs="Consolas"/>
+          <w:sz w:val="18"/>
+          <w:szCs w:val="18"/>
+        </w:rPr>
+        <w:t>date_ptg</w:t>
+      </w:r>
+      <w:proofErr w:type="spellEnd"/>
+      <w:r>
+        <w:rPr>
+          <w:rFonts w:ascii="Consolas" w:eastAsiaTheme="minorEastAsia" w:hAnsi="Consolas" w:cs="Consolas"/>
+          <w:sz w:val="18"/>
+          <w:szCs w:val="18"/>
+        </w:rPr>
+        <w:t xml:space="preserve">)       -0.67160    0.42660  -1.574 0.116371    </w:t>
+      </w:r>
+    </w:p>
+    <w:p>
+      <w:pPr>
+        <w:ind w:left="720"/>
+        <w:rPr>
+          <w:rFonts w:ascii="Consolas" w:eastAsiaTheme="minorEastAsia" w:hAnsi="Consolas" w:cs="Consolas"/>
+          <w:sz w:val="18"/>
+          <w:szCs w:val="18"/>
+        </w:rPr>
+      </w:pPr>
+      <w:proofErr w:type="gramStart"/>
+      <w:r>
+        <w:rPr>
+          <w:rFonts w:ascii="Consolas" w:eastAsiaTheme="minorEastAsia" w:hAnsi="Consolas" w:cs="Consolas"/>
+          <w:sz w:val="18"/>
+          <w:szCs w:val="18"/>
+        </w:rPr>
+        <w:t>log(</w:t>
+      </w:r>
+      <w:proofErr w:type="spellStart"/>
+      <w:proofErr w:type="gramEnd"/>
+      <w:r>
+        <w:rPr>
+          <w:rFonts w:ascii="Consolas" w:eastAsiaTheme="minorEastAsia" w:hAnsi="Consolas" w:cs="Consolas"/>
+          <w:sz w:val="18"/>
+          <w:szCs w:val="18"/>
+        </w:rPr>
+        <w:t>len</w:t>
+      </w:r>
+      <w:proofErr w:type="spellEnd"/>
+      <w:r>
+        <w:rPr>
+          <w:rFonts w:ascii="Consolas" w:eastAsiaTheme="minorEastAsia" w:hAnsi="Consolas" w:cs="Consolas"/>
+          <w:sz w:val="18"/>
+          <w:szCs w:val="18"/>
+        </w:rPr>
+        <w:t>)             0.59158    0.11574   5.111 5.42e-07 ***</w:t>
+      </w:r>
+    </w:p>
+    <w:p>
+      <w:pPr>
+        <w:ind w:left="720"/>
+        <w:rPr>
+          <w:rFonts w:ascii="Consolas" w:eastAsiaTheme="minorEastAsia" w:hAnsi="Consolas" w:cs="Consolas"/>
+          <w:sz w:val="18"/>
+          <w:szCs w:val="18"/>
+        </w:rPr>
+      </w:pPr>
+      <w:proofErr w:type="gramStart"/>
+      <w:r>
+        <w:rPr>
+          <w:rFonts w:ascii="Consolas" w:eastAsiaTheme="minorEastAsia" w:hAnsi="Consolas" w:cs="Consolas"/>
+          <w:sz w:val="18"/>
+          <w:szCs w:val="18"/>
+        </w:rPr>
+        <w:t>log(</w:t>
+      </w:r>
+      <w:proofErr w:type="spellStart"/>
+      <w:proofErr w:type="gramEnd"/>
+      <w:r>
+        <w:rPr>
+          <w:rFonts w:ascii="Consolas" w:eastAsiaTheme="minorEastAsia" w:hAnsi="Consolas" w:cs="Consolas"/>
+          <w:sz w:val="18"/>
+          <w:szCs w:val="18"/>
+        </w:rPr>
+        <w:t>wid</w:t>
+      </w:r>
+      <w:proofErr w:type="spellEnd"/>
+      <w:r>
+        <w:rPr>
+          <w:rFonts w:ascii="Consolas" w:eastAsiaTheme="minorEastAsia" w:hAnsi="Consolas" w:cs="Consolas"/>
+          <w:sz w:val="18"/>
+          <w:szCs w:val="18"/>
+        </w:rPr>
+        <w:t>)             0.61585    0.11764   5.235 2.94e-07 ***</w:t>
+      </w:r>
+    </w:p>
+    <w:p>
+      <w:pPr>
+        <w:ind w:left="720"/>
+        <w:rPr>
+          <w:rFonts w:ascii="Consolas" w:eastAsiaTheme="minorEastAsia" w:hAnsi="Consolas" w:cs="Consolas"/>
+          <w:sz w:val="18"/>
+          <w:szCs w:val="18"/>
+        </w:rPr>
+      </w:pPr>
+      <w:proofErr w:type="spellStart"/>
+      <w:proofErr w:type="gramStart"/>
+      <w:r>
+        <w:rPr>
+          <w:rFonts w:ascii="Consolas" w:eastAsiaTheme="minorEastAsia" w:hAnsi="Consolas" w:cs="Consolas"/>
+          <w:sz w:val="18"/>
+          <w:szCs w:val="18"/>
+        </w:rPr>
+        <w:t>mediuma</w:t>
+      </w:r>
+      <w:proofErr w:type="spellEnd"/>
+      <w:proofErr w:type="gramEnd"/>
+      <w:r>
+        <w:rPr>
+          <w:rFonts w:ascii="Consolas" w:eastAsiaTheme="minorEastAsia" w:hAnsi="Consolas" w:cs="Consolas"/>
+          <w:sz w:val="18"/>
+          <w:szCs w:val="18"/>
+        </w:rPr>
+        <w:t xml:space="preserve">              0.37892    0.36754   1.031 0.303314    </w:t>
+      </w:r>
+    </w:p>
+    <w:p>
+      <w:pPr>
+        <w:ind w:left="720"/>
+        <w:rPr>
+          <w:rFonts w:ascii="Consolas" w:eastAsiaTheme="minorEastAsia" w:hAnsi="Consolas" w:cs="Consolas"/>
+          <w:sz w:val="18"/>
+          <w:szCs w:val="18"/>
+        </w:rPr>
+      </w:pPr>
+      <w:proofErr w:type="spellStart"/>
+      <w:proofErr w:type="gramStart"/>
+      <w:r>
+        <w:rPr>
+          <w:rFonts w:ascii="Consolas" w:eastAsiaTheme="minorEastAsia" w:hAnsi="Consolas" w:cs="Consolas"/>
+          <w:sz w:val="18"/>
+          <w:szCs w:val="18"/>
+        </w:rPr>
+        <w:t>mediumbr</w:t>
+      </w:r>
+      <w:proofErr w:type="spellEnd"/>
+      <w:proofErr w:type="gramEnd"/>
+      <w:r>
+        <w:rPr>
+          <w:rFonts w:ascii="Consolas" w:eastAsiaTheme="minorEastAsia" w:hAnsi="Consolas" w:cs="Consolas"/>
+          <w:sz w:val="18"/>
+          <w:szCs w:val="18"/>
+        </w:rPr>
+        <w:t xml:space="preserve">            -1.00407    0.47045  -2.134 0.033555 *  </w:t>
+      </w:r>
+    </w:p>
+    <w:p>
+      <w:pPr>
+        <w:ind w:left="720"/>
+        <w:rPr>
+          <w:rFonts w:ascii="Consolas" w:eastAsiaTheme="minorEastAsia" w:hAnsi="Consolas" w:cs="Consolas"/>
+          <w:sz w:val="18"/>
+          <w:szCs w:val="18"/>
+        </w:rPr>
+      </w:pPr>
+      <w:proofErr w:type="spellStart"/>
+      <w:proofErr w:type="gramStart"/>
       <w:r>
         <w:rPr>
           <w:rFonts w:ascii="Consolas" w:eastAsiaTheme="minorEastAsia" w:hAnsi="Consolas" w:cs="Consolas"/>
@@ -4106,295 +4798,495 @@
           <w:szCs w:val="18"/>
         </w:rPr>
         <w:lastRenderedPageBreak/>
-        <w:t xml:space="preserve">mediumchk           -0.51240    0.50577  -1.013 0.311749    </w:t>
-      </w:r>
-    </w:p>
-    <w:p>
-      <w:pPr>
-        <w:ind w:left="720"/>
-        <w:rPr>
-          <w:rFonts w:ascii="Consolas" w:eastAsiaTheme="minorEastAsia" w:hAnsi="Consolas" w:cs="Consolas"/>
-          <w:sz w:val="18"/>
-          <w:szCs w:val="18"/>
-        </w:rPr>
-      </w:pPr>
-      <w:r>
-        <w:rPr>
-          <w:rFonts w:ascii="Consolas" w:eastAsiaTheme="minorEastAsia" w:hAnsi="Consolas" w:cs="Consolas"/>
-          <w:sz w:val="18"/>
-          <w:szCs w:val="18"/>
-        </w:rPr>
-        <w:t>mediumcol           -2.01051    0.54342  -3.700 0.000253 ***</w:t>
-      </w:r>
-    </w:p>
-    <w:p>
-      <w:pPr>
-        <w:ind w:left="720"/>
-        <w:rPr>
-          <w:rFonts w:ascii="Consolas" w:eastAsiaTheme="minorEastAsia" w:hAnsi="Consolas" w:cs="Consolas"/>
-          <w:sz w:val="18"/>
-          <w:szCs w:val="18"/>
-        </w:rPr>
-      </w:pPr>
-      <w:r>
-        <w:rPr>
-          <w:rFonts w:ascii="Consolas" w:eastAsiaTheme="minorEastAsia" w:hAnsi="Consolas" w:cs="Consolas"/>
-          <w:sz w:val="18"/>
-          <w:szCs w:val="18"/>
-        </w:rPr>
-        <w:t xml:space="preserve">mediumcr            -0.85626    0.37571  -2.279 0.023304 *  </w:t>
-      </w:r>
-    </w:p>
-    <w:p>
-      <w:pPr>
-        <w:ind w:left="720"/>
-        <w:rPr>
-          <w:rFonts w:ascii="Consolas" w:eastAsiaTheme="minorEastAsia" w:hAnsi="Consolas" w:cs="Consolas"/>
-          <w:sz w:val="18"/>
-          <w:szCs w:val="18"/>
-        </w:rPr>
-      </w:pPr>
-      <w:r>
-        <w:rPr>
-          <w:rFonts w:ascii="Consolas" w:eastAsiaTheme="minorEastAsia" w:hAnsi="Consolas" w:cs="Consolas"/>
-          <w:sz w:val="18"/>
-          <w:szCs w:val="18"/>
-        </w:rPr>
-        <w:t xml:space="preserve">mediumf             -1.19646    0.49004  -2.442 0.015148 *  </w:t>
-      </w:r>
-    </w:p>
-    <w:p>
-      <w:pPr>
-        <w:ind w:left="720"/>
-        <w:rPr>
-          <w:rFonts w:ascii="Consolas" w:eastAsiaTheme="minorEastAsia" w:hAnsi="Consolas" w:cs="Consolas"/>
-          <w:sz w:val="18"/>
-          <w:szCs w:val="18"/>
-        </w:rPr>
-      </w:pPr>
-      <w:r>
-        <w:rPr>
-          <w:rFonts w:ascii="Consolas" w:eastAsiaTheme="minorEastAsia" w:hAnsi="Consolas" w:cs="Consolas"/>
-          <w:sz w:val="18"/>
-          <w:szCs w:val="18"/>
-        </w:rPr>
-        <w:t xml:space="preserve">mediumg             -0.92343    0.40669  -2.271 0.023817 *  </w:t>
-      </w:r>
-    </w:p>
-    <w:p>
-      <w:pPr>
-        <w:ind w:left="720"/>
-        <w:rPr>
-          <w:rFonts w:ascii="Consolas" w:eastAsiaTheme="minorEastAsia" w:hAnsi="Consolas" w:cs="Consolas"/>
-          <w:sz w:val="18"/>
-          <w:szCs w:val="18"/>
-        </w:rPr>
-      </w:pPr>
-      <w:r>
-        <w:rPr>
-          <w:rFonts w:ascii="Consolas" w:eastAsiaTheme="minorEastAsia" w:hAnsi="Consolas" w:cs="Consolas"/>
-          <w:sz w:val="18"/>
-          <w:szCs w:val="18"/>
-        </w:rPr>
-        <w:t xml:space="preserve">mediumik            -0.66618    0.38336  -1.738 0.083193 .  </w:t>
-      </w:r>
-    </w:p>
-    <w:p>
-      <w:pPr>
-        <w:ind w:left="720"/>
-        <w:rPr>
-          <w:rFonts w:ascii="Consolas" w:eastAsiaTheme="minorEastAsia" w:hAnsi="Consolas" w:cs="Consolas"/>
-          <w:sz w:val="18"/>
-          <w:szCs w:val="18"/>
-        </w:rPr>
-      </w:pPr>
-      <w:r>
-        <w:rPr>
-          <w:rFonts w:ascii="Consolas" w:eastAsiaTheme="minorEastAsia" w:hAnsi="Consolas" w:cs="Consolas"/>
-          <w:sz w:val="18"/>
-          <w:szCs w:val="18"/>
-        </w:rPr>
-        <w:t xml:space="preserve">mediumo              0.33903    0.31500   1.076 0.282582    </w:t>
-      </w:r>
-    </w:p>
-    <w:p>
-      <w:pPr>
-        <w:ind w:left="720"/>
-        <w:rPr>
-          <w:rFonts w:ascii="Consolas" w:eastAsiaTheme="minorEastAsia" w:hAnsi="Consolas" w:cs="Consolas"/>
-          <w:sz w:val="18"/>
-          <w:szCs w:val="18"/>
-        </w:rPr>
-      </w:pPr>
-      <w:r>
-        <w:rPr>
-          <w:rFonts w:ascii="Consolas" w:eastAsiaTheme="minorEastAsia" w:hAnsi="Consolas" w:cs="Consolas"/>
-          <w:sz w:val="18"/>
-          <w:szCs w:val="18"/>
-        </w:rPr>
-        <w:t xml:space="preserve">mediumpas           -0.76427    0.55061  -1.388 0.166063    </w:t>
-      </w:r>
-    </w:p>
-    <w:p>
-      <w:pPr>
-        <w:ind w:left="720"/>
-        <w:rPr>
-          <w:rFonts w:ascii="Consolas" w:eastAsiaTheme="minorEastAsia" w:hAnsi="Consolas" w:cs="Consolas"/>
-          <w:sz w:val="18"/>
-          <w:szCs w:val="18"/>
-        </w:rPr>
-      </w:pPr>
-      <w:r>
-        <w:rPr>
-          <w:rFonts w:ascii="Consolas" w:eastAsiaTheme="minorEastAsia" w:hAnsi="Consolas" w:cs="Consolas"/>
-          <w:sz w:val="18"/>
-          <w:szCs w:val="18"/>
-        </w:rPr>
-        <w:t>mediumpg             3.84267    0.64429   5.964 6.33e-09 ***</w:t>
-      </w:r>
-    </w:p>
-    <w:p>
-      <w:pPr>
-        <w:ind w:left="720"/>
-        <w:rPr>
-          <w:rFonts w:ascii="Consolas" w:eastAsiaTheme="minorEastAsia" w:hAnsi="Consolas" w:cs="Consolas"/>
-          <w:sz w:val="18"/>
-          <w:szCs w:val="18"/>
-        </w:rPr>
-      </w:pPr>
-      <w:r>
-        <w:rPr>
-          <w:rFonts w:ascii="Consolas" w:eastAsiaTheme="minorEastAsia" w:hAnsi="Consolas" w:cs="Consolas"/>
-          <w:sz w:val="18"/>
-          <w:szCs w:val="18"/>
-        </w:rPr>
-        <w:t>mediumph            -2.97383    0.71974  -4.132 4.57e-05 ***</w:t>
-      </w:r>
-    </w:p>
-    <w:p>
-      <w:pPr>
-        <w:ind w:left="720"/>
-        <w:rPr>
-          <w:rFonts w:ascii="Consolas" w:eastAsiaTheme="minorEastAsia" w:hAnsi="Consolas" w:cs="Consolas"/>
-          <w:sz w:val="18"/>
-          <w:szCs w:val="18"/>
-        </w:rPr>
-      </w:pPr>
-      <w:r>
-        <w:rPr>
-          <w:rFonts w:ascii="Consolas" w:eastAsiaTheme="minorEastAsia" w:hAnsi="Consolas" w:cs="Consolas"/>
-          <w:sz w:val="18"/>
-          <w:szCs w:val="18"/>
-        </w:rPr>
-        <w:t xml:space="preserve">mediumpl             1.43608    0.66003   2.176 0.030281 *  </w:t>
-      </w:r>
-    </w:p>
-    <w:p>
-      <w:pPr>
-        <w:ind w:left="720"/>
-        <w:rPr>
-          <w:rFonts w:ascii="Consolas" w:eastAsiaTheme="minorEastAsia" w:hAnsi="Consolas" w:cs="Consolas"/>
-          <w:sz w:val="18"/>
-          <w:szCs w:val="18"/>
-        </w:rPr>
-      </w:pPr>
-      <w:r>
-        <w:rPr>
-          <w:rFonts w:ascii="Consolas" w:eastAsiaTheme="minorEastAsia" w:hAnsi="Consolas" w:cs="Consolas"/>
-          <w:sz w:val="18"/>
-          <w:szCs w:val="18"/>
-        </w:rPr>
-        <w:t xml:space="preserve">mediumpn             0.73305    0.79588   0.921 0.357696    </w:t>
-      </w:r>
-    </w:p>
-    <w:p>
-      <w:pPr>
-        <w:ind w:left="720"/>
-        <w:rPr>
-          <w:rFonts w:ascii="Consolas" w:eastAsiaTheme="minorEastAsia" w:hAnsi="Consolas" w:cs="Consolas"/>
-          <w:sz w:val="18"/>
-          <w:szCs w:val="18"/>
-        </w:rPr>
-      </w:pPr>
-      <w:r>
-        <w:rPr>
-          <w:rFonts w:ascii="Consolas" w:eastAsiaTheme="minorEastAsia" w:hAnsi="Consolas" w:cs="Consolas"/>
-          <w:sz w:val="18"/>
-          <w:szCs w:val="18"/>
-        </w:rPr>
-        <w:t xml:space="preserve">mediums             -0.30325    0.49084  -0.618 0.537122    </w:t>
-      </w:r>
-    </w:p>
-    <w:p>
-      <w:pPr>
-        <w:ind w:left="720"/>
-        <w:rPr>
-          <w:rFonts w:ascii="Consolas" w:eastAsiaTheme="minorEastAsia" w:hAnsi="Consolas" w:cs="Consolas"/>
-          <w:sz w:val="18"/>
-          <w:szCs w:val="18"/>
-        </w:rPr>
-      </w:pPr>
-      <w:r>
-        <w:rPr>
-          <w:rFonts w:ascii="Consolas" w:eastAsiaTheme="minorEastAsia" w:hAnsi="Consolas" w:cs="Consolas"/>
-          <w:sz w:val="18"/>
-          <w:szCs w:val="18"/>
-        </w:rPr>
-        <w:t>mediumsk             2.78109    0.57888   4.804 2.36e-06 ***</w:t>
-      </w:r>
-    </w:p>
-    <w:p>
-      <w:pPr>
-        <w:ind w:left="720"/>
-        <w:rPr>
-          <w:rFonts w:ascii="Consolas" w:eastAsiaTheme="minorEastAsia" w:hAnsi="Consolas" w:cs="Consolas"/>
-          <w:sz w:val="18"/>
-          <w:szCs w:val="18"/>
-        </w:rPr>
-      </w:pPr>
-      <w:r>
-        <w:rPr>
-          <w:rFonts w:ascii="Consolas" w:eastAsiaTheme="minorEastAsia" w:hAnsi="Consolas" w:cs="Consolas"/>
-          <w:sz w:val="18"/>
-          <w:szCs w:val="18"/>
-        </w:rPr>
-        <w:t xml:space="preserve">mediumt             -0.77276    0.39024  -1.980 0.048510 *  </w:t>
-      </w:r>
-    </w:p>
-    <w:p>
-      <w:pPr>
-        <w:ind w:left="720"/>
-        <w:rPr>
-          <w:rFonts w:ascii="Consolas" w:eastAsiaTheme="minorEastAsia" w:hAnsi="Consolas" w:cs="Consolas"/>
-          <w:sz w:val="18"/>
-          <w:szCs w:val="18"/>
-        </w:rPr>
-      </w:pPr>
-      <w:r>
-        <w:rPr>
-          <w:rFonts w:ascii="Consolas" w:eastAsiaTheme="minorEastAsia" w:hAnsi="Consolas" w:cs="Consolas"/>
-          <w:sz w:val="18"/>
-          <w:szCs w:val="18"/>
-        </w:rPr>
-        <w:t xml:space="preserve">mediumtp             0.25322    0.55431   0.457 0.648099    </w:t>
-      </w:r>
-    </w:p>
-    <w:p>
-      <w:pPr>
-        <w:ind w:left="720"/>
-        <w:rPr>
-          <w:rFonts w:ascii="Consolas" w:eastAsiaTheme="minorEastAsia" w:hAnsi="Consolas" w:cs="Consolas"/>
-          <w:sz w:val="18"/>
-          <w:szCs w:val="18"/>
-        </w:rPr>
-      </w:pPr>
-      <w:r>
-        <w:rPr>
-          <w:rFonts w:ascii="Consolas" w:eastAsiaTheme="minorEastAsia" w:hAnsi="Consolas" w:cs="Consolas"/>
-          <w:sz w:val="18"/>
-          <w:szCs w:val="18"/>
-        </w:rPr>
-        <w:t>mediumw             -0.41915</w:t>
+        <w:t>mediumchk</w:t>
+      </w:r>
+      <w:proofErr w:type="spellEnd"/>
+      <w:proofErr w:type="gramEnd"/>
+      <w:r>
+        <w:rPr>
+          <w:rFonts w:ascii="Consolas" w:eastAsiaTheme="minorEastAsia" w:hAnsi="Consolas" w:cs="Consolas"/>
+          <w:sz w:val="18"/>
+          <w:szCs w:val="18"/>
+        </w:rPr>
+        <w:t xml:space="preserve">           -0.51240    0.50577  -1.013 0.311749    </w:t>
+      </w:r>
+    </w:p>
+    <w:p>
+      <w:pPr>
+        <w:ind w:left="720"/>
+        <w:rPr>
+          <w:rFonts w:ascii="Consolas" w:eastAsiaTheme="minorEastAsia" w:hAnsi="Consolas" w:cs="Consolas"/>
+          <w:sz w:val="18"/>
+          <w:szCs w:val="18"/>
+        </w:rPr>
+      </w:pPr>
+      <w:proofErr w:type="spellStart"/>
+      <w:proofErr w:type="gramStart"/>
+      <w:r>
+        <w:rPr>
+          <w:rFonts w:ascii="Consolas" w:eastAsiaTheme="minorEastAsia" w:hAnsi="Consolas" w:cs="Consolas"/>
+          <w:sz w:val="18"/>
+          <w:szCs w:val="18"/>
+        </w:rPr>
+        <w:t>mediumcol</w:t>
+      </w:r>
+      <w:proofErr w:type="spellEnd"/>
+      <w:proofErr w:type="gramEnd"/>
+      <w:r>
+        <w:rPr>
+          <w:rFonts w:ascii="Consolas" w:eastAsiaTheme="minorEastAsia" w:hAnsi="Consolas" w:cs="Consolas"/>
+          <w:sz w:val="18"/>
+          <w:szCs w:val="18"/>
+        </w:rPr>
+        <w:t xml:space="preserve">           -2.01051    0.54342  -3.700 0.000253 ***</w:t>
+      </w:r>
+    </w:p>
+    <w:p>
+      <w:pPr>
+        <w:ind w:left="720"/>
+        <w:rPr>
+          <w:rFonts w:ascii="Consolas" w:eastAsiaTheme="minorEastAsia" w:hAnsi="Consolas" w:cs="Consolas"/>
+          <w:sz w:val="18"/>
+          <w:szCs w:val="18"/>
+        </w:rPr>
+      </w:pPr>
+      <w:proofErr w:type="spellStart"/>
+      <w:proofErr w:type="gramStart"/>
+      <w:r>
+        <w:rPr>
+          <w:rFonts w:ascii="Consolas" w:eastAsiaTheme="minorEastAsia" w:hAnsi="Consolas" w:cs="Consolas"/>
+          <w:sz w:val="18"/>
+          <w:szCs w:val="18"/>
+        </w:rPr>
+        <w:t>mediumcr</w:t>
+      </w:r>
+      <w:proofErr w:type="spellEnd"/>
+      <w:proofErr w:type="gramEnd"/>
+      <w:r>
+        <w:rPr>
+          <w:rFonts w:ascii="Consolas" w:eastAsiaTheme="minorEastAsia" w:hAnsi="Consolas" w:cs="Consolas"/>
+          <w:sz w:val="18"/>
+          <w:szCs w:val="18"/>
+        </w:rPr>
+        <w:t xml:space="preserve">            -0.85626    0.37571  -2.279 0.023304 *  </w:t>
+      </w:r>
+    </w:p>
+    <w:p>
+      <w:pPr>
+        <w:ind w:left="720"/>
+        <w:rPr>
+          <w:rFonts w:ascii="Consolas" w:eastAsiaTheme="minorEastAsia" w:hAnsi="Consolas" w:cs="Consolas"/>
+          <w:sz w:val="18"/>
+          <w:szCs w:val="18"/>
+        </w:rPr>
+      </w:pPr>
+      <w:proofErr w:type="spellStart"/>
+      <w:proofErr w:type="gramStart"/>
+      <w:r>
+        <w:rPr>
+          <w:rFonts w:ascii="Consolas" w:eastAsiaTheme="minorEastAsia" w:hAnsi="Consolas" w:cs="Consolas"/>
+          <w:sz w:val="18"/>
+          <w:szCs w:val="18"/>
+        </w:rPr>
+        <w:t>mediumf</w:t>
+      </w:r>
+      <w:proofErr w:type="spellEnd"/>
+      <w:proofErr w:type="gramEnd"/>
+      <w:r>
+        <w:rPr>
+          <w:rFonts w:ascii="Consolas" w:eastAsiaTheme="minorEastAsia" w:hAnsi="Consolas" w:cs="Consolas"/>
+          <w:sz w:val="18"/>
+          <w:szCs w:val="18"/>
+        </w:rPr>
+        <w:t xml:space="preserve">             -1.19646    0.49004  -2.442 0.015148 *  </w:t>
+      </w:r>
+    </w:p>
+    <w:p>
+      <w:pPr>
+        <w:ind w:left="720"/>
+        <w:rPr>
+          <w:rFonts w:ascii="Consolas" w:eastAsiaTheme="minorEastAsia" w:hAnsi="Consolas" w:cs="Consolas"/>
+          <w:sz w:val="18"/>
+          <w:szCs w:val="18"/>
+        </w:rPr>
+      </w:pPr>
+      <w:proofErr w:type="spellStart"/>
+      <w:proofErr w:type="gramStart"/>
+      <w:r>
+        <w:rPr>
+          <w:rFonts w:ascii="Consolas" w:eastAsiaTheme="minorEastAsia" w:hAnsi="Consolas" w:cs="Consolas"/>
+          <w:sz w:val="18"/>
+          <w:szCs w:val="18"/>
+        </w:rPr>
+        <w:t>mediumg</w:t>
+      </w:r>
+      <w:proofErr w:type="spellEnd"/>
+      <w:proofErr w:type="gramEnd"/>
+      <w:r>
+        <w:rPr>
+          <w:rFonts w:ascii="Consolas" w:eastAsiaTheme="minorEastAsia" w:hAnsi="Consolas" w:cs="Consolas"/>
+          <w:sz w:val="18"/>
+          <w:szCs w:val="18"/>
+        </w:rPr>
+        <w:t xml:space="preserve">             -0.92343    0.40669  -2.271 0.023817 *  </w:t>
+      </w:r>
+    </w:p>
+    <w:p>
+      <w:pPr>
+        <w:ind w:left="720"/>
+        <w:rPr>
+          <w:rFonts w:ascii="Consolas" w:eastAsiaTheme="minorEastAsia" w:hAnsi="Consolas" w:cs="Consolas"/>
+          <w:sz w:val="18"/>
+          <w:szCs w:val="18"/>
+        </w:rPr>
+      </w:pPr>
+      <w:proofErr w:type="spellStart"/>
+      <w:proofErr w:type="gramStart"/>
+      <w:r>
+        <w:rPr>
+          <w:rFonts w:ascii="Consolas" w:eastAsiaTheme="minorEastAsia" w:hAnsi="Consolas" w:cs="Consolas"/>
+          <w:sz w:val="18"/>
+          <w:szCs w:val="18"/>
+        </w:rPr>
+        <w:t>mediumik</w:t>
+      </w:r>
+      <w:proofErr w:type="spellEnd"/>
+      <w:proofErr w:type="gramEnd"/>
+      <w:r>
+        <w:rPr>
+          <w:rFonts w:ascii="Consolas" w:eastAsiaTheme="minorEastAsia" w:hAnsi="Consolas" w:cs="Consolas"/>
+          <w:sz w:val="18"/>
+          <w:szCs w:val="18"/>
+        </w:rPr>
+        <w:t xml:space="preserve">            -0.66618    0.38336  -1.738 0.083193 .  </w:t>
+      </w:r>
+    </w:p>
+    <w:p>
+      <w:pPr>
+        <w:ind w:left="720"/>
+        <w:rPr>
+          <w:rFonts w:ascii="Consolas" w:eastAsiaTheme="minorEastAsia" w:hAnsi="Consolas" w:cs="Consolas"/>
+          <w:sz w:val="18"/>
+          <w:szCs w:val="18"/>
+        </w:rPr>
+      </w:pPr>
+      <w:proofErr w:type="spellStart"/>
+      <w:proofErr w:type="gramStart"/>
+      <w:r>
+        <w:rPr>
+          <w:rFonts w:ascii="Consolas" w:eastAsiaTheme="minorEastAsia" w:hAnsi="Consolas" w:cs="Consolas"/>
+          <w:sz w:val="18"/>
+          <w:szCs w:val="18"/>
+        </w:rPr>
+        <w:t>mediumo</w:t>
+      </w:r>
+      <w:proofErr w:type="spellEnd"/>
+      <w:proofErr w:type="gramEnd"/>
+      <w:r>
+        <w:rPr>
+          <w:rFonts w:ascii="Consolas" w:eastAsiaTheme="minorEastAsia" w:hAnsi="Consolas" w:cs="Consolas"/>
+          <w:sz w:val="18"/>
+          <w:szCs w:val="18"/>
+        </w:rPr>
+        <w:t xml:space="preserve">              0.33903    0.31500   1.076 0.282582    </w:t>
+      </w:r>
+    </w:p>
+    <w:p>
+      <w:pPr>
+        <w:ind w:left="720"/>
+        <w:rPr>
+          <w:rFonts w:ascii="Consolas" w:eastAsiaTheme="minorEastAsia" w:hAnsi="Consolas" w:cs="Consolas"/>
+          <w:sz w:val="18"/>
+          <w:szCs w:val="18"/>
+        </w:rPr>
+      </w:pPr>
+      <w:proofErr w:type="spellStart"/>
+      <w:proofErr w:type="gramStart"/>
+      <w:r>
+        <w:rPr>
+          <w:rFonts w:ascii="Consolas" w:eastAsiaTheme="minorEastAsia" w:hAnsi="Consolas" w:cs="Consolas"/>
+          <w:sz w:val="18"/>
+          <w:szCs w:val="18"/>
+        </w:rPr>
+        <w:t>mediumpas</w:t>
+      </w:r>
+      <w:proofErr w:type="spellEnd"/>
+      <w:proofErr w:type="gramEnd"/>
+      <w:r>
+        <w:rPr>
+          <w:rFonts w:ascii="Consolas" w:eastAsiaTheme="minorEastAsia" w:hAnsi="Consolas" w:cs="Consolas"/>
+          <w:sz w:val="18"/>
+          <w:szCs w:val="18"/>
+        </w:rPr>
+        <w:t xml:space="preserve">           -0.76427    0.55061  -1.388 0.166063    </w:t>
+      </w:r>
+    </w:p>
+    <w:p>
+      <w:pPr>
+        <w:ind w:left="720"/>
+        <w:rPr>
+          <w:rFonts w:ascii="Consolas" w:eastAsiaTheme="minorEastAsia" w:hAnsi="Consolas" w:cs="Consolas"/>
+          <w:sz w:val="18"/>
+          <w:szCs w:val="18"/>
+        </w:rPr>
+      </w:pPr>
+      <w:proofErr w:type="spellStart"/>
+      <w:proofErr w:type="gramStart"/>
+      <w:r>
+        <w:rPr>
+          <w:rFonts w:ascii="Consolas" w:eastAsiaTheme="minorEastAsia" w:hAnsi="Consolas" w:cs="Consolas"/>
+          <w:sz w:val="18"/>
+          <w:szCs w:val="18"/>
+        </w:rPr>
+        <w:t>mediumpg</w:t>
+      </w:r>
+      <w:proofErr w:type="spellEnd"/>
+      <w:proofErr w:type="gramEnd"/>
+      <w:r>
+        <w:rPr>
+          <w:rFonts w:ascii="Consolas" w:eastAsiaTheme="minorEastAsia" w:hAnsi="Consolas" w:cs="Consolas"/>
+          <w:sz w:val="18"/>
+          <w:szCs w:val="18"/>
+        </w:rPr>
+        <w:t xml:space="preserve">             3.84267    0.64429   5.964 6.33e-09 ***</w:t>
+      </w:r>
+    </w:p>
+    <w:p>
+      <w:pPr>
+        <w:ind w:left="720"/>
+        <w:rPr>
+          <w:rFonts w:ascii="Consolas" w:eastAsiaTheme="minorEastAsia" w:hAnsi="Consolas" w:cs="Consolas"/>
+          <w:sz w:val="18"/>
+          <w:szCs w:val="18"/>
+        </w:rPr>
+      </w:pPr>
+      <w:proofErr w:type="spellStart"/>
+      <w:proofErr w:type="gramStart"/>
+      <w:r>
+        <w:rPr>
+          <w:rFonts w:ascii="Consolas" w:eastAsiaTheme="minorEastAsia" w:hAnsi="Consolas" w:cs="Consolas"/>
+          <w:sz w:val="18"/>
+          <w:szCs w:val="18"/>
+        </w:rPr>
+        <w:t>mediumph</w:t>
+      </w:r>
+      <w:proofErr w:type="spellEnd"/>
+      <w:proofErr w:type="gramEnd"/>
+      <w:r>
+        <w:rPr>
+          <w:rFonts w:ascii="Consolas" w:eastAsiaTheme="minorEastAsia" w:hAnsi="Consolas" w:cs="Consolas"/>
+          <w:sz w:val="18"/>
+          <w:szCs w:val="18"/>
+        </w:rPr>
+        <w:t xml:space="preserve">            -2.97383    0.71974  -4.132 4.57e-05 ***</w:t>
+      </w:r>
+    </w:p>
+    <w:p>
+      <w:pPr>
+        <w:ind w:left="720"/>
+        <w:rPr>
+          <w:rFonts w:ascii="Consolas" w:eastAsiaTheme="minorEastAsia" w:hAnsi="Consolas" w:cs="Consolas"/>
+          <w:sz w:val="18"/>
+          <w:szCs w:val="18"/>
+        </w:rPr>
+      </w:pPr>
+      <w:proofErr w:type="spellStart"/>
+      <w:proofErr w:type="gramStart"/>
+      <w:r>
+        <w:rPr>
+          <w:rFonts w:ascii="Consolas" w:eastAsiaTheme="minorEastAsia" w:hAnsi="Consolas" w:cs="Consolas"/>
+          <w:sz w:val="18"/>
+          <w:szCs w:val="18"/>
+        </w:rPr>
+        <w:t>mediumpl</w:t>
+      </w:r>
+      <w:proofErr w:type="spellEnd"/>
+      <w:proofErr w:type="gramEnd"/>
+      <w:r>
+        <w:rPr>
+          <w:rFonts w:ascii="Consolas" w:eastAsiaTheme="minorEastAsia" w:hAnsi="Consolas" w:cs="Consolas"/>
+          <w:sz w:val="18"/>
+          <w:szCs w:val="18"/>
+        </w:rPr>
+        <w:t xml:space="preserve">             1.43608    0.66003   2.176 0.030281 *  </w:t>
+      </w:r>
+    </w:p>
+    <w:p>
+      <w:pPr>
+        <w:ind w:left="720"/>
+        <w:rPr>
+          <w:rFonts w:ascii="Consolas" w:eastAsiaTheme="minorEastAsia" w:hAnsi="Consolas" w:cs="Consolas"/>
+          <w:sz w:val="18"/>
+          <w:szCs w:val="18"/>
+        </w:rPr>
+      </w:pPr>
+      <w:proofErr w:type="spellStart"/>
+      <w:proofErr w:type="gramStart"/>
+      <w:r>
+        <w:rPr>
+          <w:rFonts w:ascii="Consolas" w:eastAsiaTheme="minorEastAsia" w:hAnsi="Consolas" w:cs="Consolas"/>
+          <w:sz w:val="18"/>
+          <w:szCs w:val="18"/>
+        </w:rPr>
+        <w:t>mediumpn</w:t>
+      </w:r>
+      <w:proofErr w:type="spellEnd"/>
+      <w:proofErr w:type="gramEnd"/>
+      <w:r>
+        <w:rPr>
+          <w:rFonts w:ascii="Consolas" w:eastAsiaTheme="minorEastAsia" w:hAnsi="Consolas" w:cs="Consolas"/>
+          <w:sz w:val="18"/>
+          <w:szCs w:val="18"/>
+        </w:rPr>
+        <w:t xml:space="preserve">             0.73305    0.79588   0.921 0.357696    </w:t>
+      </w:r>
+    </w:p>
+    <w:p>
+      <w:pPr>
+        <w:ind w:left="720"/>
+        <w:rPr>
+          <w:rFonts w:ascii="Consolas" w:eastAsiaTheme="minorEastAsia" w:hAnsi="Consolas" w:cs="Consolas"/>
+          <w:sz w:val="18"/>
+          <w:szCs w:val="18"/>
+        </w:rPr>
+      </w:pPr>
+      <w:proofErr w:type="gramStart"/>
+      <w:r>
+        <w:rPr>
+          <w:rFonts w:ascii="Consolas" w:eastAsiaTheme="minorEastAsia" w:hAnsi="Consolas" w:cs="Consolas"/>
+          <w:sz w:val="18"/>
+          <w:szCs w:val="18"/>
+        </w:rPr>
+        <w:t>mediums</w:t>
+      </w:r>
+      <w:proofErr w:type="gramEnd"/>
+      <w:r>
+        <w:rPr>
+          <w:rFonts w:ascii="Consolas" w:eastAsiaTheme="minorEastAsia" w:hAnsi="Consolas" w:cs="Consolas"/>
+          <w:sz w:val="18"/>
+          <w:szCs w:val="18"/>
+        </w:rPr>
+        <w:t xml:space="preserve">             -0.30325    0.49084  -0.618 0.537122    </w:t>
+      </w:r>
+    </w:p>
+    <w:p>
+      <w:pPr>
+        <w:ind w:left="720"/>
+        <w:rPr>
+          <w:rFonts w:ascii="Consolas" w:eastAsiaTheme="minorEastAsia" w:hAnsi="Consolas" w:cs="Consolas"/>
+          <w:sz w:val="18"/>
+          <w:szCs w:val="18"/>
+        </w:rPr>
+      </w:pPr>
+      <w:proofErr w:type="spellStart"/>
+      <w:proofErr w:type="gramStart"/>
+      <w:r>
+        <w:rPr>
+          <w:rFonts w:ascii="Consolas" w:eastAsiaTheme="minorEastAsia" w:hAnsi="Consolas" w:cs="Consolas"/>
+          <w:sz w:val="18"/>
+          <w:szCs w:val="18"/>
+        </w:rPr>
+        <w:t>mediumsk</w:t>
+      </w:r>
+      <w:proofErr w:type="spellEnd"/>
+      <w:proofErr w:type="gramEnd"/>
+      <w:r>
+        <w:rPr>
+          <w:rFonts w:ascii="Consolas" w:eastAsiaTheme="minorEastAsia" w:hAnsi="Consolas" w:cs="Consolas"/>
+          <w:sz w:val="18"/>
+          <w:szCs w:val="18"/>
+        </w:rPr>
+        <w:t xml:space="preserve">             2.78109    0.57888   4.804 2.36e-06 ***</w:t>
+      </w:r>
+    </w:p>
+    <w:p>
+      <w:pPr>
+        <w:ind w:left="720"/>
+        <w:rPr>
+          <w:rFonts w:ascii="Consolas" w:eastAsiaTheme="minorEastAsia" w:hAnsi="Consolas" w:cs="Consolas"/>
+          <w:sz w:val="18"/>
+          <w:szCs w:val="18"/>
+        </w:rPr>
+      </w:pPr>
+      <w:proofErr w:type="spellStart"/>
+      <w:proofErr w:type="gramStart"/>
+      <w:r>
+        <w:rPr>
+          <w:rFonts w:ascii="Consolas" w:eastAsiaTheme="minorEastAsia" w:hAnsi="Consolas" w:cs="Consolas"/>
+          <w:sz w:val="18"/>
+          <w:szCs w:val="18"/>
+        </w:rPr>
+        <w:t>mediumt</w:t>
+      </w:r>
+      <w:proofErr w:type="spellEnd"/>
+      <w:proofErr w:type="gramEnd"/>
+      <w:r>
+        <w:rPr>
+          <w:rFonts w:ascii="Consolas" w:eastAsiaTheme="minorEastAsia" w:hAnsi="Consolas" w:cs="Consolas"/>
+          <w:sz w:val="18"/>
+          <w:szCs w:val="18"/>
+        </w:rPr>
+        <w:t xml:space="preserve">             -0.77276    0.39024  -1.980 0.048510 *  </w:t>
+      </w:r>
+    </w:p>
+    <w:p>
+      <w:pPr>
+        <w:ind w:left="720"/>
+        <w:rPr>
+          <w:rFonts w:ascii="Consolas" w:eastAsiaTheme="minorEastAsia" w:hAnsi="Consolas" w:cs="Consolas"/>
+          <w:sz w:val="18"/>
+          <w:szCs w:val="18"/>
+        </w:rPr>
+      </w:pPr>
+      <w:proofErr w:type="spellStart"/>
+      <w:proofErr w:type="gramStart"/>
+      <w:r>
+        <w:rPr>
+          <w:rFonts w:ascii="Consolas" w:eastAsiaTheme="minorEastAsia" w:hAnsi="Consolas" w:cs="Consolas"/>
+          <w:sz w:val="18"/>
+          <w:szCs w:val="18"/>
+        </w:rPr>
+        <w:t>mediumtp</w:t>
+      </w:r>
+      <w:proofErr w:type="spellEnd"/>
+      <w:proofErr w:type="gramEnd"/>
+      <w:r>
+        <w:rPr>
+          <w:rFonts w:ascii="Consolas" w:eastAsiaTheme="minorEastAsia" w:hAnsi="Consolas" w:cs="Consolas"/>
+          <w:sz w:val="18"/>
+          <w:szCs w:val="18"/>
+        </w:rPr>
+        <w:t xml:space="preserve">             0.25322    0.55431   0.457 0.648099    </w:t>
+      </w:r>
+    </w:p>
+    <w:p>
+      <w:pPr>
+        <w:ind w:left="720"/>
+        <w:rPr>
+          <w:rFonts w:ascii="Consolas" w:eastAsiaTheme="minorEastAsia" w:hAnsi="Consolas" w:cs="Consolas"/>
+          <w:sz w:val="18"/>
+          <w:szCs w:val="18"/>
+        </w:rPr>
+      </w:pPr>
+      <w:proofErr w:type="spellStart"/>
+      <w:proofErr w:type="gramStart"/>
+      <w:r>
+        <w:rPr>
+          <w:rFonts w:ascii="Consolas" w:eastAsiaTheme="minorEastAsia" w:hAnsi="Consolas" w:cs="Consolas"/>
+          <w:sz w:val="18"/>
+          <w:szCs w:val="18"/>
+        </w:rPr>
+        <w:t>mediumw</w:t>
+      </w:r>
+      <w:proofErr w:type="spellEnd"/>
+      <w:proofErr w:type="gramEnd"/>
+      <w:r>
+        <w:rPr>
+          <w:rFonts w:ascii="Consolas" w:eastAsiaTheme="minorEastAsia" w:hAnsi="Consolas" w:cs="Consolas"/>
+          <w:sz w:val="18"/>
+          <w:szCs w:val="18"/>
+        </w:rPr>
+        <w:t xml:space="preserve">             -0.41915</w:t>
       </w:r>
       <w:r>
         <w:rPr>
@@ -4546,7 +5438,25 @@
           <w:sz w:val="18"/>
           <w:szCs w:val="18"/>
         </w:rPr>
-        <w:t>F-statistic: 27.17 on 146 and 330 DF,  p-value: &lt; 2.2e-16</w:t>
+        <w:t>F-statistic: 27.17 on 146 and 330 DF</w:t>
+      </w:r>
+      <w:proofErr w:type="gramStart"/>
+      <w:r>
+        <w:rPr>
+          <w:rFonts w:ascii="Consolas" w:eastAsiaTheme="minorEastAsia" w:hAnsi="Consolas" w:cs="Consolas"/>
+          <w:sz w:val="18"/>
+          <w:szCs w:val="18"/>
+        </w:rPr>
+        <w:t>,  p</w:t>
+      </w:r>
+      <w:proofErr w:type="gramEnd"/>
+      <w:r>
+        <w:rPr>
+          <w:rFonts w:ascii="Consolas" w:eastAsiaTheme="minorEastAsia" w:hAnsi="Consolas" w:cs="Consolas"/>
+          <w:sz w:val="18"/>
+          <w:szCs w:val="18"/>
+        </w:rPr>
+        <w:t>-value: &lt; 2.2e-16</w:t>
       </w:r>
     </w:p>
     <w:p>
@@ -4596,7 +5506,35 @@
           <w:sz w:val="18"/>
           <w:szCs w:val="18"/>
         </w:rPr>
-        <w:t xml:space="preserve">             Estimate Std. Error t value Pr(&gt;|t|)    </w:t>
+        <w:t xml:space="preserve">             Estimate Std. Error t value </w:t>
+      </w:r>
+      <w:proofErr w:type="spellStart"/>
+      <w:proofErr w:type="gramStart"/>
+      <w:r>
+        <w:rPr>
+          <w:rFonts w:ascii="Consolas" w:eastAsiaTheme="minorEastAsia" w:hAnsi="Consolas" w:cs="Consolas"/>
+          <w:sz w:val="18"/>
+          <w:szCs w:val="18"/>
+        </w:rPr>
+        <w:t>Pr</w:t>
+      </w:r>
+      <w:proofErr w:type="spellEnd"/>
+      <w:r>
+        <w:rPr>
+          <w:rFonts w:ascii="Consolas" w:eastAsiaTheme="minorEastAsia" w:hAnsi="Consolas" w:cs="Consolas"/>
+          <w:sz w:val="18"/>
+          <w:szCs w:val="18"/>
+        </w:rPr>
+        <w:t>(</w:t>
+      </w:r>
+      <w:proofErr w:type="gramEnd"/>
+      <w:r>
+        <w:rPr>
+          <w:rFonts w:ascii="Consolas" w:eastAsiaTheme="minorEastAsia" w:hAnsi="Consolas" w:cs="Consolas"/>
+          <w:sz w:val="18"/>
+          <w:szCs w:val="18"/>
+        </w:rPr>
+        <w:t xml:space="preserve">&gt;|t|)    </w:t>
       </w:r>
     </w:p>
     <w:p>
@@ -4626,85 +5564,135 @@
           <w:szCs w:val="18"/>
         </w:rPr>
       </w:pPr>
-      <w:r>
-        <w:rPr>
-          <w:rFonts w:ascii="Consolas" w:eastAsiaTheme="minorEastAsia" w:hAnsi="Consolas" w:cs="Consolas"/>
-          <w:sz w:val="18"/>
-          <w:szCs w:val="18"/>
-        </w:rPr>
-        <w:t>log(height)  0.614017   0.008031  76.454   &lt;2e-16 ***</w:t>
-      </w:r>
-    </w:p>
-    <w:p>
-      <w:pPr>
-        <w:ind w:left="720"/>
-        <w:rPr>
-          <w:rFonts w:ascii="Consolas" w:eastAsiaTheme="minorEastAsia" w:hAnsi="Consolas" w:cs="Consolas"/>
-          <w:sz w:val="18"/>
-          <w:szCs w:val="18"/>
-        </w:rPr>
-      </w:pPr>
-      <w:r>
-        <w:rPr>
-          <w:rFonts w:ascii="Consolas" w:eastAsiaTheme="minorEastAsia" w:hAnsi="Consolas" w:cs="Consolas"/>
-          <w:sz w:val="18"/>
-          <w:szCs w:val="18"/>
-        </w:rPr>
-        <w:t>log(width)   0.230060   0.008092  28.431   &lt;2e-16 ***</w:t>
-      </w:r>
-    </w:p>
-    <w:p>
-      <w:pPr>
-        <w:ind w:left="720"/>
-        <w:rPr>
-          <w:rFonts w:ascii="Consolas" w:eastAsiaTheme="minorEastAsia" w:hAnsi="Consolas" w:cs="Consolas"/>
-          <w:sz w:val="18"/>
-          <w:szCs w:val="18"/>
-        </w:rPr>
-      </w:pPr>
-      <w:r>
-        <w:rPr>
-          <w:rFonts w:ascii="Consolas" w:eastAsiaTheme="minorEastAsia" w:hAnsi="Consolas" w:cs="Consolas"/>
-          <w:sz w:val="18"/>
-          <w:szCs w:val="18"/>
-        </w:rPr>
-        <w:t>signed      -0.634735   0.008009 -79.255   &lt;2e-16 ***</w:t>
-      </w:r>
-    </w:p>
-    <w:p>
-      <w:pPr>
-        <w:ind w:left="720"/>
-        <w:rPr>
-          <w:rFonts w:ascii="Consolas" w:eastAsiaTheme="minorEastAsia" w:hAnsi="Consolas" w:cs="Consolas"/>
-          <w:sz w:val="18"/>
-          <w:szCs w:val="18"/>
-        </w:rPr>
-      </w:pPr>
-      <w:r>
-        <w:rPr>
-          <w:rFonts w:ascii="Consolas" w:eastAsiaTheme="minorEastAsia" w:hAnsi="Consolas" w:cs="Consolas"/>
-          <w:sz w:val="18"/>
-          <w:szCs w:val="18"/>
-        </w:rPr>
-        <w:t>monogrammed -0.203214   0.022359  -9.089   &lt;2e-16 ***</w:t>
-      </w:r>
-    </w:p>
-    <w:p>
-      <w:pPr>
-        <w:ind w:left="720"/>
-        <w:rPr>
-          <w:rFonts w:ascii="Consolas" w:eastAsiaTheme="minorEastAsia" w:hAnsi="Consolas" w:cs="Consolas"/>
-          <w:sz w:val="18"/>
-          <w:szCs w:val="18"/>
-        </w:rPr>
-      </w:pPr>
-      <w:r>
-        <w:rPr>
-          <w:rFonts w:ascii="Consolas" w:eastAsiaTheme="minorEastAsia" w:hAnsi="Consolas" w:cs="Consolas"/>
-          <w:sz w:val="18"/>
-          <w:szCs w:val="18"/>
-        </w:rPr>
-        <w:t>stamped      0.086423   0.016030   5.391    7e-08 ***</w:t>
+      <w:proofErr w:type="gramStart"/>
+      <w:r>
+        <w:rPr>
+          <w:rFonts w:ascii="Consolas" w:eastAsiaTheme="minorEastAsia" w:hAnsi="Consolas" w:cs="Consolas"/>
+          <w:sz w:val="18"/>
+          <w:szCs w:val="18"/>
+        </w:rPr>
+        <w:t>log(</w:t>
+      </w:r>
+      <w:proofErr w:type="gramEnd"/>
+      <w:r>
+        <w:rPr>
+          <w:rFonts w:ascii="Consolas" w:eastAsiaTheme="minorEastAsia" w:hAnsi="Consolas" w:cs="Consolas"/>
+          <w:sz w:val="18"/>
+          <w:szCs w:val="18"/>
+        </w:rPr>
+        <w:t>height)  0.614017   0.008031  76.454   &lt;2e-16 ***</w:t>
+      </w:r>
+    </w:p>
+    <w:p>
+      <w:pPr>
+        <w:ind w:left="720"/>
+        <w:rPr>
+          <w:rFonts w:ascii="Consolas" w:eastAsiaTheme="minorEastAsia" w:hAnsi="Consolas" w:cs="Consolas"/>
+          <w:sz w:val="18"/>
+          <w:szCs w:val="18"/>
+        </w:rPr>
+      </w:pPr>
+      <w:proofErr w:type="gramStart"/>
+      <w:r>
+        <w:rPr>
+          <w:rFonts w:ascii="Consolas" w:eastAsiaTheme="minorEastAsia" w:hAnsi="Consolas" w:cs="Consolas"/>
+          <w:sz w:val="18"/>
+          <w:szCs w:val="18"/>
+        </w:rPr>
+        <w:t>log(</w:t>
+      </w:r>
+      <w:proofErr w:type="gramEnd"/>
+      <w:r>
+        <w:rPr>
+          <w:rFonts w:ascii="Consolas" w:eastAsiaTheme="minorEastAsia" w:hAnsi="Consolas" w:cs="Consolas"/>
+          <w:sz w:val="18"/>
+          <w:szCs w:val="18"/>
+        </w:rPr>
+        <w:t>width)   0.230060   0.008092  28.431   &lt;2e-16 ***</w:t>
+      </w:r>
+    </w:p>
+    <w:p>
+      <w:pPr>
+        <w:ind w:left="720"/>
+        <w:rPr>
+          <w:rFonts w:ascii="Consolas" w:eastAsiaTheme="minorEastAsia" w:hAnsi="Consolas" w:cs="Consolas"/>
+          <w:sz w:val="18"/>
+          <w:szCs w:val="18"/>
+        </w:rPr>
+      </w:pPr>
+      <w:proofErr w:type="gramStart"/>
+      <w:r>
+        <w:rPr>
+          <w:rFonts w:ascii="Consolas" w:eastAsiaTheme="minorEastAsia" w:hAnsi="Consolas" w:cs="Consolas"/>
+          <w:sz w:val="18"/>
+          <w:szCs w:val="18"/>
+        </w:rPr>
+        <w:t>signed</w:t>
+      </w:r>
+      <w:proofErr w:type="gramEnd"/>
+      <w:r>
+        <w:rPr>
+          <w:rFonts w:ascii="Consolas" w:eastAsiaTheme="minorEastAsia" w:hAnsi="Consolas" w:cs="Consolas"/>
+          <w:sz w:val="18"/>
+          <w:szCs w:val="18"/>
+        </w:rPr>
+        <w:t xml:space="preserve">      -0.634735   0.008009 -79.255   &lt;2e-16 ***</w:t>
+      </w:r>
+    </w:p>
+    <w:p>
+      <w:pPr>
+        <w:ind w:left="720"/>
+        <w:rPr>
+          <w:rFonts w:ascii="Consolas" w:eastAsiaTheme="minorEastAsia" w:hAnsi="Consolas" w:cs="Consolas"/>
+          <w:sz w:val="18"/>
+          <w:szCs w:val="18"/>
+        </w:rPr>
+      </w:pPr>
+      <w:proofErr w:type="gramStart"/>
+      <w:r>
+        <w:rPr>
+          <w:rFonts w:ascii="Consolas" w:eastAsiaTheme="minorEastAsia" w:hAnsi="Consolas" w:cs="Consolas"/>
+          <w:sz w:val="18"/>
+          <w:szCs w:val="18"/>
+        </w:rPr>
+        <w:t>monogrammed</w:t>
+      </w:r>
+      <w:proofErr w:type="gramEnd"/>
+      <w:r>
+        <w:rPr>
+          <w:rFonts w:ascii="Consolas" w:eastAsiaTheme="minorEastAsia" w:hAnsi="Consolas" w:cs="Consolas"/>
+          <w:sz w:val="18"/>
+          <w:szCs w:val="18"/>
+        </w:rPr>
+        <w:t xml:space="preserve"> -0.203214   0.022359  -9.089   &lt;2e-16 ***</w:t>
+      </w:r>
+    </w:p>
+    <w:p>
+      <w:pPr>
+        <w:ind w:left="720"/>
+        <w:rPr>
+          <w:rFonts w:ascii="Consolas" w:eastAsiaTheme="minorEastAsia" w:hAnsi="Consolas" w:cs="Consolas"/>
+          <w:sz w:val="18"/>
+          <w:szCs w:val="18"/>
+        </w:rPr>
+      </w:pPr>
+      <w:proofErr w:type="gramStart"/>
+      <w:r>
+        <w:rPr>
+          <w:rFonts w:ascii="Consolas" w:eastAsiaTheme="minorEastAsia" w:hAnsi="Consolas" w:cs="Consolas"/>
+          <w:sz w:val="18"/>
+          <w:szCs w:val="18"/>
+        </w:rPr>
+        <w:t>stamped</w:t>
+      </w:r>
+      <w:proofErr w:type="gramEnd"/>
+      <w:r>
+        <w:rPr>
+          <w:rFonts w:ascii="Consolas" w:eastAsiaTheme="minorEastAsia" w:hAnsi="Consolas" w:cs="Consolas"/>
+          <w:sz w:val="18"/>
+          <w:szCs w:val="18"/>
+        </w:rPr>
+        <w:t xml:space="preserve">      0.086423   0.016030   5.391    7e-08 ***</w:t>
       </w:r>
     </w:p>
     <w:p>
@@ -4758,20 +5746,63 @@
           <w:sz w:val="18"/>
           <w:szCs w:val="18"/>
         </w:rPr>
-        <w:t>F-statistic:  5907 on 5 and 264109 DF,  p-value: &lt; 2.2e-16</w:t>
+        <w:t>F-statistic:  5907 on 5 and 264109 DF</w:t>
+      </w:r>
+      <w:proofErr w:type="gramStart"/>
+      <w:r>
+        <w:rPr>
+          <w:rFonts w:ascii="Consolas" w:eastAsiaTheme="minorEastAsia" w:hAnsi="Consolas" w:cs="Consolas"/>
+          <w:sz w:val="18"/>
+          <w:szCs w:val="18"/>
+        </w:rPr>
+        <w:t>,  p</w:t>
+      </w:r>
+      <w:proofErr w:type="gramEnd"/>
+      <w:r>
+        <w:rPr>
+          <w:rFonts w:ascii="Consolas" w:eastAsiaTheme="minorEastAsia" w:hAnsi="Consolas" w:cs="Consolas"/>
+          <w:sz w:val="18"/>
+          <w:szCs w:val="18"/>
+        </w:rPr>
+        <w:t>-value: &lt; 2.2e-16</w:t>
       </w:r>
     </w:p>
     <w:p>
       <w:pPr>
         <w:spacing w:before="240"/>
+        <w:ind w:firstLine="0"/>
         <w:rPr>
           <w:rFonts w:ascii="Georgia" w:eastAsiaTheme="minorEastAsia" w:hAnsi="Georgia"/>
         </w:rPr>
       </w:pPr>
-      <w:r>
+    </w:p>
+    <w:p>
+      <w:pPr>
+        <w:spacing w:before="240"/>
+        <w:ind w:firstLine="0"/>
         <w:rPr>
           <w:rFonts w:ascii="Georgia" w:eastAsiaTheme="minorEastAsia" w:hAnsi="Georgia"/>
         </w:rPr>
+      </w:pPr>
+      <w:r>
+        <w:rPr>
+          <w:rFonts w:ascii="Georgia" w:eastAsiaTheme="minorEastAsia" w:hAnsi="Georgia"/>
+        </w:rPr>
+        <w:t>ANCHORING EFFECTS</w:t>
+      </w:r>
+    </w:p>
+    <w:p>
+      <w:pPr>
+        <w:spacing w:before="240"/>
+        <w:rPr>
+          <w:rFonts w:ascii="Georgia" w:eastAsiaTheme="minorEastAsia" w:hAnsi="Georgia"/>
+        </w:rPr>
+      </w:pPr>
+      <w:r>
+        <w:rPr>
+          <w:rFonts w:ascii="Georgia" w:eastAsiaTheme="minorEastAsia" w:hAnsi="Georgia"/>
+        </w:rPr>
+        <w:lastRenderedPageBreak/>
         <w:t>Table 8: Anchoring effects, Impressionist Art</w:t>
       </w:r>
     </w:p>
@@ -4798,98 +5829,219 @@
           <w:sz w:val="18"/>
           <w:szCs w:val="18"/>
         </w:rPr>
-        <w:lastRenderedPageBreak/>
-        <w:t xml:space="preserve">                        Estimate Std. Error t value Pr(&gt;|t|)    </w:t>
-      </w:r>
-    </w:p>
-    <w:p>
-      <w:pPr>
-        <w:ind w:left="720"/>
-        <w:rPr>
-          <w:rFonts w:ascii="Consolas" w:eastAsiaTheme="minorEastAsia" w:hAnsi="Consolas" w:cs="Consolas"/>
-          <w:sz w:val="18"/>
-          <w:szCs w:val="18"/>
-        </w:rPr>
-      </w:pPr>
-      <w:r>
-        <w:rPr>
-          <w:rFonts w:ascii="Consolas" w:eastAsiaTheme="minorEastAsia" w:hAnsi="Consolas" w:cs="Consolas"/>
-          <w:sz w:val="18"/>
-          <w:szCs w:val="18"/>
-        </w:rPr>
-        <w:t xml:space="preserve">(Intercept)            -0.338390   0.192857  -1.755   0.0802 .  </w:t>
-      </w:r>
-    </w:p>
-    <w:p>
-      <w:pPr>
-        <w:ind w:left="720"/>
-        <w:rPr>
-          <w:rFonts w:ascii="Consolas" w:eastAsiaTheme="minorEastAsia" w:hAnsi="Consolas" w:cs="Consolas"/>
-          <w:sz w:val="18"/>
-          <w:szCs w:val="18"/>
-        </w:rPr>
-      </w:pPr>
-      <w:r>
-        <w:rPr>
-          <w:rFonts w:ascii="Consolas" w:eastAsiaTheme="minorEastAsia" w:hAnsi="Consolas" w:cs="Consolas"/>
-          <w:sz w:val="18"/>
-          <w:szCs w:val="18"/>
-        </w:rPr>
-        <w:t>curr_hed_pred           1.018156   0.019093  53.327  &lt; 2e-16 ***</w:t>
-      </w:r>
-    </w:p>
-    <w:p>
-      <w:pPr>
-        <w:ind w:left="720"/>
-        <w:rPr>
-          <w:rFonts w:ascii="Consolas" w:eastAsiaTheme="minorEastAsia" w:hAnsi="Consolas" w:cs="Consolas"/>
-          <w:sz w:val="18"/>
-          <w:szCs w:val="18"/>
-        </w:rPr>
-      </w:pPr>
-      <w:r>
-        <w:rPr>
-          <w:rFonts w:ascii="Consolas" w:eastAsiaTheme="minorEastAsia" w:hAnsi="Consolas" w:cs="Consolas"/>
-          <w:sz w:val="18"/>
-          <w:szCs w:val="18"/>
-        </w:rPr>
-        <w:t xml:space="preserve">anchoring               0.174402   0.072377   2.410   0.0165 *  </w:t>
-      </w:r>
-    </w:p>
-    <w:p>
-      <w:pPr>
-        <w:ind w:left="720"/>
-        <w:rPr>
-          <w:rFonts w:ascii="Consolas" w:eastAsiaTheme="minorEastAsia" w:hAnsi="Consolas" w:cs="Consolas"/>
-          <w:sz w:val="18"/>
-          <w:szCs w:val="18"/>
-        </w:rPr>
-      </w:pPr>
-      <w:r>
-        <w:rPr>
-          <w:rFonts w:ascii="Consolas" w:eastAsiaTheme="minorEastAsia" w:hAnsi="Consolas" w:cs="Consolas"/>
-          <w:sz w:val="18"/>
-          <w:szCs w:val="18"/>
-        </w:rPr>
-        <w:t>past_control            0.503147   0.077019   6.533 2.29e-10 ***</w:t>
-      </w:r>
-    </w:p>
-    <w:p>
-      <w:pPr>
-        <w:ind w:left="720"/>
-        <w:rPr>
-          <w:rFonts w:ascii="Consolas" w:eastAsiaTheme="minorEastAsia" w:hAnsi="Consolas" w:cs="Consolas"/>
-          <w:sz w:val="18"/>
-          <w:szCs w:val="18"/>
-        </w:rPr>
-      </w:pPr>
-      <w:r>
-        <w:rPr>
-          <w:rFonts w:ascii="Consolas" w:eastAsiaTheme="minorEastAsia" w:hAnsi="Consolas" w:cs="Consolas"/>
-          <w:sz w:val="18"/>
-          <w:szCs w:val="18"/>
-        </w:rPr>
-        <w:t>months_since_last_sale  0.007903   0.001873   4.219 3.13e-05 ***</w:t>
+        <w:t xml:space="preserve">                        Estimate Std. Error t value </w:t>
+      </w:r>
+      <w:proofErr w:type="spellStart"/>
+      <w:proofErr w:type="gramStart"/>
+      <w:r>
+        <w:rPr>
+          <w:rFonts w:ascii="Consolas" w:eastAsiaTheme="minorEastAsia" w:hAnsi="Consolas" w:cs="Consolas"/>
+          <w:sz w:val="18"/>
+          <w:szCs w:val="18"/>
+        </w:rPr>
+        <w:t>Pr</w:t>
+      </w:r>
+      <w:proofErr w:type="spellEnd"/>
+      <w:r>
+        <w:rPr>
+          <w:rFonts w:ascii="Consolas" w:eastAsiaTheme="minorEastAsia" w:hAnsi="Consolas" w:cs="Consolas"/>
+          <w:sz w:val="18"/>
+          <w:szCs w:val="18"/>
+        </w:rPr>
+        <w:t>(</w:t>
+      </w:r>
+      <w:proofErr w:type="gramEnd"/>
+      <w:r>
+        <w:rPr>
+          <w:rFonts w:ascii="Consolas" w:eastAsiaTheme="minorEastAsia" w:hAnsi="Consolas" w:cs="Consolas"/>
+          <w:sz w:val="18"/>
+          <w:szCs w:val="18"/>
+        </w:rPr>
+        <w:t xml:space="preserve">&gt;|t|)    </w:t>
+      </w:r>
+    </w:p>
+    <w:p>
+      <w:pPr>
+        <w:ind w:left="720"/>
+        <w:rPr>
+          <w:rFonts w:ascii="Consolas" w:eastAsiaTheme="minorEastAsia" w:hAnsi="Consolas" w:cs="Consolas"/>
+          <w:sz w:val="18"/>
+          <w:szCs w:val="18"/>
+        </w:rPr>
+      </w:pPr>
+      <w:r>
+        <w:rPr>
+          <w:rFonts w:ascii="Consolas" w:eastAsiaTheme="minorEastAsia" w:hAnsi="Consolas" w:cs="Consolas"/>
+          <w:sz w:val="18"/>
+          <w:szCs w:val="18"/>
+        </w:rPr>
+        <w:t xml:space="preserve">(Intercept)            -0.338390   </w:t>
+      </w:r>
+      <w:proofErr w:type="gramStart"/>
+      <w:r>
+        <w:rPr>
+          <w:rFonts w:ascii="Consolas" w:eastAsiaTheme="minorEastAsia" w:hAnsi="Consolas" w:cs="Consolas"/>
+          <w:sz w:val="18"/>
+          <w:szCs w:val="18"/>
+        </w:rPr>
+        <w:t>0.192857  -</w:t>
+      </w:r>
+      <w:proofErr w:type="gramEnd"/>
+      <w:r>
+        <w:rPr>
+          <w:rFonts w:ascii="Consolas" w:eastAsiaTheme="minorEastAsia" w:hAnsi="Consolas" w:cs="Consolas"/>
+          <w:sz w:val="18"/>
+          <w:szCs w:val="18"/>
+        </w:rPr>
+        <w:t xml:space="preserve">1.755   0.0802 .  </w:t>
+      </w:r>
+    </w:p>
+    <w:p>
+      <w:pPr>
+        <w:ind w:left="720"/>
+        <w:rPr>
+          <w:rFonts w:ascii="Consolas" w:eastAsiaTheme="minorEastAsia" w:hAnsi="Consolas" w:cs="Consolas"/>
+          <w:sz w:val="18"/>
+          <w:szCs w:val="18"/>
+        </w:rPr>
+      </w:pPr>
+      <w:proofErr w:type="spellStart"/>
+      <w:r>
+        <w:rPr>
+          <w:rFonts w:ascii="Consolas" w:eastAsiaTheme="minorEastAsia" w:hAnsi="Consolas" w:cs="Consolas"/>
+          <w:sz w:val="18"/>
+          <w:szCs w:val="18"/>
+        </w:rPr>
+        <w:t>curr_hed_pred</w:t>
+      </w:r>
+      <w:proofErr w:type="spellEnd"/>
+      <w:r>
+        <w:rPr>
+          <w:rFonts w:ascii="Consolas" w:eastAsiaTheme="minorEastAsia" w:hAnsi="Consolas" w:cs="Consolas"/>
+          <w:sz w:val="18"/>
+          <w:szCs w:val="18"/>
+        </w:rPr>
+        <w:t xml:space="preserve">           1.018156   </w:t>
+      </w:r>
+      <w:proofErr w:type="gramStart"/>
+      <w:r>
+        <w:rPr>
+          <w:rFonts w:ascii="Consolas" w:eastAsiaTheme="minorEastAsia" w:hAnsi="Consolas" w:cs="Consolas"/>
+          <w:sz w:val="18"/>
+          <w:szCs w:val="18"/>
+        </w:rPr>
+        <w:t>0.019093  53.327</w:t>
+      </w:r>
+      <w:proofErr w:type="gramEnd"/>
+      <w:r>
+        <w:rPr>
+          <w:rFonts w:ascii="Consolas" w:eastAsiaTheme="minorEastAsia" w:hAnsi="Consolas" w:cs="Consolas"/>
+          <w:sz w:val="18"/>
+          <w:szCs w:val="18"/>
+        </w:rPr>
+        <w:t xml:space="preserve">  &lt; 2e-16 ***</w:t>
+      </w:r>
+    </w:p>
+    <w:p>
+      <w:pPr>
+        <w:ind w:left="720"/>
+        <w:rPr>
+          <w:rFonts w:ascii="Consolas" w:eastAsiaTheme="minorEastAsia" w:hAnsi="Consolas" w:cs="Consolas"/>
+          <w:sz w:val="18"/>
+          <w:szCs w:val="18"/>
+        </w:rPr>
+      </w:pPr>
+      <w:proofErr w:type="gramStart"/>
+      <w:r>
+        <w:rPr>
+          <w:rFonts w:ascii="Consolas" w:eastAsiaTheme="minorEastAsia" w:hAnsi="Consolas" w:cs="Consolas"/>
+          <w:sz w:val="18"/>
+          <w:szCs w:val="18"/>
+        </w:rPr>
+        <w:t>anchoring</w:t>
+      </w:r>
+      <w:proofErr w:type="gramEnd"/>
+      <w:r>
+        <w:rPr>
+          <w:rFonts w:ascii="Consolas" w:eastAsiaTheme="minorEastAsia" w:hAnsi="Consolas" w:cs="Consolas"/>
+          <w:sz w:val="18"/>
+          <w:szCs w:val="18"/>
+        </w:rPr>
+        <w:t xml:space="preserve">               0.174402   0.072377   2.410   0.0165 *  </w:t>
+      </w:r>
+    </w:p>
+    <w:p>
+      <w:pPr>
+        <w:ind w:left="720"/>
+        <w:rPr>
+          <w:rFonts w:ascii="Consolas" w:eastAsiaTheme="minorEastAsia" w:hAnsi="Consolas" w:cs="Consolas"/>
+          <w:sz w:val="18"/>
+          <w:szCs w:val="18"/>
+        </w:rPr>
+      </w:pPr>
+      <w:proofErr w:type="spellStart"/>
+      <w:r>
+        <w:rPr>
+          <w:rFonts w:ascii="Consolas" w:eastAsiaTheme="minorEastAsia" w:hAnsi="Consolas" w:cs="Consolas"/>
+          <w:sz w:val="18"/>
+          <w:szCs w:val="18"/>
+        </w:rPr>
+        <w:t>past_control</w:t>
+      </w:r>
+      <w:proofErr w:type="spellEnd"/>
+      <w:r>
+        <w:rPr>
+          <w:rFonts w:ascii="Consolas" w:eastAsiaTheme="minorEastAsia" w:hAnsi="Consolas" w:cs="Consolas"/>
+          <w:sz w:val="18"/>
+          <w:szCs w:val="18"/>
+        </w:rPr>
+        <w:t xml:space="preserve">            0.503147   0.077019   6.533 2.29e-10 ***</w:t>
+      </w:r>
+    </w:p>
+    <w:p>
+      <w:pPr>
+        <w:ind w:left="720"/>
+        <w:rPr>
+          <w:rFonts w:ascii="Consolas" w:eastAsiaTheme="minorEastAsia" w:hAnsi="Consolas" w:cs="Consolas"/>
+          <w:sz w:val="18"/>
+          <w:szCs w:val="18"/>
+        </w:rPr>
+      </w:pPr>
+      <w:proofErr w:type="spellStart"/>
+      <w:r>
+        <w:rPr>
+          <w:rFonts w:ascii="Consolas" w:eastAsiaTheme="minorEastAsia" w:hAnsi="Consolas" w:cs="Consolas"/>
+          <w:sz w:val="18"/>
+          <w:szCs w:val="18"/>
+        </w:rPr>
+        <w:t>months_since_last_</w:t>
+      </w:r>
+      <w:proofErr w:type="gramStart"/>
+      <w:r>
+        <w:rPr>
+          <w:rFonts w:ascii="Consolas" w:eastAsiaTheme="minorEastAsia" w:hAnsi="Consolas" w:cs="Consolas"/>
+          <w:sz w:val="18"/>
+          <w:szCs w:val="18"/>
+        </w:rPr>
+        <w:t>sale</w:t>
+      </w:r>
+      <w:proofErr w:type="spellEnd"/>
+      <w:r>
+        <w:rPr>
+          <w:rFonts w:ascii="Consolas" w:eastAsiaTheme="minorEastAsia" w:hAnsi="Consolas" w:cs="Consolas"/>
+          <w:sz w:val="18"/>
+          <w:szCs w:val="18"/>
+        </w:rPr>
+        <w:t xml:space="preserve">  0.007903</w:t>
+      </w:r>
+      <w:proofErr w:type="gramEnd"/>
+      <w:r>
+        <w:rPr>
+          <w:rFonts w:ascii="Consolas" w:eastAsiaTheme="minorEastAsia" w:hAnsi="Consolas" w:cs="Consolas"/>
+          <w:sz w:val="18"/>
+          <w:szCs w:val="18"/>
+        </w:rPr>
+        <w:t xml:space="preserve">   0.001873   4.219 3.13e-05 ***</w:t>
       </w:r>
       <w:r>
         <w:rPr>
@@ -4951,7 +6103,25 @@
           <w:sz w:val="18"/>
           <w:szCs w:val="18"/>
         </w:rPr>
-        <w:t>F-statistic:  1047 on 4 and 349 DF,  p-value: &lt; 2.2e-16</w:t>
+        <w:t>F-statistic:  1047 on 4 and 349 DF</w:t>
+      </w:r>
+      <w:proofErr w:type="gramStart"/>
+      <w:r>
+        <w:rPr>
+          <w:rFonts w:ascii="Consolas" w:eastAsiaTheme="minorEastAsia" w:hAnsi="Consolas" w:cs="Consolas"/>
+          <w:sz w:val="18"/>
+          <w:szCs w:val="18"/>
+        </w:rPr>
+        <w:t>,  p</w:t>
+      </w:r>
+      <w:proofErr w:type="gramEnd"/>
+      <w:r>
+        <w:rPr>
+          <w:rFonts w:ascii="Consolas" w:eastAsiaTheme="minorEastAsia" w:hAnsi="Consolas" w:cs="Consolas"/>
+          <w:sz w:val="18"/>
+          <w:szCs w:val="18"/>
+        </w:rPr>
+        <w:t>-value: &lt; 2.2e-16</w:t>
       </w:r>
     </w:p>
     <w:p>
@@ -5020,105 +6190,245 @@
           <w:sz w:val="18"/>
           <w:szCs w:val="18"/>
         </w:rPr>
-        <w:t xml:space="preserve">                         Estimate Std. Error t value Pr(&gt;|t|)    </w:t>
-      </w:r>
-    </w:p>
-    <w:p>
-      <w:pPr>
-        <w:ind w:left="720"/>
-        <w:rPr>
-          <w:rFonts w:ascii="Consolas" w:eastAsiaTheme="minorEastAsia" w:hAnsi="Consolas" w:cs="Consolas"/>
-          <w:sz w:val="18"/>
-          <w:szCs w:val="18"/>
-        </w:rPr>
-      </w:pPr>
-      <w:r>
-        <w:rPr>
-          <w:rFonts w:ascii="Consolas" w:eastAsiaTheme="minorEastAsia" w:hAnsi="Consolas" w:cs="Consolas"/>
-          <w:sz w:val="18"/>
-          <w:szCs w:val="18"/>
-        </w:rPr>
-        <w:t xml:space="preserve">(Intercept)            -0.1152982  0.0499920  -2.306   0.0223 *  </w:t>
-      </w:r>
-    </w:p>
-    <w:p>
-      <w:pPr>
-        <w:ind w:left="720"/>
-        <w:rPr>
-          <w:rFonts w:ascii="Consolas" w:eastAsiaTheme="minorEastAsia" w:hAnsi="Consolas" w:cs="Consolas"/>
-          <w:sz w:val="18"/>
-          <w:szCs w:val="18"/>
-        </w:rPr>
-      </w:pPr>
-      <w:r>
-        <w:rPr>
-          <w:rFonts w:ascii="Consolas" w:eastAsiaTheme="minorEastAsia" w:hAnsi="Consolas" w:cs="Consolas"/>
-          <w:sz w:val="18"/>
-          <w:szCs w:val="18"/>
-        </w:rPr>
-        <w:t>curr_hed_pred           1.0344742  0.0203640  50.799   &lt;2e-16 ***</w:t>
-      </w:r>
-    </w:p>
-    <w:p>
-      <w:pPr>
-        <w:ind w:left="720"/>
-        <w:rPr>
-          <w:rFonts w:ascii="Consolas" w:eastAsiaTheme="minorEastAsia" w:hAnsi="Consolas" w:cs="Consolas"/>
-          <w:sz w:val="18"/>
-          <w:szCs w:val="18"/>
-        </w:rPr>
-      </w:pPr>
-      <w:r>
-        <w:rPr>
-          <w:rFonts w:ascii="Consolas" w:eastAsiaTheme="minorEastAsia" w:hAnsi="Consolas" w:cs="Consolas"/>
-          <w:sz w:val="18"/>
-          <w:szCs w:val="18"/>
-        </w:rPr>
-        <w:t xml:space="preserve">anchoring               0.1312881  0.0740504   1.773   0.0780 .  </w:t>
-      </w:r>
-    </w:p>
-    <w:p>
-      <w:pPr>
-        <w:ind w:left="720"/>
-        <w:rPr>
-          <w:rFonts w:ascii="Consolas" w:eastAsiaTheme="minorEastAsia" w:hAnsi="Consolas" w:cs="Consolas"/>
-          <w:sz w:val="18"/>
-          <w:szCs w:val="18"/>
-        </w:rPr>
-      </w:pPr>
-      <w:r>
-        <w:rPr>
-          <w:rFonts w:ascii="Consolas" w:eastAsiaTheme="minorEastAsia" w:hAnsi="Consolas" w:cs="Consolas"/>
-          <w:sz w:val="18"/>
-          <w:szCs w:val="18"/>
-        </w:rPr>
-        <w:t xml:space="preserve">past_control            0.1914626  0.0952936   2.009   0.0460 *  </w:t>
-      </w:r>
-    </w:p>
-    <w:p>
-      <w:pPr>
-        <w:ind w:left="720"/>
-        <w:rPr>
-          <w:rFonts w:ascii="Consolas" w:eastAsiaTheme="minorEastAsia" w:hAnsi="Consolas" w:cs="Consolas"/>
-          <w:sz w:val="18"/>
-          <w:szCs w:val="18"/>
-        </w:rPr>
-      </w:pPr>
-      <w:r>
-        <w:rPr>
-          <w:rFonts w:ascii="Consolas" w:eastAsiaTheme="minorEastAsia" w:hAnsi="Consolas" w:cs="Consolas"/>
-          <w:sz w:val="18"/>
-          <w:szCs w:val="18"/>
-        </w:rPr>
-        <w:t>months_since_last_sale -0.0009</w:t>
-      </w:r>
-      <w:r>
-        <w:rPr>
-          <w:rFonts w:ascii="Consolas" w:eastAsiaTheme="minorEastAsia" w:hAnsi="Consolas" w:cs="Consolas"/>
-          <w:sz w:val="18"/>
-          <w:szCs w:val="18"/>
-        </w:rPr>
-        <w:t>164  0.0026884  -0.341   0.7336</w:t>
+        <w:t xml:space="preserve">                         Estimate Std. Error t value </w:t>
+      </w:r>
+      <w:proofErr w:type="spellStart"/>
+      <w:proofErr w:type="gramStart"/>
+      <w:r>
+        <w:rPr>
+          <w:rFonts w:ascii="Consolas" w:eastAsiaTheme="minorEastAsia" w:hAnsi="Consolas" w:cs="Consolas"/>
+          <w:sz w:val="18"/>
+          <w:szCs w:val="18"/>
+        </w:rPr>
+        <w:t>Pr</w:t>
+      </w:r>
+      <w:proofErr w:type="spellEnd"/>
+      <w:r>
+        <w:rPr>
+          <w:rFonts w:ascii="Consolas" w:eastAsiaTheme="minorEastAsia" w:hAnsi="Consolas" w:cs="Consolas"/>
+          <w:sz w:val="18"/>
+          <w:szCs w:val="18"/>
+        </w:rPr>
+        <w:t>(</w:t>
+      </w:r>
+      <w:proofErr w:type="gramEnd"/>
+      <w:r>
+        <w:rPr>
+          <w:rFonts w:ascii="Consolas" w:eastAsiaTheme="minorEastAsia" w:hAnsi="Consolas" w:cs="Consolas"/>
+          <w:sz w:val="18"/>
+          <w:szCs w:val="18"/>
+        </w:rPr>
+        <w:t xml:space="preserve">&gt;|t|)    </w:t>
+      </w:r>
+    </w:p>
+    <w:p>
+      <w:pPr>
+        <w:ind w:left="720"/>
+        <w:rPr>
+          <w:rFonts w:ascii="Consolas" w:eastAsiaTheme="minorEastAsia" w:hAnsi="Consolas" w:cs="Consolas"/>
+          <w:sz w:val="18"/>
+          <w:szCs w:val="18"/>
+        </w:rPr>
+      </w:pPr>
+      <w:r>
+        <w:rPr>
+          <w:rFonts w:ascii="Consolas" w:eastAsiaTheme="minorEastAsia" w:hAnsi="Consolas" w:cs="Consolas"/>
+          <w:sz w:val="18"/>
+          <w:szCs w:val="18"/>
+        </w:rPr>
+        <w:t>(Intercept)            -</w:t>
+      </w:r>
+      <w:proofErr w:type="gramStart"/>
+      <w:r>
+        <w:rPr>
+          <w:rFonts w:ascii="Consolas" w:eastAsiaTheme="minorEastAsia" w:hAnsi="Consolas" w:cs="Consolas"/>
+          <w:sz w:val="18"/>
+          <w:szCs w:val="18"/>
+        </w:rPr>
+        <w:t>0.1152982  0.0499920</w:t>
+      </w:r>
+      <w:proofErr w:type="gramEnd"/>
+      <w:r>
+        <w:rPr>
+          <w:rFonts w:ascii="Consolas" w:eastAsiaTheme="minorEastAsia" w:hAnsi="Consolas" w:cs="Consolas"/>
+          <w:sz w:val="18"/>
+          <w:szCs w:val="18"/>
+        </w:rPr>
+        <w:t xml:space="preserve">  -2.306   0.0223 *  </w:t>
+      </w:r>
+    </w:p>
+    <w:p>
+      <w:pPr>
+        <w:ind w:left="720"/>
+        <w:rPr>
+          <w:rFonts w:ascii="Consolas" w:eastAsiaTheme="minorEastAsia" w:hAnsi="Consolas" w:cs="Consolas"/>
+          <w:sz w:val="18"/>
+          <w:szCs w:val="18"/>
+        </w:rPr>
+      </w:pPr>
+      <w:proofErr w:type="spellStart"/>
+      <w:r>
+        <w:rPr>
+          <w:rFonts w:ascii="Consolas" w:eastAsiaTheme="minorEastAsia" w:hAnsi="Consolas" w:cs="Consolas"/>
+          <w:sz w:val="18"/>
+          <w:szCs w:val="18"/>
+        </w:rPr>
+        <w:t>curr_hed_pred</w:t>
+      </w:r>
+      <w:proofErr w:type="spellEnd"/>
+      <w:r>
+        <w:rPr>
+          <w:rFonts w:ascii="Consolas" w:eastAsiaTheme="minorEastAsia" w:hAnsi="Consolas" w:cs="Consolas"/>
+          <w:sz w:val="18"/>
+          <w:szCs w:val="18"/>
+        </w:rPr>
+        <w:t xml:space="preserve">           </w:t>
+      </w:r>
+      <w:proofErr w:type="gramStart"/>
+      <w:r>
+        <w:rPr>
+          <w:rFonts w:ascii="Consolas" w:eastAsiaTheme="minorEastAsia" w:hAnsi="Consolas" w:cs="Consolas"/>
+          <w:sz w:val="18"/>
+          <w:szCs w:val="18"/>
+        </w:rPr>
+        <w:t>1.0344742  0.0203640</w:t>
+      </w:r>
+      <w:proofErr w:type="gramEnd"/>
+      <w:r>
+        <w:rPr>
+          <w:rFonts w:ascii="Consolas" w:eastAsiaTheme="minorEastAsia" w:hAnsi="Consolas" w:cs="Consolas"/>
+          <w:sz w:val="18"/>
+          <w:szCs w:val="18"/>
+        </w:rPr>
+        <w:t xml:space="preserve">  50.799   &lt;2e-16 ***</w:t>
+      </w:r>
+    </w:p>
+    <w:p>
+      <w:pPr>
+        <w:ind w:left="720"/>
+        <w:rPr>
+          <w:rFonts w:ascii="Consolas" w:eastAsiaTheme="minorEastAsia" w:hAnsi="Consolas" w:cs="Consolas"/>
+          <w:sz w:val="18"/>
+          <w:szCs w:val="18"/>
+        </w:rPr>
+      </w:pPr>
+      <w:proofErr w:type="gramStart"/>
+      <w:r>
+        <w:rPr>
+          <w:rFonts w:ascii="Consolas" w:eastAsiaTheme="minorEastAsia" w:hAnsi="Consolas" w:cs="Consolas"/>
+          <w:sz w:val="18"/>
+          <w:szCs w:val="18"/>
+        </w:rPr>
+        <w:t>anchoring</w:t>
+      </w:r>
+      <w:proofErr w:type="gramEnd"/>
+      <w:r>
+        <w:rPr>
+          <w:rFonts w:ascii="Consolas" w:eastAsiaTheme="minorEastAsia" w:hAnsi="Consolas" w:cs="Consolas"/>
+          <w:sz w:val="18"/>
+          <w:szCs w:val="18"/>
+        </w:rPr>
+        <w:t xml:space="preserve">               0.1312881  0.0740504   1.773   0.0780 .  </w:t>
+      </w:r>
+    </w:p>
+    <w:p>
+      <w:pPr>
+        <w:ind w:left="720"/>
+        <w:rPr>
+          <w:rFonts w:ascii="Consolas" w:eastAsiaTheme="minorEastAsia" w:hAnsi="Consolas" w:cs="Consolas"/>
+          <w:sz w:val="18"/>
+          <w:szCs w:val="18"/>
+        </w:rPr>
+      </w:pPr>
+      <w:proofErr w:type="spellStart"/>
+      <w:r>
+        <w:rPr>
+          <w:rFonts w:ascii="Consolas" w:eastAsiaTheme="minorEastAsia" w:hAnsi="Consolas" w:cs="Consolas"/>
+          <w:sz w:val="18"/>
+          <w:szCs w:val="18"/>
+        </w:rPr>
+        <w:t>past_control</w:t>
+      </w:r>
+      <w:proofErr w:type="spellEnd"/>
+      <w:r>
+        <w:rPr>
+          <w:rFonts w:ascii="Consolas" w:eastAsiaTheme="minorEastAsia" w:hAnsi="Consolas" w:cs="Consolas"/>
+          <w:sz w:val="18"/>
+          <w:szCs w:val="18"/>
+        </w:rPr>
+        <w:t xml:space="preserve">            </w:t>
+      </w:r>
+      <w:proofErr w:type="gramStart"/>
+      <w:r>
+        <w:rPr>
+          <w:rFonts w:ascii="Consolas" w:eastAsiaTheme="minorEastAsia" w:hAnsi="Consolas" w:cs="Consolas"/>
+          <w:sz w:val="18"/>
+          <w:szCs w:val="18"/>
+        </w:rPr>
+        <w:t>0.1914626  0.0952936</w:t>
+      </w:r>
+      <w:proofErr w:type="gramEnd"/>
+      <w:r>
+        <w:rPr>
+          <w:rFonts w:ascii="Consolas" w:eastAsiaTheme="minorEastAsia" w:hAnsi="Consolas" w:cs="Consolas"/>
+          <w:sz w:val="18"/>
+          <w:szCs w:val="18"/>
+        </w:rPr>
+        <w:t xml:space="preserve">   2.009   0.0460 *  </w:t>
+      </w:r>
+    </w:p>
+    <w:p>
+      <w:pPr>
+        <w:ind w:left="720"/>
+        <w:rPr>
+          <w:rFonts w:ascii="Consolas" w:eastAsiaTheme="minorEastAsia" w:hAnsi="Consolas" w:cs="Consolas"/>
+          <w:sz w:val="18"/>
+          <w:szCs w:val="18"/>
+        </w:rPr>
+      </w:pPr>
+      <w:proofErr w:type="spellStart"/>
+      <w:r>
+        <w:rPr>
+          <w:rFonts w:ascii="Consolas" w:eastAsiaTheme="minorEastAsia" w:hAnsi="Consolas" w:cs="Consolas"/>
+          <w:sz w:val="18"/>
+          <w:szCs w:val="18"/>
+        </w:rPr>
+        <w:t>months_since_last_sale</w:t>
+      </w:r>
+      <w:proofErr w:type="spellEnd"/>
+      <w:r>
+        <w:rPr>
+          <w:rFonts w:ascii="Consolas" w:eastAsiaTheme="minorEastAsia" w:hAnsi="Consolas" w:cs="Consolas"/>
+          <w:sz w:val="18"/>
+          <w:szCs w:val="18"/>
+        </w:rPr>
+        <w:t xml:space="preserve"> -</w:t>
+      </w:r>
+      <w:proofErr w:type="gramStart"/>
+      <w:r>
+        <w:rPr>
+          <w:rFonts w:ascii="Consolas" w:eastAsiaTheme="minorEastAsia" w:hAnsi="Consolas" w:cs="Consolas"/>
+          <w:sz w:val="18"/>
+          <w:szCs w:val="18"/>
+        </w:rPr>
+        <w:t>0.0009</w:t>
+      </w:r>
+      <w:r>
+        <w:rPr>
+          <w:rFonts w:ascii="Consolas" w:eastAsiaTheme="minorEastAsia" w:hAnsi="Consolas" w:cs="Consolas"/>
+          <w:sz w:val="18"/>
+          <w:szCs w:val="18"/>
+        </w:rPr>
+        <w:t>164  0.0026884</w:t>
+      </w:r>
+      <w:proofErr w:type="gramEnd"/>
+      <w:r>
+        <w:rPr>
+          <w:rFonts w:ascii="Consolas" w:eastAsiaTheme="minorEastAsia" w:hAnsi="Consolas" w:cs="Consolas"/>
+          <w:sz w:val="18"/>
+          <w:szCs w:val="18"/>
+        </w:rPr>
+        <w:t xml:space="preserve">  -0.341   0.7336</w:t>
       </w:r>
     </w:p>
     <w:p>
@@ -5278,7 +6588,25 @@
           <w:sz w:val="18"/>
           <w:szCs w:val="18"/>
         </w:rPr>
-        <w:t>F-statistic:   698 on 4 and 176 DF,  p-value: &lt; 2.2e-16</w:t>
+        <w:t>F-statistic:   698 on 4 and 176 DF</w:t>
+      </w:r>
+      <w:proofErr w:type="gramStart"/>
+      <w:r>
+        <w:rPr>
+          <w:rFonts w:ascii="Consolas" w:eastAsiaTheme="minorEastAsia" w:hAnsi="Consolas" w:cs="Consolas"/>
+          <w:sz w:val="18"/>
+          <w:szCs w:val="18"/>
+        </w:rPr>
+        <w:t>,  p</w:t>
+      </w:r>
+      <w:proofErr w:type="gramEnd"/>
+      <w:r>
+        <w:rPr>
+          <w:rFonts w:ascii="Consolas" w:eastAsiaTheme="minorEastAsia" w:hAnsi="Consolas" w:cs="Consolas"/>
+          <w:sz w:val="18"/>
+          <w:szCs w:val="18"/>
+        </w:rPr>
+        <w:t>-value: &lt; 2.2e-16</w:t>
       </w:r>
       <w:r>
         <w:rPr>
@@ -5344,7 +6672,35 @@
           <w:sz w:val="18"/>
           <w:szCs w:val="18"/>
         </w:rPr>
-        <w:t xml:space="preserve">Std. Error t value Pr(&gt;|t|)    </w:t>
+        <w:t xml:space="preserve">Std. Error t value </w:t>
+      </w:r>
+      <w:proofErr w:type="spellStart"/>
+      <w:proofErr w:type="gramStart"/>
+      <w:r>
+        <w:rPr>
+          <w:rFonts w:ascii="Consolas" w:eastAsiaTheme="minorEastAsia" w:hAnsi="Consolas" w:cs="Consolas"/>
+          <w:sz w:val="18"/>
+          <w:szCs w:val="18"/>
+        </w:rPr>
+        <w:t>Pr</w:t>
+      </w:r>
+      <w:proofErr w:type="spellEnd"/>
+      <w:r>
+        <w:rPr>
+          <w:rFonts w:ascii="Consolas" w:eastAsiaTheme="minorEastAsia" w:hAnsi="Consolas" w:cs="Consolas"/>
+          <w:sz w:val="18"/>
+          <w:szCs w:val="18"/>
+        </w:rPr>
+        <w:t>(</w:t>
+      </w:r>
+      <w:proofErr w:type="gramEnd"/>
+      <w:r>
+        <w:rPr>
+          <w:rFonts w:ascii="Consolas" w:eastAsiaTheme="minorEastAsia" w:hAnsi="Consolas" w:cs="Consolas"/>
+          <w:sz w:val="18"/>
+          <w:szCs w:val="18"/>
+        </w:rPr>
+        <w:t xml:space="preserve">&gt;|t|)    </w:t>
       </w:r>
     </w:p>
     <w:p>
@@ -5374,67 +6730,161 @@
           <w:szCs w:val="18"/>
         </w:rPr>
       </w:pPr>
-      <w:r>
-        <w:rPr>
-          <w:rFonts w:ascii="Consolas" w:eastAsiaTheme="minorEastAsia" w:hAnsi="Consolas" w:cs="Consolas"/>
-          <w:sz w:val="18"/>
-          <w:szCs w:val="18"/>
-        </w:rPr>
-        <w:t>log_hed_pred        1.147787   0.011706  98.054   &lt;2e-16 ***</w:t>
-      </w:r>
-    </w:p>
-    <w:p>
-      <w:pPr>
-        <w:ind w:left="720"/>
-        <w:rPr>
-          <w:rFonts w:ascii="Consolas" w:eastAsiaTheme="minorEastAsia" w:hAnsi="Consolas" w:cs="Consolas"/>
-          <w:sz w:val="18"/>
-          <w:szCs w:val="18"/>
-        </w:rPr>
-      </w:pPr>
-      <w:r>
-        <w:rPr>
-          <w:rFonts w:ascii="Consolas" w:eastAsiaTheme="minorEastAsia" w:hAnsi="Consolas" w:cs="Consolas"/>
-          <w:sz w:val="18"/>
-          <w:szCs w:val="18"/>
-        </w:rPr>
-        <w:t>anchoring           0.590709   0.011442  51.626   &lt;2e-16 ***</w:t>
-      </w:r>
-    </w:p>
-    <w:p>
-      <w:pPr>
-        <w:ind w:left="720"/>
-        <w:rPr>
-          <w:rFonts w:ascii="Consolas" w:eastAsiaTheme="minorEastAsia" w:hAnsi="Consolas" w:cs="Consolas"/>
-          <w:sz w:val="18"/>
-          <w:szCs w:val="18"/>
-        </w:rPr>
-      </w:pPr>
-      <w:r>
-        <w:rPr>
-          <w:rFonts w:ascii="Consolas" w:eastAsiaTheme="minorEastAsia" w:hAnsi="Consolas" w:cs="Consolas"/>
-          <w:sz w:val="18"/>
-          <w:szCs w:val="18"/>
-        </w:rPr>
-        <w:t xml:space="preserve">sub_price_hed_pred -0.020331   0.012078  -1.683   0.0923 .  </w:t>
-      </w:r>
-    </w:p>
-    <w:p>
-      <w:pPr>
-        <w:ind w:left="720"/>
-        <w:rPr>
-          <w:rFonts w:ascii="Consolas" w:eastAsiaTheme="minorEastAsia" w:hAnsi="Consolas" w:cs="Consolas"/>
-          <w:sz w:val="18"/>
-          <w:szCs w:val="18"/>
-        </w:rPr>
-      </w:pPr>
-      <w:r>
-        <w:rPr>
-          <w:rFonts w:ascii="Consolas" w:eastAsiaTheme="minorEastAsia" w:hAnsi="Consolas" w:cs="Consolas"/>
-          <w:sz w:val="18"/>
-          <w:szCs w:val="18"/>
-        </w:rPr>
-        <w:t>avg_mon_subdiff    -0.042259   0.004782  -8.837   &lt;2e-16 ***</w:t>
+      <w:proofErr w:type="spellStart"/>
+      <w:r>
+        <w:rPr>
+          <w:rFonts w:ascii="Consolas" w:eastAsiaTheme="minorEastAsia" w:hAnsi="Consolas" w:cs="Consolas"/>
+          <w:sz w:val="18"/>
+          <w:szCs w:val="18"/>
+        </w:rPr>
+        <w:t>log_hed_pred</w:t>
+      </w:r>
+      <w:proofErr w:type="spellEnd"/>
+      <w:r>
+        <w:rPr>
+          <w:rFonts w:ascii="Consolas" w:eastAsiaTheme="minorEastAsia" w:hAnsi="Consolas" w:cs="Consolas"/>
+          <w:sz w:val="18"/>
+          <w:szCs w:val="18"/>
+        </w:rPr>
+        <w:t xml:space="preserve">        1.147787   </w:t>
+      </w:r>
+      <w:proofErr w:type="gramStart"/>
+      <w:r>
+        <w:rPr>
+          <w:rFonts w:ascii="Consolas" w:eastAsiaTheme="minorEastAsia" w:hAnsi="Consolas" w:cs="Consolas"/>
+          <w:sz w:val="18"/>
+          <w:szCs w:val="18"/>
+        </w:rPr>
+        <w:t>0.011706  98.054</w:t>
+      </w:r>
+      <w:proofErr w:type="gramEnd"/>
+      <w:r>
+        <w:rPr>
+          <w:rFonts w:ascii="Consolas" w:eastAsiaTheme="minorEastAsia" w:hAnsi="Consolas" w:cs="Consolas"/>
+          <w:sz w:val="18"/>
+          <w:szCs w:val="18"/>
+        </w:rPr>
+        <w:t xml:space="preserve">   &lt;2e-16 ***</w:t>
+      </w:r>
+    </w:p>
+    <w:p>
+      <w:pPr>
+        <w:ind w:left="720"/>
+        <w:rPr>
+          <w:rFonts w:ascii="Consolas" w:eastAsiaTheme="minorEastAsia" w:hAnsi="Consolas" w:cs="Consolas"/>
+          <w:sz w:val="18"/>
+          <w:szCs w:val="18"/>
+        </w:rPr>
+      </w:pPr>
+      <w:proofErr w:type="gramStart"/>
+      <w:r>
+        <w:rPr>
+          <w:rFonts w:ascii="Consolas" w:eastAsiaTheme="minorEastAsia" w:hAnsi="Consolas" w:cs="Consolas"/>
+          <w:sz w:val="18"/>
+          <w:szCs w:val="18"/>
+        </w:rPr>
+        <w:t>anchoring</w:t>
+      </w:r>
+      <w:proofErr w:type="gramEnd"/>
+      <w:r>
+        <w:rPr>
+          <w:rFonts w:ascii="Consolas" w:eastAsiaTheme="minorEastAsia" w:hAnsi="Consolas" w:cs="Consolas"/>
+          <w:sz w:val="18"/>
+          <w:szCs w:val="18"/>
+        </w:rPr>
+        <w:t xml:space="preserve">           0.590709   0.011442  51.626   &lt;2e-16 ***</w:t>
+      </w:r>
+    </w:p>
+    <w:p>
+      <w:pPr>
+        <w:ind w:left="720"/>
+        <w:rPr>
+          <w:rFonts w:ascii="Consolas" w:eastAsiaTheme="minorEastAsia" w:hAnsi="Consolas" w:cs="Consolas"/>
+          <w:sz w:val="18"/>
+          <w:szCs w:val="18"/>
+        </w:rPr>
+      </w:pPr>
+      <w:proofErr w:type="spellStart"/>
+      <w:r>
+        <w:rPr>
+          <w:rFonts w:ascii="Consolas" w:eastAsiaTheme="minorEastAsia" w:hAnsi="Consolas" w:cs="Consolas"/>
+          <w:sz w:val="18"/>
+          <w:szCs w:val="18"/>
+        </w:rPr>
+        <w:t>sub_price_hed_pred</w:t>
+      </w:r>
+      <w:proofErr w:type="spellEnd"/>
+      <w:r>
+        <w:rPr>
+          <w:rFonts w:ascii="Consolas" w:eastAsiaTheme="minorEastAsia" w:hAnsi="Consolas" w:cs="Consolas"/>
+          <w:sz w:val="18"/>
+          <w:szCs w:val="18"/>
+        </w:rPr>
+        <w:t xml:space="preserve"> -0.020331   </w:t>
+      </w:r>
+      <w:proofErr w:type="gramStart"/>
+      <w:r>
+        <w:rPr>
+          <w:rFonts w:ascii="Consolas" w:eastAsiaTheme="minorEastAsia" w:hAnsi="Consolas" w:cs="Consolas"/>
+          <w:sz w:val="18"/>
+          <w:szCs w:val="18"/>
+        </w:rPr>
+        <w:t>0.012078  -</w:t>
+      </w:r>
+      <w:proofErr w:type="gramEnd"/>
+      <w:r>
+        <w:rPr>
+          <w:rFonts w:ascii="Consolas" w:eastAsiaTheme="minorEastAsia" w:hAnsi="Consolas" w:cs="Consolas"/>
+          <w:sz w:val="18"/>
+          <w:szCs w:val="18"/>
+        </w:rPr>
+        <w:t xml:space="preserve">1.683   0.0923 .  </w:t>
+      </w:r>
+    </w:p>
+    <w:p>
+      <w:pPr>
+        <w:ind w:left="720"/>
+        <w:rPr>
+          <w:rFonts w:ascii="Consolas" w:eastAsiaTheme="minorEastAsia" w:hAnsi="Consolas" w:cs="Consolas"/>
+          <w:sz w:val="18"/>
+          <w:szCs w:val="18"/>
+        </w:rPr>
+      </w:pPr>
+      <w:proofErr w:type="spellStart"/>
+      <w:r>
+        <w:rPr>
+          <w:rFonts w:ascii="Consolas" w:eastAsiaTheme="minorEastAsia" w:hAnsi="Consolas" w:cs="Consolas"/>
+          <w:sz w:val="18"/>
+          <w:szCs w:val="18"/>
+        </w:rPr>
+        <w:t>avg_mon_subdiff</w:t>
+      </w:r>
+      <w:proofErr w:type="spellEnd"/>
+      <w:r>
+        <w:rPr>
+          <w:rFonts w:ascii="Consolas" w:eastAsiaTheme="minorEastAsia" w:hAnsi="Consolas" w:cs="Consolas"/>
+          <w:sz w:val="18"/>
+          <w:szCs w:val="18"/>
+        </w:rPr>
+        <w:t xml:space="preserve">    -0.042259   </w:t>
+      </w:r>
+      <w:proofErr w:type="gramStart"/>
+      <w:r>
+        <w:rPr>
+          <w:rFonts w:ascii="Consolas" w:eastAsiaTheme="minorEastAsia" w:hAnsi="Consolas" w:cs="Consolas"/>
+          <w:sz w:val="18"/>
+          <w:szCs w:val="18"/>
+        </w:rPr>
+        <w:t>0.004782  -</w:t>
+      </w:r>
+      <w:proofErr w:type="gramEnd"/>
+      <w:r>
+        <w:rPr>
+          <w:rFonts w:ascii="Consolas" w:eastAsiaTheme="minorEastAsia" w:hAnsi="Consolas" w:cs="Consolas"/>
+          <w:sz w:val="18"/>
+          <w:szCs w:val="18"/>
+        </w:rPr>
+        <w:t>8.837   &lt;2e-16 ***</w:t>
       </w:r>
     </w:p>
     <w:p>
@@ -5537,7 +6987,25 @@
           <w:sz w:val="18"/>
           <w:szCs w:val="18"/>
         </w:rPr>
-        <w:t>F-statistic: 3.046e+04 on 4 and 172189 DF,  p-value: &lt; 2.2e-16</w:t>
+        <w:t>F-statistic: 3.046e+04 on 4 and 172189 DF</w:t>
+      </w:r>
+      <w:proofErr w:type="gramStart"/>
+      <w:r>
+        <w:rPr>
+          <w:rFonts w:ascii="Consolas" w:eastAsiaTheme="minorEastAsia" w:hAnsi="Consolas" w:cs="Consolas"/>
+          <w:sz w:val="18"/>
+          <w:szCs w:val="18"/>
+        </w:rPr>
+        <w:t>,  p</w:t>
+      </w:r>
+      <w:proofErr w:type="gramEnd"/>
+      <w:r>
+        <w:rPr>
+          <w:rFonts w:ascii="Consolas" w:eastAsiaTheme="minorEastAsia" w:hAnsi="Consolas" w:cs="Consolas"/>
+          <w:sz w:val="18"/>
+          <w:szCs w:val="18"/>
+        </w:rPr>
+        <w:t>-value: &lt; 2.2e-16</w:t>
       </w:r>
     </w:p>
     <w:p>
@@ -5546,6 +7014,17 @@
         <w:ind w:firstLine="0"/>
         <w:jc w:val="both"/>
       </w:pPr>
+    </w:p>
+    <w:p>
+      <w:pPr>
+        <w:spacing w:line="480" w:lineRule="auto"/>
+        <w:ind w:firstLine="0"/>
+        <w:jc w:val="both"/>
+      </w:pPr>
+      <w:r>
+        <w:lastRenderedPageBreak/>
+        <w:t>ANCHORING CROSS EFFECTS</w:t>
+      </w:r>
     </w:p>
     <w:sectPr>
       <w:pgSz w:w="12240" w:h="15840"/>

</xml_diff>

<commit_message>
introduction for anchoring cross effects
</commit_message>
<xml_diff>
--- a/RESULTS.docx
+++ b/RESULTS.docx
@@ -125,35 +125,7 @@
         <w:rPr>
           <w:rFonts w:eastAsiaTheme="minorEastAsia"/>
         </w:rPr>
-        <w:t xml:space="preserve">(as in </w:t>
-      </w:r>
-      <w:proofErr w:type="spellStart"/>
-      <w:r>
-        <w:rPr>
-          <w:rFonts w:eastAsiaTheme="minorEastAsia"/>
-        </w:rPr>
-        <w:t>Beggs</w:t>
-      </w:r>
-      <w:proofErr w:type="spellEnd"/>
-      <w:r>
-        <w:rPr>
-          <w:rFonts w:eastAsiaTheme="minorEastAsia"/>
-        </w:rPr>
-        <w:t xml:space="preserve"> &amp; </w:t>
-      </w:r>
-      <w:proofErr w:type="spellStart"/>
-      <w:r>
-        <w:rPr>
-          <w:rFonts w:eastAsiaTheme="minorEastAsia"/>
-        </w:rPr>
-        <w:t>Graddy</w:t>
-      </w:r>
-      <w:proofErr w:type="spellEnd"/>
-      <w:r>
-        <w:rPr>
-          <w:rFonts w:eastAsiaTheme="minorEastAsia"/>
-        </w:rPr>
-        <w:t xml:space="preserve"> (2009))</w:t>
+        <w:t>(as in Beggs &amp; Graddy (2009))</w:t>
       </w:r>
       <w:r>
         <w:rPr>
@@ -652,35 +624,7 @@
         <w:rPr>
           <w:rFonts w:eastAsiaTheme="minorEastAsia"/>
         </w:rPr>
-        <w:t xml:space="preserve">, as noted in </w:t>
-      </w:r>
-      <w:proofErr w:type="spellStart"/>
-      <w:r>
-        <w:rPr>
-          <w:rFonts w:eastAsiaTheme="minorEastAsia"/>
-        </w:rPr>
-        <w:t>Beggs</w:t>
-      </w:r>
-      <w:proofErr w:type="spellEnd"/>
-      <w:r>
-        <w:rPr>
-          <w:rFonts w:eastAsiaTheme="minorEastAsia"/>
-        </w:rPr>
-        <w:t xml:space="preserve"> &amp; </w:t>
-      </w:r>
-      <w:proofErr w:type="spellStart"/>
-      <w:r>
-        <w:rPr>
-          <w:rFonts w:eastAsiaTheme="minorEastAsia"/>
-        </w:rPr>
-        <w:t>Graddy</w:t>
-      </w:r>
-      <w:proofErr w:type="spellEnd"/>
-      <w:r>
-        <w:rPr>
-          <w:rFonts w:eastAsiaTheme="minorEastAsia"/>
-        </w:rPr>
-        <w:t xml:space="preserve"> (regressions not included).</w:t>
+        <w:t>, as noted in Beggs &amp; Graddy (regressions not included).</w:t>
       </w:r>
       <w:r>
         <w:rPr>
@@ -823,33 +767,11 @@
         </w:rPr>
         <w:t xml:space="preserve">work of </w:t>
       </w:r>
-      <w:proofErr w:type="spellStart"/>
-      <w:r>
-        <w:rPr>
-          <w:rFonts w:eastAsiaTheme="minorEastAsia"/>
-        </w:rPr>
-        <w:t>Beggs</w:t>
-      </w:r>
-      <w:proofErr w:type="spellEnd"/>
-      <w:r>
-        <w:rPr>
-          <w:rFonts w:eastAsiaTheme="minorEastAsia"/>
-        </w:rPr>
-        <w:t xml:space="preserve"> &amp; </w:t>
-      </w:r>
-      <w:proofErr w:type="spellStart"/>
-      <w:r>
-        <w:rPr>
-          <w:rFonts w:eastAsiaTheme="minorEastAsia"/>
-        </w:rPr>
-        <w:t>Graddy</w:t>
-      </w:r>
-      <w:proofErr w:type="spellEnd"/>
-      <w:r>
-        <w:rPr>
-          <w:rFonts w:eastAsiaTheme="minorEastAsia"/>
-        </w:rPr>
-        <w:t xml:space="preserve"> (2009)</w:t>
+      <w:r>
+        <w:rPr>
+          <w:rFonts w:eastAsiaTheme="minorEastAsia"/>
+        </w:rPr>
+        <w:t>Beggs &amp; Graddy (2009)</w:t>
       </w:r>
       <w:r>
         <w:rPr>
@@ -1164,30 +1086,284 @@
         <w:rPr>
           <w:rFonts w:eastAsiaTheme="minorEastAsia"/>
         </w:rPr>
-        <w:t xml:space="preserve">the original tables of </w:t>
-      </w:r>
-      <w:proofErr w:type="spellStart"/>
-      <w:r>
-        <w:rPr>
-          <w:rFonts w:eastAsiaTheme="minorEastAsia"/>
-        </w:rPr>
-        <w:t>Beggs</w:t>
-      </w:r>
-      <w:proofErr w:type="spellEnd"/>
-      <w:r>
-        <w:rPr>
-          <w:rFonts w:eastAsiaTheme="minorEastAsia"/>
-        </w:rPr>
-        <w:t xml:space="preserve"> &amp; </w:t>
-      </w:r>
-      <w:proofErr w:type="spellStart"/>
-      <w:r>
-        <w:rPr>
-          <w:rFonts w:eastAsiaTheme="minorEastAsia"/>
-        </w:rPr>
-        <w:t>Graddy</w:t>
-      </w:r>
-      <w:proofErr w:type="spellEnd"/>
+        <w:t>the original tables of Beggs &amp; Graddy.</w:t>
+      </w:r>
+      <w:r>
+        <w:rPr>
+          <w:rFonts w:eastAsiaTheme="minorEastAsia"/>
+        </w:rPr>
+        <w:t xml:space="preserve"> </w:t>
+      </w:r>
+      <w:r>
+        <w:rPr>
+          <w:rFonts w:eastAsiaTheme="minorEastAsia"/>
+        </w:rPr>
+        <w:t xml:space="preserve"> </w:t>
+      </w:r>
+      <w:r>
+        <w:rPr>
+          <w:rFonts w:eastAsiaTheme="minorEastAsia"/>
+        </w:rPr>
+        <w:t xml:space="preserve">We </w:t>
+      </w:r>
+      <w:r>
+        <w:rPr>
+          <w:rFonts w:eastAsiaTheme="minorEastAsia"/>
+        </w:rPr>
+        <w:t xml:space="preserve">were able to </w:t>
+      </w:r>
+      <w:r>
+        <w:rPr>
+          <w:rFonts w:eastAsiaTheme="minorEastAsia"/>
+        </w:rPr>
+        <w:t xml:space="preserve">reproduce the discovery of </w:t>
+      </w:r>
+      <w:r>
+        <w:rPr>
+          <w:rFonts w:eastAsiaTheme="minorEastAsia"/>
+        </w:rPr>
+        <w:t xml:space="preserve">highly significant </w:t>
+      </w:r>
+      <w:r>
+        <w:rPr>
+          <w:rFonts w:eastAsiaTheme="minorEastAsia"/>
+        </w:rPr>
+        <w:t xml:space="preserve">anchoring effects in Impressionist </w:t>
+      </w:r>
+      <w:r>
+        <w:rPr>
+          <w:rFonts w:eastAsiaTheme="minorEastAsia"/>
+        </w:rPr>
+        <w:t>art,</w:t>
+      </w:r>
+      <w:r>
+        <w:rPr>
+          <w:rFonts w:eastAsiaTheme="minorEastAsia"/>
+        </w:rPr>
+        <w:t xml:space="preserve"> </w:t>
+      </w:r>
+      <w:r>
+        <w:rPr>
+          <w:rFonts w:eastAsiaTheme="minorEastAsia"/>
+        </w:rPr>
+        <w:t>and the</w:t>
+      </w:r>
+      <w:r>
+        <w:rPr>
+          <w:rFonts w:eastAsiaTheme="minorEastAsia"/>
+        </w:rPr>
+        <w:t xml:space="preserve"> more weakly</w:t>
+      </w:r>
+      <w:r>
+        <w:rPr>
+          <w:rFonts w:eastAsiaTheme="minorEastAsia"/>
+        </w:rPr>
+        <w:t xml:space="preserve"> significant </w:t>
+      </w:r>
+      <w:r>
+        <w:rPr>
+          <w:rFonts w:eastAsiaTheme="minorEastAsia"/>
+        </w:rPr>
+        <w:t>effects</w:t>
+      </w:r>
+      <w:r>
+        <w:rPr>
+          <w:rFonts w:eastAsiaTheme="minorEastAsia"/>
+        </w:rPr>
+        <w:t xml:space="preserve"> in Contemporary art. </w:t>
+      </w:r>
+      <w:r>
+        <w:rPr>
+          <w:rFonts w:eastAsiaTheme="minorEastAsia"/>
+        </w:rPr>
+        <w:t xml:space="preserve">However, our coefficients are not </w:t>
+      </w:r>
+      <w:r>
+        <w:rPr>
+          <w:rFonts w:eastAsiaTheme="minorEastAsia"/>
+        </w:rPr>
+        <w:t>nearly as large</w:t>
+      </w:r>
+      <w:r>
+        <w:rPr>
+          <w:rFonts w:eastAsiaTheme="minorEastAsia"/>
+        </w:rPr>
+        <w:t xml:space="preserve">, </w:t>
+      </w:r>
+      <w:r>
+        <w:rPr>
+          <w:rFonts w:eastAsiaTheme="minorEastAsia"/>
+        </w:rPr>
+        <w:t>al</w:t>
+      </w:r>
+      <w:r>
+        <w:rPr>
+          <w:rFonts w:eastAsiaTheme="minorEastAsia"/>
+        </w:rPr>
+        <w:t xml:space="preserve">though </w:t>
+      </w:r>
+      <w:r>
+        <w:rPr>
+          <w:rFonts w:eastAsiaTheme="minorEastAsia"/>
+        </w:rPr>
+        <w:t>significant</w:t>
+      </w:r>
+      <w:r>
+        <w:rPr>
+          <w:rFonts w:eastAsiaTheme="minorEastAsia"/>
+        </w:rPr>
+        <w:t>. F</w:t>
+      </w:r>
+      <w:r>
+        <w:rPr>
+          <w:rFonts w:eastAsiaTheme="minorEastAsia"/>
+        </w:rPr>
+        <w:t xml:space="preserve">or Impressionist art, </w:t>
+      </w:r>
+      <w:r>
+        <w:rPr>
+          <w:rFonts w:eastAsiaTheme="minorEastAsia"/>
+        </w:rPr>
+        <w:t xml:space="preserve">a 10% </w:t>
+      </w:r>
+      <w:r>
+        <w:rPr>
+          <w:rFonts w:eastAsiaTheme="minorEastAsia"/>
+        </w:rPr>
+        <w:t xml:space="preserve">increase in </w:t>
+      </w:r>
+      <w:r>
+        <w:rPr>
+          <w:rFonts w:eastAsiaTheme="minorEastAsia"/>
+        </w:rPr>
+        <w:t xml:space="preserve">the difference between </w:t>
+      </w:r>
+      <w:r>
+        <w:rPr>
+          <w:rFonts w:eastAsiaTheme="minorEastAsia"/>
+        </w:rPr>
+        <w:t xml:space="preserve">past </w:t>
+      </w:r>
+      <w:r>
+        <w:rPr>
+          <w:rFonts w:eastAsiaTheme="minorEastAsia"/>
+        </w:rPr>
+        <w:t xml:space="preserve">price and current hedonic prediction </w:t>
+      </w:r>
+      <w:r>
+        <w:rPr>
+          <w:rFonts w:eastAsiaTheme="minorEastAsia"/>
+        </w:rPr>
+        <w:t xml:space="preserve">(anchoring) </w:t>
+      </w:r>
+      <w:r>
+        <w:rPr>
+          <w:rFonts w:eastAsiaTheme="minorEastAsia"/>
+        </w:rPr>
+        <w:t>only corresponds to a 1.</w:t>
+      </w:r>
+      <w:r>
+        <w:rPr>
+          <w:rFonts w:eastAsiaTheme="minorEastAsia"/>
+        </w:rPr>
+        <w:t xml:space="preserve">7% </w:t>
+      </w:r>
+      <w:r>
+        <w:rPr>
+          <w:rFonts w:eastAsiaTheme="minorEastAsia"/>
+        </w:rPr>
+        <w:t>increase</w:t>
+      </w:r>
+      <w:r>
+        <w:rPr>
+          <w:rFonts w:eastAsiaTheme="minorEastAsia"/>
+        </w:rPr>
+        <w:t xml:space="preserve"> in the </w:t>
+      </w:r>
+      <w:r>
+        <w:rPr>
+          <w:rFonts w:eastAsiaTheme="minorEastAsia"/>
+        </w:rPr>
+        <w:t>current sale</w:t>
+      </w:r>
+      <w:r>
+        <w:rPr>
+          <w:rFonts w:eastAsiaTheme="minorEastAsia"/>
+        </w:rPr>
+        <w:t xml:space="preserve"> price</w:t>
+      </w:r>
+      <w:r>
+        <w:rPr>
+          <w:rFonts w:eastAsiaTheme="minorEastAsia"/>
+        </w:rPr>
+        <w:t xml:space="preserve"> (</w:t>
+      </w:r>
+      <w:r>
+        <w:rPr>
+          <w:rFonts w:eastAsiaTheme="minorEastAsia"/>
+        </w:rPr>
+        <w:t xml:space="preserve">original: </w:t>
+      </w:r>
+      <w:r>
+        <w:rPr>
+          <w:rFonts w:eastAsiaTheme="minorEastAsia"/>
+        </w:rPr>
+        <w:t>6.2-8.5%)</w:t>
+      </w:r>
+      <w:r>
+        <w:rPr>
+          <w:rFonts w:eastAsiaTheme="minorEastAsia"/>
+        </w:rPr>
+        <w:t xml:space="preserve">, while </w:t>
+      </w:r>
+      <w:r>
+        <w:rPr>
+          <w:rFonts w:eastAsiaTheme="minorEastAsia"/>
+        </w:rPr>
+        <w:t>for Contemporary art</w:t>
+      </w:r>
+      <w:r>
+        <w:rPr>
+          <w:rFonts w:eastAsiaTheme="minorEastAsia"/>
+        </w:rPr>
+        <w:t xml:space="preserve"> </w:t>
+      </w:r>
+      <w:r>
+        <w:rPr>
+          <w:rFonts w:eastAsiaTheme="minorEastAsia"/>
+        </w:rPr>
+        <w:t>this</w:t>
+      </w:r>
+      <w:r>
+        <w:rPr>
+          <w:rFonts w:eastAsiaTheme="minorEastAsia"/>
+        </w:rPr>
+        <w:t xml:space="preserve"> is only a 1.3% </w:t>
+      </w:r>
+      <w:r>
+        <w:rPr>
+          <w:rFonts w:eastAsiaTheme="minorEastAsia"/>
+        </w:rPr>
+        <w:t xml:space="preserve">predicted </w:t>
+      </w:r>
+      <w:r>
+        <w:rPr>
+          <w:rFonts w:eastAsiaTheme="minorEastAsia"/>
+        </w:rPr>
+        <w:t>increase</w:t>
+      </w:r>
+      <w:r>
+        <w:rPr>
+          <w:rFonts w:eastAsiaTheme="minorEastAsia"/>
+        </w:rPr>
+        <w:t xml:space="preserve"> (</w:t>
+      </w:r>
+      <w:r>
+        <w:rPr>
+          <w:rFonts w:eastAsiaTheme="minorEastAsia"/>
+        </w:rPr>
+        <w:t>original: 5%)</w:t>
+      </w:r>
       <w:r>
         <w:rPr>
           <w:rFonts w:eastAsiaTheme="minorEastAsia"/>
@@ -1204,288 +1380,6 @@
         <w:rPr>
           <w:rFonts w:eastAsiaTheme="minorEastAsia"/>
         </w:rPr>
-        <w:t xml:space="preserve"> </w:t>
-      </w:r>
-      <w:r>
-        <w:rPr>
-          <w:rFonts w:eastAsiaTheme="minorEastAsia"/>
-        </w:rPr>
-        <w:t xml:space="preserve">We </w:t>
-      </w:r>
-      <w:r>
-        <w:rPr>
-          <w:rFonts w:eastAsiaTheme="minorEastAsia"/>
-        </w:rPr>
-        <w:t xml:space="preserve">were able to </w:t>
-      </w:r>
-      <w:r>
-        <w:rPr>
-          <w:rFonts w:eastAsiaTheme="minorEastAsia"/>
-        </w:rPr>
-        <w:t xml:space="preserve">reproduce the discovery of </w:t>
-      </w:r>
-      <w:r>
-        <w:rPr>
-          <w:rFonts w:eastAsiaTheme="minorEastAsia"/>
-        </w:rPr>
-        <w:t xml:space="preserve">highly significant </w:t>
-      </w:r>
-      <w:r>
-        <w:rPr>
-          <w:rFonts w:eastAsiaTheme="minorEastAsia"/>
-        </w:rPr>
-        <w:t xml:space="preserve">anchoring effects in Impressionist </w:t>
-      </w:r>
-      <w:r>
-        <w:rPr>
-          <w:rFonts w:eastAsiaTheme="minorEastAsia"/>
-        </w:rPr>
-        <w:t>art,</w:t>
-      </w:r>
-      <w:r>
-        <w:rPr>
-          <w:rFonts w:eastAsiaTheme="minorEastAsia"/>
-        </w:rPr>
-        <w:t xml:space="preserve"> </w:t>
-      </w:r>
-      <w:r>
-        <w:rPr>
-          <w:rFonts w:eastAsiaTheme="minorEastAsia"/>
-        </w:rPr>
-        <w:t>and the</w:t>
-      </w:r>
-      <w:r>
-        <w:rPr>
-          <w:rFonts w:eastAsiaTheme="minorEastAsia"/>
-        </w:rPr>
-        <w:t xml:space="preserve"> more weakly</w:t>
-      </w:r>
-      <w:r>
-        <w:rPr>
-          <w:rFonts w:eastAsiaTheme="minorEastAsia"/>
-        </w:rPr>
-        <w:t xml:space="preserve"> significant </w:t>
-      </w:r>
-      <w:r>
-        <w:rPr>
-          <w:rFonts w:eastAsiaTheme="minorEastAsia"/>
-        </w:rPr>
-        <w:t>effects</w:t>
-      </w:r>
-      <w:r>
-        <w:rPr>
-          <w:rFonts w:eastAsiaTheme="minorEastAsia"/>
-        </w:rPr>
-        <w:t xml:space="preserve"> in Contemporary art. </w:t>
-      </w:r>
-      <w:r>
-        <w:rPr>
-          <w:rFonts w:eastAsiaTheme="minorEastAsia"/>
-        </w:rPr>
-        <w:t xml:space="preserve">However, our coefficients are not </w:t>
-      </w:r>
-      <w:r>
-        <w:rPr>
-          <w:rFonts w:eastAsiaTheme="minorEastAsia"/>
-        </w:rPr>
-        <w:t>nearly as large</w:t>
-      </w:r>
-      <w:r>
-        <w:rPr>
-          <w:rFonts w:eastAsiaTheme="minorEastAsia"/>
-        </w:rPr>
-        <w:t xml:space="preserve">, </w:t>
-      </w:r>
-      <w:r>
-        <w:rPr>
-          <w:rFonts w:eastAsiaTheme="minorEastAsia"/>
-        </w:rPr>
-        <w:t>al</w:t>
-      </w:r>
-      <w:r>
-        <w:rPr>
-          <w:rFonts w:eastAsiaTheme="minorEastAsia"/>
-        </w:rPr>
-        <w:t xml:space="preserve">though </w:t>
-      </w:r>
-      <w:r>
-        <w:rPr>
-          <w:rFonts w:eastAsiaTheme="minorEastAsia"/>
-        </w:rPr>
-        <w:t>significant</w:t>
-      </w:r>
-      <w:r>
-        <w:rPr>
-          <w:rFonts w:eastAsiaTheme="minorEastAsia"/>
-        </w:rPr>
-        <w:t>. F</w:t>
-      </w:r>
-      <w:r>
-        <w:rPr>
-          <w:rFonts w:eastAsiaTheme="minorEastAsia"/>
-        </w:rPr>
-        <w:t xml:space="preserve">or Impressionist art, </w:t>
-      </w:r>
-      <w:r>
-        <w:rPr>
-          <w:rFonts w:eastAsiaTheme="minorEastAsia"/>
-        </w:rPr>
-        <w:t xml:space="preserve">a 10% </w:t>
-      </w:r>
-      <w:r>
-        <w:rPr>
-          <w:rFonts w:eastAsiaTheme="minorEastAsia"/>
-        </w:rPr>
-        <w:t xml:space="preserve">increase in </w:t>
-      </w:r>
-      <w:r>
-        <w:rPr>
-          <w:rFonts w:eastAsiaTheme="minorEastAsia"/>
-        </w:rPr>
-        <w:t xml:space="preserve">the difference between </w:t>
-      </w:r>
-      <w:r>
-        <w:rPr>
-          <w:rFonts w:eastAsiaTheme="minorEastAsia"/>
-        </w:rPr>
-        <w:t xml:space="preserve">past </w:t>
-      </w:r>
-      <w:r>
-        <w:rPr>
-          <w:rFonts w:eastAsiaTheme="minorEastAsia"/>
-        </w:rPr>
-        <w:t xml:space="preserve">price and current hedonic prediction </w:t>
-      </w:r>
-      <w:r>
-        <w:rPr>
-          <w:rFonts w:eastAsiaTheme="minorEastAsia"/>
-        </w:rPr>
-        <w:t xml:space="preserve">(anchoring) </w:t>
-      </w:r>
-      <w:r>
-        <w:rPr>
-          <w:rFonts w:eastAsiaTheme="minorEastAsia"/>
-        </w:rPr>
-        <w:t>only corresponds to a 1.</w:t>
-      </w:r>
-      <w:r>
-        <w:rPr>
-          <w:rFonts w:eastAsiaTheme="minorEastAsia"/>
-        </w:rPr>
-        <w:t xml:space="preserve">7% </w:t>
-      </w:r>
-      <w:r>
-        <w:rPr>
-          <w:rFonts w:eastAsiaTheme="minorEastAsia"/>
-        </w:rPr>
-        <w:t>increase</w:t>
-      </w:r>
-      <w:r>
-        <w:rPr>
-          <w:rFonts w:eastAsiaTheme="minorEastAsia"/>
-        </w:rPr>
-        <w:t xml:space="preserve"> in the </w:t>
-      </w:r>
-      <w:r>
-        <w:rPr>
-          <w:rFonts w:eastAsiaTheme="minorEastAsia"/>
-        </w:rPr>
-        <w:t>current sale</w:t>
-      </w:r>
-      <w:r>
-        <w:rPr>
-          <w:rFonts w:eastAsiaTheme="minorEastAsia"/>
-        </w:rPr>
-        <w:t xml:space="preserve"> price</w:t>
-      </w:r>
-      <w:r>
-        <w:rPr>
-          <w:rFonts w:eastAsiaTheme="minorEastAsia"/>
-        </w:rPr>
-        <w:t xml:space="preserve"> (</w:t>
-      </w:r>
-      <w:r>
-        <w:rPr>
-          <w:rFonts w:eastAsiaTheme="minorEastAsia"/>
-        </w:rPr>
-        <w:t xml:space="preserve">original: </w:t>
-      </w:r>
-      <w:r>
-        <w:rPr>
-          <w:rFonts w:eastAsiaTheme="minorEastAsia"/>
-        </w:rPr>
-        <w:t>6.2-8.5%)</w:t>
-      </w:r>
-      <w:r>
-        <w:rPr>
-          <w:rFonts w:eastAsiaTheme="minorEastAsia"/>
-        </w:rPr>
-        <w:t xml:space="preserve">, while </w:t>
-      </w:r>
-      <w:r>
-        <w:rPr>
-          <w:rFonts w:eastAsiaTheme="minorEastAsia"/>
-        </w:rPr>
-        <w:t>for Contemporary art</w:t>
-      </w:r>
-      <w:r>
-        <w:rPr>
-          <w:rFonts w:eastAsiaTheme="minorEastAsia"/>
-        </w:rPr>
-        <w:t xml:space="preserve"> </w:t>
-      </w:r>
-      <w:r>
-        <w:rPr>
-          <w:rFonts w:eastAsiaTheme="minorEastAsia"/>
-        </w:rPr>
-        <w:t>this</w:t>
-      </w:r>
-      <w:r>
-        <w:rPr>
-          <w:rFonts w:eastAsiaTheme="minorEastAsia"/>
-        </w:rPr>
-        <w:t xml:space="preserve"> is only a 1.3% </w:t>
-      </w:r>
-      <w:r>
-        <w:rPr>
-          <w:rFonts w:eastAsiaTheme="minorEastAsia"/>
-        </w:rPr>
-        <w:t xml:space="preserve">predicted </w:t>
-      </w:r>
-      <w:r>
-        <w:rPr>
-          <w:rFonts w:eastAsiaTheme="minorEastAsia"/>
-        </w:rPr>
-        <w:t>increase</w:t>
-      </w:r>
-      <w:r>
-        <w:rPr>
-          <w:rFonts w:eastAsiaTheme="minorEastAsia"/>
-        </w:rPr>
-        <w:t xml:space="preserve"> (</w:t>
-      </w:r>
-      <w:r>
-        <w:rPr>
-          <w:rFonts w:eastAsiaTheme="minorEastAsia"/>
-        </w:rPr>
-        <w:t>original: 5%)</w:t>
-      </w:r>
-      <w:r>
-        <w:rPr>
-          <w:rFonts w:eastAsiaTheme="minorEastAsia"/>
-        </w:rPr>
-        <w:t>.</w:t>
-      </w:r>
-      <w:r>
-        <w:rPr>
-          <w:rFonts w:eastAsiaTheme="minorEastAsia"/>
-        </w:rPr>
-        <w:t xml:space="preserve"> </w:t>
-      </w:r>
-      <w:r>
-        <w:rPr>
-          <w:rFonts w:eastAsiaTheme="minorEastAsia"/>
-        </w:rPr>
         <w:t xml:space="preserve">On the other hand, </w:t>
       </w:r>
       <w:r>
@@ -1516,7 +1410,19 @@
         <w:rPr>
           <w:rFonts w:eastAsiaTheme="minorEastAsia"/>
         </w:rPr>
-        <w:t xml:space="preserve">bidding activity) </w:t>
+        <w:t xml:space="preserve">the </w:t>
+      </w:r>
+      <w:r>
+        <w:rPr>
+          <w:rFonts w:eastAsiaTheme="minorEastAsia"/>
+        </w:rPr>
+        <w:t>thrill of bidding</w:t>
+      </w:r>
+      <w:r>
+        <w:rPr>
+          <w:rFonts w:eastAsiaTheme="minorEastAsia"/>
+        </w:rPr>
+        <w:t xml:space="preserve">) </w:t>
       </w:r>
       <w:r>
         <w:rPr>
@@ -1588,30 +1494,8 @@
         <w:rPr>
           <w:rFonts w:eastAsiaTheme="minorEastAsia"/>
         </w:rPr>
-        <w:t xml:space="preserve"> </w:t>
-      </w:r>
-      <w:proofErr w:type="spellStart"/>
-      <w:r>
-        <w:rPr>
-          <w:rFonts w:eastAsiaTheme="minorEastAsia"/>
-        </w:rPr>
-        <w:t>Beggs</w:t>
-      </w:r>
-      <w:proofErr w:type="spellEnd"/>
-      <w:r>
-        <w:rPr>
-          <w:rFonts w:eastAsiaTheme="minorEastAsia"/>
-        </w:rPr>
-        <w:t xml:space="preserve"> &amp; </w:t>
-      </w:r>
-      <w:proofErr w:type="spellStart"/>
-      <w:r>
-        <w:rPr>
-          <w:rFonts w:eastAsiaTheme="minorEastAsia"/>
-        </w:rPr>
-        <w:t>Graddy</w:t>
-      </w:r>
-      <w:proofErr w:type="spellEnd"/>
+        <w:t xml:space="preserve"> Beggs &amp; Graddy</w:t>
+      </w:r>
       <w:r>
         <w:rPr>
           <w:rFonts w:eastAsiaTheme="minorEastAsia"/>
@@ -1767,6 +1651,18 @@
         <w:rPr>
           <w:rFonts w:eastAsiaTheme="minorEastAsia"/>
         </w:rPr>
+        <w:t>This suggests that bidders may not conduct serious hedonic analysis when considering related goods, or do not know how to properly appraise those substitutes</w:t>
+      </w:r>
+      <w:r>
+        <w:rPr>
+          <w:rFonts w:eastAsiaTheme="minorEastAsia"/>
+        </w:rPr>
+        <w:t xml:space="preserve">. </w:t>
+      </w:r>
+      <w:r>
+        <w:rPr>
+          <w:rFonts w:eastAsiaTheme="minorEastAsia"/>
+        </w:rPr>
         <w:t xml:space="preserve">We do find </w:t>
       </w:r>
       <w:r>
@@ -1823,28 +1719,12 @@
         </w:rPr>
         <w:t xml:space="preserve"> </w:t>
       </w:r>
-      <w:proofErr w:type="spellStart"/>
-      <w:r>
-        <w:rPr>
-          <w:rFonts w:eastAsiaTheme="minorEastAsia"/>
-        </w:rPr>
-        <w:t>Beggs</w:t>
-      </w:r>
-      <w:proofErr w:type="spellEnd"/>
-      <w:r>
-        <w:rPr>
-          <w:rFonts w:eastAsiaTheme="minorEastAsia"/>
-        </w:rPr>
-        <w:t xml:space="preserve"> &amp; </w:t>
-      </w:r>
-      <w:proofErr w:type="spellStart"/>
-      <w:r>
-        <w:rPr>
-          <w:rFonts w:eastAsiaTheme="minorEastAsia"/>
-        </w:rPr>
-        <w:t>Graddy</w:t>
-      </w:r>
-      <w:proofErr w:type="spellEnd"/>
+      <w:r>
+        <w:rPr>
+          <w:rFonts w:eastAsiaTheme="minorEastAsia"/>
+        </w:rPr>
+        <w:t>Beggs &amp; Graddy</w:t>
+      </w:r>
       <w:r>
         <w:rPr>
           <w:rFonts w:eastAsiaTheme="minorEastAsia"/>
@@ -2235,30 +2115,8 @@
         <w:rPr>
           <w:rFonts w:eastAsiaTheme="minorEastAsia"/>
         </w:rPr>
-        <w:t xml:space="preserve"> of </w:t>
-      </w:r>
-      <w:proofErr w:type="spellStart"/>
-      <w:r>
-        <w:rPr>
-          <w:rFonts w:eastAsiaTheme="minorEastAsia"/>
-        </w:rPr>
-        <w:t>Beggs</w:t>
-      </w:r>
-      <w:proofErr w:type="spellEnd"/>
-      <w:r>
-        <w:rPr>
-          <w:rFonts w:eastAsiaTheme="minorEastAsia"/>
-        </w:rPr>
-        <w:t xml:space="preserve"> &amp; </w:t>
-      </w:r>
-      <w:proofErr w:type="spellStart"/>
-      <w:r>
-        <w:rPr>
-          <w:rFonts w:eastAsiaTheme="minorEastAsia"/>
-        </w:rPr>
-        <w:t>Graddy</w:t>
-      </w:r>
-      <w:proofErr w:type="spellEnd"/>
+        <w:t xml:space="preserve"> of Beggs &amp; Graddy</w:t>
+      </w:r>
       <w:r>
         <w:rPr>
           <w:rFonts w:eastAsiaTheme="minorEastAsia"/>
@@ -2519,6 +2377,7 @@
         <w:rPr>
           <w:rFonts w:eastAsiaTheme="minorEastAsia"/>
         </w:rPr>
+        <w:lastRenderedPageBreak/>
         <w:t xml:space="preserve">approach </w:t>
       </w:r>
       <w:r>
@@ -2605,7 +2464,6 @@
         <w:rPr>
           <w:rFonts w:eastAsiaTheme="minorEastAsia"/>
         </w:rPr>
-        <w:lastRenderedPageBreak/>
         <w:t>The</w:t>
       </w:r>
       <m:oMath>
@@ -2912,28 +2770,12 @@
         </w:rPr>
         <w:t xml:space="preserve">of </w:t>
       </w:r>
-      <w:proofErr w:type="spellStart"/>
-      <w:r>
-        <w:rPr>
-          <w:rFonts w:eastAsiaTheme="minorEastAsia"/>
-        </w:rPr>
-        <w:t>Beggs</w:t>
-      </w:r>
-      <w:proofErr w:type="spellEnd"/>
-      <w:r>
-        <w:rPr>
-          <w:rFonts w:eastAsiaTheme="minorEastAsia"/>
-        </w:rPr>
-        <w:t xml:space="preserve"> &amp; </w:t>
-      </w:r>
-      <w:proofErr w:type="spellStart"/>
-      <w:r>
-        <w:rPr>
-          <w:rFonts w:eastAsiaTheme="minorEastAsia"/>
-        </w:rPr>
-        <w:t>Graddy</w:t>
-      </w:r>
-      <w:proofErr w:type="spellEnd"/>
+      <w:r>
+        <w:rPr>
+          <w:rFonts w:eastAsiaTheme="minorEastAsia"/>
+        </w:rPr>
+        <w:t>Beggs &amp; Graddy</w:t>
+      </w:r>
       <w:r>
         <w:rPr>
           <w:rFonts w:eastAsiaTheme="minorEastAsia"/>
@@ -3073,10 +2915,518 @@
     <w:p>
       <w:pPr>
         <w:spacing w:before="240" w:line="480" w:lineRule="auto"/>
-        <w:rPr>
-          <w:rFonts w:eastAsiaTheme="minorEastAsia"/>
-        </w:rPr>
-      </w:pPr>
+        <w:ind w:firstLine="0"/>
+        <w:rPr>
+          <w:rFonts w:eastAsiaTheme="minorEastAsia"/>
+        </w:rPr>
+      </w:pPr>
+      <w:r>
+        <w:rPr>
+          <w:rFonts w:eastAsiaTheme="minorEastAsia"/>
+        </w:rPr>
+        <w:t xml:space="preserve">In this section, </w:t>
+      </w:r>
+      <w:r>
+        <w:rPr>
+          <w:rFonts w:eastAsiaTheme="minorEastAsia"/>
+        </w:rPr>
+        <w:t>we describe our regression results</w:t>
+      </w:r>
+      <w:r>
+        <w:rPr>
+          <w:rFonts w:eastAsiaTheme="minorEastAsia"/>
+        </w:rPr>
+        <w:t xml:space="preserve"> </w:t>
+      </w:r>
+      <w:r>
+        <w:rPr>
+          <w:rFonts w:eastAsiaTheme="minorEastAsia"/>
+        </w:rPr>
+        <w:t>that con</w:t>
+      </w:r>
+      <w:r>
+        <w:rPr>
+          <w:rFonts w:eastAsiaTheme="minorEastAsia"/>
+        </w:rPr>
+        <w:t xml:space="preserve">trol for substitution. We employ our </w:t>
+      </w:r>
+      <w:r>
+        <w:rPr>
+          <w:rFonts w:eastAsiaTheme="minorEastAsia"/>
+        </w:rPr>
+        <w:t>measures</w:t>
+      </w:r>
+      <m:oMath>
+        <m:r>
+          <w:rPr>
+            <w:rFonts w:ascii="Cambria Math" w:eastAsiaTheme="minorEastAsia" w:hAnsi="Cambria Math"/>
+          </w:rPr>
+          <m:t xml:space="preserve"> </m:t>
+        </m:r>
+        <m:sSub>
+          <m:sSubPr>
+            <m:ctrlPr>
+              <w:rPr>
+                <w:rFonts w:ascii="Cambria Math" w:eastAsiaTheme="minorEastAsia" w:hAnsi="Cambria Math"/>
+                <w:i/>
+              </w:rPr>
+            </m:ctrlPr>
+          </m:sSubPr>
+          <m:e>
+            <m:r>
+              <w:rPr>
+                <w:rFonts w:ascii="Cambria Math" w:eastAsiaTheme="minorEastAsia" w:hAnsi="Cambria Math"/>
+              </w:rPr>
+              <m:t>Q</m:t>
+            </m:r>
+          </m:e>
+          <m:sub>
+            <m:r>
+              <w:rPr>
+                <w:rFonts w:ascii="Cambria Math" w:eastAsiaTheme="minorEastAsia" w:hAnsi="Cambria Math"/>
+              </w:rPr>
+              <m:t>1</m:t>
+            </m:r>
+          </m:sub>
+        </m:sSub>
+        <m:r>
+          <w:rPr>
+            <w:rFonts w:ascii="Cambria Math" w:eastAsiaTheme="minorEastAsia" w:hAnsi="Cambria Math"/>
+          </w:rPr>
+          <m:t>,</m:t>
+        </m:r>
+        <m:sSub>
+          <m:sSubPr>
+            <m:ctrlPr>
+              <w:rPr>
+                <w:rFonts w:ascii="Cambria Math" w:eastAsiaTheme="minorEastAsia" w:hAnsi="Cambria Math"/>
+                <w:i/>
+              </w:rPr>
+            </m:ctrlPr>
+          </m:sSubPr>
+          <m:e>
+            <m:r>
+              <w:rPr>
+                <w:rFonts w:ascii="Cambria Math" w:eastAsiaTheme="minorEastAsia" w:hAnsi="Cambria Math"/>
+              </w:rPr>
+              <m:t>Q</m:t>
+            </m:r>
+          </m:e>
+          <m:sub>
+            <m:r>
+              <w:rPr>
+                <w:rFonts w:ascii="Cambria Math" w:eastAsiaTheme="minorEastAsia" w:hAnsi="Cambria Math"/>
+              </w:rPr>
+              <m:t>2</m:t>
+            </m:r>
+          </m:sub>
+        </m:sSub>
+      </m:oMath>
+      <w:r>
+        <w:rPr>
+          <w:rFonts w:eastAsiaTheme="minorEastAsia"/>
+        </w:rPr>
+        <w:t xml:space="preserve"> which describe how </w:t>
+      </w:r>
+      <w:r>
+        <w:rPr>
+          <w:rFonts w:eastAsiaTheme="minorEastAsia"/>
+        </w:rPr>
+        <w:t xml:space="preserve">similar </w:t>
+      </w:r>
+      <w:r>
+        <w:rPr>
+          <w:rFonts w:eastAsiaTheme="minorEastAsia"/>
+        </w:rPr>
+        <w:t>a current good is to its</w:t>
+      </w:r>
+      <w:r>
+        <w:rPr>
+          <w:rFonts w:eastAsiaTheme="minorEastAsia"/>
+        </w:rPr>
+        <w:t xml:space="preserve"> “average substitute,</w:t>
+      </w:r>
+      <w:r>
+        <w:rPr>
+          <w:rFonts w:eastAsiaTheme="minorEastAsia"/>
+        </w:rPr>
+        <w:t>”</w:t>
+      </w:r>
+      <w:r>
+        <w:rPr>
+          <w:rFonts w:eastAsiaTheme="minorEastAsia"/>
+        </w:rPr>
+        <w:t xml:space="preserve"> </w:t>
+      </w:r>
+      <w:r>
+        <w:rPr>
+          <w:rFonts w:eastAsiaTheme="minorEastAsia"/>
+        </w:rPr>
+        <w:t xml:space="preserve">a representative good </w:t>
+      </w:r>
+      <w:r>
+        <w:rPr>
+          <w:rFonts w:eastAsiaTheme="minorEastAsia"/>
+        </w:rPr>
+        <w:t xml:space="preserve">constructed from </w:t>
+      </w:r>
+      <w:r>
+        <w:rPr>
+          <w:rFonts w:eastAsiaTheme="minorEastAsia"/>
+        </w:rPr>
+        <w:t xml:space="preserve">all other </w:t>
+      </w:r>
+      <w:r>
+        <w:rPr>
+          <w:rFonts w:eastAsiaTheme="minorEastAsia"/>
+        </w:rPr>
+        <w:t xml:space="preserve">identified </w:t>
+      </w:r>
+      <w:r>
+        <w:rPr>
+          <w:rFonts w:eastAsiaTheme="minorEastAsia"/>
+        </w:rPr>
+        <w:t>substitutes</w:t>
+      </w:r>
+      <w:r>
+        <w:rPr>
+          <w:rFonts w:eastAsiaTheme="minorEastAsia"/>
+        </w:rPr>
+        <w:t xml:space="preserve">. </w:t>
+      </w:r>
+      <w:r>
+        <w:rPr>
+          <w:rFonts w:eastAsiaTheme="minorEastAsia"/>
+        </w:rPr>
+        <w:t xml:space="preserve">As </w:t>
+      </w:r>
+      <w:r>
+        <w:rPr>
+          <w:rFonts w:eastAsiaTheme="minorEastAsia"/>
+        </w:rPr>
+        <w:t>discussed earlier, the measure</w:t>
+      </w:r>
+      <m:oMath>
+        <m:r>
+          <w:rPr>
+            <w:rFonts w:ascii="Cambria Math" w:eastAsiaTheme="minorEastAsia" w:hAnsi="Cambria Math"/>
+          </w:rPr>
+          <m:t xml:space="preserve"> </m:t>
+        </m:r>
+        <m:sSub>
+          <m:sSubPr>
+            <m:ctrlPr>
+              <w:rPr>
+                <w:rFonts w:ascii="Cambria Math" w:eastAsiaTheme="minorEastAsia" w:hAnsi="Cambria Math"/>
+                <w:i/>
+              </w:rPr>
+            </m:ctrlPr>
+          </m:sSubPr>
+          <m:e>
+            <m:r>
+              <w:rPr>
+                <w:rFonts w:ascii="Cambria Math" w:eastAsiaTheme="minorEastAsia" w:hAnsi="Cambria Math"/>
+              </w:rPr>
+              <m:t>Q</m:t>
+            </m:r>
+          </m:e>
+          <m:sub>
+            <m:r>
+              <w:rPr>
+                <w:rFonts w:ascii="Cambria Math" w:eastAsiaTheme="minorEastAsia" w:hAnsi="Cambria Math"/>
+              </w:rPr>
+              <m:t>1</m:t>
+            </m:r>
+          </m:sub>
+        </m:sSub>
+      </m:oMath>
+      <w:r>
+        <w:rPr>
+          <w:rFonts w:eastAsiaTheme="minorEastAsia"/>
+        </w:rPr>
+        <w:t xml:space="preserve"> </w:t>
+      </w:r>
+      <w:r>
+        <w:rPr>
+          <w:rFonts w:eastAsiaTheme="minorEastAsia"/>
+        </w:rPr>
+        <w:t xml:space="preserve">represents the </w:t>
+      </w:r>
+      <w:r>
+        <w:rPr>
+          <w:rFonts w:eastAsiaTheme="minorEastAsia"/>
+        </w:rPr>
+        <w:t xml:space="preserve">(log) </w:t>
+      </w:r>
+      <w:r>
+        <w:rPr>
+          <w:rFonts w:eastAsiaTheme="minorEastAsia"/>
+        </w:rPr>
+        <w:t xml:space="preserve">second moment of </w:t>
+      </w:r>
+      <w:r>
+        <w:rPr>
+          <w:rFonts w:eastAsiaTheme="minorEastAsia"/>
+        </w:rPr>
+        <w:t xml:space="preserve">hedonic </w:t>
+      </w:r>
+      <w:r>
+        <w:rPr>
+          <w:rFonts w:eastAsiaTheme="minorEastAsia"/>
+        </w:rPr>
+        <w:t>prices</w:t>
+      </w:r>
+      <w:r>
+        <w:rPr>
+          <w:rFonts w:eastAsiaTheme="minorEastAsia"/>
+        </w:rPr>
+        <w:t xml:space="preserve"> of substitutes about that of the current good</w:t>
+      </w:r>
+      <w:r>
+        <w:rPr>
+          <w:rFonts w:eastAsiaTheme="minorEastAsia"/>
+        </w:rPr>
+        <w:t>.</w:t>
+      </w:r>
+      <w:r>
+        <w:rPr>
+          <w:rFonts w:eastAsiaTheme="minorEastAsia"/>
+        </w:rPr>
+        <w:t xml:space="preserve"> T</w:t>
+      </w:r>
+      <w:r>
+        <w:rPr>
+          <w:rFonts w:eastAsiaTheme="minorEastAsia"/>
+        </w:rPr>
+        <w:t>his allows</w:t>
+      </w:r>
+      <m:oMath>
+        <m:r>
+          <w:rPr>
+            <w:rFonts w:ascii="Cambria Math" w:eastAsiaTheme="minorEastAsia" w:hAnsi="Cambria Math"/>
+          </w:rPr>
+          <m:t xml:space="preserve"> </m:t>
+        </m:r>
+        <m:sSub>
+          <m:sSubPr>
+            <m:ctrlPr>
+              <w:rPr>
+                <w:rFonts w:ascii="Cambria Math" w:eastAsiaTheme="minorEastAsia" w:hAnsi="Cambria Math"/>
+                <w:i/>
+              </w:rPr>
+            </m:ctrlPr>
+          </m:sSubPr>
+          <m:e>
+            <m:r>
+              <w:rPr>
+                <w:rFonts w:ascii="Cambria Math" w:eastAsiaTheme="minorEastAsia" w:hAnsi="Cambria Math"/>
+              </w:rPr>
+              <m:t>Q</m:t>
+            </m:r>
+          </m:e>
+          <m:sub>
+            <m:r>
+              <w:rPr>
+                <w:rFonts w:ascii="Cambria Math" w:eastAsiaTheme="minorEastAsia" w:hAnsi="Cambria Math"/>
+              </w:rPr>
+              <m:t>1</m:t>
+            </m:r>
+          </m:sub>
+        </m:sSub>
+      </m:oMath>
+      <w:r>
+        <w:rPr>
+          <w:rFonts w:eastAsiaTheme="minorEastAsia"/>
+        </w:rPr>
+        <w:t xml:space="preserve"> to capture </w:t>
+      </w:r>
+      <w:r>
+        <w:rPr>
+          <w:rFonts w:eastAsiaTheme="minorEastAsia"/>
+        </w:rPr>
+        <w:lastRenderedPageBreak/>
+        <w:t xml:space="preserve">both </w:t>
+      </w:r>
+      <w:r>
+        <w:rPr>
+          <w:rFonts w:eastAsiaTheme="minorEastAsia"/>
+        </w:rPr>
+        <w:t xml:space="preserve">the </w:t>
+      </w:r>
+      <w:r>
+        <w:rPr>
+          <w:rFonts w:eastAsiaTheme="minorEastAsia"/>
+        </w:rPr>
+        <w:t>spread of hedonic differences</w:t>
+      </w:r>
+      <w:r>
+        <w:rPr>
+          <w:rFonts w:eastAsiaTheme="minorEastAsia"/>
+        </w:rPr>
+        <w:t xml:space="preserve"> as well as the magnitude of those </w:t>
+      </w:r>
+      <w:r>
+        <w:rPr>
+          <w:rFonts w:eastAsiaTheme="minorEastAsia"/>
+        </w:rPr>
+        <w:t>difference</w:t>
+      </w:r>
+      <w:r>
+        <w:rPr>
+          <w:rFonts w:eastAsiaTheme="minorEastAsia"/>
+        </w:rPr>
+        <w:t>s.</w:t>
+      </w:r>
+      <w:r>
+        <w:rPr>
+          <w:rFonts w:eastAsiaTheme="minorEastAsia"/>
+        </w:rPr>
+        <w:t xml:space="preserve"> </w:t>
+      </w:r>
+      <w:r>
+        <w:rPr>
+          <w:rFonts w:eastAsiaTheme="minorEastAsia"/>
+        </w:rPr>
+        <w:t>Conversely,</w:t>
+      </w:r>
+      <w:r>
+        <w:rPr>
+          <w:rFonts w:eastAsiaTheme="minorEastAsia"/>
+        </w:rPr>
+        <w:t xml:space="preserve"> the</w:t>
+      </w:r>
+      <w:r>
+        <w:rPr>
+          <w:rFonts w:eastAsiaTheme="minorEastAsia"/>
+        </w:rPr>
+        <w:t xml:space="preserve"> variable</w:t>
+      </w:r>
+      <m:oMath>
+        <m:r>
+          <w:rPr>
+            <w:rFonts w:ascii="Cambria Math" w:eastAsiaTheme="minorEastAsia" w:hAnsi="Cambria Math"/>
+          </w:rPr>
+          <m:t xml:space="preserve"> </m:t>
+        </m:r>
+        <m:sSub>
+          <m:sSubPr>
+            <m:ctrlPr>
+              <w:rPr>
+                <w:rFonts w:ascii="Cambria Math" w:eastAsiaTheme="minorEastAsia" w:hAnsi="Cambria Math"/>
+                <w:i/>
+              </w:rPr>
+            </m:ctrlPr>
+          </m:sSubPr>
+          <m:e>
+            <m:r>
+              <w:rPr>
+                <w:rFonts w:ascii="Cambria Math" w:eastAsiaTheme="minorEastAsia" w:hAnsi="Cambria Math"/>
+              </w:rPr>
+              <m:t>Q</m:t>
+            </m:r>
+          </m:e>
+          <m:sub>
+            <m:r>
+              <w:rPr>
+                <w:rFonts w:ascii="Cambria Math" w:eastAsiaTheme="minorEastAsia" w:hAnsi="Cambria Math"/>
+              </w:rPr>
+              <m:t>2</m:t>
+            </m:r>
+          </m:sub>
+        </m:sSub>
+      </m:oMath>
+      <w:r>
+        <w:rPr>
+          <w:rFonts w:eastAsiaTheme="minorEastAsia"/>
+        </w:rPr>
+        <w:t xml:space="preserve"> </w:t>
+      </w:r>
+      <w:r>
+        <w:rPr>
+          <w:rFonts w:eastAsiaTheme="minorEastAsia"/>
+        </w:rPr>
+        <w:t xml:space="preserve">measures </w:t>
+      </w:r>
+      <w:r>
+        <w:rPr>
+          <w:rFonts w:eastAsiaTheme="minorEastAsia"/>
+        </w:rPr>
+        <w:t xml:space="preserve">similarity </w:t>
+      </w:r>
+      <w:r>
+        <w:rPr>
+          <w:rFonts w:eastAsiaTheme="minorEastAsia"/>
+        </w:rPr>
+        <w:t xml:space="preserve">across art pieces </w:t>
+      </w:r>
+      <w:r>
+        <w:rPr>
+          <w:rFonts w:eastAsiaTheme="minorEastAsia"/>
+        </w:rPr>
+        <w:t>according to insight from our interviews</w:t>
+      </w:r>
+      <w:r>
+        <w:rPr>
+          <w:rFonts w:eastAsiaTheme="minorEastAsia"/>
+        </w:rPr>
+        <w:t xml:space="preserve">, and represents the </w:t>
+      </w:r>
+      <w:r>
+        <w:rPr>
+          <w:rFonts w:eastAsiaTheme="minorEastAsia"/>
+        </w:rPr>
+        <w:t xml:space="preserve">importance of </w:t>
+      </w:r>
+      <w:r>
+        <w:rPr>
+          <w:rFonts w:eastAsiaTheme="minorEastAsia"/>
+        </w:rPr>
+        <w:t xml:space="preserve">size, price, and </w:t>
+      </w:r>
+      <w:r>
+        <w:rPr>
+          <w:rFonts w:eastAsiaTheme="minorEastAsia"/>
+        </w:rPr>
+        <w:t>time effects.</w:t>
+      </w:r>
+    </w:p>
+    <w:p>
+      <w:pPr>
+        <w:spacing w:before="240" w:line="480" w:lineRule="auto"/>
+        <w:ind w:firstLine="0"/>
+        <w:rPr>
+          <w:rFonts w:eastAsiaTheme="minorEastAsia"/>
+        </w:rPr>
+      </w:pPr>
+      <w:bookmarkStart w:id="0" w:name="_GoBack"/>
+      <w:bookmarkEnd w:id="0"/>
+      <w:r>
+        <w:rPr>
+          <w:rFonts w:eastAsiaTheme="minorEastAsia"/>
+        </w:rPr>
+        <w:t xml:space="preserve"> </w:t>
+      </w:r>
+    </w:p>
+    <w:p>
+      <w:pPr>
+        <w:spacing w:before="240" w:line="480" w:lineRule="auto"/>
+        <w:ind w:firstLine="0"/>
+        <w:rPr>
+          <w:rFonts w:eastAsiaTheme="minorEastAsia"/>
+        </w:rPr>
+      </w:pPr>
+      <w:r>
+        <w:rPr>
+          <w:rFonts w:eastAsiaTheme="minorEastAsia"/>
+        </w:rPr>
+        <w:tab/>
+      </w:r>
+      <w:r>
+        <w:rPr>
+          <w:rFonts w:eastAsiaTheme="minorEastAsia"/>
+        </w:rPr>
+        <w:t xml:space="preserve"> </w:t>
+      </w:r>
     </w:p>
     <w:p>
       <w:pPr>
@@ -3095,8 +3445,6 @@
         </w:rPr>
         <w:tab/>
       </w:r>
-      <w:bookmarkStart w:id="0" w:name="_GoBack"/>
-      <w:bookmarkEnd w:id="0"/>
     </w:p>
     <w:p>
       <w:pPr>
@@ -3154,31 +3502,7 @@
         <w:jc w:val="both"/>
       </w:pPr>
       <w:r>
-        <w:t>&lt;</w:t>
-      </w:r>
-      <w:proofErr w:type="gramStart"/>
-      <w:r>
-        <w:t>should</w:t>
-      </w:r>
-      <w:proofErr w:type="gramEnd"/>
-      <w:r>
-        <w:t xml:space="preserve"> copy tables from </w:t>
-      </w:r>
-      <w:proofErr w:type="spellStart"/>
-      <w:r>
-        <w:t>Beggs</w:t>
-      </w:r>
-      <w:proofErr w:type="spellEnd"/>
-      <w:r>
-        <w:t xml:space="preserve"> &amp; </w:t>
-      </w:r>
-      <w:proofErr w:type="spellStart"/>
-      <w:r>
-        <w:t>Graddy</w:t>
-      </w:r>
-      <w:proofErr w:type="spellEnd"/>
-      <w:r>
-        <w:t xml:space="preserve"> here&gt;</w:t>
+        <w:t>&lt;should copy tables from Beggs &amp; Graddy here&gt;</w:t>
       </w:r>
     </w:p>
     <w:p>
@@ -3218,35 +3542,7 @@
           <w:sz w:val="18"/>
           <w:szCs w:val="18"/>
         </w:rPr>
-        <w:t xml:space="preserve">             Estimate Std. Error t value </w:t>
-      </w:r>
-      <w:proofErr w:type="spellStart"/>
-      <w:proofErr w:type="gramStart"/>
-      <w:r>
-        <w:rPr>
-          <w:rFonts w:ascii="Consolas" w:eastAsiaTheme="minorEastAsia" w:hAnsi="Consolas" w:cs="Consolas"/>
-          <w:sz w:val="18"/>
-          <w:szCs w:val="18"/>
-        </w:rPr>
-        <w:t>Pr</w:t>
-      </w:r>
-      <w:proofErr w:type="spellEnd"/>
-      <w:r>
-        <w:rPr>
-          <w:rFonts w:ascii="Consolas" w:eastAsiaTheme="minorEastAsia" w:hAnsi="Consolas" w:cs="Consolas"/>
-          <w:sz w:val="18"/>
-          <w:szCs w:val="18"/>
-        </w:rPr>
-        <w:t>(</w:t>
-      </w:r>
-      <w:proofErr w:type="gramEnd"/>
-      <w:r>
-        <w:rPr>
-          <w:rFonts w:ascii="Consolas" w:eastAsiaTheme="minorEastAsia" w:hAnsi="Consolas" w:cs="Consolas"/>
-          <w:sz w:val="18"/>
-          <w:szCs w:val="18"/>
-        </w:rPr>
-        <w:t xml:space="preserve">&gt;|t|)    </w:t>
+        <w:t xml:space="preserve">             Estimate Std. Error t value Pr(&gt;|t|)    </w:t>
       </w:r>
     </w:p>
     <w:p>
@@ -3282,25 +3578,7 @@
           <w:sz w:val="18"/>
           <w:szCs w:val="18"/>
         </w:rPr>
-        <w:t xml:space="preserve">DATE_PTG    -0.002122   </w:t>
-      </w:r>
-      <w:proofErr w:type="gramStart"/>
-      <w:r>
-        <w:rPr>
-          <w:rFonts w:ascii="Consolas" w:eastAsiaTheme="minorEastAsia" w:hAnsi="Consolas" w:cs="Consolas"/>
-          <w:sz w:val="18"/>
-          <w:szCs w:val="18"/>
-        </w:rPr>
-        <w:t>0.003513  -</w:t>
-      </w:r>
-      <w:proofErr w:type="gramEnd"/>
-      <w:r>
-        <w:rPr>
-          <w:rFonts w:ascii="Consolas" w:eastAsiaTheme="minorEastAsia" w:hAnsi="Consolas" w:cs="Consolas"/>
-          <w:sz w:val="18"/>
-          <w:szCs w:val="18"/>
-        </w:rPr>
-        <w:t xml:space="preserve">0.604 0.546317    </w:t>
+        <w:t xml:space="preserve">DATE_PTG    -0.002122   0.003513  -0.604 0.546317    </w:t>
       </w:r>
     </w:p>
     <w:p>
@@ -3372,61 +3650,25 @@
           <w:sz w:val="18"/>
           <w:szCs w:val="18"/>
         </w:rPr>
-        <w:t xml:space="preserve">SIGNED2     -0.064880   </w:t>
-      </w:r>
-      <w:proofErr w:type="gramStart"/>
-      <w:r>
-        <w:rPr>
-          <w:rFonts w:ascii="Consolas" w:eastAsiaTheme="minorEastAsia" w:hAnsi="Consolas" w:cs="Consolas"/>
-          <w:sz w:val="18"/>
-          <w:szCs w:val="18"/>
-        </w:rPr>
-        <w:t>0.434096  -</w:t>
-      </w:r>
-      <w:proofErr w:type="gramEnd"/>
-      <w:r>
-        <w:rPr>
-          <w:rFonts w:ascii="Consolas" w:eastAsiaTheme="minorEastAsia" w:hAnsi="Consolas" w:cs="Consolas"/>
-          <w:sz w:val="18"/>
-          <w:szCs w:val="18"/>
-        </w:rPr>
-        <w:t xml:space="preserve">0.149 0.881308    </w:t>
-      </w:r>
-    </w:p>
-    <w:p>
-      <w:pPr>
-        <w:ind w:left="720"/>
-        <w:rPr>
-          <w:rFonts w:ascii="Consolas" w:eastAsiaTheme="minorEastAsia" w:hAnsi="Consolas" w:cs="Consolas"/>
-          <w:sz w:val="18"/>
-          <w:szCs w:val="18"/>
-        </w:rPr>
-      </w:pPr>
-      <w:r>
-        <w:rPr>
-          <w:rFonts w:ascii="Consolas" w:eastAsiaTheme="minorEastAsia" w:hAnsi="Consolas" w:cs="Consolas"/>
-          <w:sz w:val="18"/>
-          <w:szCs w:val="18"/>
-        </w:rPr>
-        <w:t xml:space="preserve">SIGNED3     -0.429974   </w:t>
-      </w:r>
-      <w:proofErr w:type="gramStart"/>
-      <w:r>
-        <w:rPr>
-          <w:rFonts w:ascii="Consolas" w:eastAsiaTheme="minorEastAsia" w:hAnsi="Consolas" w:cs="Consolas"/>
-          <w:sz w:val="18"/>
-          <w:szCs w:val="18"/>
-        </w:rPr>
-        <w:t>0.413009  -</w:t>
-      </w:r>
-      <w:proofErr w:type="gramEnd"/>
-      <w:r>
-        <w:rPr>
-          <w:rFonts w:ascii="Consolas" w:eastAsiaTheme="minorEastAsia" w:hAnsi="Consolas" w:cs="Consolas"/>
-          <w:sz w:val="18"/>
-          <w:szCs w:val="18"/>
-        </w:rPr>
-        <w:t xml:space="preserve">1.041 0.298822    </w:t>
+        <w:t xml:space="preserve">SIGNED2     -0.064880   0.434096  -0.149 0.881308    </w:t>
+      </w:r>
+    </w:p>
+    <w:p>
+      <w:pPr>
+        <w:ind w:left="720"/>
+        <w:rPr>
+          <w:rFonts w:ascii="Consolas" w:eastAsiaTheme="minorEastAsia" w:hAnsi="Consolas" w:cs="Consolas"/>
+          <w:sz w:val="18"/>
+          <w:szCs w:val="18"/>
+        </w:rPr>
+      </w:pPr>
+      <w:r>
+        <w:rPr>
+          <w:rFonts w:ascii="Consolas" w:eastAsiaTheme="minorEastAsia" w:hAnsi="Consolas" w:cs="Consolas"/>
+          <w:sz w:val="18"/>
+          <w:szCs w:val="18"/>
+        </w:rPr>
+        <w:t xml:space="preserve">SIGNED3     -0.429974   0.413009  -1.041 0.298822    </w:t>
       </w:r>
     </w:p>
     <w:p>
@@ -3534,61 +3776,25 @@
           <w:sz w:val="18"/>
           <w:szCs w:val="18"/>
         </w:rPr>
-        <w:t xml:space="preserve">ART_MED24    1.457382   0.771532   1.889 </w:t>
-      </w:r>
-      <w:proofErr w:type="gramStart"/>
-      <w:r>
-        <w:rPr>
-          <w:rFonts w:ascii="Consolas" w:eastAsiaTheme="minorEastAsia" w:hAnsi="Consolas" w:cs="Consolas"/>
-          <w:sz w:val="18"/>
-          <w:szCs w:val="18"/>
-        </w:rPr>
-        <w:t>0.060030 .</w:t>
-      </w:r>
-      <w:proofErr w:type="gramEnd"/>
-      <w:r>
-        <w:rPr>
-          <w:rFonts w:ascii="Consolas" w:eastAsiaTheme="minorEastAsia" w:hAnsi="Consolas" w:cs="Consolas"/>
-          <w:sz w:val="18"/>
-          <w:szCs w:val="18"/>
-        </w:rPr>
-        <w:t xml:space="preserve">  </w:t>
-      </w:r>
-    </w:p>
-    <w:p>
-      <w:pPr>
-        <w:ind w:left="720"/>
-        <w:rPr>
-          <w:rFonts w:ascii="Consolas" w:eastAsiaTheme="minorEastAsia" w:hAnsi="Consolas" w:cs="Consolas"/>
-          <w:sz w:val="18"/>
-          <w:szCs w:val="18"/>
-        </w:rPr>
-      </w:pPr>
-      <w:r>
-        <w:rPr>
-          <w:rFonts w:ascii="Consolas" w:eastAsiaTheme="minorEastAsia" w:hAnsi="Consolas" w:cs="Consolas"/>
-          <w:sz w:val="18"/>
-          <w:szCs w:val="18"/>
-        </w:rPr>
-        <w:t xml:space="preserve">ART_MED27    1.093956   0.661039   1.655 </w:t>
-      </w:r>
-      <w:proofErr w:type="gramStart"/>
-      <w:r>
-        <w:rPr>
-          <w:rFonts w:ascii="Consolas" w:eastAsiaTheme="minorEastAsia" w:hAnsi="Consolas" w:cs="Consolas"/>
-          <w:sz w:val="18"/>
-          <w:szCs w:val="18"/>
-        </w:rPr>
-        <w:t>0.099170 .</w:t>
-      </w:r>
-      <w:proofErr w:type="gramEnd"/>
-      <w:r>
-        <w:rPr>
-          <w:rFonts w:ascii="Consolas" w:eastAsiaTheme="minorEastAsia" w:hAnsi="Consolas" w:cs="Consolas"/>
-          <w:sz w:val="18"/>
-          <w:szCs w:val="18"/>
-        </w:rPr>
-        <w:t xml:space="preserve">  </w:t>
+        <w:t xml:space="preserve">ART_MED24    1.457382   0.771532   1.889 0.060030 .  </w:t>
+      </w:r>
+    </w:p>
+    <w:p>
+      <w:pPr>
+        <w:ind w:left="720"/>
+        <w:rPr>
+          <w:rFonts w:ascii="Consolas" w:eastAsiaTheme="minorEastAsia" w:hAnsi="Consolas" w:cs="Consolas"/>
+          <w:sz w:val="18"/>
+          <w:szCs w:val="18"/>
+        </w:rPr>
+      </w:pPr>
+      <w:r>
+        <w:rPr>
+          <w:rFonts w:ascii="Consolas" w:eastAsiaTheme="minorEastAsia" w:hAnsi="Consolas" w:cs="Consolas"/>
+          <w:sz w:val="18"/>
+          <w:szCs w:val="18"/>
+        </w:rPr>
+        <w:t xml:space="preserve">ART_MED27    1.093956   0.661039   1.655 0.099170 .  </w:t>
       </w:r>
     </w:p>
     <w:p>
@@ -3745,25 +3951,7 @@
           <w:sz w:val="18"/>
           <w:szCs w:val="18"/>
         </w:rPr>
-        <w:t>F-statistic: 21.01 on 79 and 256 DF</w:t>
-      </w:r>
-      <w:proofErr w:type="gramStart"/>
-      <w:r>
-        <w:rPr>
-          <w:rFonts w:ascii="Consolas" w:eastAsiaTheme="minorEastAsia" w:hAnsi="Consolas" w:cs="Consolas"/>
-          <w:sz w:val="18"/>
-          <w:szCs w:val="18"/>
-        </w:rPr>
-        <w:t>,  p</w:t>
-      </w:r>
-      <w:proofErr w:type="gramEnd"/>
-      <w:r>
-        <w:rPr>
-          <w:rFonts w:ascii="Consolas" w:eastAsiaTheme="minorEastAsia" w:hAnsi="Consolas" w:cs="Consolas"/>
-          <w:sz w:val="18"/>
-          <w:szCs w:val="18"/>
-        </w:rPr>
-        <w:t>-value: &lt; 2.2e-16</w:t>
+        <w:t>F-statistic: 21.01 on 79 and 256 DF,  p-value: &lt; 2.2e-16</w:t>
       </w:r>
     </w:p>
     <w:p>
@@ -3838,35 +4026,7 @@
           <w:sz w:val="18"/>
           <w:szCs w:val="18"/>
         </w:rPr>
-        <w:t xml:space="preserve">             Estimate Std. Error t value </w:t>
-      </w:r>
-      <w:proofErr w:type="spellStart"/>
-      <w:proofErr w:type="gramStart"/>
-      <w:r>
-        <w:rPr>
-          <w:rFonts w:ascii="Consolas" w:eastAsiaTheme="minorEastAsia" w:hAnsi="Consolas" w:cs="Consolas"/>
-          <w:sz w:val="18"/>
-          <w:szCs w:val="18"/>
-        </w:rPr>
-        <w:t>Pr</w:t>
-      </w:r>
-      <w:proofErr w:type="spellEnd"/>
-      <w:r>
-        <w:rPr>
-          <w:rFonts w:ascii="Consolas" w:eastAsiaTheme="minorEastAsia" w:hAnsi="Consolas" w:cs="Consolas"/>
-          <w:sz w:val="18"/>
-          <w:szCs w:val="18"/>
-        </w:rPr>
-        <w:t>(</w:t>
-      </w:r>
-      <w:proofErr w:type="gramEnd"/>
-      <w:r>
-        <w:rPr>
-          <w:rFonts w:ascii="Consolas" w:eastAsiaTheme="minorEastAsia" w:hAnsi="Consolas" w:cs="Consolas"/>
-          <w:sz w:val="18"/>
-          <w:szCs w:val="18"/>
-        </w:rPr>
-        <w:t xml:space="preserve">&gt;|t|)    </w:t>
+        <w:t xml:space="preserve">             Estimate Std. Error t value Pr(&gt;|t|)    </w:t>
       </w:r>
     </w:p>
     <w:p>
@@ -3902,25 +4062,7 @@
           <w:sz w:val="18"/>
           <w:szCs w:val="18"/>
         </w:rPr>
-        <w:t xml:space="preserve">DATE_PTG    -0.006033   </w:t>
-      </w:r>
-      <w:proofErr w:type="gramStart"/>
-      <w:r>
-        <w:rPr>
-          <w:rFonts w:ascii="Consolas" w:eastAsiaTheme="minorEastAsia" w:hAnsi="Consolas" w:cs="Consolas"/>
-          <w:sz w:val="18"/>
-          <w:szCs w:val="18"/>
-        </w:rPr>
-        <w:t>0.002998  -</w:t>
-      </w:r>
-      <w:proofErr w:type="gramEnd"/>
-      <w:r>
-        <w:rPr>
-          <w:rFonts w:ascii="Consolas" w:eastAsiaTheme="minorEastAsia" w:hAnsi="Consolas" w:cs="Consolas"/>
-          <w:sz w:val="18"/>
-          <w:szCs w:val="18"/>
-        </w:rPr>
-        <w:t xml:space="preserve">2.013 0.044995 *  </w:t>
+        <w:t xml:space="preserve">DATE_PTG    -0.006033   0.002998  -2.013 0.044995 *  </w:t>
       </w:r>
     </w:p>
     <w:p>
@@ -3956,25 +4098,7 @@
           <w:sz w:val="18"/>
           <w:szCs w:val="18"/>
         </w:rPr>
-        <w:t xml:space="preserve">DIM_B        0.012602   0.007114   1.771 </w:t>
-      </w:r>
-      <w:proofErr w:type="gramStart"/>
-      <w:r>
-        <w:rPr>
-          <w:rFonts w:ascii="Consolas" w:eastAsiaTheme="minorEastAsia" w:hAnsi="Consolas" w:cs="Consolas"/>
-          <w:sz w:val="18"/>
-          <w:szCs w:val="18"/>
-        </w:rPr>
-        <w:t>0.077433 .</w:t>
-      </w:r>
-      <w:proofErr w:type="gramEnd"/>
-      <w:r>
-        <w:rPr>
-          <w:rFonts w:ascii="Consolas" w:eastAsiaTheme="minorEastAsia" w:hAnsi="Consolas" w:cs="Consolas"/>
-          <w:sz w:val="18"/>
-          <w:szCs w:val="18"/>
-        </w:rPr>
-        <w:t xml:space="preserve">  </w:t>
+        <w:t xml:space="preserve">DIM_B        0.012602   0.007114   1.771 0.077433 .  </w:t>
       </w:r>
     </w:p>
     <w:p>
@@ -4046,61 +4170,25 @@
           <w:sz w:val="18"/>
           <w:szCs w:val="18"/>
         </w:rPr>
-        <w:t xml:space="preserve">ART_MED6    -0.364772   </w:t>
-      </w:r>
-      <w:proofErr w:type="gramStart"/>
-      <w:r>
-        <w:rPr>
-          <w:rFonts w:ascii="Consolas" w:eastAsiaTheme="minorEastAsia" w:hAnsi="Consolas" w:cs="Consolas"/>
-          <w:sz w:val="18"/>
-          <w:szCs w:val="18"/>
-        </w:rPr>
-        <w:t>0.687000  -</w:t>
-      </w:r>
-      <w:proofErr w:type="gramEnd"/>
-      <w:r>
-        <w:rPr>
-          <w:rFonts w:ascii="Consolas" w:eastAsiaTheme="minorEastAsia" w:hAnsi="Consolas" w:cs="Consolas"/>
-          <w:sz w:val="18"/>
-          <w:szCs w:val="18"/>
-        </w:rPr>
-        <w:t xml:space="preserve">0.531 0.595814    </w:t>
-      </w:r>
-    </w:p>
-    <w:p>
-      <w:pPr>
-        <w:ind w:left="720"/>
-        <w:rPr>
-          <w:rFonts w:ascii="Consolas" w:eastAsiaTheme="minorEastAsia" w:hAnsi="Consolas" w:cs="Consolas"/>
-          <w:sz w:val="18"/>
-          <w:szCs w:val="18"/>
-        </w:rPr>
-      </w:pPr>
-      <w:r>
-        <w:rPr>
-          <w:rFonts w:ascii="Consolas" w:eastAsiaTheme="minorEastAsia" w:hAnsi="Consolas" w:cs="Consolas"/>
-          <w:sz w:val="18"/>
-          <w:szCs w:val="18"/>
-        </w:rPr>
-        <w:t xml:space="preserve">ART_MED9    -0.060186   </w:t>
-      </w:r>
-      <w:proofErr w:type="gramStart"/>
-      <w:r>
-        <w:rPr>
-          <w:rFonts w:ascii="Consolas" w:eastAsiaTheme="minorEastAsia" w:hAnsi="Consolas" w:cs="Consolas"/>
-          <w:sz w:val="18"/>
-          <w:szCs w:val="18"/>
-        </w:rPr>
-        <w:t>0.642117  -</w:t>
-      </w:r>
-      <w:proofErr w:type="gramEnd"/>
-      <w:r>
-        <w:rPr>
-          <w:rFonts w:ascii="Consolas" w:eastAsiaTheme="minorEastAsia" w:hAnsi="Consolas" w:cs="Consolas"/>
-          <w:sz w:val="18"/>
-          <w:szCs w:val="18"/>
-        </w:rPr>
-        <w:t xml:space="preserve">0.094 0.925382    </w:t>
+        <w:t xml:space="preserve">ART_MED6    -0.364772   0.687000  -0.531 0.595814    </w:t>
+      </w:r>
+    </w:p>
+    <w:p>
+      <w:pPr>
+        <w:ind w:left="720"/>
+        <w:rPr>
+          <w:rFonts w:ascii="Consolas" w:eastAsiaTheme="minorEastAsia" w:hAnsi="Consolas" w:cs="Consolas"/>
+          <w:sz w:val="18"/>
+          <w:szCs w:val="18"/>
+        </w:rPr>
+      </w:pPr>
+      <w:r>
+        <w:rPr>
+          <w:rFonts w:ascii="Consolas" w:eastAsiaTheme="minorEastAsia" w:hAnsi="Consolas" w:cs="Consolas"/>
+          <w:sz w:val="18"/>
+          <w:szCs w:val="18"/>
+        </w:rPr>
+        <w:t xml:space="preserve">ART_MED9    -0.060186   0.642117  -0.094 0.925382    </w:t>
       </w:r>
     </w:p>
     <w:p>
@@ -4136,25 +4224,7 @@
           <w:sz w:val="18"/>
           <w:szCs w:val="18"/>
         </w:rPr>
-        <w:t xml:space="preserve">ART_MED15   -0.131242   </w:t>
-      </w:r>
-      <w:proofErr w:type="gramStart"/>
-      <w:r>
-        <w:rPr>
-          <w:rFonts w:ascii="Consolas" w:eastAsiaTheme="minorEastAsia" w:hAnsi="Consolas" w:cs="Consolas"/>
-          <w:sz w:val="18"/>
-          <w:szCs w:val="18"/>
-        </w:rPr>
-        <w:t>0.665053  -</w:t>
-      </w:r>
-      <w:proofErr w:type="gramEnd"/>
-      <w:r>
-        <w:rPr>
-          <w:rFonts w:ascii="Consolas" w:eastAsiaTheme="minorEastAsia" w:hAnsi="Consolas" w:cs="Consolas"/>
-          <w:sz w:val="18"/>
-          <w:szCs w:val="18"/>
-        </w:rPr>
-        <w:t xml:space="preserve">0.197 0.843687    </w:t>
+        <w:t xml:space="preserve">ART_MED15   -0.131242   0.665053  -0.197 0.843687    </w:t>
       </w:r>
     </w:p>
     <w:p>
@@ -4226,97 +4296,43 @@
           <w:sz w:val="18"/>
           <w:szCs w:val="18"/>
         </w:rPr>
-        <w:t xml:space="preserve">ART_MED27   -0.342484   </w:t>
-      </w:r>
-      <w:proofErr w:type="gramStart"/>
-      <w:r>
-        <w:rPr>
-          <w:rFonts w:ascii="Consolas" w:eastAsiaTheme="minorEastAsia" w:hAnsi="Consolas" w:cs="Consolas"/>
-          <w:sz w:val="18"/>
-          <w:szCs w:val="18"/>
-        </w:rPr>
-        <w:t>0.656519  -</w:t>
-      </w:r>
-      <w:proofErr w:type="gramEnd"/>
-      <w:r>
-        <w:rPr>
-          <w:rFonts w:ascii="Consolas" w:eastAsiaTheme="minorEastAsia" w:hAnsi="Consolas" w:cs="Consolas"/>
-          <w:sz w:val="18"/>
-          <w:szCs w:val="18"/>
-        </w:rPr>
-        <w:t xml:space="preserve">0.522 0.602264    </w:t>
-      </w:r>
-    </w:p>
-    <w:p>
-      <w:pPr>
-        <w:ind w:left="720"/>
-        <w:rPr>
-          <w:rFonts w:ascii="Consolas" w:eastAsiaTheme="minorEastAsia" w:hAnsi="Consolas" w:cs="Consolas"/>
-          <w:sz w:val="18"/>
-          <w:szCs w:val="18"/>
-        </w:rPr>
-      </w:pPr>
-      <w:r>
-        <w:rPr>
-          <w:rFonts w:ascii="Consolas" w:eastAsiaTheme="minorEastAsia" w:hAnsi="Consolas" w:cs="Consolas"/>
-          <w:sz w:val="18"/>
-          <w:szCs w:val="18"/>
-        </w:rPr>
-        <w:t xml:space="preserve">ART_MED30   -0.075431   </w:t>
-      </w:r>
-      <w:proofErr w:type="gramStart"/>
-      <w:r>
-        <w:rPr>
-          <w:rFonts w:ascii="Consolas" w:eastAsiaTheme="minorEastAsia" w:hAnsi="Consolas" w:cs="Consolas"/>
-          <w:sz w:val="18"/>
-          <w:szCs w:val="18"/>
-        </w:rPr>
-        <w:t>0.646362  -</w:t>
-      </w:r>
-      <w:proofErr w:type="gramEnd"/>
-      <w:r>
-        <w:rPr>
-          <w:rFonts w:ascii="Consolas" w:eastAsiaTheme="minorEastAsia" w:hAnsi="Consolas" w:cs="Consolas"/>
-          <w:sz w:val="18"/>
-          <w:szCs w:val="18"/>
-        </w:rPr>
-        <w:t xml:space="preserve">0.117 0.907170    </w:t>
-      </w:r>
-    </w:p>
-    <w:p>
-      <w:pPr>
-        <w:ind w:left="720"/>
-        <w:rPr>
-          <w:rFonts w:ascii="Consolas" w:eastAsiaTheme="minorEastAsia" w:hAnsi="Consolas" w:cs="Consolas"/>
-          <w:sz w:val="18"/>
-          <w:szCs w:val="18"/>
-        </w:rPr>
-      </w:pPr>
-      <w:r>
-        <w:rPr>
-          <w:rFonts w:ascii="Consolas" w:eastAsiaTheme="minorEastAsia" w:hAnsi="Consolas" w:cs="Consolas"/>
-          <w:sz w:val="18"/>
-          <w:szCs w:val="18"/>
-        </w:rPr>
-        <w:t xml:space="preserve">ART_MED38   -0.404069   </w:t>
-      </w:r>
-      <w:proofErr w:type="gramStart"/>
-      <w:r>
-        <w:rPr>
-          <w:rFonts w:ascii="Consolas" w:eastAsiaTheme="minorEastAsia" w:hAnsi="Consolas" w:cs="Consolas"/>
-          <w:sz w:val="18"/>
-          <w:szCs w:val="18"/>
-        </w:rPr>
-        <w:t>0.807695  -</w:t>
-      </w:r>
-      <w:proofErr w:type="gramEnd"/>
-      <w:r>
-        <w:rPr>
-          <w:rFonts w:ascii="Consolas" w:eastAsiaTheme="minorEastAsia" w:hAnsi="Consolas" w:cs="Consolas"/>
-          <w:sz w:val="18"/>
-          <w:szCs w:val="18"/>
-        </w:rPr>
-        <w:t xml:space="preserve">0.500 0.617227    </w:t>
+        <w:t xml:space="preserve">ART_MED27   -0.342484   0.656519  -0.522 0.602264    </w:t>
+      </w:r>
+    </w:p>
+    <w:p>
+      <w:pPr>
+        <w:ind w:left="720"/>
+        <w:rPr>
+          <w:rFonts w:ascii="Consolas" w:eastAsiaTheme="minorEastAsia" w:hAnsi="Consolas" w:cs="Consolas"/>
+          <w:sz w:val="18"/>
+          <w:szCs w:val="18"/>
+        </w:rPr>
+      </w:pPr>
+      <w:r>
+        <w:rPr>
+          <w:rFonts w:ascii="Consolas" w:eastAsiaTheme="minorEastAsia" w:hAnsi="Consolas" w:cs="Consolas"/>
+          <w:sz w:val="18"/>
+          <w:szCs w:val="18"/>
+        </w:rPr>
+        <w:t xml:space="preserve">ART_MED30   -0.075431   0.646362  -0.117 0.907170    </w:t>
+      </w:r>
+    </w:p>
+    <w:p>
+      <w:pPr>
+        <w:ind w:left="720"/>
+        <w:rPr>
+          <w:rFonts w:ascii="Consolas" w:eastAsiaTheme="minorEastAsia" w:hAnsi="Consolas" w:cs="Consolas"/>
+          <w:sz w:val="18"/>
+          <w:szCs w:val="18"/>
+        </w:rPr>
+      </w:pPr>
+      <w:r>
+        <w:rPr>
+          <w:rFonts w:ascii="Consolas" w:eastAsiaTheme="minorEastAsia" w:hAnsi="Consolas" w:cs="Consolas"/>
+          <w:sz w:val="18"/>
+          <w:szCs w:val="18"/>
+        </w:rPr>
+        <w:t xml:space="preserve">ART_MED38   -0.404069   0.807695  -0.500 0.617227    </w:t>
       </w:r>
     </w:p>
     <w:p>
@@ -4470,25 +4486,7 @@
           <w:sz w:val="18"/>
           <w:szCs w:val="18"/>
         </w:rPr>
-        <w:t>F-statistic: 22.24 on 74 and 319 DF</w:t>
-      </w:r>
-      <w:proofErr w:type="gramStart"/>
-      <w:r>
-        <w:rPr>
-          <w:rFonts w:ascii="Consolas" w:eastAsiaTheme="minorEastAsia" w:hAnsi="Consolas" w:cs="Consolas"/>
-          <w:sz w:val="18"/>
-          <w:szCs w:val="18"/>
-        </w:rPr>
-        <w:t>,  p</w:t>
-      </w:r>
-      <w:proofErr w:type="gramEnd"/>
-      <w:r>
-        <w:rPr>
-          <w:rFonts w:ascii="Consolas" w:eastAsiaTheme="minorEastAsia" w:hAnsi="Consolas" w:cs="Consolas"/>
-          <w:sz w:val="18"/>
-          <w:szCs w:val="18"/>
-        </w:rPr>
-        <w:t>-value: &lt; 2.2e-16</w:t>
+        <w:t>F-statistic: 22.24 on 74 and 319 DF,  p-value: &lt; 2.2e-16</w:t>
       </w:r>
     </w:p>
     <w:p>
@@ -4539,258 +4537,126 @@
           <w:sz w:val="18"/>
           <w:szCs w:val="18"/>
         </w:rPr>
-        <w:t xml:space="preserve">                    Estimate Std. Error t value </w:t>
-      </w:r>
-      <w:proofErr w:type="spellStart"/>
-      <w:proofErr w:type="gramStart"/>
-      <w:r>
-        <w:rPr>
-          <w:rFonts w:ascii="Consolas" w:eastAsiaTheme="minorEastAsia" w:hAnsi="Consolas" w:cs="Consolas"/>
-          <w:sz w:val="18"/>
-          <w:szCs w:val="18"/>
-        </w:rPr>
-        <w:t>Pr</w:t>
-      </w:r>
-      <w:proofErr w:type="spellEnd"/>
-      <w:r>
-        <w:rPr>
-          <w:rFonts w:ascii="Consolas" w:eastAsiaTheme="minorEastAsia" w:hAnsi="Consolas" w:cs="Consolas"/>
-          <w:sz w:val="18"/>
-          <w:szCs w:val="18"/>
-        </w:rPr>
-        <w:t>(</w:t>
-      </w:r>
-      <w:proofErr w:type="gramEnd"/>
-      <w:r>
-        <w:rPr>
-          <w:rFonts w:ascii="Consolas" w:eastAsiaTheme="minorEastAsia" w:hAnsi="Consolas" w:cs="Consolas"/>
-          <w:sz w:val="18"/>
-          <w:szCs w:val="18"/>
-        </w:rPr>
-        <w:t xml:space="preserve">&gt;|t|)    </w:t>
-      </w:r>
-    </w:p>
-    <w:p>
-      <w:pPr>
-        <w:ind w:left="720"/>
-        <w:rPr>
-          <w:rFonts w:ascii="Consolas" w:eastAsiaTheme="minorEastAsia" w:hAnsi="Consolas" w:cs="Consolas"/>
-          <w:sz w:val="18"/>
-          <w:szCs w:val="18"/>
-        </w:rPr>
-      </w:pPr>
-      <w:r>
-        <w:rPr>
-          <w:rFonts w:ascii="Consolas" w:eastAsiaTheme="minorEastAsia" w:hAnsi="Consolas" w:cs="Consolas"/>
-          <w:sz w:val="18"/>
-          <w:szCs w:val="18"/>
-        </w:rPr>
-        <w:t xml:space="preserve">(Intercept)         -1.54229    </w:t>
-      </w:r>
-      <w:proofErr w:type="gramStart"/>
-      <w:r>
-        <w:rPr>
-          <w:rFonts w:ascii="Consolas" w:eastAsiaTheme="minorEastAsia" w:hAnsi="Consolas" w:cs="Consolas"/>
-          <w:sz w:val="18"/>
-          <w:szCs w:val="18"/>
-        </w:rPr>
-        <w:t>1.91849  -</w:t>
-      </w:r>
-      <w:proofErr w:type="gramEnd"/>
-      <w:r>
-        <w:rPr>
-          <w:rFonts w:ascii="Consolas" w:eastAsiaTheme="minorEastAsia" w:hAnsi="Consolas" w:cs="Consolas"/>
-          <w:sz w:val="18"/>
-          <w:szCs w:val="18"/>
-        </w:rPr>
-        <w:t xml:space="preserve">0.804 0.422029    </w:t>
-      </w:r>
-    </w:p>
-    <w:p>
-      <w:pPr>
-        <w:ind w:left="720"/>
-        <w:rPr>
-          <w:rFonts w:ascii="Consolas" w:eastAsiaTheme="minorEastAsia" w:hAnsi="Consolas" w:cs="Consolas"/>
-          <w:sz w:val="18"/>
-          <w:szCs w:val="18"/>
-        </w:rPr>
-      </w:pPr>
-      <w:proofErr w:type="gramStart"/>
-      <w:r>
-        <w:rPr>
-          <w:rFonts w:ascii="Consolas" w:eastAsiaTheme="minorEastAsia" w:hAnsi="Consolas" w:cs="Consolas"/>
-          <w:sz w:val="18"/>
-          <w:szCs w:val="18"/>
-        </w:rPr>
-        <w:t>log(</w:t>
-      </w:r>
-      <w:proofErr w:type="spellStart"/>
-      <w:proofErr w:type="gramEnd"/>
-      <w:r>
-        <w:rPr>
-          <w:rFonts w:ascii="Consolas" w:eastAsiaTheme="minorEastAsia" w:hAnsi="Consolas" w:cs="Consolas"/>
-          <w:sz w:val="18"/>
-          <w:szCs w:val="18"/>
-        </w:rPr>
-        <w:t>date_ptg</w:t>
-      </w:r>
-      <w:proofErr w:type="spellEnd"/>
-      <w:r>
-        <w:rPr>
-          <w:rFonts w:ascii="Consolas" w:eastAsiaTheme="minorEastAsia" w:hAnsi="Consolas" w:cs="Consolas"/>
-          <w:sz w:val="18"/>
-          <w:szCs w:val="18"/>
-        </w:rPr>
-        <w:t xml:space="preserve">)       -0.67160    0.42660  -1.574 0.116371    </w:t>
-      </w:r>
-    </w:p>
-    <w:p>
-      <w:pPr>
-        <w:ind w:left="720"/>
-        <w:rPr>
-          <w:rFonts w:ascii="Consolas" w:eastAsiaTheme="minorEastAsia" w:hAnsi="Consolas" w:cs="Consolas"/>
-          <w:sz w:val="18"/>
-          <w:szCs w:val="18"/>
-        </w:rPr>
-      </w:pPr>
-      <w:proofErr w:type="gramStart"/>
-      <w:r>
-        <w:rPr>
-          <w:rFonts w:ascii="Consolas" w:eastAsiaTheme="minorEastAsia" w:hAnsi="Consolas" w:cs="Consolas"/>
-          <w:sz w:val="18"/>
-          <w:szCs w:val="18"/>
-        </w:rPr>
-        <w:t>log(</w:t>
-      </w:r>
-      <w:proofErr w:type="spellStart"/>
-      <w:proofErr w:type="gramEnd"/>
-      <w:r>
-        <w:rPr>
-          <w:rFonts w:ascii="Consolas" w:eastAsiaTheme="minorEastAsia" w:hAnsi="Consolas" w:cs="Consolas"/>
-          <w:sz w:val="18"/>
-          <w:szCs w:val="18"/>
-        </w:rPr>
-        <w:t>len</w:t>
-      </w:r>
-      <w:proofErr w:type="spellEnd"/>
-      <w:r>
-        <w:rPr>
-          <w:rFonts w:ascii="Consolas" w:eastAsiaTheme="minorEastAsia" w:hAnsi="Consolas" w:cs="Consolas"/>
-          <w:sz w:val="18"/>
-          <w:szCs w:val="18"/>
-        </w:rPr>
-        <w:t>)             0.59158    0.11574   5.111 5.42e-07 ***</w:t>
-      </w:r>
-    </w:p>
-    <w:p>
-      <w:pPr>
-        <w:ind w:left="720"/>
-        <w:rPr>
-          <w:rFonts w:ascii="Consolas" w:eastAsiaTheme="minorEastAsia" w:hAnsi="Consolas" w:cs="Consolas"/>
-          <w:sz w:val="18"/>
-          <w:szCs w:val="18"/>
-        </w:rPr>
-      </w:pPr>
-      <w:proofErr w:type="gramStart"/>
-      <w:r>
-        <w:rPr>
-          <w:rFonts w:ascii="Consolas" w:eastAsiaTheme="minorEastAsia" w:hAnsi="Consolas" w:cs="Consolas"/>
-          <w:sz w:val="18"/>
-          <w:szCs w:val="18"/>
-        </w:rPr>
-        <w:t>log(</w:t>
-      </w:r>
-      <w:proofErr w:type="spellStart"/>
-      <w:proofErr w:type="gramEnd"/>
-      <w:r>
-        <w:rPr>
-          <w:rFonts w:ascii="Consolas" w:eastAsiaTheme="minorEastAsia" w:hAnsi="Consolas" w:cs="Consolas"/>
-          <w:sz w:val="18"/>
-          <w:szCs w:val="18"/>
-        </w:rPr>
-        <w:t>wid</w:t>
-      </w:r>
-      <w:proofErr w:type="spellEnd"/>
-      <w:r>
-        <w:rPr>
-          <w:rFonts w:ascii="Consolas" w:eastAsiaTheme="minorEastAsia" w:hAnsi="Consolas" w:cs="Consolas"/>
-          <w:sz w:val="18"/>
-          <w:szCs w:val="18"/>
-        </w:rPr>
-        <w:t>)             0.61585    0.11764   5.235 2.94e-07 ***</w:t>
-      </w:r>
-    </w:p>
-    <w:p>
-      <w:pPr>
-        <w:ind w:left="720"/>
-        <w:rPr>
-          <w:rFonts w:ascii="Consolas" w:eastAsiaTheme="minorEastAsia" w:hAnsi="Consolas" w:cs="Consolas"/>
-          <w:sz w:val="18"/>
-          <w:szCs w:val="18"/>
-        </w:rPr>
-      </w:pPr>
-      <w:proofErr w:type="spellStart"/>
-      <w:proofErr w:type="gramStart"/>
-      <w:r>
-        <w:rPr>
-          <w:rFonts w:ascii="Consolas" w:eastAsiaTheme="minorEastAsia" w:hAnsi="Consolas" w:cs="Consolas"/>
-          <w:sz w:val="18"/>
-          <w:szCs w:val="18"/>
-        </w:rPr>
-        <w:t>mediuma</w:t>
-      </w:r>
-      <w:proofErr w:type="spellEnd"/>
-      <w:proofErr w:type="gramEnd"/>
-      <w:r>
-        <w:rPr>
-          <w:rFonts w:ascii="Consolas" w:eastAsiaTheme="minorEastAsia" w:hAnsi="Consolas" w:cs="Consolas"/>
-          <w:sz w:val="18"/>
-          <w:szCs w:val="18"/>
-        </w:rPr>
-        <w:t xml:space="preserve">              0.37892    0.36754   1.031 0.303314    </w:t>
-      </w:r>
-    </w:p>
-    <w:p>
-      <w:pPr>
-        <w:ind w:left="720"/>
-        <w:rPr>
-          <w:rFonts w:ascii="Consolas" w:eastAsiaTheme="minorEastAsia" w:hAnsi="Consolas" w:cs="Consolas"/>
-          <w:sz w:val="18"/>
-          <w:szCs w:val="18"/>
-        </w:rPr>
-      </w:pPr>
-      <w:proofErr w:type="spellStart"/>
-      <w:proofErr w:type="gramStart"/>
-      <w:r>
-        <w:rPr>
-          <w:rFonts w:ascii="Consolas" w:eastAsiaTheme="minorEastAsia" w:hAnsi="Consolas" w:cs="Consolas"/>
-          <w:sz w:val="18"/>
-          <w:szCs w:val="18"/>
-        </w:rPr>
-        <w:t>mediumbr</w:t>
-      </w:r>
-      <w:proofErr w:type="spellEnd"/>
-      <w:proofErr w:type="gramEnd"/>
-      <w:r>
-        <w:rPr>
-          <w:rFonts w:ascii="Consolas" w:eastAsiaTheme="minorEastAsia" w:hAnsi="Consolas" w:cs="Consolas"/>
-          <w:sz w:val="18"/>
-          <w:szCs w:val="18"/>
-        </w:rPr>
-        <w:t xml:space="preserve">            -1.00407    0.47045  -2.134 0.033555 *  </w:t>
-      </w:r>
-    </w:p>
-    <w:p>
-      <w:pPr>
-        <w:ind w:left="720"/>
-        <w:rPr>
-          <w:rFonts w:ascii="Consolas" w:eastAsiaTheme="minorEastAsia" w:hAnsi="Consolas" w:cs="Consolas"/>
-          <w:sz w:val="18"/>
-          <w:szCs w:val="18"/>
-        </w:rPr>
-      </w:pPr>
-      <w:proofErr w:type="spellStart"/>
-      <w:proofErr w:type="gramStart"/>
+        <w:t xml:space="preserve">                    Estimate Std. Error t value Pr(&gt;|t|)    </w:t>
+      </w:r>
+    </w:p>
+    <w:p>
+      <w:pPr>
+        <w:ind w:left="720"/>
+        <w:rPr>
+          <w:rFonts w:ascii="Consolas" w:eastAsiaTheme="minorEastAsia" w:hAnsi="Consolas" w:cs="Consolas"/>
+          <w:sz w:val="18"/>
+          <w:szCs w:val="18"/>
+        </w:rPr>
+      </w:pPr>
+      <w:r>
+        <w:rPr>
+          <w:rFonts w:ascii="Consolas" w:eastAsiaTheme="minorEastAsia" w:hAnsi="Consolas" w:cs="Consolas"/>
+          <w:sz w:val="18"/>
+          <w:szCs w:val="18"/>
+        </w:rPr>
+        <w:t xml:space="preserve">(Intercept)         -1.54229    1.91849  -0.804 0.422029    </w:t>
+      </w:r>
+    </w:p>
+    <w:p>
+      <w:pPr>
+        <w:ind w:left="720"/>
+        <w:rPr>
+          <w:rFonts w:ascii="Consolas" w:eastAsiaTheme="minorEastAsia" w:hAnsi="Consolas" w:cs="Consolas"/>
+          <w:sz w:val="18"/>
+          <w:szCs w:val="18"/>
+        </w:rPr>
+      </w:pPr>
+      <w:r>
+        <w:rPr>
+          <w:rFonts w:ascii="Consolas" w:eastAsiaTheme="minorEastAsia" w:hAnsi="Consolas" w:cs="Consolas"/>
+          <w:sz w:val="18"/>
+          <w:szCs w:val="18"/>
+        </w:rPr>
+        <w:t xml:space="preserve">log(date_ptg)       -0.67160    0.42660  -1.574 0.116371    </w:t>
+      </w:r>
+    </w:p>
+    <w:p>
+      <w:pPr>
+        <w:ind w:left="720"/>
+        <w:rPr>
+          <w:rFonts w:ascii="Consolas" w:eastAsiaTheme="minorEastAsia" w:hAnsi="Consolas" w:cs="Consolas"/>
+          <w:sz w:val="18"/>
+          <w:szCs w:val="18"/>
+        </w:rPr>
+      </w:pPr>
+      <w:r>
+        <w:rPr>
+          <w:rFonts w:ascii="Consolas" w:eastAsiaTheme="minorEastAsia" w:hAnsi="Consolas" w:cs="Consolas"/>
+          <w:sz w:val="18"/>
+          <w:szCs w:val="18"/>
+        </w:rPr>
+        <w:t>log(len)             0.59158    0.11574   5.111 5.42e-07 ***</w:t>
+      </w:r>
+    </w:p>
+    <w:p>
+      <w:pPr>
+        <w:ind w:left="720"/>
+        <w:rPr>
+          <w:rFonts w:ascii="Consolas" w:eastAsiaTheme="minorEastAsia" w:hAnsi="Consolas" w:cs="Consolas"/>
+          <w:sz w:val="18"/>
+          <w:szCs w:val="18"/>
+        </w:rPr>
+      </w:pPr>
+      <w:r>
+        <w:rPr>
+          <w:rFonts w:ascii="Consolas" w:eastAsiaTheme="minorEastAsia" w:hAnsi="Consolas" w:cs="Consolas"/>
+          <w:sz w:val="18"/>
+          <w:szCs w:val="18"/>
+        </w:rPr>
+        <w:t>log(wid)             0.61585    0.11764   5.235 2.94e-07 ***</w:t>
+      </w:r>
+    </w:p>
+    <w:p>
+      <w:pPr>
+        <w:ind w:left="720"/>
+        <w:rPr>
+          <w:rFonts w:ascii="Consolas" w:eastAsiaTheme="minorEastAsia" w:hAnsi="Consolas" w:cs="Consolas"/>
+          <w:sz w:val="18"/>
+          <w:szCs w:val="18"/>
+        </w:rPr>
+      </w:pPr>
+      <w:r>
+        <w:rPr>
+          <w:rFonts w:ascii="Consolas" w:eastAsiaTheme="minorEastAsia" w:hAnsi="Consolas" w:cs="Consolas"/>
+          <w:sz w:val="18"/>
+          <w:szCs w:val="18"/>
+        </w:rPr>
+        <w:t xml:space="preserve">mediuma              0.37892    0.36754   1.031 0.303314    </w:t>
+      </w:r>
+    </w:p>
+    <w:p>
+      <w:pPr>
+        <w:ind w:left="720"/>
+        <w:rPr>
+          <w:rFonts w:ascii="Consolas" w:eastAsiaTheme="minorEastAsia" w:hAnsi="Consolas" w:cs="Consolas"/>
+          <w:sz w:val="18"/>
+          <w:szCs w:val="18"/>
+        </w:rPr>
+      </w:pPr>
+      <w:r>
+        <w:rPr>
+          <w:rFonts w:ascii="Consolas" w:eastAsiaTheme="minorEastAsia" w:hAnsi="Consolas" w:cs="Consolas"/>
+          <w:sz w:val="18"/>
+          <w:szCs w:val="18"/>
+        </w:rPr>
+        <w:t xml:space="preserve">mediumbr            -1.00407    0.47045  -2.134 0.033555 *  </w:t>
+      </w:r>
+    </w:p>
+    <w:p>
+      <w:pPr>
+        <w:ind w:left="720"/>
+        <w:rPr>
+          <w:rFonts w:ascii="Consolas" w:eastAsiaTheme="minorEastAsia" w:hAnsi="Consolas" w:cs="Consolas"/>
+          <w:sz w:val="18"/>
+          <w:szCs w:val="18"/>
+        </w:rPr>
+      </w:pPr>
       <w:r>
         <w:rPr>
           <w:rFonts w:ascii="Consolas" w:eastAsiaTheme="minorEastAsia" w:hAnsi="Consolas" w:cs="Consolas"/>
@@ -4798,495 +4664,295 @@
           <w:szCs w:val="18"/>
         </w:rPr>
         <w:lastRenderedPageBreak/>
-        <w:t>mediumchk</w:t>
-      </w:r>
-      <w:proofErr w:type="spellEnd"/>
-      <w:proofErr w:type="gramEnd"/>
-      <w:r>
-        <w:rPr>
-          <w:rFonts w:ascii="Consolas" w:eastAsiaTheme="minorEastAsia" w:hAnsi="Consolas" w:cs="Consolas"/>
-          <w:sz w:val="18"/>
-          <w:szCs w:val="18"/>
-        </w:rPr>
-        <w:t xml:space="preserve">           -0.51240    0.50577  -1.013 0.311749    </w:t>
-      </w:r>
-    </w:p>
-    <w:p>
-      <w:pPr>
-        <w:ind w:left="720"/>
-        <w:rPr>
-          <w:rFonts w:ascii="Consolas" w:eastAsiaTheme="minorEastAsia" w:hAnsi="Consolas" w:cs="Consolas"/>
-          <w:sz w:val="18"/>
-          <w:szCs w:val="18"/>
-        </w:rPr>
-      </w:pPr>
-      <w:proofErr w:type="spellStart"/>
-      <w:proofErr w:type="gramStart"/>
-      <w:r>
-        <w:rPr>
-          <w:rFonts w:ascii="Consolas" w:eastAsiaTheme="minorEastAsia" w:hAnsi="Consolas" w:cs="Consolas"/>
-          <w:sz w:val="18"/>
-          <w:szCs w:val="18"/>
-        </w:rPr>
-        <w:t>mediumcol</w:t>
-      </w:r>
-      <w:proofErr w:type="spellEnd"/>
-      <w:proofErr w:type="gramEnd"/>
-      <w:r>
-        <w:rPr>
-          <w:rFonts w:ascii="Consolas" w:eastAsiaTheme="minorEastAsia" w:hAnsi="Consolas" w:cs="Consolas"/>
-          <w:sz w:val="18"/>
-          <w:szCs w:val="18"/>
-        </w:rPr>
-        <w:t xml:space="preserve">           -2.01051    0.54342  -3.700 0.000253 ***</w:t>
-      </w:r>
-    </w:p>
-    <w:p>
-      <w:pPr>
-        <w:ind w:left="720"/>
-        <w:rPr>
-          <w:rFonts w:ascii="Consolas" w:eastAsiaTheme="minorEastAsia" w:hAnsi="Consolas" w:cs="Consolas"/>
-          <w:sz w:val="18"/>
-          <w:szCs w:val="18"/>
-        </w:rPr>
-      </w:pPr>
-      <w:proofErr w:type="spellStart"/>
-      <w:proofErr w:type="gramStart"/>
-      <w:r>
-        <w:rPr>
-          <w:rFonts w:ascii="Consolas" w:eastAsiaTheme="minorEastAsia" w:hAnsi="Consolas" w:cs="Consolas"/>
-          <w:sz w:val="18"/>
-          <w:szCs w:val="18"/>
-        </w:rPr>
-        <w:t>mediumcr</w:t>
-      </w:r>
-      <w:proofErr w:type="spellEnd"/>
-      <w:proofErr w:type="gramEnd"/>
-      <w:r>
-        <w:rPr>
-          <w:rFonts w:ascii="Consolas" w:eastAsiaTheme="minorEastAsia" w:hAnsi="Consolas" w:cs="Consolas"/>
-          <w:sz w:val="18"/>
-          <w:szCs w:val="18"/>
-        </w:rPr>
-        <w:t xml:space="preserve">            -0.85626    0.37571  -2.279 0.023304 *  </w:t>
-      </w:r>
-    </w:p>
-    <w:p>
-      <w:pPr>
-        <w:ind w:left="720"/>
-        <w:rPr>
-          <w:rFonts w:ascii="Consolas" w:eastAsiaTheme="minorEastAsia" w:hAnsi="Consolas" w:cs="Consolas"/>
-          <w:sz w:val="18"/>
-          <w:szCs w:val="18"/>
-        </w:rPr>
-      </w:pPr>
-      <w:proofErr w:type="spellStart"/>
-      <w:proofErr w:type="gramStart"/>
-      <w:r>
-        <w:rPr>
-          <w:rFonts w:ascii="Consolas" w:eastAsiaTheme="minorEastAsia" w:hAnsi="Consolas" w:cs="Consolas"/>
-          <w:sz w:val="18"/>
-          <w:szCs w:val="18"/>
-        </w:rPr>
-        <w:t>mediumf</w:t>
-      </w:r>
-      <w:proofErr w:type="spellEnd"/>
-      <w:proofErr w:type="gramEnd"/>
-      <w:r>
-        <w:rPr>
-          <w:rFonts w:ascii="Consolas" w:eastAsiaTheme="minorEastAsia" w:hAnsi="Consolas" w:cs="Consolas"/>
-          <w:sz w:val="18"/>
-          <w:szCs w:val="18"/>
-        </w:rPr>
-        <w:t xml:space="preserve">             -1.19646    0.49004  -2.442 0.015148 *  </w:t>
-      </w:r>
-    </w:p>
-    <w:p>
-      <w:pPr>
-        <w:ind w:left="720"/>
-        <w:rPr>
-          <w:rFonts w:ascii="Consolas" w:eastAsiaTheme="minorEastAsia" w:hAnsi="Consolas" w:cs="Consolas"/>
-          <w:sz w:val="18"/>
-          <w:szCs w:val="18"/>
-        </w:rPr>
-      </w:pPr>
-      <w:proofErr w:type="spellStart"/>
-      <w:proofErr w:type="gramStart"/>
-      <w:r>
-        <w:rPr>
-          <w:rFonts w:ascii="Consolas" w:eastAsiaTheme="minorEastAsia" w:hAnsi="Consolas" w:cs="Consolas"/>
-          <w:sz w:val="18"/>
-          <w:szCs w:val="18"/>
-        </w:rPr>
-        <w:t>mediumg</w:t>
-      </w:r>
-      <w:proofErr w:type="spellEnd"/>
-      <w:proofErr w:type="gramEnd"/>
-      <w:r>
-        <w:rPr>
-          <w:rFonts w:ascii="Consolas" w:eastAsiaTheme="minorEastAsia" w:hAnsi="Consolas" w:cs="Consolas"/>
-          <w:sz w:val="18"/>
-          <w:szCs w:val="18"/>
-        </w:rPr>
-        <w:t xml:space="preserve">             -0.92343    0.40669  -2.271 0.023817 *  </w:t>
-      </w:r>
-    </w:p>
-    <w:p>
-      <w:pPr>
-        <w:ind w:left="720"/>
-        <w:rPr>
-          <w:rFonts w:ascii="Consolas" w:eastAsiaTheme="minorEastAsia" w:hAnsi="Consolas" w:cs="Consolas"/>
-          <w:sz w:val="18"/>
-          <w:szCs w:val="18"/>
-        </w:rPr>
-      </w:pPr>
-      <w:proofErr w:type="spellStart"/>
-      <w:proofErr w:type="gramStart"/>
-      <w:r>
-        <w:rPr>
-          <w:rFonts w:ascii="Consolas" w:eastAsiaTheme="minorEastAsia" w:hAnsi="Consolas" w:cs="Consolas"/>
-          <w:sz w:val="18"/>
-          <w:szCs w:val="18"/>
-        </w:rPr>
-        <w:t>mediumik</w:t>
-      </w:r>
-      <w:proofErr w:type="spellEnd"/>
-      <w:proofErr w:type="gramEnd"/>
-      <w:r>
-        <w:rPr>
-          <w:rFonts w:ascii="Consolas" w:eastAsiaTheme="minorEastAsia" w:hAnsi="Consolas" w:cs="Consolas"/>
-          <w:sz w:val="18"/>
-          <w:szCs w:val="18"/>
-        </w:rPr>
-        <w:t xml:space="preserve">            -0.66618    0.38336  -1.738 0.083193 .  </w:t>
-      </w:r>
-    </w:p>
-    <w:p>
-      <w:pPr>
-        <w:ind w:left="720"/>
-        <w:rPr>
-          <w:rFonts w:ascii="Consolas" w:eastAsiaTheme="minorEastAsia" w:hAnsi="Consolas" w:cs="Consolas"/>
-          <w:sz w:val="18"/>
-          <w:szCs w:val="18"/>
-        </w:rPr>
-      </w:pPr>
-      <w:proofErr w:type="spellStart"/>
-      <w:proofErr w:type="gramStart"/>
-      <w:r>
-        <w:rPr>
-          <w:rFonts w:ascii="Consolas" w:eastAsiaTheme="minorEastAsia" w:hAnsi="Consolas" w:cs="Consolas"/>
-          <w:sz w:val="18"/>
-          <w:szCs w:val="18"/>
-        </w:rPr>
-        <w:t>mediumo</w:t>
-      </w:r>
-      <w:proofErr w:type="spellEnd"/>
-      <w:proofErr w:type="gramEnd"/>
-      <w:r>
-        <w:rPr>
-          <w:rFonts w:ascii="Consolas" w:eastAsiaTheme="minorEastAsia" w:hAnsi="Consolas" w:cs="Consolas"/>
-          <w:sz w:val="18"/>
-          <w:szCs w:val="18"/>
-        </w:rPr>
-        <w:t xml:space="preserve">              0.33903    0.31500   1.076 0.282582    </w:t>
-      </w:r>
-    </w:p>
-    <w:p>
-      <w:pPr>
-        <w:ind w:left="720"/>
-        <w:rPr>
-          <w:rFonts w:ascii="Consolas" w:eastAsiaTheme="minorEastAsia" w:hAnsi="Consolas" w:cs="Consolas"/>
-          <w:sz w:val="18"/>
-          <w:szCs w:val="18"/>
-        </w:rPr>
-      </w:pPr>
-      <w:proofErr w:type="spellStart"/>
-      <w:proofErr w:type="gramStart"/>
-      <w:r>
-        <w:rPr>
-          <w:rFonts w:ascii="Consolas" w:eastAsiaTheme="minorEastAsia" w:hAnsi="Consolas" w:cs="Consolas"/>
-          <w:sz w:val="18"/>
-          <w:szCs w:val="18"/>
-        </w:rPr>
-        <w:t>mediumpas</w:t>
-      </w:r>
-      <w:proofErr w:type="spellEnd"/>
-      <w:proofErr w:type="gramEnd"/>
-      <w:r>
-        <w:rPr>
-          <w:rFonts w:ascii="Consolas" w:eastAsiaTheme="minorEastAsia" w:hAnsi="Consolas" w:cs="Consolas"/>
-          <w:sz w:val="18"/>
-          <w:szCs w:val="18"/>
-        </w:rPr>
-        <w:t xml:space="preserve">           -0.76427    0.55061  -1.388 0.166063    </w:t>
-      </w:r>
-    </w:p>
-    <w:p>
-      <w:pPr>
-        <w:ind w:left="720"/>
-        <w:rPr>
-          <w:rFonts w:ascii="Consolas" w:eastAsiaTheme="minorEastAsia" w:hAnsi="Consolas" w:cs="Consolas"/>
-          <w:sz w:val="18"/>
-          <w:szCs w:val="18"/>
-        </w:rPr>
-      </w:pPr>
-      <w:proofErr w:type="spellStart"/>
-      <w:proofErr w:type="gramStart"/>
-      <w:r>
-        <w:rPr>
-          <w:rFonts w:ascii="Consolas" w:eastAsiaTheme="minorEastAsia" w:hAnsi="Consolas" w:cs="Consolas"/>
-          <w:sz w:val="18"/>
-          <w:szCs w:val="18"/>
-        </w:rPr>
-        <w:t>mediumpg</w:t>
-      </w:r>
-      <w:proofErr w:type="spellEnd"/>
-      <w:proofErr w:type="gramEnd"/>
-      <w:r>
-        <w:rPr>
-          <w:rFonts w:ascii="Consolas" w:eastAsiaTheme="minorEastAsia" w:hAnsi="Consolas" w:cs="Consolas"/>
-          <w:sz w:val="18"/>
-          <w:szCs w:val="18"/>
-        </w:rPr>
-        <w:t xml:space="preserve">             3.84267    0.64429   5.964 6.33e-09 ***</w:t>
-      </w:r>
-    </w:p>
-    <w:p>
-      <w:pPr>
-        <w:ind w:left="720"/>
-        <w:rPr>
-          <w:rFonts w:ascii="Consolas" w:eastAsiaTheme="minorEastAsia" w:hAnsi="Consolas" w:cs="Consolas"/>
-          <w:sz w:val="18"/>
-          <w:szCs w:val="18"/>
-        </w:rPr>
-      </w:pPr>
-      <w:proofErr w:type="spellStart"/>
-      <w:proofErr w:type="gramStart"/>
-      <w:r>
-        <w:rPr>
-          <w:rFonts w:ascii="Consolas" w:eastAsiaTheme="minorEastAsia" w:hAnsi="Consolas" w:cs="Consolas"/>
-          <w:sz w:val="18"/>
-          <w:szCs w:val="18"/>
-        </w:rPr>
-        <w:t>mediumph</w:t>
-      </w:r>
-      <w:proofErr w:type="spellEnd"/>
-      <w:proofErr w:type="gramEnd"/>
-      <w:r>
-        <w:rPr>
-          <w:rFonts w:ascii="Consolas" w:eastAsiaTheme="minorEastAsia" w:hAnsi="Consolas" w:cs="Consolas"/>
-          <w:sz w:val="18"/>
-          <w:szCs w:val="18"/>
-        </w:rPr>
-        <w:t xml:space="preserve">            -2.97383    0.71974  -4.132 4.57e-05 ***</w:t>
-      </w:r>
-    </w:p>
-    <w:p>
-      <w:pPr>
-        <w:ind w:left="720"/>
-        <w:rPr>
-          <w:rFonts w:ascii="Consolas" w:eastAsiaTheme="minorEastAsia" w:hAnsi="Consolas" w:cs="Consolas"/>
-          <w:sz w:val="18"/>
-          <w:szCs w:val="18"/>
-        </w:rPr>
-      </w:pPr>
-      <w:proofErr w:type="spellStart"/>
-      <w:proofErr w:type="gramStart"/>
-      <w:r>
-        <w:rPr>
-          <w:rFonts w:ascii="Consolas" w:eastAsiaTheme="minorEastAsia" w:hAnsi="Consolas" w:cs="Consolas"/>
-          <w:sz w:val="18"/>
-          <w:szCs w:val="18"/>
-        </w:rPr>
-        <w:t>mediumpl</w:t>
-      </w:r>
-      <w:proofErr w:type="spellEnd"/>
-      <w:proofErr w:type="gramEnd"/>
-      <w:r>
-        <w:rPr>
-          <w:rFonts w:ascii="Consolas" w:eastAsiaTheme="minorEastAsia" w:hAnsi="Consolas" w:cs="Consolas"/>
-          <w:sz w:val="18"/>
-          <w:szCs w:val="18"/>
-        </w:rPr>
-        <w:t xml:space="preserve">             1.43608    0.66003   2.176 0.030281 *  </w:t>
-      </w:r>
-    </w:p>
-    <w:p>
-      <w:pPr>
-        <w:ind w:left="720"/>
-        <w:rPr>
-          <w:rFonts w:ascii="Consolas" w:eastAsiaTheme="minorEastAsia" w:hAnsi="Consolas" w:cs="Consolas"/>
-          <w:sz w:val="18"/>
-          <w:szCs w:val="18"/>
-        </w:rPr>
-      </w:pPr>
-      <w:proofErr w:type="spellStart"/>
-      <w:proofErr w:type="gramStart"/>
-      <w:r>
-        <w:rPr>
-          <w:rFonts w:ascii="Consolas" w:eastAsiaTheme="minorEastAsia" w:hAnsi="Consolas" w:cs="Consolas"/>
-          <w:sz w:val="18"/>
-          <w:szCs w:val="18"/>
-        </w:rPr>
-        <w:t>mediumpn</w:t>
-      </w:r>
-      <w:proofErr w:type="spellEnd"/>
-      <w:proofErr w:type="gramEnd"/>
-      <w:r>
-        <w:rPr>
-          <w:rFonts w:ascii="Consolas" w:eastAsiaTheme="minorEastAsia" w:hAnsi="Consolas" w:cs="Consolas"/>
-          <w:sz w:val="18"/>
-          <w:szCs w:val="18"/>
-        </w:rPr>
-        <w:t xml:space="preserve">             0.73305    0.79588   0.921 0.357696    </w:t>
-      </w:r>
-    </w:p>
-    <w:p>
-      <w:pPr>
-        <w:ind w:left="720"/>
-        <w:rPr>
-          <w:rFonts w:ascii="Consolas" w:eastAsiaTheme="minorEastAsia" w:hAnsi="Consolas" w:cs="Consolas"/>
-          <w:sz w:val="18"/>
-          <w:szCs w:val="18"/>
-        </w:rPr>
-      </w:pPr>
-      <w:proofErr w:type="gramStart"/>
-      <w:r>
-        <w:rPr>
-          <w:rFonts w:ascii="Consolas" w:eastAsiaTheme="minorEastAsia" w:hAnsi="Consolas" w:cs="Consolas"/>
-          <w:sz w:val="18"/>
-          <w:szCs w:val="18"/>
-        </w:rPr>
-        <w:t>mediums</w:t>
-      </w:r>
-      <w:proofErr w:type="gramEnd"/>
-      <w:r>
-        <w:rPr>
-          <w:rFonts w:ascii="Consolas" w:eastAsiaTheme="minorEastAsia" w:hAnsi="Consolas" w:cs="Consolas"/>
-          <w:sz w:val="18"/>
-          <w:szCs w:val="18"/>
-        </w:rPr>
-        <w:t xml:space="preserve">             -0.30325    0.49084  -0.618 0.537122    </w:t>
-      </w:r>
-    </w:p>
-    <w:p>
-      <w:pPr>
-        <w:ind w:left="720"/>
-        <w:rPr>
-          <w:rFonts w:ascii="Consolas" w:eastAsiaTheme="minorEastAsia" w:hAnsi="Consolas" w:cs="Consolas"/>
-          <w:sz w:val="18"/>
-          <w:szCs w:val="18"/>
-        </w:rPr>
-      </w:pPr>
-      <w:proofErr w:type="spellStart"/>
-      <w:proofErr w:type="gramStart"/>
-      <w:r>
-        <w:rPr>
-          <w:rFonts w:ascii="Consolas" w:eastAsiaTheme="minorEastAsia" w:hAnsi="Consolas" w:cs="Consolas"/>
-          <w:sz w:val="18"/>
-          <w:szCs w:val="18"/>
-        </w:rPr>
-        <w:t>mediumsk</w:t>
-      </w:r>
-      <w:proofErr w:type="spellEnd"/>
-      <w:proofErr w:type="gramEnd"/>
-      <w:r>
-        <w:rPr>
-          <w:rFonts w:ascii="Consolas" w:eastAsiaTheme="minorEastAsia" w:hAnsi="Consolas" w:cs="Consolas"/>
-          <w:sz w:val="18"/>
-          <w:szCs w:val="18"/>
-        </w:rPr>
-        <w:t xml:space="preserve">             2.78109    0.57888   4.804 2.36e-06 ***</w:t>
-      </w:r>
-    </w:p>
-    <w:p>
-      <w:pPr>
-        <w:ind w:left="720"/>
-        <w:rPr>
-          <w:rFonts w:ascii="Consolas" w:eastAsiaTheme="minorEastAsia" w:hAnsi="Consolas" w:cs="Consolas"/>
-          <w:sz w:val="18"/>
-          <w:szCs w:val="18"/>
-        </w:rPr>
-      </w:pPr>
-      <w:proofErr w:type="spellStart"/>
-      <w:proofErr w:type="gramStart"/>
-      <w:r>
-        <w:rPr>
-          <w:rFonts w:ascii="Consolas" w:eastAsiaTheme="minorEastAsia" w:hAnsi="Consolas" w:cs="Consolas"/>
-          <w:sz w:val="18"/>
-          <w:szCs w:val="18"/>
-        </w:rPr>
-        <w:t>mediumt</w:t>
-      </w:r>
-      <w:proofErr w:type="spellEnd"/>
-      <w:proofErr w:type="gramEnd"/>
-      <w:r>
-        <w:rPr>
-          <w:rFonts w:ascii="Consolas" w:eastAsiaTheme="minorEastAsia" w:hAnsi="Consolas" w:cs="Consolas"/>
-          <w:sz w:val="18"/>
-          <w:szCs w:val="18"/>
-        </w:rPr>
-        <w:t xml:space="preserve">             -0.77276    0.39024  -1.980 0.048510 *  </w:t>
-      </w:r>
-    </w:p>
-    <w:p>
-      <w:pPr>
-        <w:ind w:left="720"/>
-        <w:rPr>
-          <w:rFonts w:ascii="Consolas" w:eastAsiaTheme="minorEastAsia" w:hAnsi="Consolas" w:cs="Consolas"/>
-          <w:sz w:val="18"/>
-          <w:szCs w:val="18"/>
-        </w:rPr>
-      </w:pPr>
-      <w:proofErr w:type="spellStart"/>
-      <w:proofErr w:type="gramStart"/>
-      <w:r>
-        <w:rPr>
-          <w:rFonts w:ascii="Consolas" w:eastAsiaTheme="minorEastAsia" w:hAnsi="Consolas" w:cs="Consolas"/>
-          <w:sz w:val="18"/>
-          <w:szCs w:val="18"/>
-        </w:rPr>
-        <w:t>mediumtp</w:t>
-      </w:r>
-      <w:proofErr w:type="spellEnd"/>
-      <w:proofErr w:type="gramEnd"/>
-      <w:r>
-        <w:rPr>
-          <w:rFonts w:ascii="Consolas" w:eastAsiaTheme="minorEastAsia" w:hAnsi="Consolas" w:cs="Consolas"/>
-          <w:sz w:val="18"/>
-          <w:szCs w:val="18"/>
-        </w:rPr>
-        <w:t xml:space="preserve">             0.25322    0.55431   0.457 0.648099    </w:t>
-      </w:r>
-    </w:p>
-    <w:p>
-      <w:pPr>
-        <w:ind w:left="720"/>
-        <w:rPr>
-          <w:rFonts w:ascii="Consolas" w:eastAsiaTheme="minorEastAsia" w:hAnsi="Consolas" w:cs="Consolas"/>
-          <w:sz w:val="18"/>
-          <w:szCs w:val="18"/>
-        </w:rPr>
-      </w:pPr>
-      <w:proofErr w:type="spellStart"/>
-      <w:proofErr w:type="gramStart"/>
-      <w:r>
-        <w:rPr>
-          <w:rFonts w:ascii="Consolas" w:eastAsiaTheme="minorEastAsia" w:hAnsi="Consolas" w:cs="Consolas"/>
-          <w:sz w:val="18"/>
-          <w:szCs w:val="18"/>
-        </w:rPr>
-        <w:t>mediumw</w:t>
-      </w:r>
-      <w:proofErr w:type="spellEnd"/>
-      <w:proofErr w:type="gramEnd"/>
-      <w:r>
-        <w:rPr>
-          <w:rFonts w:ascii="Consolas" w:eastAsiaTheme="minorEastAsia" w:hAnsi="Consolas" w:cs="Consolas"/>
-          <w:sz w:val="18"/>
-          <w:szCs w:val="18"/>
-        </w:rPr>
-        <w:t xml:space="preserve">             -0.41915</w:t>
+        <w:t xml:space="preserve">mediumchk           -0.51240    0.50577  -1.013 0.311749    </w:t>
+      </w:r>
+    </w:p>
+    <w:p>
+      <w:pPr>
+        <w:ind w:left="720"/>
+        <w:rPr>
+          <w:rFonts w:ascii="Consolas" w:eastAsiaTheme="minorEastAsia" w:hAnsi="Consolas" w:cs="Consolas"/>
+          <w:sz w:val="18"/>
+          <w:szCs w:val="18"/>
+        </w:rPr>
+      </w:pPr>
+      <w:r>
+        <w:rPr>
+          <w:rFonts w:ascii="Consolas" w:eastAsiaTheme="minorEastAsia" w:hAnsi="Consolas" w:cs="Consolas"/>
+          <w:sz w:val="18"/>
+          <w:szCs w:val="18"/>
+        </w:rPr>
+        <w:t>mediumcol           -2.01051    0.54342  -3.700 0.000253 ***</w:t>
+      </w:r>
+    </w:p>
+    <w:p>
+      <w:pPr>
+        <w:ind w:left="720"/>
+        <w:rPr>
+          <w:rFonts w:ascii="Consolas" w:eastAsiaTheme="minorEastAsia" w:hAnsi="Consolas" w:cs="Consolas"/>
+          <w:sz w:val="18"/>
+          <w:szCs w:val="18"/>
+        </w:rPr>
+      </w:pPr>
+      <w:r>
+        <w:rPr>
+          <w:rFonts w:ascii="Consolas" w:eastAsiaTheme="minorEastAsia" w:hAnsi="Consolas" w:cs="Consolas"/>
+          <w:sz w:val="18"/>
+          <w:szCs w:val="18"/>
+        </w:rPr>
+        <w:t xml:space="preserve">mediumcr            -0.85626    0.37571  -2.279 0.023304 *  </w:t>
+      </w:r>
+    </w:p>
+    <w:p>
+      <w:pPr>
+        <w:ind w:left="720"/>
+        <w:rPr>
+          <w:rFonts w:ascii="Consolas" w:eastAsiaTheme="minorEastAsia" w:hAnsi="Consolas" w:cs="Consolas"/>
+          <w:sz w:val="18"/>
+          <w:szCs w:val="18"/>
+        </w:rPr>
+      </w:pPr>
+      <w:r>
+        <w:rPr>
+          <w:rFonts w:ascii="Consolas" w:eastAsiaTheme="minorEastAsia" w:hAnsi="Consolas" w:cs="Consolas"/>
+          <w:sz w:val="18"/>
+          <w:szCs w:val="18"/>
+        </w:rPr>
+        <w:t xml:space="preserve">mediumf             -1.19646    0.49004  -2.442 0.015148 *  </w:t>
+      </w:r>
+    </w:p>
+    <w:p>
+      <w:pPr>
+        <w:ind w:left="720"/>
+        <w:rPr>
+          <w:rFonts w:ascii="Consolas" w:eastAsiaTheme="minorEastAsia" w:hAnsi="Consolas" w:cs="Consolas"/>
+          <w:sz w:val="18"/>
+          <w:szCs w:val="18"/>
+        </w:rPr>
+      </w:pPr>
+      <w:r>
+        <w:rPr>
+          <w:rFonts w:ascii="Consolas" w:eastAsiaTheme="minorEastAsia" w:hAnsi="Consolas" w:cs="Consolas"/>
+          <w:sz w:val="18"/>
+          <w:szCs w:val="18"/>
+        </w:rPr>
+        <w:t xml:space="preserve">mediumg             -0.92343    0.40669  -2.271 0.023817 *  </w:t>
+      </w:r>
+    </w:p>
+    <w:p>
+      <w:pPr>
+        <w:ind w:left="720"/>
+        <w:rPr>
+          <w:rFonts w:ascii="Consolas" w:eastAsiaTheme="minorEastAsia" w:hAnsi="Consolas" w:cs="Consolas"/>
+          <w:sz w:val="18"/>
+          <w:szCs w:val="18"/>
+        </w:rPr>
+      </w:pPr>
+      <w:r>
+        <w:rPr>
+          <w:rFonts w:ascii="Consolas" w:eastAsiaTheme="minorEastAsia" w:hAnsi="Consolas" w:cs="Consolas"/>
+          <w:sz w:val="18"/>
+          <w:szCs w:val="18"/>
+        </w:rPr>
+        <w:t xml:space="preserve">mediumik            -0.66618    0.38336  -1.738 0.083193 .  </w:t>
+      </w:r>
+    </w:p>
+    <w:p>
+      <w:pPr>
+        <w:ind w:left="720"/>
+        <w:rPr>
+          <w:rFonts w:ascii="Consolas" w:eastAsiaTheme="minorEastAsia" w:hAnsi="Consolas" w:cs="Consolas"/>
+          <w:sz w:val="18"/>
+          <w:szCs w:val="18"/>
+        </w:rPr>
+      </w:pPr>
+      <w:r>
+        <w:rPr>
+          <w:rFonts w:ascii="Consolas" w:eastAsiaTheme="minorEastAsia" w:hAnsi="Consolas" w:cs="Consolas"/>
+          <w:sz w:val="18"/>
+          <w:szCs w:val="18"/>
+        </w:rPr>
+        <w:t xml:space="preserve">mediumo              0.33903    0.31500   1.076 0.282582    </w:t>
+      </w:r>
+    </w:p>
+    <w:p>
+      <w:pPr>
+        <w:ind w:left="720"/>
+        <w:rPr>
+          <w:rFonts w:ascii="Consolas" w:eastAsiaTheme="minorEastAsia" w:hAnsi="Consolas" w:cs="Consolas"/>
+          <w:sz w:val="18"/>
+          <w:szCs w:val="18"/>
+        </w:rPr>
+      </w:pPr>
+      <w:r>
+        <w:rPr>
+          <w:rFonts w:ascii="Consolas" w:eastAsiaTheme="minorEastAsia" w:hAnsi="Consolas" w:cs="Consolas"/>
+          <w:sz w:val="18"/>
+          <w:szCs w:val="18"/>
+        </w:rPr>
+        <w:t xml:space="preserve">mediumpas           -0.76427    0.55061  -1.388 0.166063    </w:t>
+      </w:r>
+    </w:p>
+    <w:p>
+      <w:pPr>
+        <w:ind w:left="720"/>
+        <w:rPr>
+          <w:rFonts w:ascii="Consolas" w:eastAsiaTheme="minorEastAsia" w:hAnsi="Consolas" w:cs="Consolas"/>
+          <w:sz w:val="18"/>
+          <w:szCs w:val="18"/>
+        </w:rPr>
+      </w:pPr>
+      <w:r>
+        <w:rPr>
+          <w:rFonts w:ascii="Consolas" w:eastAsiaTheme="minorEastAsia" w:hAnsi="Consolas" w:cs="Consolas"/>
+          <w:sz w:val="18"/>
+          <w:szCs w:val="18"/>
+        </w:rPr>
+        <w:t>mediumpg             3.84267    0.64429   5.964 6.33e-09 ***</w:t>
+      </w:r>
+    </w:p>
+    <w:p>
+      <w:pPr>
+        <w:ind w:left="720"/>
+        <w:rPr>
+          <w:rFonts w:ascii="Consolas" w:eastAsiaTheme="minorEastAsia" w:hAnsi="Consolas" w:cs="Consolas"/>
+          <w:sz w:val="18"/>
+          <w:szCs w:val="18"/>
+        </w:rPr>
+      </w:pPr>
+      <w:r>
+        <w:rPr>
+          <w:rFonts w:ascii="Consolas" w:eastAsiaTheme="minorEastAsia" w:hAnsi="Consolas" w:cs="Consolas"/>
+          <w:sz w:val="18"/>
+          <w:szCs w:val="18"/>
+        </w:rPr>
+        <w:t>mediumph            -2.97383    0.71974  -4.132 4.57e-05 ***</w:t>
+      </w:r>
+    </w:p>
+    <w:p>
+      <w:pPr>
+        <w:ind w:left="720"/>
+        <w:rPr>
+          <w:rFonts w:ascii="Consolas" w:eastAsiaTheme="minorEastAsia" w:hAnsi="Consolas" w:cs="Consolas"/>
+          <w:sz w:val="18"/>
+          <w:szCs w:val="18"/>
+        </w:rPr>
+      </w:pPr>
+      <w:r>
+        <w:rPr>
+          <w:rFonts w:ascii="Consolas" w:eastAsiaTheme="minorEastAsia" w:hAnsi="Consolas" w:cs="Consolas"/>
+          <w:sz w:val="18"/>
+          <w:szCs w:val="18"/>
+        </w:rPr>
+        <w:t xml:space="preserve">mediumpl             1.43608    0.66003   2.176 0.030281 *  </w:t>
+      </w:r>
+    </w:p>
+    <w:p>
+      <w:pPr>
+        <w:ind w:left="720"/>
+        <w:rPr>
+          <w:rFonts w:ascii="Consolas" w:eastAsiaTheme="minorEastAsia" w:hAnsi="Consolas" w:cs="Consolas"/>
+          <w:sz w:val="18"/>
+          <w:szCs w:val="18"/>
+        </w:rPr>
+      </w:pPr>
+      <w:r>
+        <w:rPr>
+          <w:rFonts w:ascii="Consolas" w:eastAsiaTheme="minorEastAsia" w:hAnsi="Consolas" w:cs="Consolas"/>
+          <w:sz w:val="18"/>
+          <w:szCs w:val="18"/>
+        </w:rPr>
+        <w:t xml:space="preserve">mediumpn             0.73305    0.79588   0.921 0.357696    </w:t>
+      </w:r>
+    </w:p>
+    <w:p>
+      <w:pPr>
+        <w:ind w:left="720"/>
+        <w:rPr>
+          <w:rFonts w:ascii="Consolas" w:eastAsiaTheme="minorEastAsia" w:hAnsi="Consolas" w:cs="Consolas"/>
+          <w:sz w:val="18"/>
+          <w:szCs w:val="18"/>
+        </w:rPr>
+      </w:pPr>
+      <w:r>
+        <w:rPr>
+          <w:rFonts w:ascii="Consolas" w:eastAsiaTheme="minorEastAsia" w:hAnsi="Consolas" w:cs="Consolas"/>
+          <w:sz w:val="18"/>
+          <w:szCs w:val="18"/>
+        </w:rPr>
+        <w:t xml:space="preserve">mediums             -0.30325    0.49084  -0.618 0.537122    </w:t>
+      </w:r>
+    </w:p>
+    <w:p>
+      <w:pPr>
+        <w:ind w:left="720"/>
+        <w:rPr>
+          <w:rFonts w:ascii="Consolas" w:eastAsiaTheme="minorEastAsia" w:hAnsi="Consolas" w:cs="Consolas"/>
+          <w:sz w:val="18"/>
+          <w:szCs w:val="18"/>
+        </w:rPr>
+      </w:pPr>
+      <w:r>
+        <w:rPr>
+          <w:rFonts w:ascii="Consolas" w:eastAsiaTheme="minorEastAsia" w:hAnsi="Consolas" w:cs="Consolas"/>
+          <w:sz w:val="18"/>
+          <w:szCs w:val="18"/>
+        </w:rPr>
+        <w:t>mediumsk             2.78109    0.57888   4.804 2.36e-06 ***</w:t>
+      </w:r>
+    </w:p>
+    <w:p>
+      <w:pPr>
+        <w:ind w:left="720"/>
+        <w:rPr>
+          <w:rFonts w:ascii="Consolas" w:eastAsiaTheme="minorEastAsia" w:hAnsi="Consolas" w:cs="Consolas"/>
+          <w:sz w:val="18"/>
+          <w:szCs w:val="18"/>
+        </w:rPr>
+      </w:pPr>
+      <w:r>
+        <w:rPr>
+          <w:rFonts w:ascii="Consolas" w:eastAsiaTheme="minorEastAsia" w:hAnsi="Consolas" w:cs="Consolas"/>
+          <w:sz w:val="18"/>
+          <w:szCs w:val="18"/>
+        </w:rPr>
+        <w:t xml:space="preserve">mediumt             -0.77276    0.39024  -1.980 0.048510 *  </w:t>
+      </w:r>
+    </w:p>
+    <w:p>
+      <w:pPr>
+        <w:ind w:left="720"/>
+        <w:rPr>
+          <w:rFonts w:ascii="Consolas" w:eastAsiaTheme="minorEastAsia" w:hAnsi="Consolas" w:cs="Consolas"/>
+          <w:sz w:val="18"/>
+          <w:szCs w:val="18"/>
+        </w:rPr>
+      </w:pPr>
+      <w:r>
+        <w:rPr>
+          <w:rFonts w:ascii="Consolas" w:eastAsiaTheme="minorEastAsia" w:hAnsi="Consolas" w:cs="Consolas"/>
+          <w:sz w:val="18"/>
+          <w:szCs w:val="18"/>
+        </w:rPr>
+        <w:t xml:space="preserve">mediumtp             0.25322    0.55431   0.457 0.648099    </w:t>
+      </w:r>
+    </w:p>
+    <w:p>
+      <w:pPr>
+        <w:ind w:left="720"/>
+        <w:rPr>
+          <w:rFonts w:ascii="Consolas" w:eastAsiaTheme="minorEastAsia" w:hAnsi="Consolas" w:cs="Consolas"/>
+          <w:sz w:val="18"/>
+          <w:szCs w:val="18"/>
+        </w:rPr>
+      </w:pPr>
+      <w:r>
+        <w:rPr>
+          <w:rFonts w:ascii="Consolas" w:eastAsiaTheme="minorEastAsia" w:hAnsi="Consolas" w:cs="Consolas"/>
+          <w:sz w:val="18"/>
+          <w:szCs w:val="18"/>
+        </w:rPr>
+        <w:t>mediumw             -0.41915</w:t>
       </w:r>
       <w:r>
         <w:rPr>
@@ -5438,25 +5104,7 @@
           <w:sz w:val="18"/>
           <w:szCs w:val="18"/>
         </w:rPr>
-        <w:t>F-statistic: 27.17 on 146 and 330 DF</w:t>
-      </w:r>
-      <w:proofErr w:type="gramStart"/>
-      <w:r>
-        <w:rPr>
-          <w:rFonts w:ascii="Consolas" w:eastAsiaTheme="minorEastAsia" w:hAnsi="Consolas" w:cs="Consolas"/>
-          <w:sz w:val="18"/>
-          <w:szCs w:val="18"/>
-        </w:rPr>
-        <w:t>,  p</w:t>
-      </w:r>
-      <w:proofErr w:type="gramEnd"/>
-      <w:r>
-        <w:rPr>
-          <w:rFonts w:ascii="Consolas" w:eastAsiaTheme="minorEastAsia" w:hAnsi="Consolas" w:cs="Consolas"/>
-          <w:sz w:val="18"/>
-          <w:szCs w:val="18"/>
-        </w:rPr>
-        <w:t>-value: &lt; 2.2e-16</w:t>
+        <w:t>F-statistic: 27.17 on 146 and 330 DF,  p-value: &lt; 2.2e-16</w:t>
       </w:r>
     </w:p>
     <w:p>
@@ -5506,35 +5154,7 @@
           <w:sz w:val="18"/>
           <w:szCs w:val="18"/>
         </w:rPr>
-        <w:t xml:space="preserve">             Estimate Std. Error t value </w:t>
-      </w:r>
-      <w:proofErr w:type="spellStart"/>
-      <w:proofErr w:type="gramStart"/>
-      <w:r>
-        <w:rPr>
-          <w:rFonts w:ascii="Consolas" w:eastAsiaTheme="minorEastAsia" w:hAnsi="Consolas" w:cs="Consolas"/>
-          <w:sz w:val="18"/>
-          <w:szCs w:val="18"/>
-        </w:rPr>
-        <w:t>Pr</w:t>
-      </w:r>
-      <w:proofErr w:type="spellEnd"/>
-      <w:r>
-        <w:rPr>
-          <w:rFonts w:ascii="Consolas" w:eastAsiaTheme="minorEastAsia" w:hAnsi="Consolas" w:cs="Consolas"/>
-          <w:sz w:val="18"/>
-          <w:szCs w:val="18"/>
-        </w:rPr>
-        <w:t>(</w:t>
-      </w:r>
-      <w:proofErr w:type="gramEnd"/>
-      <w:r>
-        <w:rPr>
-          <w:rFonts w:ascii="Consolas" w:eastAsiaTheme="minorEastAsia" w:hAnsi="Consolas" w:cs="Consolas"/>
-          <w:sz w:val="18"/>
-          <w:szCs w:val="18"/>
-        </w:rPr>
-        <w:t xml:space="preserve">&gt;|t|)    </w:t>
+        <w:t xml:space="preserve">             Estimate Std. Error t value Pr(&gt;|t|)    </w:t>
       </w:r>
     </w:p>
     <w:p>
@@ -5564,135 +5184,85 @@
           <w:szCs w:val="18"/>
         </w:rPr>
       </w:pPr>
-      <w:proofErr w:type="gramStart"/>
-      <w:r>
-        <w:rPr>
-          <w:rFonts w:ascii="Consolas" w:eastAsiaTheme="minorEastAsia" w:hAnsi="Consolas" w:cs="Consolas"/>
-          <w:sz w:val="18"/>
-          <w:szCs w:val="18"/>
-        </w:rPr>
-        <w:t>log(</w:t>
-      </w:r>
-      <w:proofErr w:type="gramEnd"/>
-      <w:r>
-        <w:rPr>
-          <w:rFonts w:ascii="Consolas" w:eastAsiaTheme="minorEastAsia" w:hAnsi="Consolas" w:cs="Consolas"/>
-          <w:sz w:val="18"/>
-          <w:szCs w:val="18"/>
-        </w:rPr>
-        <w:t>height)  0.614017   0.008031  76.454   &lt;2e-16 ***</w:t>
-      </w:r>
-    </w:p>
-    <w:p>
-      <w:pPr>
-        <w:ind w:left="720"/>
-        <w:rPr>
-          <w:rFonts w:ascii="Consolas" w:eastAsiaTheme="minorEastAsia" w:hAnsi="Consolas" w:cs="Consolas"/>
-          <w:sz w:val="18"/>
-          <w:szCs w:val="18"/>
-        </w:rPr>
-      </w:pPr>
-      <w:proofErr w:type="gramStart"/>
-      <w:r>
-        <w:rPr>
-          <w:rFonts w:ascii="Consolas" w:eastAsiaTheme="minorEastAsia" w:hAnsi="Consolas" w:cs="Consolas"/>
-          <w:sz w:val="18"/>
-          <w:szCs w:val="18"/>
-        </w:rPr>
-        <w:t>log(</w:t>
-      </w:r>
-      <w:proofErr w:type="gramEnd"/>
-      <w:r>
-        <w:rPr>
-          <w:rFonts w:ascii="Consolas" w:eastAsiaTheme="minorEastAsia" w:hAnsi="Consolas" w:cs="Consolas"/>
-          <w:sz w:val="18"/>
-          <w:szCs w:val="18"/>
-        </w:rPr>
-        <w:t>width)   0.230060   0.008092  28.431   &lt;2e-16 ***</w:t>
-      </w:r>
-    </w:p>
-    <w:p>
-      <w:pPr>
-        <w:ind w:left="720"/>
-        <w:rPr>
-          <w:rFonts w:ascii="Consolas" w:eastAsiaTheme="minorEastAsia" w:hAnsi="Consolas" w:cs="Consolas"/>
-          <w:sz w:val="18"/>
-          <w:szCs w:val="18"/>
-        </w:rPr>
-      </w:pPr>
-      <w:proofErr w:type="gramStart"/>
-      <w:r>
-        <w:rPr>
-          <w:rFonts w:ascii="Consolas" w:eastAsiaTheme="minorEastAsia" w:hAnsi="Consolas" w:cs="Consolas"/>
-          <w:sz w:val="18"/>
-          <w:szCs w:val="18"/>
-        </w:rPr>
-        <w:t>signed</w:t>
-      </w:r>
-      <w:proofErr w:type="gramEnd"/>
-      <w:r>
-        <w:rPr>
-          <w:rFonts w:ascii="Consolas" w:eastAsiaTheme="minorEastAsia" w:hAnsi="Consolas" w:cs="Consolas"/>
-          <w:sz w:val="18"/>
-          <w:szCs w:val="18"/>
-        </w:rPr>
-        <w:t xml:space="preserve">      -0.634735   0.008009 -79.255   &lt;2e-16 ***</w:t>
-      </w:r>
-    </w:p>
-    <w:p>
-      <w:pPr>
-        <w:ind w:left="720"/>
-        <w:rPr>
-          <w:rFonts w:ascii="Consolas" w:eastAsiaTheme="minorEastAsia" w:hAnsi="Consolas" w:cs="Consolas"/>
-          <w:sz w:val="18"/>
-          <w:szCs w:val="18"/>
-        </w:rPr>
-      </w:pPr>
-      <w:proofErr w:type="gramStart"/>
-      <w:r>
-        <w:rPr>
-          <w:rFonts w:ascii="Consolas" w:eastAsiaTheme="minorEastAsia" w:hAnsi="Consolas" w:cs="Consolas"/>
-          <w:sz w:val="18"/>
-          <w:szCs w:val="18"/>
-        </w:rPr>
-        <w:t>monogrammed</w:t>
-      </w:r>
-      <w:proofErr w:type="gramEnd"/>
-      <w:r>
-        <w:rPr>
-          <w:rFonts w:ascii="Consolas" w:eastAsiaTheme="minorEastAsia" w:hAnsi="Consolas" w:cs="Consolas"/>
-          <w:sz w:val="18"/>
-          <w:szCs w:val="18"/>
-        </w:rPr>
-        <w:t xml:space="preserve"> -0.203214   0.022359  -9.089   &lt;2e-16 ***</w:t>
-      </w:r>
-    </w:p>
-    <w:p>
-      <w:pPr>
-        <w:ind w:left="720"/>
-        <w:rPr>
-          <w:rFonts w:ascii="Consolas" w:eastAsiaTheme="minorEastAsia" w:hAnsi="Consolas" w:cs="Consolas"/>
-          <w:sz w:val="18"/>
-          <w:szCs w:val="18"/>
-        </w:rPr>
-      </w:pPr>
-      <w:proofErr w:type="gramStart"/>
-      <w:r>
-        <w:rPr>
-          <w:rFonts w:ascii="Consolas" w:eastAsiaTheme="minorEastAsia" w:hAnsi="Consolas" w:cs="Consolas"/>
-          <w:sz w:val="18"/>
-          <w:szCs w:val="18"/>
-        </w:rPr>
-        <w:t>stamped</w:t>
-      </w:r>
-      <w:proofErr w:type="gramEnd"/>
-      <w:r>
-        <w:rPr>
-          <w:rFonts w:ascii="Consolas" w:eastAsiaTheme="minorEastAsia" w:hAnsi="Consolas" w:cs="Consolas"/>
-          <w:sz w:val="18"/>
-          <w:szCs w:val="18"/>
-        </w:rPr>
-        <w:t xml:space="preserve">      0.086423   0.016030   5.391    7e-08 ***</w:t>
+      <w:r>
+        <w:rPr>
+          <w:rFonts w:ascii="Consolas" w:eastAsiaTheme="minorEastAsia" w:hAnsi="Consolas" w:cs="Consolas"/>
+          <w:sz w:val="18"/>
+          <w:szCs w:val="18"/>
+        </w:rPr>
+        <w:t>log(height)  0.614017   0.008031  76.454   &lt;2e-16 ***</w:t>
+      </w:r>
+    </w:p>
+    <w:p>
+      <w:pPr>
+        <w:ind w:left="720"/>
+        <w:rPr>
+          <w:rFonts w:ascii="Consolas" w:eastAsiaTheme="minorEastAsia" w:hAnsi="Consolas" w:cs="Consolas"/>
+          <w:sz w:val="18"/>
+          <w:szCs w:val="18"/>
+        </w:rPr>
+      </w:pPr>
+      <w:r>
+        <w:rPr>
+          <w:rFonts w:ascii="Consolas" w:eastAsiaTheme="minorEastAsia" w:hAnsi="Consolas" w:cs="Consolas"/>
+          <w:sz w:val="18"/>
+          <w:szCs w:val="18"/>
+        </w:rPr>
+        <w:t>log(width)   0.230060   0.008092  28.431   &lt;2e-16 ***</w:t>
+      </w:r>
+    </w:p>
+    <w:p>
+      <w:pPr>
+        <w:ind w:left="720"/>
+        <w:rPr>
+          <w:rFonts w:ascii="Consolas" w:eastAsiaTheme="minorEastAsia" w:hAnsi="Consolas" w:cs="Consolas"/>
+          <w:sz w:val="18"/>
+          <w:szCs w:val="18"/>
+        </w:rPr>
+      </w:pPr>
+      <w:r>
+        <w:rPr>
+          <w:rFonts w:ascii="Consolas" w:eastAsiaTheme="minorEastAsia" w:hAnsi="Consolas" w:cs="Consolas"/>
+          <w:sz w:val="18"/>
+          <w:szCs w:val="18"/>
+        </w:rPr>
+        <w:t>signed      -0.634735   0.008009 -79.255   &lt;2e-16 ***</w:t>
+      </w:r>
+    </w:p>
+    <w:p>
+      <w:pPr>
+        <w:ind w:left="720"/>
+        <w:rPr>
+          <w:rFonts w:ascii="Consolas" w:eastAsiaTheme="minorEastAsia" w:hAnsi="Consolas" w:cs="Consolas"/>
+          <w:sz w:val="18"/>
+          <w:szCs w:val="18"/>
+        </w:rPr>
+      </w:pPr>
+      <w:r>
+        <w:rPr>
+          <w:rFonts w:ascii="Consolas" w:eastAsiaTheme="minorEastAsia" w:hAnsi="Consolas" w:cs="Consolas"/>
+          <w:sz w:val="18"/>
+          <w:szCs w:val="18"/>
+        </w:rPr>
+        <w:t>monogrammed -0.203214   0.022359  -9.089   &lt;2e-16 ***</w:t>
+      </w:r>
+    </w:p>
+    <w:p>
+      <w:pPr>
+        <w:ind w:left="720"/>
+        <w:rPr>
+          <w:rFonts w:ascii="Consolas" w:eastAsiaTheme="minorEastAsia" w:hAnsi="Consolas" w:cs="Consolas"/>
+          <w:sz w:val="18"/>
+          <w:szCs w:val="18"/>
+        </w:rPr>
+      </w:pPr>
+      <w:r>
+        <w:rPr>
+          <w:rFonts w:ascii="Consolas" w:eastAsiaTheme="minorEastAsia" w:hAnsi="Consolas" w:cs="Consolas"/>
+          <w:sz w:val="18"/>
+          <w:szCs w:val="18"/>
+        </w:rPr>
+        <w:t>stamped      0.086423   0.016030   5.391    7e-08 ***</w:t>
       </w:r>
     </w:p>
     <w:p>
@@ -5746,25 +5316,7 @@
           <w:sz w:val="18"/>
           <w:szCs w:val="18"/>
         </w:rPr>
-        <w:t>F-statistic:  5907 on 5 and 264109 DF</w:t>
-      </w:r>
-      <w:proofErr w:type="gramStart"/>
-      <w:r>
-        <w:rPr>
-          <w:rFonts w:ascii="Consolas" w:eastAsiaTheme="minorEastAsia" w:hAnsi="Consolas" w:cs="Consolas"/>
-          <w:sz w:val="18"/>
-          <w:szCs w:val="18"/>
-        </w:rPr>
-        <w:t>,  p</w:t>
-      </w:r>
-      <w:proofErr w:type="gramEnd"/>
-      <w:r>
-        <w:rPr>
-          <w:rFonts w:ascii="Consolas" w:eastAsiaTheme="minorEastAsia" w:hAnsi="Consolas" w:cs="Consolas"/>
-          <w:sz w:val="18"/>
-          <w:szCs w:val="18"/>
-        </w:rPr>
-        <w:t>-value: &lt; 2.2e-16</w:t>
+        <w:t>F-statistic:  5907 on 5 and 264109 DF,  p-value: &lt; 2.2e-16</w:t>
       </w:r>
     </w:p>
     <w:p>
@@ -5829,219 +5381,97 @@
           <w:sz w:val="18"/>
           <w:szCs w:val="18"/>
         </w:rPr>
-        <w:t xml:space="preserve">                        Estimate Std. Error t value </w:t>
-      </w:r>
-      <w:proofErr w:type="spellStart"/>
-      <w:proofErr w:type="gramStart"/>
-      <w:r>
-        <w:rPr>
-          <w:rFonts w:ascii="Consolas" w:eastAsiaTheme="minorEastAsia" w:hAnsi="Consolas" w:cs="Consolas"/>
-          <w:sz w:val="18"/>
-          <w:szCs w:val="18"/>
-        </w:rPr>
-        <w:t>Pr</w:t>
-      </w:r>
-      <w:proofErr w:type="spellEnd"/>
-      <w:r>
-        <w:rPr>
-          <w:rFonts w:ascii="Consolas" w:eastAsiaTheme="minorEastAsia" w:hAnsi="Consolas" w:cs="Consolas"/>
-          <w:sz w:val="18"/>
-          <w:szCs w:val="18"/>
-        </w:rPr>
-        <w:t>(</w:t>
-      </w:r>
-      <w:proofErr w:type="gramEnd"/>
-      <w:r>
-        <w:rPr>
-          <w:rFonts w:ascii="Consolas" w:eastAsiaTheme="minorEastAsia" w:hAnsi="Consolas" w:cs="Consolas"/>
-          <w:sz w:val="18"/>
-          <w:szCs w:val="18"/>
-        </w:rPr>
-        <w:t xml:space="preserve">&gt;|t|)    </w:t>
-      </w:r>
-    </w:p>
-    <w:p>
-      <w:pPr>
-        <w:ind w:left="720"/>
-        <w:rPr>
-          <w:rFonts w:ascii="Consolas" w:eastAsiaTheme="minorEastAsia" w:hAnsi="Consolas" w:cs="Consolas"/>
-          <w:sz w:val="18"/>
-          <w:szCs w:val="18"/>
-        </w:rPr>
-      </w:pPr>
-      <w:r>
-        <w:rPr>
-          <w:rFonts w:ascii="Consolas" w:eastAsiaTheme="minorEastAsia" w:hAnsi="Consolas" w:cs="Consolas"/>
-          <w:sz w:val="18"/>
-          <w:szCs w:val="18"/>
-        </w:rPr>
-        <w:t xml:space="preserve">(Intercept)            -0.338390   </w:t>
-      </w:r>
-      <w:proofErr w:type="gramStart"/>
-      <w:r>
-        <w:rPr>
-          <w:rFonts w:ascii="Consolas" w:eastAsiaTheme="minorEastAsia" w:hAnsi="Consolas" w:cs="Consolas"/>
-          <w:sz w:val="18"/>
-          <w:szCs w:val="18"/>
-        </w:rPr>
-        <w:t>0.192857  -</w:t>
-      </w:r>
-      <w:proofErr w:type="gramEnd"/>
-      <w:r>
-        <w:rPr>
-          <w:rFonts w:ascii="Consolas" w:eastAsiaTheme="minorEastAsia" w:hAnsi="Consolas" w:cs="Consolas"/>
-          <w:sz w:val="18"/>
-          <w:szCs w:val="18"/>
-        </w:rPr>
-        <w:t xml:space="preserve">1.755   0.0802 .  </w:t>
-      </w:r>
-    </w:p>
-    <w:p>
-      <w:pPr>
-        <w:ind w:left="720"/>
-        <w:rPr>
-          <w:rFonts w:ascii="Consolas" w:eastAsiaTheme="minorEastAsia" w:hAnsi="Consolas" w:cs="Consolas"/>
-          <w:sz w:val="18"/>
-          <w:szCs w:val="18"/>
-        </w:rPr>
-      </w:pPr>
-      <w:proofErr w:type="spellStart"/>
-      <w:r>
-        <w:rPr>
-          <w:rFonts w:ascii="Consolas" w:eastAsiaTheme="minorEastAsia" w:hAnsi="Consolas" w:cs="Consolas"/>
-          <w:sz w:val="18"/>
-          <w:szCs w:val="18"/>
-        </w:rPr>
-        <w:t>curr_hed_pred</w:t>
-      </w:r>
-      <w:proofErr w:type="spellEnd"/>
-      <w:r>
-        <w:rPr>
-          <w:rFonts w:ascii="Consolas" w:eastAsiaTheme="minorEastAsia" w:hAnsi="Consolas" w:cs="Consolas"/>
-          <w:sz w:val="18"/>
-          <w:szCs w:val="18"/>
-        </w:rPr>
-        <w:t xml:space="preserve">           1.018156   </w:t>
-      </w:r>
-      <w:proofErr w:type="gramStart"/>
-      <w:r>
-        <w:rPr>
-          <w:rFonts w:ascii="Consolas" w:eastAsiaTheme="minorEastAsia" w:hAnsi="Consolas" w:cs="Consolas"/>
-          <w:sz w:val="18"/>
-          <w:szCs w:val="18"/>
-        </w:rPr>
-        <w:t>0.019093  53.327</w:t>
-      </w:r>
-      <w:proofErr w:type="gramEnd"/>
-      <w:r>
-        <w:rPr>
-          <w:rFonts w:ascii="Consolas" w:eastAsiaTheme="minorEastAsia" w:hAnsi="Consolas" w:cs="Consolas"/>
-          <w:sz w:val="18"/>
-          <w:szCs w:val="18"/>
-        </w:rPr>
-        <w:t xml:space="preserve">  &lt; 2e-16 ***</w:t>
-      </w:r>
-    </w:p>
-    <w:p>
-      <w:pPr>
-        <w:ind w:left="720"/>
-        <w:rPr>
-          <w:rFonts w:ascii="Consolas" w:eastAsiaTheme="minorEastAsia" w:hAnsi="Consolas" w:cs="Consolas"/>
-          <w:sz w:val="18"/>
-          <w:szCs w:val="18"/>
-        </w:rPr>
-      </w:pPr>
-      <w:proofErr w:type="gramStart"/>
-      <w:r>
-        <w:rPr>
-          <w:rFonts w:ascii="Consolas" w:eastAsiaTheme="minorEastAsia" w:hAnsi="Consolas" w:cs="Consolas"/>
-          <w:sz w:val="18"/>
-          <w:szCs w:val="18"/>
-        </w:rPr>
-        <w:t>anchoring</w:t>
-      </w:r>
-      <w:proofErr w:type="gramEnd"/>
-      <w:r>
-        <w:rPr>
-          <w:rFonts w:ascii="Consolas" w:eastAsiaTheme="minorEastAsia" w:hAnsi="Consolas" w:cs="Consolas"/>
-          <w:sz w:val="18"/>
-          <w:szCs w:val="18"/>
-        </w:rPr>
-        <w:t xml:space="preserve">               0.174402   0.072377   2.410   0.0165 *  </w:t>
-      </w:r>
-    </w:p>
-    <w:p>
-      <w:pPr>
-        <w:ind w:left="720"/>
-        <w:rPr>
-          <w:rFonts w:ascii="Consolas" w:eastAsiaTheme="minorEastAsia" w:hAnsi="Consolas" w:cs="Consolas"/>
-          <w:sz w:val="18"/>
-          <w:szCs w:val="18"/>
-        </w:rPr>
-      </w:pPr>
-      <w:proofErr w:type="spellStart"/>
-      <w:r>
-        <w:rPr>
-          <w:rFonts w:ascii="Consolas" w:eastAsiaTheme="minorEastAsia" w:hAnsi="Consolas" w:cs="Consolas"/>
-          <w:sz w:val="18"/>
-          <w:szCs w:val="18"/>
-        </w:rPr>
-        <w:t>past_control</w:t>
-      </w:r>
-      <w:proofErr w:type="spellEnd"/>
-      <w:r>
-        <w:rPr>
-          <w:rFonts w:ascii="Consolas" w:eastAsiaTheme="minorEastAsia" w:hAnsi="Consolas" w:cs="Consolas"/>
-          <w:sz w:val="18"/>
-          <w:szCs w:val="18"/>
-        </w:rPr>
-        <w:t xml:space="preserve">            0.503147   0.077019   6.533 2.29e-10 ***</w:t>
-      </w:r>
-    </w:p>
-    <w:p>
-      <w:pPr>
-        <w:ind w:left="720"/>
-        <w:rPr>
-          <w:rFonts w:ascii="Consolas" w:eastAsiaTheme="minorEastAsia" w:hAnsi="Consolas" w:cs="Consolas"/>
-          <w:sz w:val="18"/>
-          <w:szCs w:val="18"/>
-        </w:rPr>
-      </w:pPr>
-      <w:proofErr w:type="spellStart"/>
-      <w:r>
-        <w:rPr>
-          <w:rFonts w:ascii="Consolas" w:eastAsiaTheme="minorEastAsia" w:hAnsi="Consolas" w:cs="Consolas"/>
-          <w:sz w:val="18"/>
-          <w:szCs w:val="18"/>
-        </w:rPr>
-        <w:t>months_since_last_</w:t>
-      </w:r>
-      <w:proofErr w:type="gramStart"/>
-      <w:r>
-        <w:rPr>
-          <w:rFonts w:ascii="Consolas" w:eastAsiaTheme="minorEastAsia" w:hAnsi="Consolas" w:cs="Consolas"/>
-          <w:sz w:val="18"/>
-          <w:szCs w:val="18"/>
-        </w:rPr>
-        <w:t>sale</w:t>
-      </w:r>
-      <w:proofErr w:type="spellEnd"/>
-      <w:r>
-        <w:rPr>
-          <w:rFonts w:ascii="Consolas" w:eastAsiaTheme="minorEastAsia" w:hAnsi="Consolas" w:cs="Consolas"/>
-          <w:sz w:val="18"/>
-          <w:szCs w:val="18"/>
-        </w:rPr>
-        <w:t xml:space="preserve">  0.007903</w:t>
-      </w:r>
-      <w:proofErr w:type="gramEnd"/>
-      <w:r>
-        <w:rPr>
-          <w:rFonts w:ascii="Consolas" w:eastAsiaTheme="minorEastAsia" w:hAnsi="Consolas" w:cs="Consolas"/>
-          <w:sz w:val="18"/>
-          <w:szCs w:val="18"/>
-        </w:rPr>
-        <w:t xml:space="preserve">   0.001873   4.219 3.13e-05 ***</w:t>
+        <w:t xml:space="preserve">                        Estimate Std. Error t value Pr(&gt;|t|)    </w:t>
+      </w:r>
+    </w:p>
+    <w:p>
+      <w:pPr>
+        <w:ind w:left="720"/>
+        <w:rPr>
+          <w:rFonts w:ascii="Consolas" w:eastAsiaTheme="minorEastAsia" w:hAnsi="Consolas" w:cs="Consolas"/>
+          <w:sz w:val="18"/>
+          <w:szCs w:val="18"/>
+        </w:rPr>
+      </w:pPr>
+      <w:r>
+        <w:rPr>
+          <w:rFonts w:ascii="Consolas" w:eastAsiaTheme="minorEastAsia" w:hAnsi="Consolas" w:cs="Consolas"/>
+          <w:sz w:val="18"/>
+          <w:szCs w:val="18"/>
+        </w:rPr>
+        <w:t xml:space="preserve">(Intercept)            -0.338390   0.192857  -1.755   0.0802 .  </w:t>
+      </w:r>
+    </w:p>
+    <w:p>
+      <w:pPr>
+        <w:ind w:left="720"/>
+        <w:rPr>
+          <w:rFonts w:ascii="Consolas" w:eastAsiaTheme="minorEastAsia" w:hAnsi="Consolas" w:cs="Consolas"/>
+          <w:sz w:val="18"/>
+          <w:szCs w:val="18"/>
+        </w:rPr>
+      </w:pPr>
+      <w:r>
+        <w:rPr>
+          <w:rFonts w:ascii="Consolas" w:eastAsiaTheme="minorEastAsia" w:hAnsi="Consolas" w:cs="Consolas"/>
+          <w:sz w:val="18"/>
+          <w:szCs w:val="18"/>
+        </w:rPr>
+        <w:t>curr_hed_pred           1.018156   0.019093  53.327  &lt; 2e-16 ***</w:t>
+      </w:r>
+    </w:p>
+    <w:p>
+      <w:pPr>
+        <w:ind w:left="720"/>
+        <w:rPr>
+          <w:rFonts w:ascii="Consolas" w:eastAsiaTheme="minorEastAsia" w:hAnsi="Consolas" w:cs="Consolas"/>
+          <w:sz w:val="18"/>
+          <w:szCs w:val="18"/>
+        </w:rPr>
+      </w:pPr>
+      <w:r>
+        <w:rPr>
+          <w:rFonts w:ascii="Consolas" w:eastAsiaTheme="minorEastAsia" w:hAnsi="Consolas" w:cs="Consolas"/>
+          <w:sz w:val="18"/>
+          <w:szCs w:val="18"/>
+        </w:rPr>
+        <w:t xml:space="preserve">anchoring               0.174402   0.072377   2.410   0.0165 *  </w:t>
+      </w:r>
+    </w:p>
+    <w:p>
+      <w:pPr>
+        <w:ind w:left="720"/>
+        <w:rPr>
+          <w:rFonts w:ascii="Consolas" w:eastAsiaTheme="minorEastAsia" w:hAnsi="Consolas" w:cs="Consolas"/>
+          <w:sz w:val="18"/>
+          <w:szCs w:val="18"/>
+        </w:rPr>
+      </w:pPr>
+      <w:r>
+        <w:rPr>
+          <w:rFonts w:ascii="Consolas" w:eastAsiaTheme="minorEastAsia" w:hAnsi="Consolas" w:cs="Consolas"/>
+          <w:sz w:val="18"/>
+          <w:szCs w:val="18"/>
+        </w:rPr>
+        <w:t>past_control            0.503147   0.077019   6.533 2.29e-10 ***</w:t>
+      </w:r>
+    </w:p>
+    <w:p>
+      <w:pPr>
+        <w:ind w:left="720"/>
+        <w:rPr>
+          <w:rFonts w:ascii="Consolas" w:eastAsiaTheme="minorEastAsia" w:hAnsi="Consolas" w:cs="Consolas"/>
+          <w:sz w:val="18"/>
+          <w:szCs w:val="18"/>
+        </w:rPr>
+      </w:pPr>
+      <w:r>
+        <w:rPr>
+          <w:rFonts w:ascii="Consolas" w:eastAsiaTheme="minorEastAsia" w:hAnsi="Consolas" w:cs="Consolas"/>
+          <w:sz w:val="18"/>
+          <w:szCs w:val="18"/>
+        </w:rPr>
+        <w:t>months_since_last_sale  0.007903   0.001873   4.219 3.13e-05 ***</w:t>
       </w:r>
       <w:r>
         <w:rPr>
@@ -6103,25 +5533,7 @@
           <w:sz w:val="18"/>
           <w:szCs w:val="18"/>
         </w:rPr>
-        <w:t>F-statistic:  1047 on 4 and 349 DF</w:t>
-      </w:r>
-      <w:proofErr w:type="gramStart"/>
-      <w:r>
-        <w:rPr>
-          <w:rFonts w:ascii="Consolas" w:eastAsiaTheme="minorEastAsia" w:hAnsi="Consolas" w:cs="Consolas"/>
-          <w:sz w:val="18"/>
-          <w:szCs w:val="18"/>
-        </w:rPr>
-        <w:t>,  p</w:t>
-      </w:r>
-      <w:proofErr w:type="gramEnd"/>
-      <w:r>
-        <w:rPr>
-          <w:rFonts w:ascii="Consolas" w:eastAsiaTheme="minorEastAsia" w:hAnsi="Consolas" w:cs="Consolas"/>
-          <w:sz w:val="18"/>
-          <w:szCs w:val="18"/>
-        </w:rPr>
-        <w:t>-value: &lt; 2.2e-16</w:t>
+        <w:t>F-statistic:  1047 on 4 and 349 DF,  p-value: &lt; 2.2e-16</w:t>
       </w:r>
     </w:p>
     <w:p>
@@ -6190,245 +5602,105 @@
           <w:sz w:val="18"/>
           <w:szCs w:val="18"/>
         </w:rPr>
-        <w:t xml:space="preserve">                         Estimate Std. Error t value </w:t>
-      </w:r>
-      <w:proofErr w:type="spellStart"/>
-      <w:proofErr w:type="gramStart"/>
-      <w:r>
-        <w:rPr>
-          <w:rFonts w:ascii="Consolas" w:eastAsiaTheme="minorEastAsia" w:hAnsi="Consolas" w:cs="Consolas"/>
-          <w:sz w:val="18"/>
-          <w:szCs w:val="18"/>
-        </w:rPr>
-        <w:t>Pr</w:t>
-      </w:r>
-      <w:proofErr w:type="spellEnd"/>
-      <w:r>
-        <w:rPr>
-          <w:rFonts w:ascii="Consolas" w:eastAsiaTheme="minorEastAsia" w:hAnsi="Consolas" w:cs="Consolas"/>
-          <w:sz w:val="18"/>
-          <w:szCs w:val="18"/>
-        </w:rPr>
-        <w:t>(</w:t>
-      </w:r>
-      <w:proofErr w:type="gramEnd"/>
-      <w:r>
-        <w:rPr>
-          <w:rFonts w:ascii="Consolas" w:eastAsiaTheme="minorEastAsia" w:hAnsi="Consolas" w:cs="Consolas"/>
-          <w:sz w:val="18"/>
-          <w:szCs w:val="18"/>
-        </w:rPr>
-        <w:t xml:space="preserve">&gt;|t|)    </w:t>
-      </w:r>
-    </w:p>
-    <w:p>
-      <w:pPr>
-        <w:ind w:left="720"/>
-        <w:rPr>
-          <w:rFonts w:ascii="Consolas" w:eastAsiaTheme="minorEastAsia" w:hAnsi="Consolas" w:cs="Consolas"/>
-          <w:sz w:val="18"/>
-          <w:szCs w:val="18"/>
-        </w:rPr>
-      </w:pPr>
-      <w:r>
-        <w:rPr>
-          <w:rFonts w:ascii="Consolas" w:eastAsiaTheme="minorEastAsia" w:hAnsi="Consolas" w:cs="Consolas"/>
-          <w:sz w:val="18"/>
-          <w:szCs w:val="18"/>
-        </w:rPr>
-        <w:t>(Intercept)            -</w:t>
-      </w:r>
-      <w:proofErr w:type="gramStart"/>
-      <w:r>
-        <w:rPr>
-          <w:rFonts w:ascii="Consolas" w:eastAsiaTheme="minorEastAsia" w:hAnsi="Consolas" w:cs="Consolas"/>
-          <w:sz w:val="18"/>
-          <w:szCs w:val="18"/>
-        </w:rPr>
-        <w:t>0.1152982  0.0499920</w:t>
-      </w:r>
-      <w:proofErr w:type="gramEnd"/>
-      <w:r>
-        <w:rPr>
-          <w:rFonts w:ascii="Consolas" w:eastAsiaTheme="minorEastAsia" w:hAnsi="Consolas" w:cs="Consolas"/>
-          <w:sz w:val="18"/>
-          <w:szCs w:val="18"/>
-        </w:rPr>
-        <w:t xml:space="preserve">  -2.306   0.0223 *  </w:t>
-      </w:r>
-    </w:p>
-    <w:p>
-      <w:pPr>
-        <w:ind w:left="720"/>
-        <w:rPr>
-          <w:rFonts w:ascii="Consolas" w:eastAsiaTheme="minorEastAsia" w:hAnsi="Consolas" w:cs="Consolas"/>
-          <w:sz w:val="18"/>
-          <w:szCs w:val="18"/>
-        </w:rPr>
-      </w:pPr>
-      <w:proofErr w:type="spellStart"/>
-      <w:r>
-        <w:rPr>
-          <w:rFonts w:ascii="Consolas" w:eastAsiaTheme="minorEastAsia" w:hAnsi="Consolas" w:cs="Consolas"/>
-          <w:sz w:val="18"/>
-          <w:szCs w:val="18"/>
-        </w:rPr>
-        <w:t>curr_hed_pred</w:t>
-      </w:r>
-      <w:proofErr w:type="spellEnd"/>
-      <w:r>
-        <w:rPr>
-          <w:rFonts w:ascii="Consolas" w:eastAsiaTheme="minorEastAsia" w:hAnsi="Consolas" w:cs="Consolas"/>
-          <w:sz w:val="18"/>
-          <w:szCs w:val="18"/>
-        </w:rPr>
-        <w:t xml:space="preserve">           </w:t>
-      </w:r>
-      <w:proofErr w:type="gramStart"/>
-      <w:r>
-        <w:rPr>
-          <w:rFonts w:ascii="Consolas" w:eastAsiaTheme="minorEastAsia" w:hAnsi="Consolas" w:cs="Consolas"/>
-          <w:sz w:val="18"/>
-          <w:szCs w:val="18"/>
-        </w:rPr>
-        <w:t>1.0344742  0.0203640</w:t>
-      </w:r>
-      <w:proofErr w:type="gramEnd"/>
-      <w:r>
-        <w:rPr>
-          <w:rFonts w:ascii="Consolas" w:eastAsiaTheme="minorEastAsia" w:hAnsi="Consolas" w:cs="Consolas"/>
-          <w:sz w:val="18"/>
-          <w:szCs w:val="18"/>
-        </w:rPr>
-        <w:t xml:space="preserve">  50.799   &lt;2e-16 ***</w:t>
-      </w:r>
-    </w:p>
-    <w:p>
-      <w:pPr>
-        <w:ind w:left="720"/>
-        <w:rPr>
-          <w:rFonts w:ascii="Consolas" w:eastAsiaTheme="minorEastAsia" w:hAnsi="Consolas" w:cs="Consolas"/>
-          <w:sz w:val="18"/>
-          <w:szCs w:val="18"/>
-        </w:rPr>
-      </w:pPr>
-      <w:proofErr w:type="gramStart"/>
-      <w:r>
-        <w:rPr>
-          <w:rFonts w:ascii="Consolas" w:eastAsiaTheme="minorEastAsia" w:hAnsi="Consolas" w:cs="Consolas"/>
-          <w:sz w:val="18"/>
-          <w:szCs w:val="18"/>
-        </w:rPr>
-        <w:t>anchoring</w:t>
-      </w:r>
-      <w:proofErr w:type="gramEnd"/>
-      <w:r>
-        <w:rPr>
-          <w:rFonts w:ascii="Consolas" w:eastAsiaTheme="minorEastAsia" w:hAnsi="Consolas" w:cs="Consolas"/>
-          <w:sz w:val="18"/>
-          <w:szCs w:val="18"/>
-        </w:rPr>
-        <w:t xml:space="preserve">               0.1312881  0.0740504   1.773   0.0780 .  </w:t>
-      </w:r>
-    </w:p>
-    <w:p>
-      <w:pPr>
-        <w:ind w:left="720"/>
-        <w:rPr>
-          <w:rFonts w:ascii="Consolas" w:eastAsiaTheme="minorEastAsia" w:hAnsi="Consolas" w:cs="Consolas"/>
-          <w:sz w:val="18"/>
-          <w:szCs w:val="18"/>
-        </w:rPr>
-      </w:pPr>
-      <w:proofErr w:type="spellStart"/>
-      <w:r>
-        <w:rPr>
-          <w:rFonts w:ascii="Consolas" w:eastAsiaTheme="minorEastAsia" w:hAnsi="Consolas" w:cs="Consolas"/>
-          <w:sz w:val="18"/>
-          <w:szCs w:val="18"/>
-        </w:rPr>
-        <w:t>past_control</w:t>
-      </w:r>
-      <w:proofErr w:type="spellEnd"/>
-      <w:r>
-        <w:rPr>
-          <w:rFonts w:ascii="Consolas" w:eastAsiaTheme="minorEastAsia" w:hAnsi="Consolas" w:cs="Consolas"/>
-          <w:sz w:val="18"/>
-          <w:szCs w:val="18"/>
-        </w:rPr>
-        <w:t xml:space="preserve">            </w:t>
-      </w:r>
-      <w:proofErr w:type="gramStart"/>
-      <w:r>
-        <w:rPr>
-          <w:rFonts w:ascii="Consolas" w:eastAsiaTheme="minorEastAsia" w:hAnsi="Consolas" w:cs="Consolas"/>
-          <w:sz w:val="18"/>
-          <w:szCs w:val="18"/>
-        </w:rPr>
-        <w:t>0.1914626  0.0952936</w:t>
-      </w:r>
-      <w:proofErr w:type="gramEnd"/>
-      <w:r>
-        <w:rPr>
-          <w:rFonts w:ascii="Consolas" w:eastAsiaTheme="minorEastAsia" w:hAnsi="Consolas" w:cs="Consolas"/>
-          <w:sz w:val="18"/>
-          <w:szCs w:val="18"/>
-        </w:rPr>
-        <w:t xml:space="preserve">   2.009   0.0460 *  </w:t>
-      </w:r>
-    </w:p>
-    <w:p>
-      <w:pPr>
-        <w:ind w:left="720"/>
-        <w:rPr>
-          <w:rFonts w:ascii="Consolas" w:eastAsiaTheme="minorEastAsia" w:hAnsi="Consolas" w:cs="Consolas"/>
-          <w:sz w:val="18"/>
-          <w:szCs w:val="18"/>
-        </w:rPr>
-      </w:pPr>
-      <w:proofErr w:type="spellStart"/>
-      <w:r>
-        <w:rPr>
-          <w:rFonts w:ascii="Consolas" w:eastAsiaTheme="minorEastAsia" w:hAnsi="Consolas" w:cs="Consolas"/>
-          <w:sz w:val="18"/>
-          <w:szCs w:val="18"/>
-        </w:rPr>
-        <w:t>months_since_last_sale</w:t>
-      </w:r>
-      <w:proofErr w:type="spellEnd"/>
-      <w:r>
-        <w:rPr>
-          <w:rFonts w:ascii="Consolas" w:eastAsiaTheme="minorEastAsia" w:hAnsi="Consolas" w:cs="Consolas"/>
-          <w:sz w:val="18"/>
-          <w:szCs w:val="18"/>
-        </w:rPr>
-        <w:t xml:space="preserve"> -</w:t>
-      </w:r>
-      <w:proofErr w:type="gramStart"/>
-      <w:r>
-        <w:rPr>
-          <w:rFonts w:ascii="Consolas" w:eastAsiaTheme="minorEastAsia" w:hAnsi="Consolas" w:cs="Consolas"/>
-          <w:sz w:val="18"/>
-          <w:szCs w:val="18"/>
-        </w:rPr>
-        <w:t>0.0009</w:t>
-      </w:r>
-      <w:r>
-        <w:rPr>
-          <w:rFonts w:ascii="Consolas" w:eastAsiaTheme="minorEastAsia" w:hAnsi="Consolas" w:cs="Consolas"/>
-          <w:sz w:val="18"/>
-          <w:szCs w:val="18"/>
-        </w:rPr>
-        <w:t>164  0.0026884</w:t>
-      </w:r>
-      <w:proofErr w:type="gramEnd"/>
-      <w:r>
-        <w:rPr>
-          <w:rFonts w:ascii="Consolas" w:eastAsiaTheme="minorEastAsia" w:hAnsi="Consolas" w:cs="Consolas"/>
-          <w:sz w:val="18"/>
-          <w:szCs w:val="18"/>
-        </w:rPr>
-        <w:t xml:space="preserve">  -0.341   0.7336</w:t>
+        <w:t xml:space="preserve">                         Estimate Std. Error t value Pr(&gt;|t|)    </w:t>
+      </w:r>
+    </w:p>
+    <w:p>
+      <w:pPr>
+        <w:ind w:left="720"/>
+        <w:rPr>
+          <w:rFonts w:ascii="Consolas" w:eastAsiaTheme="minorEastAsia" w:hAnsi="Consolas" w:cs="Consolas"/>
+          <w:sz w:val="18"/>
+          <w:szCs w:val="18"/>
+        </w:rPr>
+      </w:pPr>
+      <w:r>
+        <w:rPr>
+          <w:rFonts w:ascii="Consolas" w:eastAsiaTheme="minorEastAsia" w:hAnsi="Consolas" w:cs="Consolas"/>
+          <w:sz w:val="18"/>
+          <w:szCs w:val="18"/>
+        </w:rPr>
+        <w:t xml:space="preserve">(Intercept)            -0.1152982  0.0499920  -2.306   0.0223 *  </w:t>
+      </w:r>
+    </w:p>
+    <w:p>
+      <w:pPr>
+        <w:ind w:left="720"/>
+        <w:rPr>
+          <w:rFonts w:ascii="Consolas" w:eastAsiaTheme="minorEastAsia" w:hAnsi="Consolas" w:cs="Consolas"/>
+          <w:sz w:val="18"/>
+          <w:szCs w:val="18"/>
+        </w:rPr>
+      </w:pPr>
+      <w:r>
+        <w:rPr>
+          <w:rFonts w:ascii="Consolas" w:eastAsiaTheme="minorEastAsia" w:hAnsi="Consolas" w:cs="Consolas"/>
+          <w:sz w:val="18"/>
+          <w:szCs w:val="18"/>
+        </w:rPr>
+        <w:t>curr_hed_pred           1.0344742  0.0203640  50.799   &lt;2e-16 ***</w:t>
+      </w:r>
+    </w:p>
+    <w:p>
+      <w:pPr>
+        <w:ind w:left="720"/>
+        <w:rPr>
+          <w:rFonts w:ascii="Consolas" w:eastAsiaTheme="minorEastAsia" w:hAnsi="Consolas" w:cs="Consolas"/>
+          <w:sz w:val="18"/>
+          <w:szCs w:val="18"/>
+        </w:rPr>
+      </w:pPr>
+      <w:r>
+        <w:rPr>
+          <w:rFonts w:ascii="Consolas" w:eastAsiaTheme="minorEastAsia" w:hAnsi="Consolas" w:cs="Consolas"/>
+          <w:sz w:val="18"/>
+          <w:szCs w:val="18"/>
+        </w:rPr>
+        <w:t xml:space="preserve">anchoring               0.1312881  0.0740504   1.773   0.0780 .  </w:t>
+      </w:r>
+    </w:p>
+    <w:p>
+      <w:pPr>
+        <w:ind w:left="720"/>
+        <w:rPr>
+          <w:rFonts w:ascii="Consolas" w:eastAsiaTheme="minorEastAsia" w:hAnsi="Consolas" w:cs="Consolas"/>
+          <w:sz w:val="18"/>
+          <w:szCs w:val="18"/>
+        </w:rPr>
+      </w:pPr>
+      <w:r>
+        <w:rPr>
+          <w:rFonts w:ascii="Consolas" w:eastAsiaTheme="minorEastAsia" w:hAnsi="Consolas" w:cs="Consolas"/>
+          <w:sz w:val="18"/>
+          <w:szCs w:val="18"/>
+        </w:rPr>
+        <w:t xml:space="preserve">past_control            0.1914626  0.0952936   2.009   0.0460 *  </w:t>
+      </w:r>
+    </w:p>
+    <w:p>
+      <w:pPr>
+        <w:ind w:left="720"/>
+        <w:rPr>
+          <w:rFonts w:ascii="Consolas" w:eastAsiaTheme="minorEastAsia" w:hAnsi="Consolas" w:cs="Consolas"/>
+          <w:sz w:val="18"/>
+          <w:szCs w:val="18"/>
+        </w:rPr>
+      </w:pPr>
+      <w:r>
+        <w:rPr>
+          <w:rFonts w:ascii="Consolas" w:eastAsiaTheme="minorEastAsia" w:hAnsi="Consolas" w:cs="Consolas"/>
+          <w:sz w:val="18"/>
+          <w:szCs w:val="18"/>
+        </w:rPr>
+        <w:t>months_since_last_sale -0.0009</w:t>
+      </w:r>
+      <w:r>
+        <w:rPr>
+          <w:rFonts w:ascii="Consolas" w:eastAsiaTheme="minorEastAsia" w:hAnsi="Consolas" w:cs="Consolas"/>
+          <w:sz w:val="18"/>
+          <w:szCs w:val="18"/>
+        </w:rPr>
+        <w:t>164  0.0026884  -0.341   0.7336</w:t>
       </w:r>
     </w:p>
     <w:p>
@@ -6588,25 +5860,7 @@
           <w:sz w:val="18"/>
           <w:szCs w:val="18"/>
         </w:rPr>
-        <w:t>F-statistic:   698 on 4 and 176 DF</w:t>
-      </w:r>
-      <w:proofErr w:type="gramStart"/>
-      <w:r>
-        <w:rPr>
-          <w:rFonts w:ascii="Consolas" w:eastAsiaTheme="minorEastAsia" w:hAnsi="Consolas" w:cs="Consolas"/>
-          <w:sz w:val="18"/>
-          <w:szCs w:val="18"/>
-        </w:rPr>
-        <w:t>,  p</w:t>
-      </w:r>
-      <w:proofErr w:type="gramEnd"/>
-      <w:r>
-        <w:rPr>
-          <w:rFonts w:ascii="Consolas" w:eastAsiaTheme="minorEastAsia" w:hAnsi="Consolas" w:cs="Consolas"/>
-          <w:sz w:val="18"/>
-          <w:szCs w:val="18"/>
-        </w:rPr>
-        <w:t>-value: &lt; 2.2e-16</w:t>
+        <w:t>F-statistic:   698 on 4 and 176 DF,  p-value: &lt; 2.2e-16</w:t>
       </w:r>
       <w:r>
         <w:rPr>
@@ -6672,35 +5926,7 @@
           <w:sz w:val="18"/>
           <w:szCs w:val="18"/>
         </w:rPr>
-        <w:t xml:space="preserve">Std. Error t value </w:t>
-      </w:r>
-      <w:proofErr w:type="spellStart"/>
-      <w:proofErr w:type="gramStart"/>
-      <w:r>
-        <w:rPr>
-          <w:rFonts w:ascii="Consolas" w:eastAsiaTheme="minorEastAsia" w:hAnsi="Consolas" w:cs="Consolas"/>
-          <w:sz w:val="18"/>
-          <w:szCs w:val="18"/>
-        </w:rPr>
-        <w:t>Pr</w:t>
-      </w:r>
-      <w:proofErr w:type="spellEnd"/>
-      <w:r>
-        <w:rPr>
-          <w:rFonts w:ascii="Consolas" w:eastAsiaTheme="minorEastAsia" w:hAnsi="Consolas" w:cs="Consolas"/>
-          <w:sz w:val="18"/>
-          <w:szCs w:val="18"/>
-        </w:rPr>
-        <w:t>(</w:t>
-      </w:r>
-      <w:proofErr w:type="gramEnd"/>
-      <w:r>
-        <w:rPr>
-          <w:rFonts w:ascii="Consolas" w:eastAsiaTheme="minorEastAsia" w:hAnsi="Consolas" w:cs="Consolas"/>
-          <w:sz w:val="18"/>
-          <w:szCs w:val="18"/>
-        </w:rPr>
-        <w:t xml:space="preserve">&gt;|t|)    </w:t>
+        <w:t xml:space="preserve">Std. Error t value Pr(&gt;|t|)    </w:t>
       </w:r>
     </w:p>
     <w:p>
@@ -6730,161 +5956,67 @@
           <w:szCs w:val="18"/>
         </w:rPr>
       </w:pPr>
-      <w:proofErr w:type="spellStart"/>
-      <w:r>
-        <w:rPr>
-          <w:rFonts w:ascii="Consolas" w:eastAsiaTheme="minorEastAsia" w:hAnsi="Consolas" w:cs="Consolas"/>
-          <w:sz w:val="18"/>
-          <w:szCs w:val="18"/>
-        </w:rPr>
-        <w:t>log_hed_pred</w:t>
-      </w:r>
-      <w:proofErr w:type="spellEnd"/>
-      <w:r>
-        <w:rPr>
-          <w:rFonts w:ascii="Consolas" w:eastAsiaTheme="minorEastAsia" w:hAnsi="Consolas" w:cs="Consolas"/>
-          <w:sz w:val="18"/>
-          <w:szCs w:val="18"/>
-        </w:rPr>
-        <w:t xml:space="preserve">        1.147787   </w:t>
-      </w:r>
-      <w:proofErr w:type="gramStart"/>
-      <w:r>
-        <w:rPr>
-          <w:rFonts w:ascii="Consolas" w:eastAsiaTheme="minorEastAsia" w:hAnsi="Consolas" w:cs="Consolas"/>
-          <w:sz w:val="18"/>
-          <w:szCs w:val="18"/>
-        </w:rPr>
-        <w:t>0.011706  98.054</w:t>
-      </w:r>
-      <w:proofErr w:type="gramEnd"/>
-      <w:r>
-        <w:rPr>
-          <w:rFonts w:ascii="Consolas" w:eastAsiaTheme="minorEastAsia" w:hAnsi="Consolas" w:cs="Consolas"/>
-          <w:sz w:val="18"/>
-          <w:szCs w:val="18"/>
-        </w:rPr>
-        <w:t xml:space="preserve">   &lt;2e-16 ***</w:t>
-      </w:r>
-    </w:p>
-    <w:p>
-      <w:pPr>
-        <w:ind w:left="720"/>
-        <w:rPr>
-          <w:rFonts w:ascii="Consolas" w:eastAsiaTheme="minorEastAsia" w:hAnsi="Consolas" w:cs="Consolas"/>
-          <w:sz w:val="18"/>
-          <w:szCs w:val="18"/>
-        </w:rPr>
-      </w:pPr>
-      <w:proofErr w:type="gramStart"/>
-      <w:r>
-        <w:rPr>
-          <w:rFonts w:ascii="Consolas" w:eastAsiaTheme="minorEastAsia" w:hAnsi="Consolas" w:cs="Consolas"/>
-          <w:sz w:val="18"/>
-          <w:szCs w:val="18"/>
-        </w:rPr>
-        <w:t>anchoring</w:t>
-      </w:r>
-      <w:proofErr w:type="gramEnd"/>
-      <w:r>
-        <w:rPr>
-          <w:rFonts w:ascii="Consolas" w:eastAsiaTheme="minorEastAsia" w:hAnsi="Consolas" w:cs="Consolas"/>
-          <w:sz w:val="18"/>
-          <w:szCs w:val="18"/>
-        </w:rPr>
-        <w:t xml:space="preserve">           0.590709   0.011442  51.626   &lt;2e-16 ***</w:t>
-      </w:r>
-    </w:p>
-    <w:p>
-      <w:pPr>
-        <w:ind w:left="720"/>
-        <w:rPr>
-          <w:rFonts w:ascii="Consolas" w:eastAsiaTheme="minorEastAsia" w:hAnsi="Consolas" w:cs="Consolas"/>
-          <w:sz w:val="18"/>
-          <w:szCs w:val="18"/>
-        </w:rPr>
-      </w:pPr>
-      <w:proofErr w:type="spellStart"/>
-      <w:r>
-        <w:rPr>
-          <w:rFonts w:ascii="Consolas" w:eastAsiaTheme="minorEastAsia" w:hAnsi="Consolas" w:cs="Consolas"/>
-          <w:sz w:val="18"/>
-          <w:szCs w:val="18"/>
-        </w:rPr>
-        <w:t>sub_price_hed_pred</w:t>
-      </w:r>
-      <w:proofErr w:type="spellEnd"/>
-      <w:r>
-        <w:rPr>
-          <w:rFonts w:ascii="Consolas" w:eastAsiaTheme="minorEastAsia" w:hAnsi="Consolas" w:cs="Consolas"/>
-          <w:sz w:val="18"/>
-          <w:szCs w:val="18"/>
-        </w:rPr>
-        <w:t xml:space="preserve"> -0.020331   </w:t>
-      </w:r>
-      <w:proofErr w:type="gramStart"/>
-      <w:r>
-        <w:rPr>
-          <w:rFonts w:ascii="Consolas" w:eastAsiaTheme="minorEastAsia" w:hAnsi="Consolas" w:cs="Consolas"/>
-          <w:sz w:val="18"/>
-          <w:szCs w:val="18"/>
-        </w:rPr>
-        <w:t>0.012078  -</w:t>
-      </w:r>
-      <w:proofErr w:type="gramEnd"/>
-      <w:r>
-        <w:rPr>
-          <w:rFonts w:ascii="Consolas" w:eastAsiaTheme="minorEastAsia" w:hAnsi="Consolas" w:cs="Consolas"/>
-          <w:sz w:val="18"/>
-          <w:szCs w:val="18"/>
-        </w:rPr>
-        <w:t xml:space="preserve">1.683   0.0923 .  </w:t>
-      </w:r>
-    </w:p>
-    <w:p>
-      <w:pPr>
-        <w:ind w:left="720"/>
-        <w:rPr>
-          <w:rFonts w:ascii="Consolas" w:eastAsiaTheme="minorEastAsia" w:hAnsi="Consolas" w:cs="Consolas"/>
-          <w:sz w:val="18"/>
-          <w:szCs w:val="18"/>
-        </w:rPr>
-      </w:pPr>
-      <w:proofErr w:type="spellStart"/>
-      <w:r>
-        <w:rPr>
-          <w:rFonts w:ascii="Consolas" w:eastAsiaTheme="minorEastAsia" w:hAnsi="Consolas" w:cs="Consolas"/>
-          <w:sz w:val="18"/>
-          <w:szCs w:val="18"/>
-        </w:rPr>
-        <w:t>avg_mon_subdiff</w:t>
-      </w:r>
-      <w:proofErr w:type="spellEnd"/>
-      <w:r>
-        <w:rPr>
-          <w:rFonts w:ascii="Consolas" w:eastAsiaTheme="minorEastAsia" w:hAnsi="Consolas" w:cs="Consolas"/>
-          <w:sz w:val="18"/>
-          <w:szCs w:val="18"/>
-        </w:rPr>
-        <w:t xml:space="preserve">    -0.042259   </w:t>
-      </w:r>
-      <w:proofErr w:type="gramStart"/>
-      <w:r>
-        <w:rPr>
-          <w:rFonts w:ascii="Consolas" w:eastAsiaTheme="minorEastAsia" w:hAnsi="Consolas" w:cs="Consolas"/>
-          <w:sz w:val="18"/>
-          <w:szCs w:val="18"/>
-        </w:rPr>
-        <w:t>0.004782  -</w:t>
-      </w:r>
-      <w:proofErr w:type="gramEnd"/>
-      <w:r>
-        <w:rPr>
-          <w:rFonts w:ascii="Consolas" w:eastAsiaTheme="minorEastAsia" w:hAnsi="Consolas" w:cs="Consolas"/>
-          <w:sz w:val="18"/>
-          <w:szCs w:val="18"/>
-        </w:rPr>
-        <w:t>8.837   &lt;2e-16 ***</w:t>
+      <w:r>
+        <w:rPr>
+          <w:rFonts w:ascii="Consolas" w:eastAsiaTheme="minorEastAsia" w:hAnsi="Consolas" w:cs="Consolas"/>
+          <w:sz w:val="18"/>
+          <w:szCs w:val="18"/>
+        </w:rPr>
+        <w:t>log_hed_pred        1.147787   0.011706  98.054   &lt;2e-16 ***</w:t>
+      </w:r>
+    </w:p>
+    <w:p>
+      <w:pPr>
+        <w:ind w:left="720"/>
+        <w:rPr>
+          <w:rFonts w:ascii="Consolas" w:eastAsiaTheme="minorEastAsia" w:hAnsi="Consolas" w:cs="Consolas"/>
+          <w:sz w:val="18"/>
+          <w:szCs w:val="18"/>
+        </w:rPr>
+      </w:pPr>
+      <w:r>
+        <w:rPr>
+          <w:rFonts w:ascii="Consolas" w:eastAsiaTheme="minorEastAsia" w:hAnsi="Consolas" w:cs="Consolas"/>
+          <w:sz w:val="18"/>
+          <w:szCs w:val="18"/>
+        </w:rPr>
+        <w:t>anchoring           0.590709   0.011442  51.626   &lt;2e-16 ***</w:t>
+      </w:r>
+    </w:p>
+    <w:p>
+      <w:pPr>
+        <w:ind w:left="720"/>
+        <w:rPr>
+          <w:rFonts w:ascii="Consolas" w:eastAsiaTheme="minorEastAsia" w:hAnsi="Consolas" w:cs="Consolas"/>
+          <w:sz w:val="18"/>
+          <w:szCs w:val="18"/>
+        </w:rPr>
+      </w:pPr>
+      <w:r>
+        <w:rPr>
+          <w:rFonts w:ascii="Consolas" w:eastAsiaTheme="minorEastAsia" w:hAnsi="Consolas" w:cs="Consolas"/>
+          <w:sz w:val="18"/>
+          <w:szCs w:val="18"/>
+        </w:rPr>
+        <w:t xml:space="preserve">sub_price_hed_pred -0.020331   0.012078  -1.683   0.0923 .  </w:t>
+      </w:r>
+    </w:p>
+    <w:p>
+      <w:pPr>
+        <w:ind w:left="720"/>
+        <w:rPr>
+          <w:rFonts w:ascii="Consolas" w:eastAsiaTheme="minorEastAsia" w:hAnsi="Consolas" w:cs="Consolas"/>
+          <w:sz w:val="18"/>
+          <w:szCs w:val="18"/>
+        </w:rPr>
+      </w:pPr>
+      <w:r>
+        <w:rPr>
+          <w:rFonts w:ascii="Consolas" w:eastAsiaTheme="minorEastAsia" w:hAnsi="Consolas" w:cs="Consolas"/>
+          <w:sz w:val="18"/>
+          <w:szCs w:val="18"/>
+        </w:rPr>
+        <w:t>avg_mon_subdiff    -0.042259   0.004782  -8.837   &lt;2e-16 ***</w:t>
       </w:r>
     </w:p>
     <w:p>
@@ -6987,25 +6119,7 @@
           <w:sz w:val="18"/>
           <w:szCs w:val="18"/>
         </w:rPr>
-        <w:t>F-statistic: 3.046e+04 on 4 and 172189 DF</w:t>
-      </w:r>
-      <w:proofErr w:type="gramStart"/>
-      <w:r>
-        <w:rPr>
-          <w:rFonts w:ascii="Consolas" w:eastAsiaTheme="minorEastAsia" w:hAnsi="Consolas" w:cs="Consolas"/>
-          <w:sz w:val="18"/>
-          <w:szCs w:val="18"/>
-        </w:rPr>
-        <w:t>,  p</w:t>
-      </w:r>
-      <w:proofErr w:type="gramEnd"/>
-      <w:r>
-        <w:rPr>
-          <w:rFonts w:ascii="Consolas" w:eastAsiaTheme="minorEastAsia" w:hAnsi="Consolas" w:cs="Consolas"/>
-          <w:sz w:val="18"/>
-          <w:szCs w:val="18"/>
-        </w:rPr>
-        <w:t>-value: &lt; 2.2e-16</w:t>
+        <w:t>F-statistic: 3.046e+04 on 4 and 172189 DF,  p-value: &lt; 2.2e-16</w:t>
       </w:r>
     </w:p>
     <w:p>

</xml_diff>

<commit_message>
intro for picasso and chagall
</commit_message>
<xml_diff>
--- a/RESULTS.docx
+++ b/RESULTS.docx
@@ -125,35 +125,7 @@
         <w:rPr>
           <w:rFonts w:eastAsiaTheme="minorEastAsia"/>
         </w:rPr>
-        <w:t xml:space="preserve">(as in </w:t>
-      </w:r>
-      <w:proofErr w:type="spellStart"/>
-      <w:r>
-        <w:rPr>
-          <w:rFonts w:eastAsiaTheme="minorEastAsia"/>
-        </w:rPr>
-        <w:t>Beggs</w:t>
-      </w:r>
-      <w:proofErr w:type="spellEnd"/>
-      <w:r>
-        <w:rPr>
-          <w:rFonts w:eastAsiaTheme="minorEastAsia"/>
-        </w:rPr>
-        <w:t xml:space="preserve"> &amp; </w:t>
-      </w:r>
-      <w:proofErr w:type="spellStart"/>
-      <w:r>
-        <w:rPr>
-          <w:rFonts w:eastAsiaTheme="minorEastAsia"/>
-        </w:rPr>
-        <w:t>Graddy</w:t>
-      </w:r>
-      <w:proofErr w:type="spellEnd"/>
-      <w:r>
-        <w:rPr>
-          <w:rFonts w:eastAsiaTheme="minorEastAsia"/>
-        </w:rPr>
-        <w:t xml:space="preserve"> (2009))</w:t>
+        <w:t>(as in Beggs &amp; Graddy (2009))</w:t>
       </w:r>
       <w:r>
         <w:rPr>
@@ -249,21 +221,7 @@
         <w:rPr>
           <w:rFonts w:eastAsiaTheme="minorEastAsia"/>
         </w:rPr>
-        <w:t xml:space="preserve"> values. For our new dat</w:t>
-      </w:r>
-      <w:proofErr w:type="spellStart"/>
-      <w:r>
-        <w:rPr>
-          <w:rFonts w:eastAsiaTheme="minorEastAsia"/>
-        </w:rPr>
-        <w:t>aset</w:t>
-      </w:r>
-      <w:proofErr w:type="spellEnd"/>
-      <w:r>
-        <w:rPr>
-          <w:rFonts w:eastAsiaTheme="minorEastAsia"/>
-        </w:rPr>
-        <w:t>, however, the</w:t>
+        <w:t xml:space="preserve"> values. For our new dataset, however, the</w:t>
       </w:r>
       <m:oMath>
         <m:r>
@@ -666,35 +624,7 @@
         <w:rPr>
           <w:rFonts w:eastAsiaTheme="minorEastAsia"/>
         </w:rPr>
-        <w:t xml:space="preserve">, as noted in </w:t>
-      </w:r>
-      <w:proofErr w:type="spellStart"/>
-      <w:r>
-        <w:rPr>
-          <w:rFonts w:eastAsiaTheme="minorEastAsia"/>
-        </w:rPr>
-        <w:t>Beggs</w:t>
-      </w:r>
-      <w:proofErr w:type="spellEnd"/>
-      <w:r>
-        <w:rPr>
-          <w:rFonts w:eastAsiaTheme="minorEastAsia"/>
-        </w:rPr>
-        <w:t xml:space="preserve"> &amp; </w:t>
-      </w:r>
-      <w:proofErr w:type="spellStart"/>
-      <w:r>
-        <w:rPr>
-          <w:rFonts w:eastAsiaTheme="minorEastAsia"/>
-        </w:rPr>
-        <w:t>Graddy</w:t>
-      </w:r>
-      <w:proofErr w:type="spellEnd"/>
-      <w:r>
-        <w:rPr>
-          <w:rFonts w:eastAsiaTheme="minorEastAsia"/>
-        </w:rPr>
-        <w:t xml:space="preserve"> (regressions not included).</w:t>
+        <w:t>, as noted in Beggs &amp; Graddy (regressions not included).</w:t>
       </w:r>
       <w:r>
         <w:rPr>
@@ -837,33 +767,11 @@
         </w:rPr>
         <w:t xml:space="preserve">work of </w:t>
       </w:r>
-      <w:proofErr w:type="spellStart"/>
-      <w:r>
-        <w:rPr>
-          <w:rFonts w:eastAsiaTheme="minorEastAsia"/>
-        </w:rPr>
-        <w:t>Beggs</w:t>
-      </w:r>
-      <w:proofErr w:type="spellEnd"/>
-      <w:r>
-        <w:rPr>
-          <w:rFonts w:eastAsiaTheme="minorEastAsia"/>
-        </w:rPr>
-        <w:t xml:space="preserve"> &amp; </w:t>
-      </w:r>
-      <w:proofErr w:type="spellStart"/>
-      <w:r>
-        <w:rPr>
-          <w:rFonts w:eastAsiaTheme="minorEastAsia"/>
-        </w:rPr>
-        <w:t>Graddy</w:t>
-      </w:r>
-      <w:proofErr w:type="spellEnd"/>
-      <w:r>
-        <w:rPr>
-          <w:rFonts w:eastAsiaTheme="minorEastAsia"/>
-        </w:rPr>
-        <w:t xml:space="preserve"> (2009)</w:t>
+      <w:r>
+        <w:rPr>
+          <w:rFonts w:eastAsiaTheme="minorEastAsia"/>
+        </w:rPr>
+        <w:t>Beggs &amp; Graddy (2009)</w:t>
       </w:r>
       <w:r>
         <w:rPr>
@@ -1178,30 +1086,284 @@
         <w:rPr>
           <w:rFonts w:eastAsiaTheme="minorEastAsia"/>
         </w:rPr>
-        <w:t xml:space="preserve">the original tables of </w:t>
-      </w:r>
-      <w:proofErr w:type="spellStart"/>
-      <w:r>
-        <w:rPr>
-          <w:rFonts w:eastAsiaTheme="minorEastAsia"/>
-        </w:rPr>
-        <w:t>Beggs</w:t>
-      </w:r>
-      <w:proofErr w:type="spellEnd"/>
-      <w:r>
-        <w:rPr>
-          <w:rFonts w:eastAsiaTheme="minorEastAsia"/>
-        </w:rPr>
-        <w:t xml:space="preserve"> &amp; </w:t>
-      </w:r>
-      <w:proofErr w:type="spellStart"/>
-      <w:r>
-        <w:rPr>
-          <w:rFonts w:eastAsiaTheme="minorEastAsia"/>
-        </w:rPr>
-        <w:t>Graddy</w:t>
-      </w:r>
-      <w:proofErr w:type="spellEnd"/>
+        <w:t>the original tables of Beggs &amp; Graddy.</w:t>
+      </w:r>
+      <w:r>
+        <w:rPr>
+          <w:rFonts w:eastAsiaTheme="minorEastAsia"/>
+        </w:rPr>
+        <w:t xml:space="preserve"> </w:t>
+      </w:r>
+      <w:r>
+        <w:rPr>
+          <w:rFonts w:eastAsiaTheme="minorEastAsia"/>
+        </w:rPr>
+        <w:t xml:space="preserve"> </w:t>
+      </w:r>
+      <w:r>
+        <w:rPr>
+          <w:rFonts w:eastAsiaTheme="minorEastAsia"/>
+        </w:rPr>
+        <w:t xml:space="preserve">We </w:t>
+      </w:r>
+      <w:r>
+        <w:rPr>
+          <w:rFonts w:eastAsiaTheme="minorEastAsia"/>
+        </w:rPr>
+        <w:t xml:space="preserve">were able to </w:t>
+      </w:r>
+      <w:r>
+        <w:rPr>
+          <w:rFonts w:eastAsiaTheme="minorEastAsia"/>
+        </w:rPr>
+        <w:t xml:space="preserve">reproduce the discovery of </w:t>
+      </w:r>
+      <w:r>
+        <w:rPr>
+          <w:rFonts w:eastAsiaTheme="minorEastAsia"/>
+        </w:rPr>
+        <w:t xml:space="preserve">highly significant </w:t>
+      </w:r>
+      <w:r>
+        <w:rPr>
+          <w:rFonts w:eastAsiaTheme="minorEastAsia"/>
+        </w:rPr>
+        <w:t xml:space="preserve">anchoring effects in Impressionist </w:t>
+      </w:r>
+      <w:r>
+        <w:rPr>
+          <w:rFonts w:eastAsiaTheme="minorEastAsia"/>
+        </w:rPr>
+        <w:t>art,</w:t>
+      </w:r>
+      <w:r>
+        <w:rPr>
+          <w:rFonts w:eastAsiaTheme="minorEastAsia"/>
+        </w:rPr>
+        <w:t xml:space="preserve"> </w:t>
+      </w:r>
+      <w:r>
+        <w:rPr>
+          <w:rFonts w:eastAsiaTheme="minorEastAsia"/>
+        </w:rPr>
+        <w:t>and the</w:t>
+      </w:r>
+      <w:r>
+        <w:rPr>
+          <w:rFonts w:eastAsiaTheme="minorEastAsia"/>
+        </w:rPr>
+        <w:t xml:space="preserve"> more weakly</w:t>
+      </w:r>
+      <w:r>
+        <w:rPr>
+          <w:rFonts w:eastAsiaTheme="minorEastAsia"/>
+        </w:rPr>
+        <w:t xml:space="preserve"> significant </w:t>
+      </w:r>
+      <w:r>
+        <w:rPr>
+          <w:rFonts w:eastAsiaTheme="minorEastAsia"/>
+        </w:rPr>
+        <w:t>effects</w:t>
+      </w:r>
+      <w:r>
+        <w:rPr>
+          <w:rFonts w:eastAsiaTheme="minorEastAsia"/>
+        </w:rPr>
+        <w:t xml:space="preserve"> in Contemporary art. </w:t>
+      </w:r>
+      <w:r>
+        <w:rPr>
+          <w:rFonts w:eastAsiaTheme="minorEastAsia"/>
+        </w:rPr>
+        <w:t xml:space="preserve">However, our coefficients are not </w:t>
+      </w:r>
+      <w:r>
+        <w:rPr>
+          <w:rFonts w:eastAsiaTheme="minorEastAsia"/>
+        </w:rPr>
+        <w:t>nearly as large</w:t>
+      </w:r>
+      <w:r>
+        <w:rPr>
+          <w:rFonts w:eastAsiaTheme="minorEastAsia"/>
+        </w:rPr>
+        <w:t xml:space="preserve">, </w:t>
+      </w:r>
+      <w:r>
+        <w:rPr>
+          <w:rFonts w:eastAsiaTheme="minorEastAsia"/>
+        </w:rPr>
+        <w:t>al</w:t>
+      </w:r>
+      <w:r>
+        <w:rPr>
+          <w:rFonts w:eastAsiaTheme="minorEastAsia"/>
+        </w:rPr>
+        <w:t xml:space="preserve">though </w:t>
+      </w:r>
+      <w:r>
+        <w:rPr>
+          <w:rFonts w:eastAsiaTheme="minorEastAsia"/>
+        </w:rPr>
+        <w:t>significant</w:t>
+      </w:r>
+      <w:r>
+        <w:rPr>
+          <w:rFonts w:eastAsiaTheme="minorEastAsia"/>
+        </w:rPr>
+        <w:t>. F</w:t>
+      </w:r>
+      <w:r>
+        <w:rPr>
+          <w:rFonts w:eastAsiaTheme="minorEastAsia"/>
+        </w:rPr>
+        <w:t xml:space="preserve">or Impressionist art, </w:t>
+      </w:r>
+      <w:r>
+        <w:rPr>
+          <w:rFonts w:eastAsiaTheme="minorEastAsia"/>
+        </w:rPr>
+        <w:t xml:space="preserve">a 10% </w:t>
+      </w:r>
+      <w:r>
+        <w:rPr>
+          <w:rFonts w:eastAsiaTheme="minorEastAsia"/>
+        </w:rPr>
+        <w:t xml:space="preserve">increase in </w:t>
+      </w:r>
+      <w:r>
+        <w:rPr>
+          <w:rFonts w:eastAsiaTheme="minorEastAsia"/>
+        </w:rPr>
+        <w:t xml:space="preserve">the difference between </w:t>
+      </w:r>
+      <w:r>
+        <w:rPr>
+          <w:rFonts w:eastAsiaTheme="minorEastAsia"/>
+        </w:rPr>
+        <w:t xml:space="preserve">past </w:t>
+      </w:r>
+      <w:r>
+        <w:rPr>
+          <w:rFonts w:eastAsiaTheme="minorEastAsia"/>
+        </w:rPr>
+        <w:t xml:space="preserve">price and current hedonic prediction </w:t>
+      </w:r>
+      <w:r>
+        <w:rPr>
+          <w:rFonts w:eastAsiaTheme="minorEastAsia"/>
+        </w:rPr>
+        <w:t xml:space="preserve">(anchoring) </w:t>
+      </w:r>
+      <w:r>
+        <w:rPr>
+          <w:rFonts w:eastAsiaTheme="minorEastAsia"/>
+        </w:rPr>
+        <w:t>only corresponds to a 1.</w:t>
+      </w:r>
+      <w:r>
+        <w:rPr>
+          <w:rFonts w:eastAsiaTheme="minorEastAsia"/>
+        </w:rPr>
+        <w:t xml:space="preserve">7% </w:t>
+      </w:r>
+      <w:r>
+        <w:rPr>
+          <w:rFonts w:eastAsiaTheme="minorEastAsia"/>
+        </w:rPr>
+        <w:t>increase</w:t>
+      </w:r>
+      <w:r>
+        <w:rPr>
+          <w:rFonts w:eastAsiaTheme="minorEastAsia"/>
+        </w:rPr>
+        <w:t xml:space="preserve"> in the </w:t>
+      </w:r>
+      <w:r>
+        <w:rPr>
+          <w:rFonts w:eastAsiaTheme="minorEastAsia"/>
+        </w:rPr>
+        <w:t>current sale</w:t>
+      </w:r>
+      <w:r>
+        <w:rPr>
+          <w:rFonts w:eastAsiaTheme="minorEastAsia"/>
+        </w:rPr>
+        <w:t xml:space="preserve"> price</w:t>
+      </w:r>
+      <w:r>
+        <w:rPr>
+          <w:rFonts w:eastAsiaTheme="minorEastAsia"/>
+        </w:rPr>
+        <w:t xml:space="preserve"> (</w:t>
+      </w:r>
+      <w:r>
+        <w:rPr>
+          <w:rFonts w:eastAsiaTheme="minorEastAsia"/>
+        </w:rPr>
+        <w:t xml:space="preserve">original: </w:t>
+      </w:r>
+      <w:r>
+        <w:rPr>
+          <w:rFonts w:eastAsiaTheme="minorEastAsia"/>
+        </w:rPr>
+        <w:t>6.2-8.5%)</w:t>
+      </w:r>
+      <w:r>
+        <w:rPr>
+          <w:rFonts w:eastAsiaTheme="minorEastAsia"/>
+        </w:rPr>
+        <w:t xml:space="preserve">, while </w:t>
+      </w:r>
+      <w:r>
+        <w:rPr>
+          <w:rFonts w:eastAsiaTheme="minorEastAsia"/>
+        </w:rPr>
+        <w:t>for Contemporary art</w:t>
+      </w:r>
+      <w:r>
+        <w:rPr>
+          <w:rFonts w:eastAsiaTheme="minorEastAsia"/>
+        </w:rPr>
+        <w:t xml:space="preserve"> </w:t>
+      </w:r>
+      <w:r>
+        <w:rPr>
+          <w:rFonts w:eastAsiaTheme="minorEastAsia"/>
+        </w:rPr>
+        <w:t>this</w:t>
+      </w:r>
+      <w:r>
+        <w:rPr>
+          <w:rFonts w:eastAsiaTheme="minorEastAsia"/>
+        </w:rPr>
+        <w:t xml:space="preserve"> is only a 1.3% </w:t>
+      </w:r>
+      <w:r>
+        <w:rPr>
+          <w:rFonts w:eastAsiaTheme="minorEastAsia"/>
+        </w:rPr>
+        <w:t xml:space="preserve">predicted </w:t>
+      </w:r>
+      <w:r>
+        <w:rPr>
+          <w:rFonts w:eastAsiaTheme="minorEastAsia"/>
+        </w:rPr>
+        <w:t>increase</w:t>
+      </w:r>
+      <w:r>
+        <w:rPr>
+          <w:rFonts w:eastAsiaTheme="minorEastAsia"/>
+        </w:rPr>
+        <w:t xml:space="preserve"> (</w:t>
+      </w:r>
+      <w:r>
+        <w:rPr>
+          <w:rFonts w:eastAsiaTheme="minorEastAsia"/>
+        </w:rPr>
+        <w:t>original: 5%)</w:t>
+      </w:r>
       <w:r>
         <w:rPr>
           <w:rFonts w:eastAsiaTheme="minorEastAsia"/>
@@ -1218,288 +1380,6 @@
         <w:rPr>
           <w:rFonts w:eastAsiaTheme="minorEastAsia"/>
         </w:rPr>
-        <w:t xml:space="preserve"> </w:t>
-      </w:r>
-      <w:r>
-        <w:rPr>
-          <w:rFonts w:eastAsiaTheme="minorEastAsia"/>
-        </w:rPr>
-        <w:t xml:space="preserve">We </w:t>
-      </w:r>
-      <w:r>
-        <w:rPr>
-          <w:rFonts w:eastAsiaTheme="minorEastAsia"/>
-        </w:rPr>
-        <w:t xml:space="preserve">were able to </w:t>
-      </w:r>
-      <w:r>
-        <w:rPr>
-          <w:rFonts w:eastAsiaTheme="minorEastAsia"/>
-        </w:rPr>
-        <w:t xml:space="preserve">reproduce the discovery of </w:t>
-      </w:r>
-      <w:r>
-        <w:rPr>
-          <w:rFonts w:eastAsiaTheme="minorEastAsia"/>
-        </w:rPr>
-        <w:t xml:space="preserve">highly significant </w:t>
-      </w:r>
-      <w:r>
-        <w:rPr>
-          <w:rFonts w:eastAsiaTheme="minorEastAsia"/>
-        </w:rPr>
-        <w:t xml:space="preserve">anchoring effects in Impressionist </w:t>
-      </w:r>
-      <w:r>
-        <w:rPr>
-          <w:rFonts w:eastAsiaTheme="minorEastAsia"/>
-        </w:rPr>
-        <w:t>art,</w:t>
-      </w:r>
-      <w:r>
-        <w:rPr>
-          <w:rFonts w:eastAsiaTheme="minorEastAsia"/>
-        </w:rPr>
-        <w:t xml:space="preserve"> </w:t>
-      </w:r>
-      <w:r>
-        <w:rPr>
-          <w:rFonts w:eastAsiaTheme="minorEastAsia"/>
-        </w:rPr>
-        <w:t>and the</w:t>
-      </w:r>
-      <w:r>
-        <w:rPr>
-          <w:rFonts w:eastAsiaTheme="minorEastAsia"/>
-        </w:rPr>
-        <w:t xml:space="preserve"> more weakly</w:t>
-      </w:r>
-      <w:r>
-        <w:rPr>
-          <w:rFonts w:eastAsiaTheme="minorEastAsia"/>
-        </w:rPr>
-        <w:t xml:space="preserve"> significant </w:t>
-      </w:r>
-      <w:r>
-        <w:rPr>
-          <w:rFonts w:eastAsiaTheme="minorEastAsia"/>
-        </w:rPr>
-        <w:t>effects</w:t>
-      </w:r>
-      <w:r>
-        <w:rPr>
-          <w:rFonts w:eastAsiaTheme="minorEastAsia"/>
-        </w:rPr>
-        <w:t xml:space="preserve"> in Contemporary art. </w:t>
-      </w:r>
-      <w:r>
-        <w:rPr>
-          <w:rFonts w:eastAsiaTheme="minorEastAsia"/>
-        </w:rPr>
-        <w:t xml:space="preserve">However, our coefficients are not </w:t>
-      </w:r>
-      <w:r>
-        <w:rPr>
-          <w:rFonts w:eastAsiaTheme="minorEastAsia"/>
-        </w:rPr>
-        <w:t>nearly as large</w:t>
-      </w:r>
-      <w:r>
-        <w:rPr>
-          <w:rFonts w:eastAsiaTheme="minorEastAsia"/>
-        </w:rPr>
-        <w:t xml:space="preserve">, </w:t>
-      </w:r>
-      <w:r>
-        <w:rPr>
-          <w:rFonts w:eastAsiaTheme="minorEastAsia"/>
-        </w:rPr>
-        <w:t>al</w:t>
-      </w:r>
-      <w:r>
-        <w:rPr>
-          <w:rFonts w:eastAsiaTheme="minorEastAsia"/>
-        </w:rPr>
-        <w:t xml:space="preserve">though </w:t>
-      </w:r>
-      <w:r>
-        <w:rPr>
-          <w:rFonts w:eastAsiaTheme="minorEastAsia"/>
-        </w:rPr>
-        <w:t>significant</w:t>
-      </w:r>
-      <w:r>
-        <w:rPr>
-          <w:rFonts w:eastAsiaTheme="minorEastAsia"/>
-        </w:rPr>
-        <w:t>. F</w:t>
-      </w:r>
-      <w:r>
-        <w:rPr>
-          <w:rFonts w:eastAsiaTheme="minorEastAsia"/>
-        </w:rPr>
-        <w:t xml:space="preserve">or Impressionist art, </w:t>
-      </w:r>
-      <w:r>
-        <w:rPr>
-          <w:rFonts w:eastAsiaTheme="minorEastAsia"/>
-        </w:rPr>
-        <w:t xml:space="preserve">a 10% </w:t>
-      </w:r>
-      <w:r>
-        <w:rPr>
-          <w:rFonts w:eastAsiaTheme="minorEastAsia"/>
-        </w:rPr>
-        <w:t xml:space="preserve">increase in </w:t>
-      </w:r>
-      <w:r>
-        <w:rPr>
-          <w:rFonts w:eastAsiaTheme="minorEastAsia"/>
-        </w:rPr>
-        <w:t xml:space="preserve">the difference between </w:t>
-      </w:r>
-      <w:r>
-        <w:rPr>
-          <w:rFonts w:eastAsiaTheme="minorEastAsia"/>
-        </w:rPr>
-        <w:t xml:space="preserve">past </w:t>
-      </w:r>
-      <w:r>
-        <w:rPr>
-          <w:rFonts w:eastAsiaTheme="minorEastAsia"/>
-        </w:rPr>
-        <w:t xml:space="preserve">price and current hedonic prediction </w:t>
-      </w:r>
-      <w:r>
-        <w:rPr>
-          <w:rFonts w:eastAsiaTheme="minorEastAsia"/>
-        </w:rPr>
-        <w:t xml:space="preserve">(anchoring) </w:t>
-      </w:r>
-      <w:r>
-        <w:rPr>
-          <w:rFonts w:eastAsiaTheme="minorEastAsia"/>
-        </w:rPr>
-        <w:t>only corresponds to a 1.</w:t>
-      </w:r>
-      <w:r>
-        <w:rPr>
-          <w:rFonts w:eastAsiaTheme="minorEastAsia"/>
-        </w:rPr>
-        <w:t xml:space="preserve">7% </w:t>
-      </w:r>
-      <w:r>
-        <w:rPr>
-          <w:rFonts w:eastAsiaTheme="minorEastAsia"/>
-        </w:rPr>
-        <w:t>increase</w:t>
-      </w:r>
-      <w:r>
-        <w:rPr>
-          <w:rFonts w:eastAsiaTheme="minorEastAsia"/>
-        </w:rPr>
-        <w:t xml:space="preserve"> in the </w:t>
-      </w:r>
-      <w:r>
-        <w:rPr>
-          <w:rFonts w:eastAsiaTheme="minorEastAsia"/>
-        </w:rPr>
-        <w:t>current sale</w:t>
-      </w:r>
-      <w:r>
-        <w:rPr>
-          <w:rFonts w:eastAsiaTheme="minorEastAsia"/>
-        </w:rPr>
-        <w:t xml:space="preserve"> price</w:t>
-      </w:r>
-      <w:r>
-        <w:rPr>
-          <w:rFonts w:eastAsiaTheme="minorEastAsia"/>
-        </w:rPr>
-        <w:t xml:space="preserve"> (</w:t>
-      </w:r>
-      <w:r>
-        <w:rPr>
-          <w:rFonts w:eastAsiaTheme="minorEastAsia"/>
-        </w:rPr>
-        <w:t xml:space="preserve">original: </w:t>
-      </w:r>
-      <w:r>
-        <w:rPr>
-          <w:rFonts w:eastAsiaTheme="minorEastAsia"/>
-        </w:rPr>
-        <w:t>6.2-8.5%)</w:t>
-      </w:r>
-      <w:r>
-        <w:rPr>
-          <w:rFonts w:eastAsiaTheme="minorEastAsia"/>
-        </w:rPr>
-        <w:t xml:space="preserve">, while </w:t>
-      </w:r>
-      <w:r>
-        <w:rPr>
-          <w:rFonts w:eastAsiaTheme="minorEastAsia"/>
-        </w:rPr>
-        <w:t>for Contemporary art</w:t>
-      </w:r>
-      <w:r>
-        <w:rPr>
-          <w:rFonts w:eastAsiaTheme="minorEastAsia"/>
-        </w:rPr>
-        <w:t xml:space="preserve"> </w:t>
-      </w:r>
-      <w:r>
-        <w:rPr>
-          <w:rFonts w:eastAsiaTheme="minorEastAsia"/>
-        </w:rPr>
-        <w:t>this</w:t>
-      </w:r>
-      <w:r>
-        <w:rPr>
-          <w:rFonts w:eastAsiaTheme="minorEastAsia"/>
-        </w:rPr>
-        <w:t xml:space="preserve"> is only a 1.3% </w:t>
-      </w:r>
-      <w:r>
-        <w:rPr>
-          <w:rFonts w:eastAsiaTheme="minorEastAsia"/>
-        </w:rPr>
-        <w:t xml:space="preserve">predicted </w:t>
-      </w:r>
-      <w:r>
-        <w:rPr>
-          <w:rFonts w:eastAsiaTheme="minorEastAsia"/>
-        </w:rPr>
-        <w:t>increase</w:t>
-      </w:r>
-      <w:r>
-        <w:rPr>
-          <w:rFonts w:eastAsiaTheme="minorEastAsia"/>
-        </w:rPr>
-        <w:t xml:space="preserve"> (</w:t>
-      </w:r>
-      <w:r>
-        <w:rPr>
-          <w:rFonts w:eastAsiaTheme="minorEastAsia"/>
-        </w:rPr>
-        <w:t>original: 5%)</w:t>
-      </w:r>
-      <w:r>
-        <w:rPr>
-          <w:rFonts w:eastAsiaTheme="minorEastAsia"/>
-        </w:rPr>
-        <w:t>.</w:t>
-      </w:r>
-      <w:r>
-        <w:rPr>
-          <w:rFonts w:eastAsiaTheme="minorEastAsia"/>
-        </w:rPr>
-        <w:t xml:space="preserve"> </w:t>
-      </w:r>
-      <w:r>
-        <w:rPr>
-          <w:rFonts w:eastAsiaTheme="minorEastAsia"/>
-        </w:rPr>
         <w:t xml:space="preserve">On the other hand, </w:t>
       </w:r>
       <w:r>
@@ -1614,30 +1494,8 @@
         <w:rPr>
           <w:rFonts w:eastAsiaTheme="minorEastAsia"/>
         </w:rPr>
-        <w:t xml:space="preserve"> </w:t>
-      </w:r>
-      <w:proofErr w:type="spellStart"/>
-      <w:r>
-        <w:rPr>
-          <w:rFonts w:eastAsiaTheme="minorEastAsia"/>
-        </w:rPr>
-        <w:t>Beggs</w:t>
-      </w:r>
-      <w:proofErr w:type="spellEnd"/>
-      <w:r>
-        <w:rPr>
-          <w:rFonts w:eastAsiaTheme="minorEastAsia"/>
-        </w:rPr>
-        <w:t xml:space="preserve"> &amp; </w:t>
-      </w:r>
-      <w:proofErr w:type="spellStart"/>
-      <w:r>
-        <w:rPr>
-          <w:rFonts w:eastAsiaTheme="minorEastAsia"/>
-        </w:rPr>
-        <w:t>Graddy</w:t>
-      </w:r>
-      <w:proofErr w:type="spellEnd"/>
+        <w:t xml:space="preserve"> Beggs &amp; Graddy</w:t>
+      </w:r>
       <w:r>
         <w:rPr>
           <w:rFonts w:eastAsiaTheme="minorEastAsia"/>
@@ -1861,28 +1719,12 @@
         </w:rPr>
         <w:t xml:space="preserve"> </w:t>
       </w:r>
-      <w:proofErr w:type="spellStart"/>
-      <w:r>
-        <w:rPr>
-          <w:rFonts w:eastAsiaTheme="minorEastAsia"/>
-        </w:rPr>
-        <w:t>Beggs</w:t>
-      </w:r>
-      <w:proofErr w:type="spellEnd"/>
-      <w:r>
-        <w:rPr>
-          <w:rFonts w:eastAsiaTheme="minorEastAsia"/>
-        </w:rPr>
-        <w:t xml:space="preserve"> &amp; </w:t>
-      </w:r>
-      <w:proofErr w:type="spellStart"/>
-      <w:r>
-        <w:rPr>
-          <w:rFonts w:eastAsiaTheme="minorEastAsia"/>
-        </w:rPr>
-        <w:t>Graddy</w:t>
-      </w:r>
-      <w:proofErr w:type="spellEnd"/>
+      <w:r>
+        <w:rPr>
+          <w:rFonts w:eastAsiaTheme="minorEastAsia"/>
+        </w:rPr>
+        <w:t>Beggs &amp; Graddy</w:t>
+      </w:r>
       <w:r>
         <w:rPr>
           <w:rFonts w:eastAsiaTheme="minorEastAsia"/>
@@ -2273,30 +2115,8 @@
         <w:rPr>
           <w:rFonts w:eastAsiaTheme="minorEastAsia"/>
         </w:rPr>
-        <w:t xml:space="preserve"> of </w:t>
-      </w:r>
-      <w:proofErr w:type="spellStart"/>
-      <w:r>
-        <w:rPr>
-          <w:rFonts w:eastAsiaTheme="minorEastAsia"/>
-        </w:rPr>
-        <w:t>Beggs</w:t>
-      </w:r>
-      <w:proofErr w:type="spellEnd"/>
-      <w:r>
-        <w:rPr>
-          <w:rFonts w:eastAsiaTheme="minorEastAsia"/>
-        </w:rPr>
-        <w:t xml:space="preserve"> &amp; </w:t>
-      </w:r>
-      <w:proofErr w:type="spellStart"/>
-      <w:r>
-        <w:rPr>
-          <w:rFonts w:eastAsiaTheme="minorEastAsia"/>
-        </w:rPr>
-        <w:t>Graddy</w:t>
-      </w:r>
-      <w:proofErr w:type="spellEnd"/>
+        <w:t xml:space="preserve"> of Beggs &amp; Graddy</w:t>
+      </w:r>
       <w:r>
         <w:rPr>
           <w:rFonts w:eastAsiaTheme="minorEastAsia"/>
@@ -2914,28 +2734,12 @@
         </w:rPr>
         <w:t xml:space="preserve">of </w:t>
       </w:r>
-      <w:proofErr w:type="spellStart"/>
-      <w:r>
-        <w:rPr>
-          <w:rFonts w:eastAsiaTheme="minorEastAsia"/>
-        </w:rPr>
-        <w:t>Beggs</w:t>
-      </w:r>
-      <w:proofErr w:type="spellEnd"/>
-      <w:r>
-        <w:rPr>
-          <w:rFonts w:eastAsiaTheme="minorEastAsia"/>
-        </w:rPr>
-        <w:t xml:space="preserve"> &amp; </w:t>
-      </w:r>
-      <w:proofErr w:type="spellStart"/>
-      <w:r>
-        <w:rPr>
-          <w:rFonts w:eastAsiaTheme="minorEastAsia"/>
-        </w:rPr>
-        <w:t>Graddy</w:t>
-      </w:r>
-      <w:proofErr w:type="spellEnd"/>
+      <w:r>
+        <w:rPr>
+          <w:rFonts w:eastAsiaTheme="minorEastAsia"/>
+        </w:rPr>
+        <w:t>Beggs &amp; Graddy</w:t>
+      </w:r>
       <w:r>
         <w:rPr>
           <w:rFonts w:eastAsiaTheme="minorEastAsia"/>
@@ -3141,21 +2945,7 @@
         <w:rPr>
           <w:rFonts w:eastAsiaTheme="minorEastAsia"/>
         </w:rPr>
-        <w:t xml:space="preserve">&lt; </w:t>
-      </w:r>
-      <w:proofErr w:type="gramStart"/>
-      <w:r>
-        <w:rPr>
-          <w:rFonts w:eastAsiaTheme="minorEastAsia"/>
-        </w:rPr>
-        <w:t>discuss</w:t>
-      </w:r>
-      <w:proofErr w:type="gramEnd"/>
-      <w:r>
-        <w:rPr>
-          <w:rFonts w:eastAsiaTheme="minorEastAsia"/>
-        </w:rPr>
-        <w:t xml:space="preserve"> why all </w:t>
+        <w:t xml:space="preserve">&lt; discuss why all </w:t>
       </w:r>
       <w:r>
         <w:rPr>
@@ -4684,35 +4474,7 @@
         <w:rPr>
           <w:rFonts w:eastAsiaTheme="minorEastAsia"/>
         </w:rPr>
-        <w:t xml:space="preserve">rice for a current piece since as </w:t>
-      </w:r>
-      <w:proofErr w:type="spellStart"/>
-      <w:r>
-        <w:rPr>
-          <w:rFonts w:eastAsiaTheme="minorEastAsia"/>
-        </w:rPr>
-        <w:t>Beggs</w:t>
-      </w:r>
-      <w:proofErr w:type="spellEnd"/>
-      <w:r>
-        <w:rPr>
-          <w:rFonts w:eastAsiaTheme="minorEastAsia"/>
-        </w:rPr>
-        <w:t xml:space="preserve"> &amp; </w:t>
-      </w:r>
-      <w:proofErr w:type="spellStart"/>
-      <w:r>
-        <w:rPr>
-          <w:rFonts w:eastAsiaTheme="minorEastAsia"/>
-        </w:rPr>
-        <w:t>Graddy</w:t>
-      </w:r>
-      <w:proofErr w:type="spellEnd"/>
-      <w:r>
-        <w:rPr>
-          <w:rFonts w:eastAsiaTheme="minorEastAsia"/>
-        </w:rPr>
-        <w:t xml:space="preserve"> </w:t>
+        <w:t xml:space="preserve">rice for a current piece since as Beggs &amp; Graddy </w:t>
       </w:r>
       <w:r>
         <w:rPr>
@@ -5407,33 +5169,11 @@
         </w:rPr>
         <w:t xml:space="preserve">price indices in </w:t>
       </w:r>
-      <w:proofErr w:type="spellStart"/>
-      <w:r>
-        <w:rPr>
-          <w:rFonts w:eastAsiaTheme="minorEastAsia"/>
-        </w:rPr>
-        <w:t>Beggs</w:t>
-      </w:r>
-      <w:proofErr w:type="spellEnd"/>
-      <w:r>
-        <w:rPr>
-          <w:rFonts w:eastAsiaTheme="minorEastAsia"/>
-        </w:rPr>
-        <w:t xml:space="preserve"> &amp; </w:t>
-      </w:r>
-      <w:proofErr w:type="spellStart"/>
-      <w:r>
-        <w:rPr>
-          <w:rFonts w:eastAsiaTheme="minorEastAsia"/>
-        </w:rPr>
-        <w:t>Graddy</w:t>
-      </w:r>
-      <w:proofErr w:type="spellEnd"/>
-      <w:r>
-        <w:rPr>
-          <w:rFonts w:eastAsiaTheme="minorEastAsia"/>
-        </w:rPr>
-        <w:t xml:space="preserve"> (2009</w:t>
+      <w:r>
+        <w:rPr>
+          <w:rFonts w:eastAsiaTheme="minorEastAsia"/>
+        </w:rPr>
+        <w:t>Beggs &amp; Graddy (2009</w:t>
       </w:r>
       <w:r>
         <w:rPr>
@@ -9102,6 +8842,30 @@
         </w:rPr>
         <w:t>and evaluate our results more thoroughly.</w:t>
       </w:r>
+      <w:r>
+        <w:rPr>
+          <w:rFonts w:eastAsiaTheme="minorEastAsia"/>
+        </w:rPr>
+        <w:t xml:space="preserve"> </w:t>
+      </w:r>
+      <w:r>
+        <w:rPr>
+          <w:rFonts w:eastAsiaTheme="minorEastAsia"/>
+        </w:rPr>
+        <w:t xml:space="preserve">Only </w:t>
+      </w:r>
+      <w:r>
+        <w:rPr>
+          <w:rFonts w:eastAsiaTheme="minorEastAsia"/>
+        </w:rPr>
+        <w:t xml:space="preserve">Contemporary artist pairs were </w:t>
+      </w:r>
+      <w:r>
+        <w:rPr>
+          <w:rFonts w:eastAsiaTheme="minorEastAsia"/>
+        </w:rPr>
+        <w:t>provided.</w:t>
+      </w:r>
     </w:p>
     <w:p>
       <w:pPr>
@@ -9574,12 +9338,6 @@
           <w:rFonts w:eastAsiaTheme="minorEastAsia"/>
         </w:rPr>
         <w:lastRenderedPageBreak/>
-        <w:tab/>
-      </w:r>
-      <w:r>
-        <w:rPr>
-          <w:rFonts w:eastAsiaTheme="minorEastAsia"/>
-        </w:rPr>
         <w:t xml:space="preserve">Tables &lt;&gt; </w:t>
       </w:r>
       <w:r>
@@ -10384,6 +10142,18 @@
         <w:rPr>
           <w:rFonts w:eastAsiaTheme="minorEastAsia"/>
         </w:rPr>
+        <w:t>, as</w:t>
+      </w:r>
+      <w:r>
+        <w:rPr>
+          <w:rFonts w:eastAsiaTheme="minorEastAsia"/>
+        </w:rPr>
+        <w:t xml:space="preserve"> anchoring effects between Dali and Miro pieces are inconclusive here</w:t>
+      </w:r>
+      <w:r>
+        <w:rPr>
+          <w:rFonts w:eastAsiaTheme="minorEastAsia"/>
+        </w:rPr>
         <w:t xml:space="preserve">. </w:t>
       </w:r>
       <w:r>
@@ -10676,8 +10446,435 @@
           <w:rFonts w:eastAsiaTheme="minorEastAsia"/>
         </w:rPr>
       </w:pPr>
+      <w:r>
+        <w:rPr>
+          <w:rFonts w:eastAsiaTheme="minorEastAsia"/>
+        </w:rPr>
+        <w:t xml:space="preserve">Picasso </w:t>
+      </w:r>
+      <w:r>
+        <w:rPr>
+          <w:rFonts w:eastAsiaTheme="minorEastAsia"/>
+        </w:rPr>
+        <w:t>and Chagall</w:t>
+      </w:r>
+      <w:r>
+        <w:rPr>
+          <w:rFonts w:eastAsiaTheme="minorEastAsia"/>
+        </w:rPr>
+        <w:t>, former friends turned rivals</w:t>
+      </w:r>
+      <w:r>
+        <w:rPr>
+          <w:rStyle w:val="FootnoteReference"/>
+          <w:rFonts w:eastAsiaTheme="minorEastAsia"/>
+        </w:rPr>
+        <w:footnoteReference w:id="6"/>
+      </w:r>
+      <w:r>
+        <w:rPr>
+          <w:rFonts w:eastAsiaTheme="minorEastAsia"/>
+        </w:rPr>
+        <w:t xml:space="preserve"> and </w:t>
+      </w:r>
+      <w:r>
+        <w:rPr>
+          <w:rFonts w:eastAsiaTheme="minorEastAsia"/>
+        </w:rPr>
+        <w:t xml:space="preserve">two of the best-known Contemporary artists, </w:t>
+      </w:r>
+      <w:r>
+        <w:rPr>
+          <w:rFonts w:eastAsiaTheme="minorEastAsia"/>
+        </w:rPr>
+        <w:t>span</w:t>
+      </w:r>
+      <w:r>
+        <w:rPr>
+          <w:rFonts w:eastAsiaTheme="minorEastAsia"/>
+        </w:rPr>
+        <w:t>ned</w:t>
+      </w:r>
+      <w:r>
+        <w:rPr>
+          <w:rFonts w:eastAsiaTheme="minorEastAsia"/>
+        </w:rPr>
+        <w:t xml:space="preserve"> multiple </w:t>
+      </w:r>
+      <w:r>
+        <w:rPr>
+          <w:rFonts w:eastAsiaTheme="minorEastAsia"/>
+        </w:rPr>
+        <w:t>artistic traditions</w:t>
+      </w:r>
+      <w:r>
+        <w:rPr>
+          <w:rFonts w:eastAsiaTheme="minorEastAsia"/>
+        </w:rPr>
+        <w:t xml:space="preserve">. </w:t>
+      </w:r>
+      <w:r>
+        <w:rPr>
+          <w:rFonts w:eastAsiaTheme="minorEastAsia"/>
+        </w:rPr>
+        <w:t>The works of Picasso</w:t>
+      </w:r>
+      <w:r>
+        <w:rPr>
+          <w:rFonts w:eastAsiaTheme="minorEastAsia"/>
+        </w:rPr>
+        <w:t xml:space="preserve"> range from C</w:t>
+      </w:r>
+      <w:r>
+        <w:rPr>
+          <w:rFonts w:eastAsiaTheme="minorEastAsia"/>
+        </w:rPr>
+        <w:t xml:space="preserve">ubist </w:t>
+      </w:r>
+      <w:r>
+        <w:rPr>
+          <w:rFonts w:eastAsiaTheme="minorEastAsia"/>
+        </w:rPr>
+        <w:t xml:space="preserve">nude </w:t>
+      </w:r>
+      <w:r>
+        <w:rPr>
+          <w:rFonts w:eastAsiaTheme="minorEastAsia"/>
+        </w:rPr>
+        <w:t xml:space="preserve">portraits </w:t>
+      </w:r>
+      <w:r>
+        <w:rPr>
+          <w:rFonts w:eastAsiaTheme="minorEastAsia"/>
+        </w:rPr>
+        <w:t xml:space="preserve">to </w:t>
+      </w:r>
+      <w:r>
+        <w:rPr>
+          <w:rFonts w:eastAsiaTheme="minorEastAsia"/>
+        </w:rPr>
+        <w:t xml:space="preserve">Neoclassical </w:t>
+      </w:r>
+      <w:r>
+        <w:rPr>
+          <w:rFonts w:eastAsiaTheme="minorEastAsia"/>
+        </w:rPr>
+        <w:t>and Surrealist</w:t>
+      </w:r>
+      <w:r>
+        <w:rPr>
+          <w:rFonts w:eastAsiaTheme="minorEastAsia"/>
+        </w:rPr>
+        <w:t xml:space="preserve"> paintings,</w:t>
+      </w:r>
+      <w:r>
+        <w:rPr>
+          <w:rFonts w:eastAsiaTheme="minorEastAsia"/>
+        </w:rPr>
+        <w:t xml:space="preserve"> and </w:t>
+      </w:r>
+      <w:r>
+        <w:rPr>
+          <w:rFonts w:eastAsiaTheme="minorEastAsia"/>
+        </w:rPr>
+        <w:t>frequently depict real life</w:t>
+      </w:r>
+      <w:r>
+        <w:rPr>
+          <w:rFonts w:eastAsiaTheme="minorEastAsia"/>
+        </w:rPr>
+        <w:t xml:space="preserve"> in</w:t>
+      </w:r>
+      <w:r>
+        <w:rPr>
+          <w:rFonts w:eastAsiaTheme="minorEastAsia"/>
+        </w:rPr>
+        <w:t xml:space="preserve"> abstract </w:t>
+      </w:r>
+      <w:r>
+        <w:rPr>
+          <w:rFonts w:eastAsiaTheme="minorEastAsia"/>
+        </w:rPr>
+        <w:t>forms</w:t>
+      </w:r>
+      <w:r>
+        <w:rPr>
+          <w:rFonts w:eastAsiaTheme="minorEastAsia"/>
+        </w:rPr>
+        <w:t xml:space="preserve">. </w:t>
+      </w:r>
+      <w:r>
+        <w:rPr>
+          <w:rFonts w:eastAsiaTheme="minorEastAsia"/>
+        </w:rPr>
+        <w:t>Chagall</w:t>
+      </w:r>
+      <w:r>
+        <w:rPr>
+          <w:rFonts w:eastAsiaTheme="minorEastAsia"/>
+        </w:rPr>
+        <w:t xml:space="preserve"> </w:t>
+      </w:r>
+      <w:r>
+        <w:rPr>
+          <w:rFonts w:eastAsiaTheme="minorEastAsia"/>
+        </w:rPr>
+        <w:t xml:space="preserve">drew upon a variety of </w:t>
+      </w:r>
+      <w:r>
+        <w:rPr>
+          <w:rFonts w:eastAsiaTheme="minorEastAsia"/>
+        </w:rPr>
+        <w:t xml:space="preserve">movements including Surrealism, Cubism, and </w:t>
+      </w:r>
+      <w:r>
+        <w:rPr>
+          <w:rFonts w:eastAsiaTheme="minorEastAsia"/>
+        </w:rPr>
+        <w:t>Expressionism for</w:t>
+      </w:r>
+      <w:r>
+        <w:rPr>
+          <w:rFonts w:eastAsiaTheme="minorEastAsia"/>
+        </w:rPr>
+        <w:t xml:space="preserve"> his works, </w:t>
+      </w:r>
+      <w:r>
+        <w:rPr>
+          <w:rFonts w:eastAsiaTheme="minorEastAsia"/>
+        </w:rPr>
+        <w:t xml:space="preserve">many </w:t>
+      </w:r>
+      <w:r>
+        <w:rPr>
+          <w:rFonts w:eastAsiaTheme="minorEastAsia"/>
+        </w:rPr>
+        <w:t>of</w:t>
+      </w:r>
+      <w:r>
+        <w:rPr>
+          <w:rFonts w:eastAsiaTheme="minorEastAsia"/>
+        </w:rPr>
+        <w:t xml:space="preserve"> which</w:t>
+      </w:r>
+      <w:r>
+        <w:rPr>
+          <w:rFonts w:eastAsiaTheme="minorEastAsia"/>
+        </w:rPr>
+        <w:t xml:space="preserve"> </w:t>
+      </w:r>
+      <w:r>
+        <w:rPr>
+          <w:rFonts w:eastAsiaTheme="minorEastAsia"/>
+        </w:rPr>
+        <w:t xml:space="preserve">focus on </w:t>
+      </w:r>
+      <w:r>
+        <w:rPr>
+          <w:rFonts w:eastAsiaTheme="minorEastAsia"/>
+        </w:rPr>
+        <w:t>scenes</w:t>
+      </w:r>
+      <w:r>
+        <w:rPr>
+          <w:rFonts w:eastAsiaTheme="minorEastAsia"/>
+        </w:rPr>
+        <w:t xml:space="preserve"> from</w:t>
+      </w:r>
+      <w:r>
+        <w:rPr>
+          <w:rFonts w:eastAsiaTheme="minorEastAsia"/>
+        </w:rPr>
+        <w:t xml:space="preserve"> Eastern Europe</w:t>
+      </w:r>
+      <w:r>
+        <w:rPr>
+          <w:rStyle w:val="FootnoteReference"/>
+          <w:rFonts w:eastAsiaTheme="minorEastAsia"/>
+        </w:rPr>
+        <w:footnoteReference w:id="7"/>
+      </w:r>
+      <w:r>
+        <w:rPr>
+          <w:rFonts w:eastAsiaTheme="minorEastAsia"/>
+        </w:rPr>
+        <w:t xml:space="preserve"> </w:t>
+      </w:r>
+      <w:r>
+        <w:rPr>
+          <w:rStyle w:val="FootnoteReference"/>
+          <w:rFonts w:eastAsiaTheme="minorEastAsia"/>
+        </w:rPr>
+        <w:footnoteReference w:id="8"/>
+      </w:r>
+      <w:r>
+        <w:rPr>
+          <w:rFonts w:eastAsiaTheme="minorEastAsia"/>
+        </w:rPr>
+        <w:t>.</w:t>
+      </w:r>
+      <w:r>
+        <w:rPr>
+          <w:rFonts w:eastAsiaTheme="minorEastAsia"/>
+        </w:rPr>
+        <w:t xml:space="preserve"> </w:t>
+      </w:r>
+      <w:r>
+        <w:rPr>
+          <w:rFonts w:eastAsiaTheme="minorEastAsia"/>
+        </w:rPr>
+        <w:t>As with Dali and Miro, th</w:t>
+      </w:r>
+      <w:r>
+        <w:rPr>
+          <w:rFonts w:eastAsiaTheme="minorEastAsia"/>
+        </w:rPr>
+        <w:t>e two painters</w:t>
+      </w:r>
+      <w:r>
+        <w:rPr>
+          <w:rFonts w:eastAsiaTheme="minorEastAsia"/>
+        </w:rPr>
+        <w:t xml:space="preserve"> </w:t>
+      </w:r>
+      <w:r>
+        <w:rPr>
+          <w:rFonts w:eastAsiaTheme="minorEastAsia"/>
+        </w:rPr>
+        <w:t xml:space="preserve">appear </w:t>
+      </w:r>
+      <w:r>
+        <w:rPr>
+          <w:rFonts w:eastAsiaTheme="minorEastAsia"/>
+        </w:rPr>
+        <w:t>together at exhibitions</w:t>
+      </w:r>
+      <w:r>
+        <w:rPr>
+          <w:rStyle w:val="FootnoteReference"/>
+          <w:rFonts w:eastAsiaTheme="minorEastAsia"/>
+        </w:rPr>
+        <w:footnoteReference w:id="9"/>
+      </w:r>
+      <w:r>
+        <w:rPr>
+          <w:rFonts w:eastAsiaTheme="minorEastAsia"/>
+        </w:rPr>
+        <w:t xml:space="preserve"> </w:t>
+      </w:r>
+      <w:r>
+        <w:rPr>
+          <w:rStyle w:val="FootnoteReference"/>
+          <w:rFonts w:eastAsiaTheme="minorEastAsia"/>
+        </w:rPr>
+        <w:footnoteReference w:id="10"/>
+      </w:r>
+      <w:r>
+        <w:rPr>
+          <w:rFonts w:eastAsiaTheme="minorEastAsia"/>
+        </w:rPr>
+        <w:t xml:space="preserve">, </w:t>
+      </w:r>
+      <w:r>
+        <w:rPr>
+          <w:rFonts w:eastAsiaTheme="minorEastAsia"/>
+        </w:rPr>
+        <w:t xml:space="preserve">and their </w:t>
+      </w:r>
+      <w:r>
+        <w:rPr>
+          <w:rFonts w:eastAsiaTheme="minorEastAsia"/>
+        </w:rPr>
+        <w:t>works</w:t>
+      </w:r>
+      <w:r>
+        <w:rPr>
+          <w:rFonts w:eastAsiaTheme="minorEastAsia"/>
+        </w:rPr>
+        <w:t xml:space="preserve"> often</w:t>
+      </w:r>
+      <w:r>
+        <w:rPr>
+          <w:rFonts w:eastAsiaTheme="minorEastAsia"/>
+        </w:rPr>
+        <w:t xml:space="preserve"> </w:t>
+      </w:r>
+      <w:r>
+        <w:rPr>
+          <w:rFonts w:eastAsiaTheme="minorEastAsia"/>
+        </w:rPr>
+        <w:t xml:space="preserve">fetch </w:t>
+      </w:r>
+      <w:r>
+        <w:rPr>
+          <w:rFonts w:eastAsiaTheme="minorEastAsia"/>
+        </w:rPr>
+        <w:t xml:space="preserve">7- and </w:t>
+      </w:r>
+      <w:r>
+        <w:rPr>
+          <w:rFonts w:eastAsiaTheme="minorEastAsia"/>
+        </w:rPr>
+        <w:t>even 8-figure sums at auction.</w:t>
+      </w:r>
+    </w:p>
+    <w:p>
+      <w:pPr>
+        <w:spacing w:before="240" w:line="480" w:lineRule="auto"/>
+        <w:rPr>
+          <w:rFonts w:eastAsiaTheme="minorEastAsia"/>
+        </w:rPr>
+      </w:pPr>
       <w:bookmarkStart w:id="0" w:name="_GoBack"/>
       <w:bookmarkEnd w:id="0"/>
+      <w:r>
+        <w:rPr>
+          <w:rFonts w:eastAsiaTheme="minorEastAsia"/>
+        </w:rPr>
+        <w:t xml:space="preserve">Anchoring effects </w:t>
+      </w:r>
+      <w:r>
+        <w:rPr>
+          <w:rFonts w:eastAsiaTheme="minorEastAsia"/>
+        </w:rPr>
+        <w:t xml:space="preserve">seem to be much stronger </w:t>
+      </w:r>
+      <w:r>
+        <w:rPr>
+          <w:rFonts w:eastAsiaTheme="minorEastAsia"/>
+        </w:rPr>
+        <w:t xml:space="preserve">and </w:t>
+      </w:r>
+      <w:r>
+        <w:rPr>
+          <w:rFonts w:eastAsiaTheme="minorEastAsia"/>
+        </w:rPr>
+        <w:t>detectable</w:t>
+      </w:r>
+      <w:r>
+        <w:rPr>
+          <w:rFonts w:eastAsiaTheme="minorEastAsia"/>
+        </w:rPr>
+        <w:t xml:space="preserve"> in the </w:t>
+      </w:r>
+      <w:r>
+        <w:rPr>
+          <w:rFonts w:eastAsiaTheme="minorEastAsia"/>
+        </w:rPr>
+        <w:t>comparis</w:t>
+      </w:r>
+      <w:r>
+        <w:rPr>
+          <w:rFonts w:eastAsiaTheme="minorEastAsia"/>
+        </w:rPr>
+        <w:t>on between Picasso and C</w:t>
+      </w:r>
+      <w:r>
+        <w:rPr>
+          <w:rFonts w:eastAsiaTheme="minorEastAsia"/>
+        </w:rPr>
+        <w:t>hagall, show in Table &lt;&gt; and &lt;&gt;</w:t>
+      </w:r>
     </w:p>
     <w:p>
       <w:pPr>
@@ -10718,6 +10915,7 @@
         <w:rPr>
           <w:rFonts w:ascii="Georgia" w:eastAsiaTheme="minorEastAsia" w:hAnsi="Georgia"/>
         </w:rPr>
+        <w:lastRenderedPageBreak/>
         <w:t>Table 4: Hedonic predictions, Impressionist Art (London). Half-year time dummies omitted for brevity.</w:t>
       </w:r>
     </w:p>
@@ -10744,35 +10942,7 @@
           <w:sz w:val="18"/>
           <w:szCs w:val="18"/>
         </w:rPr>
-        <w:t xml:space="preserve">             Estimate Std. Error t value </w:t>
-      </w:r>
-      <w:proofErr w:type="spellStart"/>
-      <w:proofErr w:type="gramStart"/>
-      <w:r>
-        <w:rPr>
-          <w:rFonts w:ascii="Consolas" w:eastAsiaTheme="minorEastAsia" w:hAnsi="Consolas" w:cs="Consolas"/>
-          <w:sz w:val="18"/>
-          <w:szCs w:val="18"/>
-        </w:rPr>
-        <w:t>Pr</w:t>
-      </w:r>
-      <w:proofErr w:type="spellEnd"/>
-      <w:r>
-        <w:rPr>
-          <w:rFonts w:ascii="Consolas" w:eastAsiaTheme="minorEastAsia" w:hAnsi="Consolas" w:cs="Consolas"/>
-          <w:sz w:val="18"/>
-          <w:szCs w:val="18"/>
-        </w:rPr>
-        <w:t>(</w:t>
-      </w:r>
-      <w:proofErr w:type="gramEnd"/>
-      <w:r>
-        <w:rPr>
-          <w:rFonts w:ascii="Consolas" w:eastAsiaTheme="minorEastAsia" w:hAnsi="Consolas" w:cs="Consolas"/>
-          <w:sz w:val="18"/>
-          <w:szCs w:val="18"/>
-        </w:rPr>
-        <w:t xml:space="preserve">&gt;|t|)    </w:t>
+        <w:t xml:space="preserve">             Estimate Std. Error t value Pr(&gt;|t|)    </w:t>
       </w:r>
     </w:p>
     <w:p>
@@ -10808,25 +10978,7 @@
           <w:sz w:val="18"/>
           <w:szCs w:val="18"/>
         </w:rPr>
-        <w:t xml:space="preserve">DATE_PTG    -0.002122   </w:t>
-      </w:r>
-      <w:proofErr w:type="gramStart"/>
-      <w:r>
-        <w:rPr>
-          <w:rFonts w:ascii="Consolas" w:eastAsiaTheme="minorEastAsia" w:hAnsi="Consolas" w:cs="Consolas"/>
-          <w:sz w:val="18"/>
-          <w:szCs w:val="18"/>
-        </w:rPr>
-        <w:t>0.003513  -</w:t>
-      </w:r>
-      <w:proofErr w:type="gramEnd"/>
-      <w:r>
-        <w:rPr>
-          <w:rFonts w:ascii="Consolas" w:eastAsiaTheme="minorEastAsia" w:hAnsi="Consolas" w:cs="Consolas"/>
-          <w:sz w:val="18"/>
-          <w:szCs w:val="18"/>
-        </w:rPr>
-        <w:t xml:space="preserve">0.604 0.546317    </w:t>
+        <w:t xml:space="preserve">DATE_PTG    -0.002122   0.003513  -0.604 0.546317    </w:t>
       </w:r>
     </w:p>
     <w:p>
@@ -10898,25 +11050,7 @@
           <w:sz w:val="18"/>
           <w:szCs w:val="18"/>
         </w:rPr>
-        <w:t xml:space="preserve">SIGNED2     -0.064880   </w:t>
-      </w:r>
-      <w:proofErr w:type="gramStart"/>
-      <w:r>
-        <w:rPr>
-          <w:rFonts w:ascii="Consolas" w:eastAsiaTheme="minorEastAsia" w:hAnsi="Consolas" w:cs="Consolas"/>
-          <w:sz w:val="18"/>
-          <w:szCs w:val="18"/>
-        </w:rPr>
-        <w:t>0.434096  -</w:t>
-      </w:r>
-      <w:proofErr w:type="gramEnd"/>
-      <w:r>
-        <w:rPr>
-          <w:rFonts w:ascii="Consolas" w:eastAsiaTheme="minorEastAsia" w:hAnsi="Consolas" w:cs="Consolas"/>
-          <w:sz w:val="18"/>
-          <w:szCs w:val="18"/>
-        </w:rPr>
-        <w:t xml:space="preserve">0.149 0.881308    </w:t>
+        <w:t xml:space="preserve">SIGNED2     -0.064880   0.434096  -0.149 0.881308    </w:t>
       </w:r>
     </w:p>
     <w:p>
@@ -10934,25 +11068,7 @@
           <w:sz w:val="18"/>
           <w:szCs w:val="18"/>
         </w:rPr>
-        <w:t xml:space="preserve">SIGNED3     -0.429974   </w:t>
-      </w:r>
-      <w:proofErr w:type="gramStart"/>
-      <w:r>
-        <w:rPr>
-          <w:rFonts w:ascii="Consolas" w:eastAsiaTheme="minorEastAsia" w:hAnsi="Consolas" w:cs="Consolas"/>
-          <w:sz w:val="18"/>
-          <w:szCs w:val="18"/>
-        </w:rPr>
-        <w:t>0.413009  -</w:t>
-      </w:r>
-      <w:proofErr w:type="gramEnd"/>
-      <w:r>
-        <w:rPr>
-          <w:rFonts w:ascii="Consolas" w:eastAsiaTheme="minorEastAsia" w:hAnsi="Consolas" w:cs="Consolas"/>
-          <w:sz w:val="18"/>
-          <w:szCs w:val="18"/>
-        </w:rPr>
-        <w:t xml:space="preserve">1.041 0.298822    </w:t>
+        <w:t xml:space="preserve">SIGNED3     -0.429974   0.413009  -1.041 0.298822    </w:t>
       </w:r>
     </w:p>
     <w:p>
@@ -11060,25 +11176,7 @@
           <w:sz w:val="18"/>
           <w:szCs w:val="18"/>
         </w:rPr>
-        <w:t xml:space="preserve">ART_MED24    1.457382   0.771532   1.889 </w:t>
-      </w:r>
-      <w:proofErr w:type="gramStart"/>
-      <w:r>
-        <w:rPr>
-          <w:rFonts w:ascii="Consolas" w:eastAsiaTheme="minorEastAsia" w:hAnsi="Consolas" w:cs="Consolas"/>
-          <w:sz w:val="18"/>
-          <w:szCs w:val="18"/>
-        </w:rPr>
-        <w:t>0.060030 .</w:t>
-      </w:r>
-      <w:proofErr w:type="gramEnd"/>
-      <w:r>
-        <w:rPr>
-          <w:rFonts w:ascii="Consolas" w:eastAsiaTheme="minorEastAsia" w:hAnsi="Consolas" w:cs="Consolas"/>
-          <w:sz w:val="18"/>
-          <w:szCs w:val="18"/>
-        </w:rPr>
-        <w:t xml:space="preserve">  </w:t>
+        <w:t xml:space="preserve">ART_MED24    1.457382   0.771532   1.889 0.060030 .  </w:t>
       </w:r>
     </w:p>
     <w:p>
@@ -11096,25 +11194,7 @@
           <w:sz w:val="18"/>
           <w:szCs w:val="18"/>
         </w:rPr>
-        <w:t xml:space="preserve">ART_MED27    1.093956   0.661039   1.655 </w:t>
-      </w:r>
-      <w:proofErr w:type="gramStart"/>
-      <w:r>
-        <w:rPr>
-          <w:rFonts w:ascii="Consolas" w:eastAsiaTheme="minorEastAsia" w:hAnsi="Consolas" w:cs="Consolas"/>
-          <w:sz w:val="18"/>
-          <w:szCs w:val="18"/>
-        </w:rPr>
-        <w:t>0.099170 .</w:t>
-      </w:r>
-      <w:proofErr w:type="gramEnd"/>
-      <w:r>
-        <w:rPr>
-          <w:rFonts w:ascii="Consolas" w:eastAsiaTheme="minorEastAsia" w:hAnsi="Consolas" w:cs="Consolas"/>
-          <w:sz w:val="18"/>
-          <w:szCs w:val="18"/>
-        </w:rPr>
-        <w:t xml:space="preserve">  </w:t>
+        <w:t xml:space="preserve">ART_MED27    1.093956   0.661039   1.655 0.099170 .  </w:t>
       </w:r>
     </w:p>
     <w:p>
@@ -11168,7 +11248,6 @@
           <w:sz w:val="18"/>
           <w:szCs w:val="18"/>
         </w:rPr>
-        <w:lastRenderedPageBreak/>
         <w:t>ART_MED39    1.767484   0.660349   2.677 0.007918 **</w:t>
       </w:r>
     </w:p>
@@ -11272,25 +11351,7 @@
           <w:sz w:val="18"/>
           <w:szCs w:val="18"/>
         </w:rPr>
-        <w:t>F-statistic: 21.01 on 79 and 256 DF</w:t>
-      </w:r>
-      <w:proofErr w:type="gramStart"/>
-      <w:r>
-        <w:rPr>
-          <w:rFonts w:ascii="Consolas" w:eastAsiaTheme="minorEastAsia" w:hAnsi="Consolas" w:cs="Consolas"/>
-          <w:sz w:val="18"/>
-          <w:szCs w:val="18"/>
-        </w:rPr>
-        <w:t>,  p</w:t>
-      </w:r>
-      <w:proofErr w:type="gramEnd"/>
-      <w:r>
-        <w:rPr>
-          <w:rFonts w:ascii="Consolas" w:eastAsiaTheme="minorEastAsia" w:hAnsi="Consolas" w:cs="Consolas"/>
-          <w:sz w:val="18"/>
-          <w:szCs w:val="18"/>
-        </w:rPr>
-        <w:t>-value: &lt; 2.2e-16</w:t>
+        <w:t>F-statistic: 21.01 on 79 and 256 DF,  p-value: &lt; 2.2e-16</w:t>
       </w:r>
     </w:p>
     <w:p>
@@ -11365,35 +11426,7 @@
           <w:sz w:val="18"/>
           <w:szCs w:val="18"/>
         </w:rPr>
-        <w:t xml:space="preserve">             Estimate Std. Error t value </w:t>
-      </w:r>
-      <w:proofErr w:type="spellStart"/>
-      <w:proofErr w:type="gramStart"/>
-      <w:r>
-        <w:rPr>
-          <w:rFonts w:ascii="Consolas" w:eastAsiaTheme="minorEastAsia" w:hAnsi="Consolas" w:cs="Consolas"/>
-          <w:sz w:val="18"/>
-          <w:szCs w:val="18"/>
-        </w:rPr>
-        <w:t>Pr</w:t>
-      </w:r>
-      <w:proofErr w:type="spellEnd"/>
-      <w:r>
-        <w:rPr>
-          <w:rFonts w:ascii="Consolas" w:eastAsiaTheme="minorEastAsia" w:hAnsi="Consolas" w:cs="Consolas"/>
-          <w:sz w:val="18"/>
-          <w:szCs w:val="18"/>
-        </w:rPr>
-        <w:t>(</w:t>
-      </w:r>
-      <w:proofErr w:type="gramEnd"/>
-      <w:r>
-        <w:rPr>
-          <w:rFonts w:ascii="Consolas" w:eastAsiaTheme="minorEastAsia" w:hAnsi="Consolas" w:cs="Consolas"/>
-          <w:sz w:val="18"/>
-          <w:szCs w:val="18"/>
-        </w:rPr>
-        <w:t xml:space="preserve">&gt;|t|)    </w:t>
+        <w:t xml:space="preserve">             Estimate Std. Error t value Pr(&gt;|t|)    </w:t>
       </w:r>
     </w:p>
     <w:p>
@@ -11429,25 +11462,7 @@
           <w:sz w:val="18"/>
           <w:szCs w:val="18"/>
         </w:rPr>
-        <w:t xml:space="preserve">DATE_PTG    -0.006033   </w:t>
-      </w:r>
-      <w:proofErr w:type="gramStart"/>
-      <w:r>
-        <w:rPr>
-          <w:rFonts w:ascii="Consolas" w:eastAsiaTheme="minorEastAsia" w:hAnsi="Consolas" w:cs="Consolas"/>
-          <w:sz w:val="18"/>
-          <w:szCs w:val="18"/>
-        </w:rPr>
-        <w:t>0.002998  -</w:t>
-      </w:r>
-      <w:proofErr w:type="gramEnd"/>
-      <w:r>
-        <w:rPr>
-          <w:rFonts w:ascii="Consolas" w:eastAsiaTheme="minorEastAsia" w:hAnsi="Consolas" w:cs="Consolas"/>
-          <w:sz w:val="18"/>
-          <w:szCs w:val="18"/>
-        </w:rPr>
-        <w:t xml:space="preserve">2.013 0.044995 *  </w:t>
+        <w:t xml:space="preserve">DATE_PTG    -0.006033   0.002998  -2.013 0.044995 *  </w:t>
       </w:r>
     </w:p>
     <w:p>
@@ -11483,25 +11498,7 @@
           <w:sz w:val="18"/>
           <w:szCs w:val="18"/>
         </w:rPr>
-        <w:t xml:space="preserve">DIM_B        0.012602   0.007114   1.771 </w:t>
-      </w:r>
-      <w:proofErr w:type="gramStart"/>
-      <w:r>
-        <w:rPr>
-          <w:rFonts w:ascii="Consolas" w:eastAsiaTheme="minorEastAsia" w:hAnsi="Consolas" w:cs="Consolas"/>
-          <w:sz w:val="18"/>
-          <w:szCs w:val="18"/>
-        </w:rPr>
-        <w:t>0.077433 .</w:t>
-      </w:r>
-      <w:proofErr w:type="gramEnd"/>
-      <w:r>
-        <w:rPr>
-          <w:rFonts w:ascii="Consolas" w:eastAsiaTheme="minorEastAsia" w:hAnsi="Consolas" w:cs="Consolas"/>
-          <w:sz w:val="18"/>
-          <w:szCs w:val="18"/>
-        </w:rPr>
-        <w:t xml:space="preserve">  </w:t>
+        <w:t xml:space="preserve">DIM_B        0.012602   0.007114   1.771 0.077433 .  </w:t>
       </w:r>
     </w:p>
     <w:p>
@@ -11573,25 +11570,7 @@
           <w:sz w:val="18"/>
           <w:szCs w:val="18"/>
         </w:rPr>
-        <w:t xml:space="preserve">ART_MED6    -0.364772   </w:t>
-      </w:r>
-      <w:proofErr w:type="gramStart"/>
-      <w:r>
-        <w:rPr>
-          <w:rFonts w:ascii="Consolas" w:eastAsiaTheme="minorEastAsia" w:hAnsi="Consolas" w:cs="Consolas"/>
-          <w:sz w:val="18"/>
-          <w:szCs w:val="18"/>
-        </w:rPr>
-        <w:t>0.687000  -</w:t>
-      </w:r>
-      <w:proofErr w:type="gramEnd"/>
-      <w:r>
-        <w:rPr>
-          <w:rFonts w:ascii="Consolas" w:eastAsiaTheme="minorEastAsia" w:hAnsi="Consolas" w:cs="Consolas"/>
-          <w:sz w:val="18"/>
-          <w:szCs w:val="18"/>
-        </w:rPr>
-        <w:t xml:space="preserve">0.531 0.595814    </w:t>
+        <w:t xml:space="preserve">ART_MED6    -0.364772   0.687000  -0.531 0.595814    </w:t>
       </w:r>
     </w:p>
     <w:p>
@@ -11609,25 +11588,7 @@
           <w:sz w:val="18"/>
           <w:szCs w:val="18"/>
         </w:rPr>
-        <w:t xml:space="preserve">ART_MED9    -0.060186   </w:t>
-      </w:r>
-      <w:proofErr w:type="gramStart"/>
-      <w:r>
-        <w:rPr>
-          <w:rFonts w:ascii="Consolas" w:eastAsiaTheme="minorEastAsia" w:hAnsi="Consolas" w:cs="Consolas"/>
-          <w:sz w:val="18"/>
-          <w:szCs w:val="18"/>
-        </w:rPr>
-        <w:t>0.642117  -</w:t>
-      </w:r>
-      <w:proofErr w:type="gramEnd"/>
-      <w:r>
-        <w:rPr>
-          <w:rFonts w:ascii="Consolas" w:eastAsiaTheme="minorEastAsia" w:hAnsi="Consolas" w:cs="Consolas"/>
-          <w:sz w:val="18"/>
-          <w:szCs w:val="18"/>
-        </w:rPr>
-        <w:t xml:space="preserve">0.094 0.925382    </w:t>
+        <w:t xml:space="preserve">ART_MED9    -0.060186   0.642117  -0.094 0.925382    </w:t>
       </w:r>
     </w:p>
     <w:p>
@@ -11663,25 +11624,7 @@
           <w:sz w:val="18"/>
           <w:szCs w:val="18"/>
         </w:rPr>
-        <w:t xml:space="preserve">ART_MED15   -0.131242   </w:t>
-      </w:r>
-      <w:proofErr w:type="gramStart"/>
-      <w:r>
-        <w:rPr>
-          <w:rFonts w:ascii="Consolas" w:eastAsiaTheme="minorEastAsia" w:hAnsi="Consolas" w:cs="Consolas"/>
-          <w:sz w:val="18"/>
-          <w:szCs w:val="18"/>
-        </w:rPr>
-        <w:t>0.665053  -</w:t>
-      </w:r>
-      <w:proofErr w:type="gramEnd"/>
-      <w:r>
-        <w:rPr>
-          <w:rFonts w:ascii="Consolas" w:eastAsiaTheme="minorEastAsia" w:hAnsi="Consolas" w:cs="Consolas"/>
-          <w:sz w:val="18"/>
-          <w:szCs w:val="18"/>
-        </w:rPr>
-        <w:t xml:space="preserve">0.197 0.843687    </w:t>
+        <w:t xml:space="preserve">ART_MED15   -0.131242   0.665053  -0.197 0.843687    </w:t>
       </w:r>
     </w:p>
     <w:p>
@@ -11753,25 +11696,7 @@
           <w:sz w:val="18"/>
           <w:szCs w:val="18"/>
         </w:rPr>
-        <w:t xml:space="preserve">ART_MED27   -0.342484   </w:t>
-      </w:r>
-      <w:proofErr w:type="gramStart"/>
-      <w:r>
-        <w:rPr>
-          <w:rFonts w:ascii="Consolas" w:eastAsiaTheme="minorEastAsia" w:hAnsi="Consolas" w:cs="Consolas"/>
-          <w:sz w:val="18"/>
-          <w:szCs w:val="18"/>
-        </w:rPr>
-        <w:t>0.656519  -</w:t>
-      </w:r>
-      <w:proofErr w:type="gramEnd"/>
-      <w:r>
-        <w:rPr>
-          <w:rFonts w:ascii="Consolas" w:eastAsiaTheme="minorEastAsia" w:hAnsi="Consolas" w:cs="Consolas"/>
-          <w:sz w:val="18"/>
-          <w:szCs w:val="18"/>
-        </w:rPr>
-        <w:t xml:space="preserve">0.522 0.602264    </w:t>
+        <w:t xml:space="preserve">ART_MED27   -0.342484   0.656519  -0.522 0.602264    </w:t>
       </w:r>
     </w:p>
     <w:p>
@@ -11789,25 +11714,7 @@
           <w:sz w:val="18"/>
           <w:szCs w:val="18"/>
         </w:rPr>
-        <w:t xml:space="preserve">ART_MED30   -0.075431   </w:t>
-      </w:r>
-      <w:proofErr w:type="gramStart"/>
-      <w:r>
-        <w:rPr>
-          <w:rFonts w:ascii="Consolas" w:eastAsiaTheme="minorEastAsia" w:hAnsi="Consolas" w:cs="Consolas"/>
-          <w:sz w:val="18"/>
-          <w:szCs w:val="18"/>
-        </w:rPr>
-        <w:t>0.646362  -</w:t>
-      </w:r>
-      <w:proofErr w:type="gramEnd"/>
-      <w:r>
-        <w:rPr>
-          <w:rFonts w:ascii="Consolas" w:eastAsiaTheme="minorEastAsia" w:hAnsi="Consolas" w:cs="Consolas"/>
-          <w:sz w:val="18"/>
-          <w:szCs w:val="18"/>
-        </w:rPr>
-        <w:t xml:space="preserve">0.117 0.907170    </w:t>
+        <w:t xml:space="preserve">ART_MED30   -0.075431   0.646362  -0.117 0.907170    </w:t>
       </w:r>
     </w:p>
     <w:p>
@@ -11825,25 +11732,7 @@
           <w:sz w:val="18"/>
           <w:szCs w:val="18"/>
         </w:rPr>
-        <w:t xml:space="preserve">ART_MED38   -0.404069   </w:t>
-      </w:r>
-      <w:proofErr w:type="gramStart"/>
-      <w:r>
-        <w:rPr>
-          <w:rFonts w:ascii="Consolas" w:eastAsiaTheme="minorEastAsia" w:hAnsi="Consolas" w:cs="Consolas"/>
-          <w:sz w:val="18"/>
-          <w:szCs w:val="18"/>
-        </w:rPr>
-        <w:t>0.807695  -</w:t>
-      </w:r>
-      <w:proofErr w:type="gramEnd"/>
-      <w:r>
-        <w:rPr>
-          <w:rFonts w:ascii="Consolas" w:eastAsiaTheme="minorEastAsia" w:hAnsi="Consolas" w:cs="Consolas"/>
-          <w:sz w:val="18"/>
-          <w:szCs w:val="18"/>
-        </w:rPr>
-        <w:t xml:space="preserve">0.500 0.617227    </w:t>
+        <w:t xml:space="preserve">ART_MED38   -0.404069   0.807695  -0.500 0.617227    </w:t>
       </w:r>
     </w:p>
     <w:p>
@@ -11997,25 +11886,7 @@
           <w:sz w:val="18"/>
           <w:szCs w:val="18"/>
         </w:rPr>
-        <w:t>F-statistic: 22.24 on 74 and 319 DF</w:t>
-      </w:r>
-      <w:proofErr w:type="gramStart"/>
-      <w:r>
-        <w:rPr>
-          <w:rFonts w:ascii="Consolas" w:eastAsiaTheme="minorEastAsia" w:hAnsi="Consolas" w:cs="Consolas"/>
-          <w:sz w:val="18"/>
-          <w:szCs w:val="18"/>
-        </w:rPr>
-        <w:t>,  p</w:t>
-      </w:r>
-      <w:proofErr w:type="gramEnd"/>
-      <w:r>
-        <w:rPr>
-          <w:rFonts w:ascii="Consolas" w:eastAsiaTheme="minorEastAsia" w:hAnsi="Consolas" w:cs="Consolas"/>
-          <w:sz w:val="18"/>
-          <w:szCs w:val="18"/>
-        </w:rPr>
-        <w:t>-value: &lt; 2.2e-16</w:t>
+        <w:t>F-statistic: 22.24 on 74 and 319 DF,  p-value: &lt; 2.2e-16</w:t>
       </w:r>
     </w:p>
     <w:p>
@@ -12066,35 +11937,7 @@
           <w:sz w:val="18"/>
           <w:szCs w:val="18"/>
         </w:rPr>
-        <w:t xml:space="preserve">                    Estimate Std. Error t value </w:t>
-      </w:r>
-      <w:proofErr w:type="spellStart"/>
-      <w:proofErr w:type="gramStart"/>
-      <w:r>
-        <w:rPr>
-          <w:rFonts w:ascii="Consolas" w:eastAsiaTheme="minorEastAsia" w:hAnsi="Consolas" w:cs="Consolas"/>
-          <w:sz w:val="18"/>
-          <w:szCs w:val="18"/>
-        </w:rPr>
-        <w:t>Pr</w:t>
-      </w:r>
-      <w:proofErr w:type="spellEnd"/>
-      <w:r>
-        <w:rPr>
-          <w:rFonts w:ascii="Consolas" w:eastAsiaTheme="minorEastAsia" w:hAnsi="Consolas" w:cs="Consolas"/>
-          <w:sz w:val="18"/>
-          <w:szCs w:val="18"/>
-        </w:rPr>
-        <w:t>(</w:t>
-      </w:r>
-      <w:proofErr w:type="gramEnd"/>
-      <w:r>
-        <w:rPr>
-          <w:rFonts w:ascii="Consolas" w:eastAsiaTheme="minorEastAsia" w:hAnsi="Consolas" w:cs="Consolas"/>
-          <w:sz w:val="18"/>
-          <w:szCs w:val="18"/>
-        </w:rPr>
-        <w:t xml:space="preserve">&gt;|t|)    </w:t>
+        <w:t xml:space="preserve">                    Estimate Std. Error t value Pr(&gt;|t|)    </w:t>
       </w:r>
     </w:p>
     <w:p>
@@ -12112,25 +11955,7 @@
           <w:sz w:val="18"/>
           <w:szCs w:val="18"/>
         </w:rPr>
-        <w:t xml:space="preserve">(Intercept)         -1.54229    </w:t>
-      </w:r>
-      <w:proofErr w:type="gramStart"/>
-      <w:r>
-        <w:rPr>
-          <w:rFonts w:ascii="Consolas" w:eastAsiaTheme="minorEastAsia" w:hAnsi="Consolas" w:cs="Consolas"/>
-          <w:sz w:val="18"/>
-          <w:szCs w:val="18"/>
-        </w:rPr>
-        <w:t>1.91849  -</w:t>
-      </w:r>
-      <w:proofErr w:type="gramEnd"/>
-      <w:r>
-        <w:rPr>
-          <w:rFonts w:ascii="Consolas" w:eastAsiaTheme="minorEastAsia" w:hAnsi="Consolas" w:cs="Consolas"/>
-          <w:sz w:val="18"/>
-          <w:szCs w:val="18"/>
-        </w:rPr>
-        <w:t xml:space="preserve">0.804 0.422029    </w:t>
+        <w:t xml:space="preserve">(Intercept)         -1.54229    1.91849  -0.804 0.422029    </w:t>
       </w:r>
     </w:p>
     <w:p>
@@ -12142,33 +11967,13 @@
           <w:szCs w:val="18"/>
         </w:rPr>
       </w:pPr>
-      <w:proofErr w:type="gramStart"/>
-      <w:r>
-        <w:rPr>
-          <w:rFonts w:ascii="Consolas" w:eastAsiaTheme="minorEastAsia" w:hAnsi="Consolas" w:cs="Consolas"/>
-          <w:sz w:val="18"/>
-          <w:szCs w:val="18"/>
-        </w:rPr>
-        <w:t>log(</w:t>
-      </w:r>
-      <w:proofErr w:type="spellStart"/>
-      <w:proofErr w:type="gramEnd"/>
-      <w:r>
-        <w:rPr>
-          <w:rFonts w:ascii="Consolas" w:eastAsiaTheme="minorEastAsia" w:hAnsi="Consolas" w:cs="Consolas"/>
-          <w:sz w:val="18"/>
-          <w:szCs w:val="18"/>
-        </w:rPr>
-        <w:t>date_ptg</w:t>
-      </w:r>
-      <w:proofErr w:type="spellEnd"/>
-      <w:r>
-        <w:rPr>
-          <w:rFonts w:ascii="Consolas" w:eastAsiaTheme="minorEastAsia" w:hAnsi="Consolas" w:cs="Consolas"/>
-          <w:sz w:val="18"/>
-          <w:szCs w:val="18"/>
-        </w:rPr>
-        <w:t xml:space="preserve">)       -0.67160    0.42660  -1.574 0.116371    </w:t>
+      <w:r>
+        <w:rPr>
+          <w:rFonts w:ascii="Consolas" w:eastAsiaTheme="minorEastAsia" w:hAnsi="Consolas" w:cs="Consolas"/>
+          <w:sz w:val="18"/>
+          <w:szCs w:val="18"/>
+        </w:rPr>
+        <w:t xml:space="preserve">log(date_ptg)       -0.67160    0.42660  -1.574 0.116371    </w:t>
       </w:r>
     </w:p>
     <w:p>
@@ -12180,33 +11985,13 @@
           <w:szCs w:val="18"/>
         </w:rPr>
       </w:pPr>
-      <w:proofErr w:type="gramStart"/>
-      <w:r>
-        <w:rPr>
-          <w:rFonts w:ascii="Consolas" w:eastAsiaTheme="minorEastAsia" w:hAnsi="Consolas" w:cs="Consolas"/>
-          <w:sz w:val="18"/>
-          <w:szCs w:val="18"/>
-        </w:rPr>
-        <w:t>log(</w:t>
-      </w:r>
-      <w:proofErr w:type="spellStart"/>
-      <w:proofErr w:type="gramEnd"/>
-      <w:r>
-        <w:rPr>
-          <w:rFonts w:ascii="Consolas" w:eastAsiaTheme="minorEastAsia" w:hAnsi="Consolas" w:cs="Consolas"/>
-          <w:sz w:val="18"/>
-          <w:szCs w:val="18"/>
-        </w:rPr>
-        <w:t>len</w:t>
-      </w:r>
-      <w:proofErr w:type="spellEnd"/>
-      <w:r>
-        <w:rPr>
-          <w:rFonts w:ascii="Consolas" w:eastAsiaTheme="minorEastAsia" w:hAnsi="Consolas" w:cs="Consolas"/>
-          <w:sz w:val="18"/>
-          <w:szCs w:val="18"/>
-        </w:rPr>
-        <w:t>)             0.59158    0.11574   5.111 5.42e-07 ***</w:t>
+      <w:r>
+        <w:rPr>
+          <w:rFonts w:ascii="Consolas" w:eastAsiaTheme="minorEastAsia" w:hAnsi="Consolas" w:cs="Consolas"/>
+          <w:sz w:val="18"/>
+          <w:szCs w:val="18"/>
+        </w:rPr>
+        <w:t>log(len)             0.59158    0.11574   5.111 5.42e-07 ***</w:t>
       </w:r>
     </w:p>
     <w:p>
@@ -12218,33 +12003,13 @@
           <w:szCs w:val="18"/>
         </w:rPr>
       </w:pPr>
-      <w:proofErr w:type="gramStart"/>
-      <w:r>
-        <w:rPr>
-          <w:rFonts w:ascii="Consolas" w:eastAsiaTheme="minorEastAsia" w:hAnsi="Consolas" w:cs="Consolas"/>
-          <w:sz w:val="18"/>
-          <w:szCs w:val="18"/>
-        </w:rPr>
-        <w:t>log(</w:t>
-      </w:r>
-      <w:proofErr w:type="spellStart"/>
-      <w:proofErr w:type="gramEnd"/>
-      <w:r>
-        <w:rPr>
-          <w:rFonts w:ascii="Consolas" w:eastAsiaTheme="minorEastAsia" w:hAnsi="Consolas" w:cs="Consolas"/>
-          <w:sz w:val="18"/>
-          <w:szCs w:val="18"/>
-        </w:rPr>
-        <w:t>wid</w:t>
-      </w:r>
-      <w:proofErr w:type="spellEnd"/>
-      <w:r>
-        <w:rPr>
-          <w:rFonts w:ascii="Consolas" w:eastAsiaTheme="minorEastAsia" w:hAnsi="Consolas" w:cs="Consolas"/>
-          <w:sz w:val="18"/>
-          <w:szCs w:val="18"/>
-        </w:rPr>
-        <w:t>)             0.61585    0.11764   5.235 2.94e-07 ***</w:t>
+      <w:r>
+        <w:rPr>
+          <w:rFonts w:ascii="Consolas" w:eastAsiaTheme="minorEastAsia" w:hAnsi="Consolas" w:cs="Consolas"/>
+          <w:sz w:val="18"/>
+          <w:szCs w:val="18"/>
+        </w:rPr>
+        <w:t>log(wid)             0.61585    0.11764   5.235 2.94e-07 ***</w:t>
       </w:r>
     </w:p>
     <w:p>
@@ -12256,25 +12021,13 @@
           <w:szCs w:val="18"/>
         </w:rPr>
       </w:pPr>
-      <w:proofErr w:type="spellStart"/>
-      <w:proofErr w:type="gramStart"/>
-      <w:r>
-        <w:rPr>
-          <w:rFonts w:ascii="Consolas" w:eastAsiaTheme="minorEastAsia" w:hAnsi="Consolas" w:cs="Consolas"/>
-          <w:sz w:val="18"/>
-          <w:szCs w:val="18"/>
-        </w:rPr>
-        <w:t>mediuma</w:t>
-      </w:r>
-      <w:proofErr w:type="spellEnd"/>
-      <w:proofErr w:type="gramEnd"/>
-      <w:r>
-        <w:rPr>
-          <w:rFonts w:ascii="Consolas" w:eastAsiaTheme="minorEastAsia" w:hAnsi="Consolas" w:cs="Consolas"/>
-          <w:sz w:val="18"/>
-          <w:szCs w:val="18"/>
-        </w:rPr>
-        <w:t xml:space="preserve">              0.37892    0.36754   1.031 0.303314    </w:t>
+      <w:r>
+        <w:rPr>
+          <w:rFonts w:ascii="Consolas" w:eastAsiaTheme="minorEastAsia" w:hAnsi="Consolas" w:cs="Consolas"/>
+          <w:sz w:val="18"/>
+          <w:szCs w:val="18"/>
+        </w:rPr>
+        <w:t xml:space="preserve">mediuma              0.37892    0.36754   1.031 0.303314    </w:t>
       </w:r>
     </w:p>
     <w:p>
@@ -12286,25 +12039,13 @@
           <w:szCs w:val="18"/>
         </w:rPr>
       </w:pPr>
-      <w:proofErr w:type="spellStart"/>
-      <w:proofErr w:type="gramStart"/>
-      <w:r>
-        <w:rPr>
-          <w:rFonts w:ascii="Consolas" w:eastAsiaTheme="minorEastAsia" w:hAnsi="Consolas" w:cs="Consolas"/>
-          <w:sz w:val="18"/>
-          <w:szCs w:val="18"/>
-        </w:rPr>
-        <w:t>mediumbr</w:t>
-      </w:r>
-      <w:proofErr w:type="spellEnd"/>
-      <w:proofErr w:type="gramEnd"/>
-      <w:r>
-        <w:rPr>
-          <w:rFonts w:ascii="Consolas" w:eastAsiaTheme="minorEastAsia" w:hAnsi="Consolas" w:cs="Consolas"/>
-          <w:sz w:val="18"/>
-          <w:szCs w:val="18"/>
-        </w:rPr>
-        <w:t xml:space="preserve">            -1.00407    0.47045  -2.134 0.033555 *  </w:t>
+      <w:r>
+        <w:rPr>
+          <w:rFonts w:ascii="Consolas" w:eastAsiaTheme="minorEastAsia" w:hAnsi="Consolas" w:cs="Consolas"/>
+          <w:sz w:val="18"/>
+          <w:szCs w:val="18"/>
+        </w:rPr>
+        <w:t xml:space="preserve">mediumbr            -1.00407    0.47045  -2.134 0.033555 *  </w:t>
       </w:r>
     </w:p>
     <w:p>
@@ -12316,8 +12057,6 @@
           <w:szCs w:val="18"/>
         </w:rPr>
       </w:pPr>
-      <w:proofErr w:type="spellStart"/>
-      <w:proofErr w:type="gramStart"/>
       <w:r>
         <w:rPr>
           <w:rFonts w:ascii="Consolas" w:eastAsiaTheme="minorEastAsia" w:hAnsi="Consolas" w:cs="Consolas"/>
@@ -12325,17 +12064,7 @@
           <w:szCs w:val="18"/>
         </w:rPr>
         <w:lastRenderedPageBreak/>
-        <w:t>mediumchk</w:t>
-      </w:r>
-      <w:proofErr w:type="spellEnd"/>
-      <w:proofErr w:type="gramEnd"/>
-      <w:r>
-        <w:rPr>
-          <w:rFonts w:ascii="Consolas" w:eastAsiaTheme="minorEastAsia" w:hAnsi="Consolas" w:cs="Consolas"/>
-          <w:sz w:val="18"/>
-          <w:szCs w:val="18"/>
-        </w:rPr>
-        <w:t xml:space="preserve">           -0.51240    0.50577  -1.013 0.311749    </w:t>
+        <w:t xml:space="preserve">mediumchk           -0.51240    0.50577  -1.013 0.311749    </w:t>
       </w:r>
     </w:p>
     <w:p>
@@ -12347,25 +12076,13 @@
           <w:szCs w:val="18"/>
         </w:rPr>
       </w:pPr>
-      <w:proofErr w:type="spellStart"/>
-      <w:proofErr w:type="gramStart"/>
-      <w:r>
-        <w:rPr>
-          <w:rFonts w:ascii="Consolas" w:eastAsiaTheme="minorEastAsia" w:hAnsi="Consolas" w:cs="Consolas"/>
-          <w:sz w:val="18"/>
-          <w:szCs w:val="18"/>
-        </w:rPr>
-        <w:t>mediumcol</w:t>
-      </w:r>
-      <w:proofErr w:type="spellEnd"/>
-      <w:proofErr w:type="gramEnd"/>
-      <w:r>
-        <w:rPr>
-          <w:rFonts w:ascii="Consolas" w:eastAsiaTheme="minorEastAsia" w:hAnsi="Consolas" w:cs="Consolas"/>
-          <w:sz w:val="18"/>
-          <w:szCs w:val="18"/>
-        </w:rPr>
-        <w:t xml:space="preserve">           -2.01051    0.54342  -3.700 0.000253 ***</w:t>
+      <w:r>
+        <w:rPr>
+          <w:rFonts w:ascii="Consolas" w:eastAsiaTheme="minorEastAsia" w:hAnsi="Consolas" w:cs="Consolas"/>
+          <w:sz w:val="18"/>
+          <w:szCs w:val="18"/>
+        </w:rPr>
+        <w:t>mediumcol           -2.01051    0.54342  -3.700 0.000253 ***</w:t>
       </w:r>
     </w:p>
     <w:p>
@@ -12377,25 +12094,13 @@
           <w:szCs w:val="18"/>
         </w:rPr>
       </w:pPr>
-      <w:proofErr w:type="spellStart"/>
-      <w:proofErr w:type="gramStart"/>
-      <w:r>
-        <w:rPr>
-          <w:rFonts w:ascii="Consolas" w:eastAsiaTheme="minorEastAsia" w:hAnsi="Consolas" w:cs="Consolas"/>
-          <w:sz w:val="18"/>
-          <w:szCs w:val="18"/>
-        </w:rPr>
-        <w:t>mediumcr</w:t>
-      </w:r>
-      <w:proofErr w:type="spellEnd"/>
-      <w:proofErr w:type="gramEnd"/>
-      <w:r>
-        <w:rPr>
-          <w:rFonts w:ascii="Consolas" w:eastAsiaTheme="minorEastAsia" w:hAnsi="Consolas" w:cs="Consolas"/>
-          <w:sz w:val="18"/>
-          <w:szCs w:val="18"/>
-        </w:rPr>
-        <w:t xml:space="preserve">            -0.85626    0.37571  -2.279 0.023304 *  </w:t>
+      <w:r>
+        <w:rPr>
+          <w:rFonts w:ascii="Consolas" w:eastAsiaTheme="minorEastAsia" w:hAnsi="Consolas" w:cs="Consolas"/>
+          <w:sz w:val="18"/>
+          <w:szCs w:val="18"/>
+        </w:rPr>
+        <w:t xml:space="preserve">mediumcr            -0.85626    0.37571  -2.279 0.023304 *  </w:t>
       </w:r>
     </w:p>
     <w:p>
@@ -12407,25 +12112,13 @@
           <w:szCs w:val="18"/>
         </w:rPr>
       </w:pPr>
-      <w:proofErr w:type="spellStart"/>
-      <w:proofErr w:type="gramStart"/>
-      <w:r>
-        <w:rPr>
-          <w:rFonts w:ascii="Consolas" w:eastAsiaTheme="minorEastAsia" w:hAnsi="Consolas" w:cs="Consolas"/>
-          <w:sz w:val="18"/>
-          <w:szCs w:val="18"/>
-        </w:rPr>
-        <w:t>mediumf</w:t>
-      </w:r>
-      <w:proofErr w:type="spellEnd"/>
-      <w:proofErr w:type="gramEnd"/>
-      <w:r>
-        <w:rPr>
-          <w:rFonts w:ascii="Consolas" w:eastAsiaTheme="minorEastAsia" w:hAnsi="Consolas" w:cs="Consolas"/>
-          <w:sz w:val="18"/>
-          <w:szCs w:val="18"/>
-        </w:rPr>
-        <w:t xml:space="preserve">             -1.19646    0.49004  -2.442 0.015148 *  </w:t>
+      <w:r>
+        <w:rPr>
+          <w:rFonts w:ascii="Consolas" w:eastAsiaTheme="minorEastAsia" w:hAnsi="Consolas" w:cs="Consolas"/>
+          <w:sz w:val="18"/>
+          <w:szCs w:val="18"/>
+        </w:rPr>
+        <w:t xml:space="preserve">mediumf             -1.19646    0.49004  -2.442 0.015148 *  </w:t>
       </w:r>
     </w:p>
     <w:p>
@@ -12437,25 +12130,13 @@
           <w:szCs w:val="18"/>
         </w:rPr>
       </w:pPr>
-      <w:proofErr w:type="spellStart"/>
-      <w:proofErr w:type="gramStart"/>
-      <w:r>
-        <w:rPr>
-          <w:rFonts w:ascii="Consolas" w:eastAsiaTheme="minorEastAsia" w:hAnsi="Consolas" w:cs="Consolas"/>
-          <w:sz w:val="18"/>
-          <w:szCs w:val="18"/>
-        </w:rPr>
-        <w:t>mediumg</w:t>
-      </w:r>
-      <w:proofErr w:type="spellEnd"/>
-      <w:proofErr w:type="gramEnd"/>
-      <w:r>
-        <w:rPr>
-          <w:rFonts w:ascii="Consolas" w:eastAsiaTheme="minorEastAsia" w:hAnsi="Consolas" w:cs="Consolas"/>
-          <w:sz w:val="18"/>
-          <w:szCs w:val="18"/>
-        </w:rPr>
-        <w:t xml:space="preserve">             -0.92343    0.40669  -2.271 0.023817 *  </w:t>
+      <w:r>
+        <w:rPr>
+          <w:rFonts w:ascii="Consolas" w:eastAsiaTheme="minorEastAsia" w:hAnsi="Consolas" w:cs="Consolas"/>
+          <w:sz w:val="18"/>
+          <w:szCs w:val="18"/>
+        </w:rPr>
+        <w:t xml:space="preserve">mediumg             -0.92343    0.40669  -2.271 0.023817 *  </w:t>
       </w:r>
     </w:p>
     <w:p>
@@ -12467,25 +12148,13 @@
           <w:szCs w:val="18"/>
         </w:rPr>
       </w:pPr>
-      <w:proofErr w:type="spellStart"/>
-      <w:proofErr w:type="gramStart"/>
-      <w:r>
-        <w:rPr>
-          <w:rFonts w:ascii="Consolas" w:eastAsiaTheme="minorEastAsia" w:hAnsi="Consolas" w:cs="Consolas"/>
-          <w:sz w:val="18"/>
-          <w:szCs w:val="18"/>
-        </w:rPr>
-        <w:t>mediumik</w:t>
-      </w:r>
-      <w:proofErr w:type="spellEnd"/>
-      <w:proofErr w:type="gramEnd"/>
-      <w:r>
-        <w:rPr>
-          <w:rFonts w:ascii="Consolas" w:eastAsiaTheme="minorEastAsia" w:hAnsi="Consolas" w:cs="Consolas"/>
-          <w:sz w:val="18"/>
-          <w:szCs w:val="18"/>
-        </w:rPr>
-        <w:t xml:space="preserve">            -0.66618    0.38336  -1.738 0.083193 .  </w:t>
+      <w:r>
+        <w:rPr>
+          <w:rFonts w:ascii="Consolas" w:eastAsiaTheme="minorEastAsia" w:hAnsi="Consolas" w:cs="Consolas"/>
+          <w:sz w:val="18"/>
+          <w:szCs w:val="18"/>
+        </w:rPr>
+        <w:t xml:space="preserve">mediumik            -0.66618    0.38336  -1.738 0.083193 .  </w:t>
       </w:r>
     </w:p>
     <w:p>
@@ -12497,25 +12166,13 @@
           <w:szCs w:val="18"/>
         </w:rPr>
       </w:pPr>
-      <w:proofErr w:type="spellStart"/>
-      <w:proofErr w:type="gramStart"/>
-      <w:r>
-        <w:rPr>
-          <w:rFonts w:ascii="Consolas" w:eastAsiaTheme="minorEastAsia" w:hAnsi="Consolas" w:cs="Consolas"/>
-          <w:sz w:val="18"/>
-          <w:szCs w:val="18"/>
-        </w:rPr>
-        <w:t>mediumo</w:t>
-      </w:r>
-      <w:proofErr w:type="spellEnd"/>
-      <w:proofErr w:type="gramEnd"/>
-      <w:r>
-        <w:rPr>
-          <w:rFonts w:ascii="Consolas" w:eastAsiaTheme="minorEastAsia" w:hAnsi="Consolas" w:cs="Consolas"/>
-          <w:sz w:val="18"/>
-          <w:szCs w:val="18"/>
-        </w:rPr>
-        <w:t xml:space="preserve">              0.33903    0.31500   1.076 0.282582    </w:t>
+      <w:r>
+        <w:rPr>
+          <w:rFonts w:ascii="Consolas" w:eastAsiaTheme="minorEastAsia" w:hAnsi="Consolas" w:cs="Consolas"/>
+          <w:sz w:val="18"/>
+          <w:szCs w:val="18"/>
+        </w:rPr>
+        <w:t xml:space="preserve">mediumo              0.33903    0.31500   1.076 0.282582    </w:t>
       </w:r>
     </w:p>
     <w:p>
@@ -12527,25 +12184,13 @@
           <w:szCs w:val="18"/>
         </w:rPr>
       </w:pPr>
-      <w:proofErr w:type="spellStart"/>
-      <w:proofErr w:type="gramStart"/>
-      <w:r>
-        <w:rPr>
-          <w:rFonts w:ascii="Consolas" w:eastAsiaTheme="minorEastAsia" w:hAnsi="Consolas" w:cs="Consolas"/>
-          <w:sz w:val="18"/>
-          <w:szCs w:val="18"/>
-        </w:rPr>
-        <w:t>mediumpas</w:t>
-      </w:r>
-      <w:proofErr w:type="spellEnd"/>
-      <w:proofErr w:type="gramEnd"/>
-      <w:r>
-        <w:rPr>
-          <w:rFonts w:ascii="Consolas" w:eastAsiaTheme="minorEastAsia" w:hAnsi="Consolas" w:cs="Consolas"/>
-          <w:sz w:val="18"/>
-          <w:szCs w:val="18"/>
-        </w:rPr>
-        <w:t xml:space="preserve">           -0.76427    0.55061  -1.388 0.166063    </w:t>
+      <w:r>
+        <w:rPr>
+          <w:rFonts w:ascii="Consolas" w:eastAsiaTheme="minorEastAsia" w:hAnsi="Consolas" w:cs="Consolas"/>
+          <w:sz w:val="18"/>
+          <w:szCs w:val="18"/>
+        </w:rPr>
+        <w:t xml:space="preserve">mediumpas           -0.76427    0.55061  -1.388 0.166063    </w:t>
       </w:r>
     </w:p>
     <w:p>
@@ -12557,25 +12202,13 @@
           <w:szCs w:val="18"/>
         </w:rPr>
       </w:pPr>
-      <w:proofErr w:type="spellStart"/>
-      <w:proofErr w:type="gramStart"/>
-      <w:r>
-        <w:rPr>
-          <w:rFonts w:ascii="Consolas" w:eastAsiaTheme="minorEastAsia" w:hAnsi="Consolas" w:cs="Consolas"/>
-          <w:sz w:val="18"/>
-          <w:szCs w:val="18"/>
-        </w:rPr>
-        <w:t>mediumpg</w:t>
-      </w:r>
-      <w:proofErr w:type="spellEnd"/>
-      <w:proofErr w:type="gramEnd"/>
-      <w:r>
-        <w:rPr>
-          <w:rFonts w:ascii="Consolas" w:eastAsiaTheme="minorEastAsia" w:hAnsi="Consolas" w:cs="Consolas"/>
-          <w:sz w:val="18"/>
-          <w:szCs w:val="18"/>
-        </w:rPr>
-        <w:t xml:space="preserve">             3.84267    0.64429   5.964 6.33e-09 ***</w:t>
+      <w:r>
+        <w:rPr>
+          <w:rFonts w:ascii="Consolas" w:eastAsiaTheme="minorEastAsia" w:hAnsi="Consolas" w:cs="Consolas"/>
+          <w:sz w:val="18"/>
+          <w:szCs w:val="18"/>
+        </w:rPr>
+        <w:t>mediumpg             3.84267    0.64429   5.964 6.33e-09 ***</w:t>
       </w:r>
     </w:p>
     <w:p>
@@ -12587,25 +12220,13 @@
           <w:szCs w:val="18"/>
         </w:rPr>
       </w:pPr>
-      <w:proofErr w:type="spellStart"/>
-      <w:proofErr w:type="gramStart"/>
-      <w:r>
-        <w:rPr>
-          <w:rFonts w:ascii="Consolas" w:eastAsiaTheme="minorEastAsia" w:hAnsi="Consolas" w:cs="Consolas"/>
-          <w:sz w:val="18"/>
-          <w:szCs w:val="18"/>
-        </w:rPr>
-        <w:t>mediumph</w:t>
-      </w:r>
-      <w:proofErr w:type="spellEnd"/>
-      <w:proofErr w:type="gramEnd"/>
-      <w:r>
-        <w:rPr>
-          <w:rFonts w:ascii="Consolas" w:eastAsiaTheme="minorEastAsia" w:hAnsi="Consolas" w:cs="Consolas"/>
-          <w:sz w:val="18"/>
-          <w:szCs w:val="18"/>
-        </w:rPr>
-        <w:t xml:space="preserve">            -2.97383    0.71974  -4.132 4.57e-05 ***</w:t>
+      <w:r>
+        <w:rPr>
+          <w:rFonts w:ascii="Consolas" w:eastAsiaTheme="minorEastAsia" w:hAnsi="Consolas" w:cs="Consolas"/>
+          <w:sz w:val="18"/>
+          <w:szCs w:val="18"/>
+        </w:rPr>
+        <w:t>mediumph            -2.97383    0.71974  -4.132 4.57e-05 ***</w:t>
       </w:r>
     </w:p>
     <w:p>
@@ -12617,25 +12238,13 @@
           <w:szCs w:val="18"/>
         </w:rPr>
       </w:pPr>
-      <w:proofErr w:type="spellStart"/>
-      <w:proofErr w:type="gramStart"/>
-      <w:r>
-        <w:rPr>
-          <w:rFonts w:ascii="Consolas" w:eastAsiaTheme="minorEastAsia" w:hAnsi="Consolas" w:cs="Consolas"/>
-          <w:sz w:val="18"/>
-          <w:szCs w:val="18"/>
-        </w:rPr>
-        <w:t>mediumpl</w:t>
-      </w:r>
-      <w:proofErr w:type="spellEnd"/>
-      <w:proofErr w:type="gramEnd"/>
-      <w:r>
-        <w:rPr>
-          <w:rFonts w:ascii="Consolas" w:eastAsiaTheme="minorEastAsia" w:hAnsi="Consolas" w:cs="Consolas"/>
-          <w:sz w:val="18"/>
-          <w:szCs w:val="18"/>
-        </w:rPr>
-        <w:t xml:space="preserve">             1.43608    0.66003   2.176 0.030281 *  </w:t>
+      <w:r>
+        <w:rPr>
+          <w:rFonts w:ascii="Consolas" w:eastAsiaTheme="minorEastAsia" w:hAnsi="Consolas" w:cs="Consolas"/>
+          <w:sz w:val="18"/>
+          <w:szCs w:val="18"/>
+        </w:rPr>
+        <w:t xml:space="preserve">mediumpl             1.43608    0.66003   2.176 0.030281 *  </w:t>
       </w:r>
     </w:p>
     <w:p>
@@ -12647,25 +12256,13 @@
           <w:szCs w:val="18"/>
         </w:rPr>
       </w:pPr>
-      <w:proofErr w:type="spellStart"/>
-      <w:proofErr w:type="gramStart"/>
-      <w:r>
-        <w:rPr>
-          <w:rFonts w:ascii="Consolas" w:eastAsiaTheme="minorEastAsia" w:hAnsi="Consolas" w:cs="Consolas"/>
-          <w:sz w:val="18"/>
-          <w:szCs w:val="18"/>
-        </w:rPr>
-        <w:t>mediumpn</w:t>
-      </w:r>
-      <w:proofErr w:type="spellEnd"/>
-      <w:proofErr w:type="gramEnd"/>
-      <w:r>
-        <w:rPr>
-          <w:rFonts w:ascii="Consolas" w:eastAsiaTheme="minorEastAsia" w:hAnsi="Consolas" w:cs="Consolas"/>
-          <w:sz w:val="18"/>
-          <w:szCs w:val="18"/>
-        </w:rPr>
-        <w:t xml:space="preserve">             0.73305    0.79588   0.921 0.357696    </w:t>
+      <w:r>
+        <w:rPr>
+          <w:rFonts w:ascii="Consolas" w:eastAsiaTheme="minorEastAsia" w:hAnsi="Consolas" w:cs="Consolas"/>
+          <w:sz w:val="18"/>
+          <w:szCs w:val="18"/>
+        </w:rPr>
+        <w:t xml:space="preserve">mediumpn             0.73305    0.79588   0.921 0.357696    </w:t>
       </w:r>
     </w:p>
     <w:p>
@@ -12677,23 +12274,13 @@
           <w:szCs w:val="18"/>
         </w:rPr>
       </w:pPr>
-      <w:proofErr w:type="gramStart"/>
-      <w:r>
-        <w:rPr>
-          <w:rFonts w:ascii="Consolas" w:eastAsiaTheme="minorEastAsia" w:hAnsi="Consolas" w:cs="Consolas"/>
-          <w:sz w:val="18"/>
-          <w:szCs w:val="18"/>
-        </w:rPr>
-        <w:t>mediums</w:t>
-      </w:r>
-      <w:proofErr w:type="gramEnd"/>
-      <w:r>
-        <w:rPr>
-          <w:rFonts w:ascii="Consolas" w:eastAsiaTheme="minorEastAsia" w:hAnsi="Consolas" w:cs="Consolas"/>
-          <w:sz w:val="18"/>
-          <w:szCs w:val="18"/>
-        </w:rPr>
-        <w:t xml:space="preserve">             -0.30325    0.49084  -0.618 0.537122    </w:t>
+      <w:r>
+        <w:rPr>
+          <w:rFonts w:ascii="Consolas" w:eastAsiaTheme="minorEastAsia" w:hAnsi="Consolas" w:cs="Consolas"/>
+          <w:sz w:val="18"/>
+          <w:szCs w:val="18"/>
+        </w:rPr>
+        <w:t xml:space="preserve">mediums             -0.30325    0.49084  -0.618 0.537122    </w:t>
       </w:r>
     </w:p>
     <w:p>
@@ -12705,25 +12292,13 @@
           <w:szCs w:val="18"/>
         </w:rPr>
       </w:pPr>
-      <w:proofErr w:type="spellStart"/>
-      <w:proofErr w:type="gramStart"/>
-      <w:r>
-        <w:rPr>
-          <w:rFonts w:ascii="Consolas" w:eastAsiaTheme="minorEastAsia" w:hAnsi="Consolas" w:cs="Consolas"/>
-          <w:sz w:val="18"/>
-          <w:szCs w:val="18"/>
-        </w:rPr>
-        <w:t>mediumsk</w:t>
-      </w:r>
-      <w:proofErr w:type="spellEnd"/>
-      <w:proofErr w:type="gramEnd"/>
-      <w:r>
-        <w:rPr>
-          <w:rFonts w:ascii="Consolas" w:eastAsiaTheme="minorEastAsia" w:hAnsi="Consolas" w:cs="Consolas"/>
-          <w:sz w:val="18"/>
-          <w:szCs w:val="18"/>
-        </w:rPr>
-        <w:t xml:space="preserve">             2.78109    0.57888   4.804 2.36e-06 ***</w:t>
+      <w:r>
+        <w:rPr>
+          <w:rFonts w:ascii="Consolas" w:eastAsiaTheme="minorEastAsia" w:hAnsi="Consolas" w:cs="Consolas"/>
+          <w:sz w:val="18"/>
+          <w:szCs w:val="18"/>
+        </w:rPr>
+        <w:t>mediumsk             2.78109    0.57888   4.804 2.36e-06 ***</w:t>
       </w:r>
     </w:p>
     <w:p>
@@ -12735,25 +12310,13 @@
           <w:szCs w:val="18"/>
         </w:rPr>
       </w:pPr>
-      <w:proofErr w:type="spellStart"/>
-      <w:proofErr w:type="gramStart"/>
-      <w:r>
-        <w:rPr>
-          <w:rFonts w:ascii="Consolas" w:eastAsiaTheme="minorEastAsia" w:hAnsi="Consolas" w:cs="Consolas"/>
-          <w:sz w:val="18"/>
-          <w:szCs w:val="18"/>
-        </w:rPr>
-        <w:t>mediumt</w:t>
-      </w:r>
-      <w:proofErr w:type="spellEnd"/>
-      <w:proofErr w:type="gramEnd"/>
-      <w:r>
-        <w:rPr>
-          <w:rFonts w:ascii="Consolas" w:eastAsiaTheme="minorEastAsia" w:hAnsi="Consolas" w:cs="Consolas"/>
-          <w:sz w:val="18"/>
-          <w:szCs w:val="18"/>
-        </w:rPr>
-        <w:t xml:space="preserve">             -0.77276    0.39024  -1.980 0.048510 *  </w:t>
+      <w:r>
+        <w:rPr>
+          <w:rFonts w:ascii="Consolas" w:eastAsiaTheme="minorEastAsia" w:hAnsi="Consolas" w:cs="Consolas"/>
+          <w:sz w:val="18"/>
+          <w:szCs w:val="18"/>
+        </w:rPr>
+        <w:t xml:space="preserve">mediumt             -0.77276    0.39024  -1.980 0.048510 *  </w:t>
       </w:r>
     </w:p>
     <w:p>
@@ -12765,25 +12328,13 @@
           <w:szCs w:val="18"/>
         </w:rPr>
       </w:pPr>
-      <w:proofErr w:type="spellStart"/>
-      <w:proofErr w:type="gramStart"/>
-      <w:r>
-        <w:rPr>
-          <w:rFonts w:ascii="Consolas" w:eastAsiaTheme="minorEastAsia" w:hAnsi="Consolas" w:cs="Consolas"/>
-          <w:sz w:val="18"/>
-          <w:szCs w:val="18"/>
-        </w:rPr>
-        <w:t>mediumtp</w:t>
-      </w:r>
-      <w:proofErr w:type="spellEnd"/>
-      <w:proofErr w:type="gramEnd"/>
-      <w:r>
-        <w:rPr>
-          <w:rFonts w:ascii="Consolas" w:eastAsiaTheme="minorEastAsia" w:hAnsi="Consolas" w:cs="Consolas"/>
-          <w:sz w:val="18"/>
-          <w:szCs w:val="18"/>
-        </w:rPr>
-        <w:t xml:space="preserve">             0.25322    0.55431   0.457 0.648099    </w:t>
+      <w:r>
+        <w:rPr>
+          <w:rFonts w:ascii="Consolas" w:eastAsiaTheme="minorEastAsia" w:hAnsi="Consolas" w:cs="Consolas"/>
+          <w:sz w:val="18"/>
+          <w:szCs w:val="18"/>
+        </w:rPr>
+        <w:t xml:space="preserve">mediumtp             0.25322    0.55431   0.457 0.648099    </w:t>
       </w:r>
     </w:p>
     <w:p>
@@ -12795,25 +12346,13 @@
           <w:szCs w:val="18"/>
         </w:rPr>
       </w:pPr>
-      <w:proofErr w:type="spellStart"/>
-      <w:proofErr w:type="gramStart"/>
-      <w:r>
-        <w:rPr>
-          <w:rFonts w:ascii="Consolas" w:eastAsiaTheme="minorEastAsia" w:hAnsi="Consolas" w:cs="Consolas"/>
-          <w:sz w:val="18"/>
-          <w:szCs w:val="18"/>
-        </w:rPr>
-        <w:t>mediumw</w:t>
-      </w:r>
-      <w:proofErr w:type="spellEnd"/>
-      <w:proofErr w:type="gramEnd"/>
-      <w:r>
-        <w:rPr>
-          <w:rFonts w:ascii="Consolas" w:eastAsiaTheme="minorEastAsia" w:hAnsi="Consolas" w:cs="Consolas"/>
-          <w:sz w:val="18"/>
-          <w:szCs w:val="18"/>
-        </w:rPr>
-        <w:t xml:space="preserve">             -0.41915</w:t>
+      <w:r>
+        <w:rPr>
+          <w:rFonts w:ascii="Consolas" w:eastAsiaTheme="minorEastAsia" w:hAnsi="Consolas" w:cs="Consolas"/>
+          <w:sz w:val="18"/>
+          <w:szCs w:val="18"/>
+        </w:rPr>
+        <w:t>mediumw             -0.41915</w:t>
       </w:r>
       <w:r>
         <w:rPr>
@@ -12965,25 +12504,7 @@
           <w:sz w:val="18"/>
           <w:szCs w:val="18"/>
         </w:rPr>
-        <w:t>F-statistic: 27.17 on 146 and 330 DF</w:t>
-      </w:r>
-      <w:proofErr w:type="gramStart"/>
-      <w:r>
-        <w:rPr>
-          <w:rFonts w:ascii="Consolas" w:eastAsiaTheme="minorEastAsia" w:hAnsi="Consolas" w:cs="Consolas"/>
-          <w:sz w:val="18"/>
-          <w:szCs w:val="18"/>
-        </w:rPr>
-        <w:t>,  p</w:t>
-      </w:r>
-      <w:proofErr w:type="gramEnd"/>
-      <w:r>
-        <w:rPr>
-          <w:rFonts w:ascii="Consolas" w:eastAsiaTheme="minorEastAsia" w:hAnsi="Consolas" w:cs="Consolas"/>
-          <w:sz w:val="18"/>
-          <w:szCs w:val="18"/>
-        </w:rPr>
-        <w:t>-value: &lt; 2.2e-16</w:t>
+        <w:t>F-statistic: 27.17 on 146 and 330 DF,  p-value: &lt; 2.2e-16</w:t>
       </w:r>
     </w:p>
     <w:p>
@@ -13033,35 +12554,7 @@
           <w:sz w:val="18"/>
           <w:szCs w:val="18"/>
         </w:rPr>
-        <w:t xml:space="preserve">             Estimate Std. Error t value </w:t>
-      </w:r>
-      <w:proofErr w:type="spellStart"/>
-      <w:proofErr w:type="gramStart"/>
-      <w:r>
-        <w:rPr>
-          <w:rFonts w:ascii="Consolas" w:eastAsiaTheme="minorEastAsia" w:hAnsi="Consolas" w:cs="Consolas"/>
-          <w:sz w:val="18"/>
-          <w:szCs w:val="18"/>
-        </w:rPr>
-        <w:t>Pr</w:t>
-      </w:r>
-      <w:proofErr w:type="spellEnd"/>
-      <w:r>
-        <w:rPr>
-          <w:rFonts w:ascii="Consolas" w:eastAsiaTheme="minorEastAsia" w:hAnsi="Consolas" w:cs="Consolas"/>
-          <w:sz w:val="18"/>
-          <w:szCs w:val="18"/>
-        </w:rPr>
-        <w:t>(</w:t>
-      </w:r>
-      <w:proofErr w:type="gramEnd"/>
-      <w:r>
-        <w:rPr>
-          <w:rFonts w:ascii="Consolas" w:eastAsiaTheme="minorEastAsia" w:hAnsi="Consolas" w:cs="Consolas"/>
-          <w:sz w:val="18"/>
-          <w:szCs w:val="18"/>
-        </w:rPr>
-        <w:t xml:space="preserve">&gt;|t|)    </w:t>
+        <w:t xml:space="preserve">             Estimate Std. Error t value Pr(&gt;|t|)    </w:t>
       </w:r>
     </w:p>
     <w:p>
@@ -13091,23 +12584,13 @@
           <w:szCs w:val="18"/>
         </w:rPr>
       </w:pPr>
-      <w:proofErr w:type="gramStart"/>
-      <w:r>
-        <w:rPr>
-          <w:rFonts w:ascii="Consolas" w:eastAsiaTheme="minorEastAsia" w:hAnsi="Consolas" w:cs="Consolas"/>
-          <w:sz w:val="18"/>
-          <w:szCs w:val="18"/>
-        </w:rPr>
-        <w:t>log(</w:t>
-      </w:r>
-      <w:proofErr w:type="gramEnd"/>
-      <w:r>
-        <w:rPr>
-          <w:rFonts w:ascii="Consolas" w:eastAsiaTheme="minorEastAsia" w:hAnsi="Consolas" w:cs="Consolas"/>
-          <w:sz w:val="18"/>
-          <w:szCs w:val="18"/>
-        </w:rPr>
-        <w:t>height)  0.614017   0.008031  76.454   &lt;2e-16 ***</w:t>
+      <w:r>
+        <w:rPr>
+          <w:rFonts w:ascii="Consolas" w:eastAsiaTheme="minorEastAsia" w:hAnsi="Consolas" w:cs="Consolas"/>
+          <w:sz w:val="18"/>
+          <w:szCs w:val="18"/>
+        </w:rPr>
+        <w:t>log(height)  0.614017   0.008031  76.454   &lt;2e-16 ***</w:t>
       </w:r>
     </w:p>
     <w:p>
@@ -13119,23 +12602,13 @@
           <w:szCs w:val="18"/>
         </w:rPr>
       </w:pPr>
-      <w:proofErr w:type="gramStart"/>
-      <w:r>
-        <w:rPr>
-          <w:rFonts w:ascii="Consolas" w:eastAsiaTheme="minorEastAsia" w:hAnsi="Consolas" w:cs="Consolas"/>
-          <w:sz w:val="18"/>
-          <w:szCs w:val="18"/>
-        </w:rPr>
-        <w:t>log(</w:t>
-      </w:r>
-      <w:proofErr w:type="gramEnd"/>
-      <w:r>
-        <w:rPr>
-          <w:rFonts w:ascii="Consolas" w:eastAsiaTheme="minorEastAsia" w:hAnsi="Consolas" w:cs="Consolas"/>
-          <w:sz w:val="18"/>
-          <w:szCs w:val="18"/>
-        </w:rPr>
-        <w:t>width)   0.230060   0.008092  28.431   &lt;2e-16 ***</w:t>
+      <w:r>
+        <w:rPr>
+          <w:rFonts w:ascii="Consolas" w:eastAsiaTheme="minorEastAsia" w:hAnsi="Consolas" w:cs="Consolas"/>
+          <w:sz w:val="18"/>
+          <w:szCs w:val="18"/>
+        </w:rPr>
+        <w:t>log(width)   0.230060   0.008092  28.431   &lt;2e-16 ***</w:t>
       </w:r>
     </w:p>
     <w:p>
@@ -13147,23 +12620,13 @@
           <w:szCs w:val="18"/>
         </w:rPr>
       </w:pPr>
-      <w:proofErr w:type="gramStart"/>
-      <w:r>
-        <w:rPr>
-          <w:rFonts w:ascii="Consolas" w:eastAsiaTheme="minorEastAsia" w:hAnsi="Consolas" w:cs="Consolas"/>
-          <w:sz w:val="18"/>
-          <w:szCs w:val="18"/>
-        </w:rPr>
-        <w:t>signed</w:t>
-      </w:r>
-      <w:proofErr w:type="gramEnd"/>
-      <w:r>
-        <w:rPr>
-          <w:rFonts w:ascii="Consolas" w:eastAsiaTheme="minorEastAsia" w:hAnsi="Consolas" w:cs="Consolas"/>
-          <w:sz w:val="18"/>
-          <w:szCs w:val="18"/>
-        </w:rPr>
-        <w:t xml:space="preserve">      -0.634735   0.008009 -79.255   &lt;2e-16 ***</w:t>
+      <w:r>
+        <w:rPr>
+          <w:rFonts w:ascii="Consolas" w:eastAsiaTheme="minorEastAsia" w:hAnsi="Consolas" w:cs="Consolas"/>
+          <w:sz w:val="18"/>
+          <w:szCs w:val="18"/>
+        </w:rPr>
+        <w:t>signed      -0.634735   0.008009 -79.255   &lt;2e-16 ***</w:t>
       </w:r>
     </w:p>
     <w:p>
@@ -13175,23 +12638,13 @@
           <w:szCs w:val="18"/>
         </w:rPr>
       </w:pPr>
-      <w:proofErr w:type="gramStart"/>
-      <w:r>
-        <w:rPr>
-          <w:rFonts w:ascii="Consolas" w:eastAsiaTheme="minorEastAsia" w:hAnsi="Consolas" w:cs="Consolas"/>
-          <w:sz w:val="18"/>
-          <w:szCs w:val="18"/>
-        </w:rPr>
-        <w:t>monogrammed</w:t>
-      </w:r>
-      <w:proofErr w:type="gramEnd"/>
-      <w:r>
-        <w:rPr>
-          <w:rFonts w:ascii="Consolas" w:eastAsiaTheme="minorEastAsia" w:hAnsi="Consolas" w:cs="Consolas"/>
-          <w:sz w:val="18"/>
-          <w:szCs w:val="18"/>
-        </w:rPr>
-        <w:t xml:space="preserve"> -0.203214   0.022359  -9.089   &lt;2e-16 ***</w:t>
+      <w:r>
+        <w:rPr>
+          <w:rFonts w:ascii="Consolas" w:eastAsiaTheme="minorEastAsia" w:hAnsi="Consolas" w:cs="Consolas"/>
+          <w:sz w:val="18"/>
+          <w:szCs w:val="18"/>
+        </w:rPr>
+        <w:t>monogrammed -0.203214   0.022359  -9.089   &lt;2e-16 ***</w:t>
       </w:r>
     </w:p>
     <w:p>
@@ -13203,23 +12656,13 @@
           <w:szCs w:val="18"/>
         </w:rPr>
       </w:pPr>
-      <w:proofErr w:type="gramStart"/>
-      <w:r>
-        <w:rPr>
-          <w:rFonts w:ascii="Consolas" w:eastAsiaTheme="minorEastAsia" w:hAnsi="Consolas" w:cs="Consolas"/>
-          <w:sz w:val="18"/>
-          <w:szCs w:val="18"/>
-        </w:rPr>
-        <w:t>stamped</w:t>
-      </w:r>
-      <w:proofErr w:type="gramEnd"/>
-      <w:r>
-        <w:rPr>
-          <w:rFonts w:ascii="Consolas" w:eastAsiaTheme="minorEastAsia" w:hAnsi="Consolas" w:cs="Consolas"/>
-          <w:sz w:val="18"/>
-          <w:szCs w:val="18"/>
-        </w:rPr>
-        <w:t xml:space="preserve">      0.086423   0.016030   5.391    7e-08 ***</w:t>
+      <w:r>
+        <w:rPr>
+          <w:rFonts w:ascii="Consolas" w:eastAsiaTheme="minorEastAsia" w:hAnsi="Consolas" w:cs="Consolas"/>
+          <w:sz w:val="18"/>
+          <w:szCs w:val="18"/>
+        </w:rPr>
+        <w:t>stamped      0.086423   0.016030   5.391    7e-08 ***</w:t>
       </w:r>
     </w:p>
     <w:p>
@@ -13273,25 +12716,7 @@
           <w:sz w:val="18"/>
           <w:szCs w:val="18"/>
         </w:rPr>
-        <w:t>F-statistic:  5907 on 5 and 264109 DF</w:t>
-      </w:r>
-      <w:proofErr w:type="gramStart"/>
-      <w:r>
-        <w:rPr>
-          <w:rFonts w:ascii="Consolas" w:eastAsiaTheme="minorEastAsia" w:hAnsi="Consolas" w:cs="Consolas"/>
-          <w:sz w:val="18"/>
-          <w:szCs w:val="18"/>
-        </w:rPr>
-        <w:t>,  p</w:t>
-      </w:r>
-      <w:proofErr w:type="gramEnd"/>
-      <w:r>
-        <w:rPr>
-          <w:rFonts w:ascii="Consolas" w:eastAsiaTheme="minorEastAsia" w:hAnsi="Consolas" w:cs="Consolas"/>
-          <w:sz w:val="18"/>
-          <w:szCs w:val="18"/>
-        </w:rPr>
-        <w:t>-value: &lt; 2.2e-16</w:t>
+        <w:t>F-statistic:  5907 on 5 and 264109 DF,  p-value: &lt; 2.2e-16</w:t>
       </w:r>
     </w:p>
     <w:p>
@@ -13356,35 +12781,7 @@
           <w:sz w:val="18"/>
           <w:szCs w:val="18"/>
         </w:rPr>
-        <w:t xml:space="preserve">                        Estimate Std. Error t value </w:t>
-      </w:r>
-      <w:proofErr w:type="spellStart"/>
-      <w:proofErr w:type="gramStart"/>
-      <w:r>
-        <w:rPr>
-          <w:rFonts w:ascii="Consolas" w:eastAsiaTheme="minorEastAsia" w:hAnsi="Consolas" w:cs="Consolas"/>
-          <w:sz w:val="18"/>
-          <w:szCs w:val="18"/>
-        </w:rPr>
-        <w:t>Pr</w:t>
-      </w:r>
-      <w:proofErr w:type="spellEnd"/>
-      <w:r>
-        <w:rPr>
-          <w:rFonts w:ascii="Consolas" w:eastAsiaTheme="minorEastAsia" w:hAnsi="Consolas" w:cs="Consolas"/>
-          <w:sz w:val="18"/>
-          <w:szCs w:val="18"/>
-        </w:rPr>
-        <w:t>(</w:t>
-      </w:r>
-      <w:proofErr w:type="gramEnd"/>
-      <w:r>
-        <w:rPr>
-          <w:rFonts w:ascii="Consolas" w:eastAsiaTheme="minorEastAsia" w:hAnsi="Consolas" w:cs="Consolas"/>
-          <w:sz w:val="18"/>
-          <w:szCs w:val="18"/>
-        </w:rPr>
-        <w:t xml:space="preserve">&gt;|t|)    </w:t>
+        <w:t xml:space="preserve">                        Estimate Std. Error t value Pr(&gt;|t|)    </w:t>
       </w:r>
     </w:p>
     <w:p>
@@ -13402,25 +12799,7 @@
           <w:sz w:val="18"/>
           <w:szCs w:val="18"/>
         </w:rPr>
-        <w:t xml:space="preserve">(Intercept)            -0.338390   </w:t>
-      </w:r>
-      <w:proofErr w:type="gramStart"/>
-      <w:r>
-        <w:rPr>
-          <w:rFonts w:ascii="Consolas" w:eastAsiaTheme="minorEastAsia" w:hAnsi="Consolas" w:cs="Consolas"/>
-          <w:sz w:val="18"/>
-          <w:szCs w:val="18"/>
-        </w:rPr>
-        <w:t>0.192857  -</w:t>
-      </w:r>
-      <w:proofErr w:type="gramEnd"/>
-      <w:r>
-        <w:rPr>
-          <w:rFonts w:ascii="Consolas" w:eastAsiaTheme="minorEastAsia" w:hAnsi="Consolas" w:cs="Consolas"/>
-          <w:sz w:val="18"/>
-          <w:szCs w:val="18"/>
-        </w:rPr>
-        <w:t xml:space="preserve">1.755   0.0802 .  </w:t>
+        <w:t xml:space="preserve">(Intercept)            -0.338390   0.192857  -1.755   0.0802 .  </w:t>
       </w:r>
     </w:p>
     <w:p>
@@ -13432,41 +12811,13 @@
           <w:szCs w:val="18"/>
         </w:rPr>
       </w:pPr>
-      <w:proofErr w:type="spellStart"/>
-      <w:r>
-        <w:rPr>
-          <w:rFonts w:ascii="Consolas" w:eastAsiaTheme="minorEastAsia" w:hAnsi="Consolas" w:cs="Consolas"/>
-          <w:sz w:val="18"/>
-          <w:szCs w:val="18"/>
-        </w:rPr>
-        <w:t>curr_hed_pred</w:t>
-      </w:r>
-      <w:proofErr w:type="spellEnd"/>
-      <w:r>
-        <w:rPr>
-          <w:rFonts w:ascii="Consolas" w:eastAsiaTheme="minorEastAsia" w:hAnsi="Consolas" w:cs="Consolas"/>
-          <w:sz w:val="18"/>
-          <w:szCs w:val="18"/>
-        </w:rPr>
-        <w:t xml:space="preserve">           1.018156   </w:t>
-      </w:r>
-      <w:proofErr w:type="gramStart"/>
-      <w:r>
-        <w:rPr>
-          <w:rFonts w:ascii="Consolas" w:eastAsiaTheme="minorEastAsia" w:hAnsi="Consolas" w:cs="Consolas"/>
-          <w:sz w:val="18"/>
-          <w:szCs w:val="18"/>
-        </w:rPr>
-        <w:t>0.019093  53.327</w:t>
-      </w:r>
-      <w:proofErr w:type="gramEnd"/>
-      <w:r>
-        <w:rPr>
-          <w:rFonts w:ascii="Consolas" w:eastAsiaTheme="minorEastAsia" w:hAnsi="Consolas" w:cs="Consolas"/>
-          <w:sz w:val="18"/>
-          <w:szCs w:val="18"/>
-        </w:rPr>
-        <w:t xml:space="preserve">  &lt; 2e-16 ***</w:t>
+      <w:r>
+        <w:rPr>
+          <w:rFonts w:ascii="Consolas" w:eastAsiaTheme="minorEastAsia" w:hAnsi="Consolas" w:cs="Consolas"/>
+          <w:sz w:val="18"/>
+          <w:szCs w:val="18"/>
+        </w:rPr>
+        <w:t>curr_hed_pred           1.018156   0.019093  53.327  &lt; 2e-16 ***</w:t>
       </w:r>
     </w:p>
     <w:p>
@@ -13478,23 +12829,13 @@
           <w:szCs w:val="18"/>
         </w:rPr>
       </w:pPr>
-      <w:proofErr w:type="gramStart"/>
-      <w:r>
-        <w:rPr>
-          <w:rFonts w:ascii="Consolas" w:eastAsiaTheme="minorEastAsia" w:hAnsi="Consolas" w:cs="Consolas"/>
-          <w:sz w:val="18"/>
-          <w:szCs w:val="18"/>
-        </w:rPr>
-        <w:t>anchoring</w:t>
-      </w:r>
-      <w:proofErr w:type="gramEnd"/>
-      <w:r>
-        <w:rPr>
-          <w:rFonts w:ascii="Consolas" w:eastAsiaTheme="minorEastAsia" w:hAnsi="Consolas" w:cs="Consolas"/>
-          <w:sz w:val="18"/>
-          <w:szCs w:val="18"/>
-        </w:rPr>
-        <w:t xml:space="preserve">               0.174402   0.072377   2.410   0.0165 *  </w:t>
+      <w:r>
+        <w:rPr>
+          <w:rFonts w:ascii="Consolas" w:eastAsiaTheme="minorEastAsia" w:hAnsi="Consolas" w:cs="Consolas"/>
+          <w:sz w:val="18"/>
+          <w:szCs w:val="18"/>
+        </w:rPr>
+        <w:t xml:space="preserve">anchoring               0.174402   0.072377   2.410   0.0165 *  </w:t>
       </w:r>
     </w:p>
     <w:p>
@@ -13506,23 +12847,13 @@
           <w:szCs w:val="18"/>
         </w:rPr>
       </w:pPr>
-      <w:proofErr w:type="spellStart"/>
-      <w:r>
-        <w:rPr>
-          <w:rFonts w:ascii="Consolas" w:eastAsiaTheme="minorEastAsia" w:hAnsi="Consolas" w:cs="Consolas"/>
-          <w:sz w:val="18"/>
-          <w:szCs w:val="18"/>
-        </w:rPr>
-        <w:t>past_control</w:t>
-      </w:r>
-      <w:proofErr w:type="spellEnd"/>
-      <w:r>
-        <w:rPr>
-          <w:rFonts w:ascii="Consolas" w:eastAsiaTheme="minorEastAsia" w:hAnsi="Consolas" w:cs="Consolas"/>
-          <w:sz w:val="18"/>
-          <w:szCs w:val="18"/>
-        </w:rPr>
-        <w:t xml:space="preserve">            0.503147   0.077019   6.533 2.29e-10 ***</w:t>
+      <w:r>
+        <w:rPr>
+          <w:rFonts w:ascii="Consolas" w:eastAsiaTheme="minorEastAsia" w:hAnsi="Consolas" w:cs="Consolas"/>
+          <w:sz w:val="18"/>
+          <w:szCs w:val="18"/>
+        </w:rPr>
+        <w:t>past_control            0.503147   0.077019   6.533 2.29e-10 ***</w:t>
       </w:r>
     </w:p>
     <w:p>
@@ -13534,41 +12865,13 @@
           <w:szCs w:val="18"/>
         </w:rPr>
       </w:pPr>
-      <w:proofErr w:type="spellStart"/>
-      <w:r>
-        <w:rPr>
-          <w:rFonts w:ascii="Consolas" w:eastAsiaTheme="minorEastAsia" w:hAnsi="Consolas" w:cs="Consolas"/>
-          <w:sz w:val="18"/>
-          <w:szCs w:val="18"/>
-        </w:rPr>
-        <w:t>months_since_last_</w:t>
-      </w:r>
-      <w:proofErr w:type="gramStart"/>
-      <w:r>
-        <w:rPr>
-          <w:rFonts w:ascii="Consolas" w:eastAsiaTheme="minorEastAsia" w:hAnsi="Consolas" w:cs="Consolas"/>
-          <w:sz w:val="18"/>
-          <w:szCs w:val="18"/>
-        </w:rPr>
-        <w:t>sale</w:t>
-      </w:r>
-      <w:proofErr w:type="spellEnd"/>
-      <w:r>
-        <w:rPr>
-          <w:rFonts w:ascii="Consolas" w:eastAsiaTheme="minorEastAsia" w:hAnsi="Consolas" w:cs="Consolas"/>
-          <w:sz w:val="18"/>
-          <w:szCs w:val="18"/>
-        </w:rPr>
-        <w:t xml:space="preserve">  0.007903</w:t>
-      </w:r>
-      <w:proofErr w:type="gramEnd"/>
-      <w:r>
-        <w:rPr>
-          <w:rFonts w:ascii="Consolas" w:eastAsiaTheme="minorEastAsia" w:hAnsi="Consolas" w:cs="Consolas"/>
-          <w:sz w:val="18"/>
-          <w:szCs w:val="18"/>
-        </w:rPr>
-        <w:t xml:space="preserve">   0.001873   4.219 3.13e-05 ***</w:t>
+      <w:r>
+        <w:rPr>
+          <w:rFonts w:ascii="Consolas" w:eastAsiaTheme="minorEastAsia" w:hAnsi="Consolas" w:cs="Consolas"/>
+          <w:sz w:val="18"/>
+          <w:szCs w:val="18"/>
+        </w:rPr>
+        <w:t>months_since_last_sale  0.007903   0.001873   4.219 3.13e-05 ***</w:t>
       </w:r>
       <w:r>
         <w:rPr>
@@ -13630,25 +12933,7 @@
           <w:sz w:val="18"/>
           <w:szCs w:val="18"/>
         </w:rPr>
-        <w:t>F-statistic:  1047 on 4 and 349 DF</w:t>
-      </w:r>
-      <w:proofErr w:type="gramStart"/>
-      <w:r>
-        <w:rPr>
-          <w:rFonts w:ascii="Consolas" w:eastAsiaTheme="minorEastAsia" w:hAnsi="Consolas" w:cs="Consolas"/>
-          <w:sz w:val="18"/>
-          <w:szCs w:val="18"/>
-        </w:rPr>
-        <w:t>,  p</w:t>
-      </w:r>
-      <w:proofErr w:type="gramEnd"/>
-      <w:r>
-        <w:rPr>
-          <w:rFonts w:ascii="Consolas" w:eastAsiaTheme="minorEastAsia" w:hAnsi="Consolas" w:cs="Consolas"/>
-          <w:sz w:val="18"/>
-          <w:szCs w:val="18"/>
-        </w:rPr>
-        <w:t>-value: &lt; 2.2e-16</w:t>
+        <w:t>F-statistic:  1047 on 4 and 349 DF,  p-value: &lt; 2.2e-16</w:t>
       </w:r>
     </w:p>
     <w:p>
@@ -13717,35 +13002,7 @@
           <w:sz w:val="18"/>
           <w:szCs w:val="18"/>
         </w:rPr>
-        <w:t xml:space="preserve">                         Estimate Std. Error t value </w:t>
-      </w:r>
-      <w:proofErr w:type="spellStart"/>
-      <w:proofErr w:type="gramStart"/>
-      <w:r>
-        <w:rPr>
-          <w:rFonts w:ascii="Consolas" w:eastAsiaTheme="minorEastAsia" w:hAnsi="Consolas" w:cs="Consolas"/>
-          <w:sz w:val="18"/>
-          <w:szCs w:val="18"/>
-        </w:rPr>
-        <w:t>Pr</w:t>
-      </w:r>
-      <w:proofErr w:type="spellEnd"/>
-      <w:r>
-        <w:rPr>
-          <w:rFonts w:ascii="Consolas" w:eastAsiaTheme="minorEastAsia" w:hAnsi="Consolas" w:cs="Consolas"/>
-          <w:sz w:val="18"/>
-          <w:szCs w:val="18"/>
-        </w:rPr>
-        <w:t>(</w:t>
-      </w:r>
-      <w:proofErr w:type="gramEnd"/>
-      <w:r>
-        <w:rPr>
-          <w:rFonts w:ascii="Consolas" w:eastAsiaTheme="minorEastAsia" w:hAnsi="Consolas" w:cs="Consolas"/>
-          <w:sz w:val="18"/>
-          <w:szCs w:val="18"/>
-        </w:rPr>
-        <w:t xml:space="preserve">&gt;|t|)    </w:t>
+        <w:t xml:space="preserve">                         Estimate Std. Error t value Pr(&gt;|t|)    </w:t>
       </w:r>
     </w:p>
     <w:p>
@@ -13763,25 +13020,7 @@
           <w:sz w:val="18"/>
           <w:szCs w:val="18"/>
         </w:rPr>
-        <w:t>(Intercept)            -</w:t>
-      </w:r>
-      <w:proofErr w:type="gramStart"/>
-      <w:r>
-        <w:rPr>
-          <w:rFonts w:ascii="Consolas" w:eastAsiaTheme="minorEastAsia" w:hAnsi="Consolas" w:cs="Consolas"/>
-          <w:sz w:val="18"/>
-          <w:szCs w:val="18"/>
-        </w:rPr>
-        <w:t>0.1152982  0.0499920</w:t>
-      </w:r>
-      <w:proofErr w:type="gramEnd"/>
-      <w:r>
-        <w:rPr>
-          <w:rFonts w:ascii="Consolas" w:eastAsiaTheme="minorEastAsia" w:hAnsi="Consolas" w:cs="Consolas"/>
-          <w:sz w:val="18"/>
-          <w:szCs w:val="18"/>
-        </w:rPr>
-        <w:t xml:space="preserve">  -2.306   0.0223 *  </w:t>
+        <w:t xml:space="preserve">(Intercept)            -0.1152982  0.0499920  -2.306   0.0223 *  </w:t>
       </w:r>
     </w:p>
     <w:p>
@@ -13793,41 +13032,13 @@
           <w:szCs w:val="18"/>
         </w:rPr>
       </w:pPr>
-      <w:proofErr w:type="spellStart"/>
-      <w:r>
-        <w:rPr>
-          <w:rFonts w:ascii="Consolas" w:eastAsiaTheme="minorEastAsia" w:hAnsi="Consolas" w:cs="Consolas"/>
-          <w:sz w:val="18"/>
-          <w:szCs w:val="18"/>
-        </w:rPr>
-        <w:t>curr_hed_pred</w:t>
-      </w:r>
-      <w:proofErr w:type="spellEnd"/>
-      <w:r>
-        <w:rPr>
-          <w:rFonts w:ascii="Consolas" w:eastAsiaTheme="minorEastAsia" w:hAnsi="Consolas" w:cs="Consolas"/>
-          <w:sz w:val="18"/>
-          <w:szCs w:val="18"/>
-        </w:rPr>
-        <w:t xml:space="preserve">           </w:t>
-      </w:r>
-      <w:proofErr w:type="gramStart"/>
-      <w:r>
-        <w:rPr>
-          <w:rFonts w:ascii="Consolas" w:eastAsiaTheme="minorEastAsia" w:hAnsi="Consolas" w:cs="Consolas"/>
-          <w:sz w:val="18"/>
-          <w:szCs w:val="18"/>
-        </w:rPr>
-        <w:t>1.0344742  0.0203640</w:t>
-      </w:r>
-      <w:proofErr w:type="gramEnd"/>
-      <w:r>
-        <w:rPr>
-          <w:rFonts w:ascii="Consolas" w:eastAsiaTheme="minorEastAsia" w:hAnsi="Consolas" w:cs="Consolas"/>
-          <w:sz w:val="18"/>
-          <w:szCs w:val="18"/>
-        </w:rPr>
-        <w:t xml:space="preserve">  50.799   &lt;2e-16 ***</w:t>
+      <w:r>
+        <w:rPr>
+          <w:rFonts w:ascii="Consolas" w:eastAsiaTheme="minorEastAsia" w:hAnsi="Consolas" w:cs="Consolas"/>
+          <w:sz w:val="18"/>
+          <w:szCs w:val="18"/>
+        </w:rPr>
+        <w:t>curr_hed_pred           1.0344742  0.0203640  50.799   &lt;2e-16 ***</w:t>
       </w:r>
     </w:p>
     <w:p>
@@ -13839,23 +13050,13 @@
           <w:szCs w:val="18"/>
         </w:rPr>
       </w:pPr>
-      <w:proofErr w:type="gramStart"/>
-      <w:r>
-        <w:rPr>
-          <w:rFonts w:ascii="Consolas" w:eastAsiaTheme="minorEastAsia" w:hAnsi="Consolas" w:cs="Consolas"/>
-          <w:sz w:val="18"/>
-          <w:szCs w:val="18"/>
-        </w:rPr>
-        <w:t>anchoring</w:t>
-      </w:r>
-      <w:proofErr w:type="gramEnd"/>
-      <w:r>
-        <w:rPr>
-          <w:rFonts w:ascii="Consolas" w:eastAsiaTheme="minorEastAsia" w:hAnsi="Consolas" w:cs="Consolas"/>
-          <w:sz w:val="18"/>
-          <w:szCs w:val="18"/>
-        </w:rPr>
-        <w:t xml:space="preserve">               0.1312881  0.0740504   1.773   0.0780 .  </w:t>
+      <w:r>
+        <w:rPr>
+          <w:rFonts w:ascii="Consolas" w:eastAsiaTheme="minorEastAsia" w:hAnsi="Consolas" w:cs="Consolas"/>
+          <w:sz w:val="18"/>
+          <w:szCs w:val="18"/>
+        </w:rPr>
+        <w:t xml:space="preserve">anchoring               0.1312881  0.0740504   1.773   0.0780 .  </w:t>
       </w:r>
     </w:p>
     <w:p>
@@ -13867,41 +13068,13 @@
           <w:szCs w:val="18"/>
         </w:rPr>
       </w:pPr>
-      <w:proofErr w:type="spellStart"/>
-      <w:r>
-        <w:rPr>
-          <w:rFonts w:ascii="Consolas" w:eastAsiaTheme="minorEastAsia" w:hAnsi="Consolas" w:cs="Consolas"/>
-          <w:sz w:val="18"/>
-          <w:szCs w:val="18"/>
-        </w:rPr>
-        <w:t>past_control</w:t>
-      </w:r>
-      <w:proofErr w:type="spellEnd"/>
-      <w:r>
-        <w:rPr>
-          <w:rFonts w:ascii="Consolas" w:eastAsiaTheme="minorEastAsia" w:hAnsi="Consolas" w:cs="Consolas"/>
-          <w:sz w:val="18"/>
-          <w:szCs w:val="18"/>
-        </w:rPr>
-        <w:t xml:space="preserve">            </w:t>
-      </w:r>
-      <w:proofErr w:type="gramStart"/>
-      <w:r>
-        <w:rPr>
-          <w:rFonts w:ascii="Consolas" w:eastAsiaTheme="minorEastAsia" w:hAnsi="Consolas" w:cs="Consolas"/>
-          <w:sz w:val="18"/>
-          <w:szCs w:val="18"/>
-        </w:rPr>
-        <w:t>0.1914626  0.0952936</w:t>
-      </w:r>
-      <w:proofErr w:type="gramEnd"/>
-      <w:r>
-        <w:rPr>
-          <w:rFonts w:ascii="Consolas" w:eastAsiaTheme="minorEastAsia" w:hAnsi="Consolas" w:cs="Consolas"/>
-          <w:sz w:val="18"/>
-          <w:szCs w:val="18"/>
-        </w:rPr>
-        <w:t xml:space="preserve">   2.009   0.0460 *  </w:t>
+      <w:r>
+        <w:rPr>
+          <w:rFonts w:ascii="Consolas" w:eastAsiaTheme="minorEastAsia" w:hAnsi="Consolas" w:cs="Consolas"/>
+          <w:sz w:val="18"/>
+          <w:szCs w:val="18"/>
+        </w:rPr>
+        <w:t xml:space="preserve">past_control            0.1914626  0.0952936   2.009   0.0460 *  </w:t>
       </w:r>
     </w:p>
     <w:p>
@@ -13913,49 +13086,21 @@
           <w:szCs w:val="18"/>
         </w:rPr>
       </w:pPr>
-      <w:proofErr w:type="spellStart"/>
-      <w:r>
-        <w:rPr>
-          <w:rFonts w:ascii="Consolas" w:eastAsiaTheme="minorEastAsia" w:hAnsi="Consolas" w:cs="Consolas"/>
-          <w:sz w:val="18"/>
-          <w:szCs w:val="18"/>
-        </w:rPr>
-        <w:t>months_since_last_sale</w:t>
-      </w:r>
-      <w:proofErr w:type="spellEnd"/>
-      <w:r>
-        <w:rPr>
-          <w:rFonts w:ascii="Consolas" w:eastAsiaTheme="minorEastAsia" w:hAnsi="Consolas" w:cs="Consolas"/>
-          <w:sz w:val="18"/>
-          <w:szCs w:val="18"/>
-        </w:rPr>
-        <w:t xml:space="preserve"> -</w:t>
-      </w:r>
-      <w:proofErr w:type="gramStart"/>
-      <w:r>
-        <w:rPr>
-          <w:rFonts w:ascii="Consolas" w:eastAsiaTheme="minorEastAsia" w:hAnsi="Consolas" w:cs="Consolas"/>
-          <w:sz w:val="18"/>
-          <w:szCs w:val="18"/>
-        </w:rPr>
-        <w:t>0.0009</w:t>
-      </w:r>
-      <w:r>
-        <w:rPr>
-          <w:rFonts w:ascii="Consolas" w:eastAsiaTheme="minorEastAsia" w:hAnsi="Consolas" w:cs="Consolas"/>
-          <w:sz w:val="18"/>
-          <w:szCs w:val="18"/>
-        </w:rPr>
-        <w:t>164  0.0026884</w:t>
-      </w:r>
-      <w:proofErr w:type="gramEnd"/>
-      <w:r>
-        <w:rPr>
-          <w:rFonts w:ascii="Consolas" w:eastAsiaTheme="minorEastAsia" w:hAnsi="Consolas" w:cs="Consolas"/>
-          <w:sz w:val="18"/>
-          <w:szCs w:val="18"/>
-        </w:rPr>
-        <w:t xml:space="preserve">  -0.341   0.7336</w:t>
+      <w:r>
+        <w:rPr>
+          <w:rFonts w:ascii="Consolas" w:eastAsiaTheme="minorEastAsia" w:hAnsi="Consolas" w:cs="Consolas"/>
+          <w:sz w:val="18"/>
+          <w:szCs w:val="18"/>
+        </w:rPr>
+        <w:t>months_since_last_sale -0.0009</w:t>
+      </w:r>
+      <w:r>
+        <w:rPr>
+          <w:rFonts w:ascii="Consolas" w:eastAsiaTheme="minorEastAsia" w:hAnsi="Consolas" w:cs="Consolas"/>
+          <w:sz w:val="18"/>
+          <w:szCs w:val="18"/>
+        </w:rPr>
+        <w:t>164  0.0026884  -0.341   0.7336</w:t>
       </w:r>
     </w:p>
     <w:p>
@@ -14115,25 +13260,7 @@
           <w:sz w:val="18"/>
           <w:szCs w:val="18"/>
         </w:rPr>
-        <w:t>F-statistic:   698 on 4 and 176 DF</w:t>
-      </w:r>
-      <w:proofErr w:type="gramStart"/>
-      <w:r>
-        <w:rPr>
-          <w:rFonts w:ascii="Consolas" w:eastAsiaTheme="minorEastAsia" w:hAnsi="Consolas" w:cs="Consolas"/>
-          <w:sz w:val="18"/>
-          <w:szCs w:val="18"/>
-        </w:rPr>
-        <w:t>,  p</w:t>
-      </w:r>
-      <w:proofErr w:type="gramEnd"/>
-      <w:r>
-        <w:rPr>
-          <w:rFonts w:ascii="Consolas" w:eastAsiaTheme="minorEastAsia" w:hAnsi="Consolas" w:cs="Consolas"/>
-          <w:sz w:val="18"/>
-          <w:szCs w:val="18"/>
-        </w:rPr>
-        <w:t>-value: &lt; 2.2e-16</w:t>
+        <w:t>F-statistic:   698 on 4 and 176 DF,  p-value: &lt; 2.2e-16</w:t>
       </w:r>
       <w:r>
         <w:rPr>
@@ -14199,35 +13326,7 @@
           <w:sz w:val="18"/>
           <w:szCs w:val="18"/>
         </w:rPr>
-        <w:t xml:space="preserve">Std. Error t value </w:t>
-      </w:r>
-      <w:proofErr w:type="spellStart"/>
-      <w:proofErr w:type="gramStart"/>
-      <w:r>
-        <w:rPr>
-          <w:rFonts w:ascii="Consolas" w:eastAsiaTheme="minorEastAsia" w:hAnsi="Consolas" w:cs="Consolas"/>
-          <w:sz w:val="18"/>
-          <w:szCs w:val="18"/>
-        </w:rPr>
-        <w:t>Pr</w:t>
-      </w:r>
-      <w:proofErr w:type="spellEnd"/>
-      <w:r>
-        <w:rPr>
-          <w:rFonts w:ascii="Consolas" w:eastAsiaTheme="minorEastAsia" w:hAnsi="Consolas" w:cs="Consolas"/>
-          <w:sz w:val="18"/>
-          <w:szCs w:val="18"/>
-        </w:rPr>
-        <w:t>(</w:t>
-      </w:r>
-      <w:proofErr w:type="gramEnd"/>
-      <w:r>
-        <w:rPr>
-          <w:rFonts w:ascii="Consolas" w:eastAsiaTheme="minorEastAsia" w:hAnsi="Consolas" w:cs="Consolas"/>
-          <w:sz w:val="18"/>
-          <w:szCs w:val="18"/>
-        </w:rPr>
-        <w:t xml:space="preserve">&gt;|t|)    </w:t>
+        <w:t xml:space="preserve">Std. Error t value Pr(&gt;|t|)    </w:t>
       </w:r>
     </w:p>
     <w:p>
@@ -14257,41 +13356,13 @@
           <w:szCs w:val="18"/>
         </w:rPr>
       </w:pPr>
-      <w:proofErr w:type="spellStart"/>
-      <w:r>
-        <w:rPr>
-          <w:rFonts w:ascii="Consolas" w:eastAsiaTheme="minorEastAsia" w:hAnsi="Consolas" w:cs="Consolas"/>
-          <w:sz w:val="18"/>
-          <w:szCs w:val="18"/>
-        </w:rPr>
-        <w:t>log_hed_pred</w:t>
-      </w:r>
-      <w:proofErr w:type="spellEnd"/>
-      <w:r>
-        <w:rPr>
-          <w:rFonts w:ascii="Consolas" w:eastAsiaTheme="minorEastAsia" w:hAnsi="Consolas" w:cs="Consolas"/>
-          <w:sz w:val="18"/>
-          <w:szCs w:val="18"/>
-        </w:rPr>
-        <w:t xml:space="preserve">        1.147787   </w:t>
-      </w:r>
-      <w:proofErr w:type="gramStart"/>
-      <w:r>
-        <w:rPr>
-          <w:rFonts w:ascii="Consolas" w:eastAsiaTheme="minorEastAsia" w:hAnsi="Consolas" w:cs="Consolas"/>
-          <w:sz w:val="18"/>
-          <w:szCs w:val="18"/>
-        </w:rPr>
-        <w:t>0.011706  98.054</w:t>
-      </w:r>
-      <w:proofErr w:type="gramEnd"/>
-      <w:r>
-        <w:rPr>
-          <w:rFonts w:ascii="Consolas" w:eastAsiaTheme="minorEastAsia" w:hAnsi="Consolas" w:cs="Consolas"/>
-          <w:sz w:val="18"/>
-          <w:szCs w:val="18"/>
-        </w:rPr>
-        <w:t xml:space="preserve">   &lt;2e-16 ***</w:t>
+      <w:r>
+        <w:rPr>
+          <w:rFonts w:ascii="Consolas" w:eastAsiaTheme="minorEastAsia" w:hAnsi="Consolas" w:cs="Consolas"/>
+          <w:sz w:val="18"/>
+          <w:szCs w:val="18"/>
+        </w:rPr>
+        <w:t>log_hed_pred        1.147787   0.011706  98.054   &lt;2e-16 ***</w:t>
       </w:r>
     </w:p>
     <w:p>
@@ -14303,23 +13374,13 @@
           <w:szCs w:val="18"/>
         </w:rPr>
       </w:pPr>
-      <w:proofErr w:type="gramStart"/>
-      <w:r>
-        <w:rPr>
-          <w:rFonts w:ascii="Consolas" w:eastAsiaTheme="minorEastAsia" w:hAnsi="Consolas" w:cs="Consolas"/>
-          <w:sz w:val="18"/>
-          <w:szCs w:val="18"/>
-        </w:rPr>
-        <w:t>anchoring</w:t>
-      </w:r>
-      <w:proofErr w:type="gramEnd"/>
-      <w:r>
-        <w:rPr>
-          <w:rFonts w:ascii="Consolas" w:eastAsiaTheme="minorEastAsia" w:hAnsi="Consolas" w:cs="Consolas"/>
-          <w:sz w:val="18"/>
-          <w:szCs w:val="18"/>
-        </w:rPr>
-        <w:t xml:space="preserve">           0.590709   0.011442  51.626   &lt;2e-16 ***</w:t>
+      <w:r>
+        <w:rPr>
+          <w:rFonts w:ascii="Consolas" w:eastAsiaTheme="minorEastAsia" w:hAnsi="Consolas" w:cs="Consolas"/>
+          <w:sz w:val="18"/>
+          <w:szCs w:val="18"/>
+        </w:rPr>
+        <w:t>anchoring           0.590709   0.011442  51.626   &lt;2e-16 ***</w:t>
       </w:r>
     </w:p>
     <w:p>
@@ -14331,41 +13392,13 @@
           <w:szCs w:val="18"/>
         </w:rPr>
       </w:pPr>
-      <w:proofErr w:type="spellStart"/>
-      <w:r>
-        <w:rPr>
-          <w:rFonts w:ascii="Consolas" w:eastAsiaTheme="minorEastAsia" w:hAnsi="Consolas" w:cs="Consolas"/>
-          <w:sz w:val="18"/>
-          <w:szCs w:val="18"/>
-        </w:rPr>
-        <w:t>sub_price_hed_pred</w:t>
-      </w:r>
-      <w:proofErr w:type="spellEnd"/>
-      <w:r>
-        <w:rPr>
-          <w:rFonts w:ascii="Consolas" w:eastAsiaTheme="minorEastAsia" w:hAnsi="Consolas" w:cs="Consolas"/>
-          <w:sz w:val="18"/>
-          <w:szCs w:val="18"/>
-        </w:rPr>
-        <w:t xml:space="preserve"> -0.020331   </w:t>
-      </w:r>
-      <w:proofErr w:type="gramStart"/>
-      <w:r>
-        <w:rPr>
-          <w:rFonts w:ascii="Consolas" w:eastAsiaTheme="minorEastAsia" w:hAnsi="Consolas" w:cs="Consolas"/>
-          <w:sz w:val="18"/>
-          <w:szCs w:val="18"/>
-        </w:rPr>
-        <w:t>0.012078  -</w:t>
-      </w:r>
-      <w:proofErr w:type="gramEnd"/>
-      <w:r>
-        <w:rPr>
-          <w:rFonts w:ascii="Consolas" w:eastAsiaTheme="minorEastAsia" w:hAnsi="Consolas" w:cs="Consolas"/>
-          <w:sz w:val="18"/>
-          <w:szCs w:val="18"/>
-        </w:rPr>
-        <w:t xml:space="preserve">1.683   0.0923 .  </w:t>
+      <w:r>
+        <w:rPr>
+          <w:rFonts w:ascii="Consolas" w:eastAsiaTheme="minorEastAsia" w:hAnsi="Consolas" w:cs="Consolas"/>
+          <w:sz w:val="18"/>
+          <w:szCs w:val="18"/>
+        </w:rPr>
+        <w:t xml:space="preserve">sub_price_hed_pred -0.020331   0.012078  -1.683   0.0923 .  </w:t>
       </w:r>
     </w:p>
     <w:p>
@@ -14377,41 +13410,13 @@
           <w:szCs w:val="18"/>
         </w:rPr>
       </w:pPr>
-      <w:proofErr w:type="spellStart"/>
-      <w:r>
-        <w:rPr>
-          <w:rFonts w:ascii="Consolas" w:eastAsiaTheme="minorEastAsia" w:hAnsi="Consolas" w:cs="Consolas"/>
-          <w:sz w:val="18"/>
-          <w:szCs w:val="18"/>
-        </w:rPr>
-        <w:t>avg_mon_subdiff</w:t>
-      </w:r>
-      <w:proofErr w:type="spellEnd"/>
-      <w:r>
-        <w:rPr>
-          <w:rFonts w:ascii="Consolas" w:eastAsiaTheme="minorEastAsia" w:hAnsi="Consolas" w:cs="Consolas"/>
-          <w:sz w:val="18"/>
-          <w:szCs w:val="18"/>
-        </w:rPr>
-        <w:t xml:space="preserve">    -0.042259   </w:t>
-      </w:r>
-      <w:proofErr w:type="gramStart"/>
-      <w:r>
-        <w:rPr>
-          <w:rFonts w:ascii="Consolas" w:eastAsiaTheme="minorEastAsia" w:hAnsi="Consolas" w:cs="Consolas"/>
-          <w:sz w:val="18"/>
-          <w:szCs w:val="18"/>
-        </w:rPr>
-        <w:t>0.004782  -</w:t>
-      </w:r>
-      <w:proofErr w:type="gramEnd"/>
-      <w:r>
-        <w:rPr>
-          <w:rFonts w:ascii="Consolas" w:eastAsiaTheme="minorEastAsia" w:hAnsi="Consolas" w:cs="Consolas"/>
-          <w:sz w:val="18"/>
-          <w:szCs w:val="18"/>
-        </w:rPr>
-        <w:t>8.837   &lt;2e-16 ***</w:t>
+      <w:r>
+        <w:rPr>
+          <w:rFonts w:ascii="Consolas" w:eastAsiaTheme="minorEastAsia" w:hAnsi="Consolas" w:cs="Consolas"/>
+          <w:sz w:val="18"/>
+          <w:szCs w:val="18"/>
+        </w:rPr>
+        <w:t>avg_mon_subdiff    -0.042259   0.004782  -8.837   &lt;2e-16 ***</w:t>
       </w:r>
     </w:p>
     <w:p>
@@ -14514,25 +13519,7 @@
           <w:sz w:val="18"/>
           <w:szCs w:val="18"/>
         </w:rPr>
-        <w:t>F-statistic: 3.046e+04 on 4 and 172189 DF</w:t>
-      </w:r>
-      <w:proofErr w:type="gramStart"/>
-      <w:r>
-        <w:rPr>
-          <w:rFonts w:ascii="Consolas" w:eastAsiaTheme="minorEastAsia" w:hAnsi="Consolas" w:cs="Consolas"/>
-          <w:sz w:val="18"/>
-          <w:szCs w:val="18"/>
-        </w:rPr>
-        <w:t>,  p</w:t>
-      </w:r>
-      <w:proofErr w:type="gramEnd"/>
-      <w:r>
-        <w:rPr>
-          <w:rFonts w:ascii="Consolas" w:eastAsiaTheme="minorEastAsia" w:hAnsi="Consolas" w:cs="Consolas"/>
-          <w:sz w:val="18"/>
-          <w:szCs w:val="18"/>
-        </w:rPr>
-        <w:t>-value: &lt; 2.2e-16</w:t>
+        <w:t>F-statistic: 3.046e+04 on 4 and 172189 DF,  p-value: &lt; 2.2e-16</w:t>
       </w:r>
     </w:p>
     <w:p>
@@ -14703,6 +13690,101 @@
       </w:r>
       <w:r>
         <w:t>http://www.galeriemichael.com/current-exhibitions/miro-dali-poetic-visions-two-catalan-surrealists/</w:t>
+      </w:r>
+    </w:p>
+  </w:footnote>
+  <w:footnote w:id="6">
+    <w:p>
+      <w:pPr>
+        <w:pStyle w:val="FootnoteText"/>
+      </w:pPr>
+      <w:r>
+        <w:rPr>
+          <w:rStyle w:val="FootnoteReference"/>
+        </w:rPr>
+        <w:footnoteRef/>
+      </w:r>
+      <w:r>
+        <w:t xml:space="preserve"> </w:t>
+      </w:r>
+      <w:r>
+        <w:t>http://www.pablopicasso.org/picasso-and-chagall.jsp</w:t>
+      </w:r>
+    </w:p>
+  </w:footnote>
+  <w:footnote w:id="7">
+    <w:p>
+      <w:pPr>
+        <w:pStyle w:val="FootnoteText"/>
+      </w:pPr>
+      <w:r>
+        <w:rPr>
+          <w:rStyle w:val="FootnoteReference"/>
+        </w:rPr>
+        <w:footnoteRef/>
+      </w:r>
+      <w:r>
+        <w:t xml:space="preserve"> </w:t>
+      </w:r>
+      <w:r>
+        <w:t>http://www.theartstory.org/artist-chagall-marc.htm</w:t>
+      </w:r>
+    </w:p>
+  </w:footnote>
+  <w:footnote w:id="8">
+    <w:p>
+      <w:pPr>
+        <w:pStyle w:val="FootnoteText"/>
+      </w:pPr>
+      <w:r>
+        <w:rPr>
+          <w:rStyle w:val="FootnoteReference"/>
+        </w:rPr>
+        <w:footnoteRef/>
+      </w:r>
+      <w:r>
+        <w:t xml:space="preserve"> </w:t>
+      </w:r>
+      <w:r>
+        <w:t>http://www.infoplease.com/encyclopedia/people/chagall-marc.html</w:t>
+      </w:r>
+    </w:p>
+  </w:footnote>
+  <w:footnote w:id="9">
+    <w:p>
+      <w:pPr>
+        <w:pStyle w:val="FootnoteText"/>
+      </w:pPr>
+      <w:r>
+        <w:rPr>
+          <w:rStyle w:val="FootnoteReference"/>
+        </w:rPr>
+        <w:footnoteRef/>
+      </w:r>
+      <w:r>
+        <w:t xml:space="preserve"> </w:t>
+      </w:r>
+      <w:r>
+        <w:t>http://www.operagallery.com/catalogues/picasso_chagall_dubai/cata.pdf</w:t>
+      </w:r>
+    </w:p>
+  </w:footnote>
+  <w:footnote w:id="10">
+    <w:p>
+      <w:pPr>
+        <w:pStyle w:val="FootnoteText"/>
+      </w:pPr>
+      <w:r>
+        <w:rPr>
+          <w:rStyle w:val="FootnoteReference"/>
+        </w:rPr>
+        <w:footnoteRef/>
+      </w:r>
+      <w:r>
+        <w:t xml:space="preserve"> </w:t>
+      </w:r>
+      <w:r>
+        <w:t>http://pueblopulp.com/picasso-matisse-chagall</w:t>
       </w:r>
     </w:p>
   </w:footnote>
@@ -15478,7 +14560,7 @@
 </file>
 
 <file path=customXml/itemProps1.xml><?xml version="1.0" encoding="utf-8"?>
-<ds:datastoreItem xmlns:ds="http://schemas.openxmlformats.org/officeDocument/2006/customXml" ds:itemID="{FBF46CA9-E5C7-4FC0-A0FC-513C3C243FB6}">
+<ds:datastoreItem xmlns:ds="http://schemas.openxmlformats.org/officeDocument/2006/customXml" ds:itemID="{7402483F-B44C-4F4C-A94C-DF9B2A420759}">
   <ds:schemaRefs>
     <ds:schemaRef ds:uri="http://schemas.openxmlformats.org/officeDocument/2006/bibliography"/>
   </ds:schemaRefs>

</xml_diff>

<commit_message>
intro to sub 3
</commit_message>
<xml_diff>
--- a/RESULTS.docx
+++ b/RESULTS.docx
@@ -8870,15 +8870,7 @@
         <w:rPr>
           <w:rFonts w:eastAsiaTheme="minorEastAsia"/>
         </w:rPr>
-        <w:t>prov</w:t>
-      </w:r>
-      <w:bookmarkStart w:id="0" w:name="_GoBack"/>
-      <w:bookmarkEnd w:id="0"/>
-      <w:r>
-        <w:rPr>
-          <w:rFonts w:eastAsiaTheme="minorEastAsia"/>
-        </w:rPr>
-        <w:t>ided.</w:t>
+        <w:t>provided.</w:t>
       </w:r>
     </w:p>
     <w:p>
@@ -9381,7 +9373,37 @@
         <w:rPr>
           <w:rFonts w:eastAsiaTheme="minorEastAsia"/>
         </w:rPr>
-        <w:t>and &lt;&gt; show the anchoring regression results with our respective controls</w:t>
+        <w:t xml:space="preserve">and &lt;&gt; show the anchoring regression results </w:t>
+      </w:r>
+      <w:r>
+        <w:rPr>
+          <w:rFonts w:eastAsiaTheme="minorEastAsia"/>
+        </w:rPr>
+        <w:t xml:space="preserve">for </w:t>
+      </w:r>
+      <w:r>
+        <w:rPr>
+          <w:rFonts w:eastAsiaTheme="minorEastAsia"/>
+        </w:rPr>
+        <w:t xml:space="preserve">Miro and Dali </w:t>
+      </w:r>
+      <w:r>
+        <w:rPr>
+          <w:rFonts w:eastAsiaTheme="minorEastAsia"/>
+        </w:rPr>
+        <w:t xml:space="preserve">(in our assorted art dataset) </w:t>
+      </w:r>
+      <w:r>
+        <w:rPr>
+          <w:rFonts w:eastAsiaTheme="minorEastAsia"/>
+        </w:rPr>
+        <w:t xml:space="preserve">with </w:t>
+      </w:r>
+      <w:r>
+        <w:rPr>
+          <w:rFonts w:eastAsiaTheme="minorEastAsia"/>
+        </w:rPr>
+        <w:t xml:space="preserve"> our respective controls</w:t>
       </w:r>
       <m:oMath>
         <m:r>
@@ -10185,7 +10207,14 @@
         <w:rPr>
           <w:rFonts w:eastAsiaTheme="minorEastAsia"/>
         </w:rPr>
-        <w:t xml:space="preserve"> anchoring effects between Dali and Miro pieces are inconclusive here</w:t>
+        <w:t xml:space="preserve"> anchoring effects between Dali and Miro pieces are inconclusive </w:t>
+      </w:r>
+      <w:r>
+        <w:rPr>
+          <w:rFonts w:eastAsiaTheme="minorEastAsia"/>
+        </w:rPr>
+        <w:lastRenderedPageBreak/>
+        <w:t>here</w:t>
       </w:r>
       <w:r>
         <w:rPr>
@@ -10278,7 +10307,6 @@
         <w:rPr>
           <w:rFonts w:eastAsiaTheme="minorEastAsia"/>
         </w:rPr>
-        <w:lastRenderedPageBreak/>
         <w:tab/>
       </w:r>
       <w:r>
@@ -10646,7 +10674,13 @@
         <w:rPr>
           <w:rFonts w:eastAsiaTheme="minorEastAsia"/>
         </w:rPr>
-        <w:t>, former friends turned rivals</w:t>
+        <w:t xml:space="preserve">, former friends turned </w:t>
+      </w:r>
+      <w:r>
+        <w:rPr>
+          <w:rFonts w:eastAsiaTheme="minorEastAsia"/>
+        </w:rPr>
+        <w:t>opponents</w:t>
       </w:r>
       <w:r>
         <w:rPr>
@@ -10863,7 +10897,14 @@
         <w:rPr>
           <w:rFonts w:eastAsiaTheme="minorEastAsia"/>
         </w:rPr>
-        <w:t xml:space="preserve"> from</w:t>
+        <w:t xml:space="preserve"> </w:t>
+      </w:r>
+      <w:r>
+        <w:rPr>
+          <w:rFonts w:eastAsiaTheme="minorEastAsia"/>
+        </w:rPr>
+        <w:lastRenderedPageBreak/>
+        <w:t>from</w:t>
       </w:r>
       <w:r>
         <w:rPr>
@@ -10963,43 +11004,36 @@
         <w:rPr>
           <w:rFonts w:eastAsiaTheme="minorEastAsia"/>
         </w:rPr>
+        <w:t>, apparently more often</w:t>
+      </w:r>
+      <w:r>
+        <w:rPr>
+          <w:rFonts w:eastAsiaTheme="minorEastAsia"/>
+        </w:rPr>
+        <w:t xml:space="preserve"> than </w:t>
+      </w:r>
+      <w:r>
+        <w:rPr>
+          <w:rFonts w:eastAsiaTheme="minorEastAsia"/>
+        </w:rPr>
+        <w:t xml:space="preserve">Dali and Miro </w:t>
+      </w:r>
+      <w:r>
+        <w:rPr>
+          <w:rFonts w:eastAsiaTheme="minorEastAsia"/>
+        </w:rPr>
+        <w:t>are</w:t>
+      </w:r>
+      <w:r>
+        <w:rPr>
+          <w:rFonts w:eastAsiaTheme="minorEastAsia"/>
+        </w:rPr>
         <w:t xml:space="preserve">, </w:t>
       </w:r>
       <w:r>
         <w:rPr>
           <w:rFonts w:eastAsiaTheme="minorEastAsia"/>
         </w:rPr>
-        <w:lastRenderedPageBreak/>
-        <w:t>apparently more often</w:t>
-      </w:r>
-      <w:r>
-        <w:rPr>
-          <w:rFonts w:eastAsiaTheme="minorEastAsia"/>
-        </w:rPr>
-        <w:t xml:space="preserve"> than </w:t>
-      </w:r>
-      <w:r>
-        <w:rPr>
-          <w:rFonts w:eastAsiaTheme="minorEastAsia"/>
-        </w:rPr>
-        <w:t xml:space="preserve">Dali and Miro </w:t>
-      </w:r>
-      <w:r>
-        <w:rPr>
-          <w:rFonts w:eastAsiaTheme="minorEastAsia"/>
-        </w:rPr>
-        <w:t>are</w:t>
-      </w:r>
-      <w:r>
-        <w:rPr>
-          <w:rFonts w:eastAsiaTheme="minorEastAsia"/>
-        </w:rPr>
-        <w:t xml:space="preserve">, </w:t>
-      </w:r>
-      <w:r>
-        <w:rPr>
-          <w:rFonts w:eastAsiaTheme="minorEastAsia"/>
-        </w:rPr>
         <w:t xml:space="preserve">and </w:t>
       </w:r>
       <w:r>
@@ -11030,7 +11064,7 @@
         <w:rPr>
           <w:rFonts w:eastAsiaTheme="minorEastAsia"/>
         </w:rPr>
-        <w:t>often</w:t>
+        <w:t>frequently</w:t>
       </w:r>
       <w:r>
         <w:rPr>
@@ -11824,6 +11858,7 @@
         <w:rPr>
           <w:rFonts w:eastAsiaTheme="minorEastAsia"/>
         </w:rPr>
+        <w:lastRenderedPageBreak/>
         <w:t>Overall</w:t>
       </w:r>
       <w:r>
@@ -12059,24 +12094,1044 @@
         <w:ind w:firstLine="0"/>
         <w:rPr>
           <w:rFonts w:eastAsiaTheme="minorEastAsia"/>
-          <w:b/>
-        </w:rPr>
-      </w:pPr>
-      <w:r>
-        <w:rPr>
-          <w:rFonts w:eastAsiaTheme="minorEastAsia"/>
-          <w:b/>
+        </w:rPr>
+      </w:pPr>
+      <w:r>
+        <w:rPr>
+          <w:rFonts w:eastAsiaTheme="minorEastAsia"/>
+        </w:rPr>
+        <w:t>Munch and Toulouse-L</w:t>
+      </w:r>
+      <w:r>
+        <w:rPr>
+          <w:rFonts w:eastAsiaTheme="minorEastAsia"/>
+        </w:rPr>
+        <w:t>autrec</w:t>
+      </w:r>
+      <w:r>
+        <w:rPr>
+          <w:rFonts w:eastAsiaTheme="minorEastAsia"/>
+        </w:rPr>
+        <w:t xml:space="preserve"> were contemporaries</w:t>
+      </w:r>
+      <w:r>
+        <w:rPr>
+          <w:rFonts w:eastAsiaTheme="minorEastAsia"/>
+        </w:rPr>
+        <w:t xml:space="preserve"> in </w:t>
+      </w:r>
+      <w:r>
+        <w:rPr>
+          <w:rFonts w:eastAsiaTheme="minorEastAsia"/>
+        </w:rPr>
+        <w:t>Europe</w:t>
+      </w:r>
+      <w:r>
+        <w:rPr>
+          <w:rFonts w:eastAsiaTheme="minorEastAsia"/>
+        </w:rPr>
+        <w:t xml:space="preserve"> who</w:t>
+      </w:r>
+      <w:r>
+        <w:rPr>
+          <w:rFonts w:eastAsiaTheme="minorEastAsia"/>
+        </w:rPr>
+        <w:t xml:space="preserve">, as we learned in our interviews, </w:t>
+      </w:r>
+      <w:r>
+        <w:rPr>
+          <w:rFonts w:eastAsiaTheme="minorEastAsia"/>
+        </w:rPr>
+        <w:t xml:space="preserve">met with comparable </w:t>
+      </w:r>
+      <w:r>
+        <w:rPr>
+          <w:rFonts w:eastAsiaTheme="minorEastAsia"/>
+        </w:rPr>
+        <w:t xml:space="preserve">levels of economic and critical </w:t>
+      </w:r>
+      <w:r>
+        <w:rPr>
+          <w:rFonts w:eastAsiaTheme="minorEastAsia"/>
+        </w:rPr>
+        <w:t>success</w:t>
+      </w:r>
+      <w:r>
+        <w:rPr>
+          <w:rFonts w:eastAsiaTheme="minorEastAsia"/>
+        </w:rPr>
+        <w:t xml:space="preserve"> during their lifetimes</w:t>
+      </w:r>
+      <w:r>
+        <w:rPr>
+          <w:rFonts w:eastAsiaTheme="minorEastAsia"/>
+        </w:rPr>
+        <w:t xml:space="preserve">. </w:t>
+      </w:r>
+      <w:r>
+        <w:rPr>
+          <w:rFonts w:eastAsiaTheme="minorEastAsia"/>
+        </w:rPr>
+        <w:t>However, t</w:t>
+      </w:r>
+      <w:r>
+        <w:rPr>
+          <w:rFonts w:eastAsiaTheme="minorEastAsia"/>
+        </w:rPr>
+        <w:t xml:space="preserve">heir artistic </w:t>
+      </w:r>
+      <w:r>
+        <w:rPr>
+          <w:rFonts w:eastAsiaTheme="minorEastAsia"/>
+        </w:rPr>
+        <w:t>styles differ</w:t>
+      </w:r>
+      <w:r>
+        <w:rPr>
+          <w:rFonts w:eastAsiaTheme="minorEastAsia"/>
+        </w:rPr>
+        <w:t xml:space="preserve"> somewhat</w:t>
+      </w:r>
+      <w:r>
+        <w:rPr>
+          <w:rFonts w:eastAsiaTheme="minorEastAsia"/>
+        </w:rPr>
+        <w:t xml:space="preserve">. </w:t>
+      </w:r>
+      <w:r>
+        <w:rPr>
+          <w:rFonts w:eastAsiaTheme="minorEastAsia"/>
+        </w:rPr>
+        <w:t xml:space="preserve">Munch, a </w:t>
+      </w:r>
+      <w:r>
+        <w:rPr>
+          <w:rFonts w:eastAsiaTheme="minorEastAsia"/>
+        </w:rPr>
+        <w:t>Norwegian</w:t>
+      </w:r>
+      <w:r>
+        <w:rPr>
+          <w:rFonts w:eastAsiaTheme="minorEastAsia"/>
+        </w:rPr>
+        <w:t xml:space="preserve"> artist</w:t>
+      </w:r>
+      <w:r>
+        <w:rPr>
+          <w:rFonts w:eastAsiaTheme="minorEastAsia"/>
+        </w:rPr>
+        <w:t xml:space="preserve"> associated with Expressionism and Symbolism,</w:t>
+      </w:r>
+      <w:r>
+        <w:rPr>
+          <w:rFonts w:eastAsiaTheme="minorEastAsia"/>
         </w:rPr>
         <w:t xml:space="preserve"> </w:t>
       </w:r>
+      <w:r>
+        <w:rPr>
+          <w:rFonts w:eastAsiaTheme="minorEastAsia"/>
+        </w:rPr>
+        <w:t>is known for</w:t>
+      </w:r>
+      <w:r>
+        <w:rPr>
+          <w:rFonts w:eastAsiaTheme="minorEastAsia"/>
+        </w:rPr>
+        <w:t xml:space="preserve"> the</w:t>
+      </w:r>
+      <w:r>
+        <w:rPr>
+          <w:rFonts w:eastAsiaTheme="minorEastAsia"/>
+        </w:rPr>
+        <w:t xml:space="preserve"> </w:t>
+      </w:r>
+      <w:r>
+        <w:rPr>
+          <w:rFonts w:eastAsiaTheme="minorEastAsia"/>
+        </w:rPr>
+        <w:t xml:space="preserve">intensely </w:t>
+      </w:r>
+      <w:r>
+        <w:rPr>
+          <w:rFonts w:eastAsiaTheme="minorEastAsia"/>
+        </w:rPr>
+        <w:t>psychological</w:t>
+      </w:r>
+      <w:r>
+        <w:rPr>
+          <w:rFonts w:eastAsiaTheme="minorEastAsia"/>
+        </w:rPr>
+        <w:t xml:space="preserve"> </w:t>
+      </w:r>
+      <w:r>
+        <w:rPr>
+          <w:rFonts w:eastAsiaTheme="minorEastAsia"/>
+        </w:rPr>
+        <w:t xml:space="preserve">and </w:t>
+      </w:r>
+      <w:r>
+        <w:rPr>
+          <w:rFonts w:eastAsiaTheme="minorEastAsia"/>
+        </w:rPr>
+        <w:t xml:space="preserve">brooding </w:t>
+      </w:r>
+      <w:r>
+        <w:rPr>
+          <w:rFonts w:eastAsiaTheme="minorEastAsia"/>
+        </w:rPr>
+        <w:t>themes</w:t>
+      </w:r>
+      <w:r>
+        <w:rPr>
+          <w:rFonts w:eastAsiaTheme="minorEastAsia"/>
+        </w:rPr>
+        <w:t xml:space="preserve"> he imbued</w:t>
+      </w:r>
+      <w:r>
+        <w:rPr>
+          <w:rFonts w:eastAsiaTheme="minorEastAsia"/>
+        </w:rPr>
+        <w:t xml:space="preserve"> in</w:t>
+      </w:r>
+      <w:r>
+        <w:rPr>
+          <w:rFonts w:eastAsiaTheme="minorEastAsia"/>
+        </w:rPr>
+        <w:t>to</w:t>
+      </w:r>
+      <w:r>
+        <w:rPr>
+          <w:rFonts w:eastAsiaTheme="minorEastAsia"/>
+        </w:rPr>
+        <w:t xml:space="preserve"> his paintings and prints</w:t>
+      </w:r>
+      <w:r>
+        <w:rPr>
+          <w:rStyle w:val="FootnoteReference"/>
+          <w:rFonts w:eastAsiaTheme="minorEastAsia"/>
+        </w:rPr>
+        <w:footnoteReference w:id="11"/>
+      </w:r>
+      <w:r>
+        <w:rPr>
+          <w:rFonts w:eastAsiaTheme="minorEastAsia"/>
+        </w:rPr>
+        <w:t>.</w:t>
+      </w:r>
+      <w:r>
+        <w:rPr>
+          <w:rFonts w:eastAsiaTheme="minorEastAsia"/>
+        </w:rPr>
+        <w:t xml:space="preserve"> On the other hand, </w:t>
+      </w:r>
+      <w:r>
+        <w:rPr>
+          <w:rFonts w:eastAsiaTheme="minorEastAsia"/>
+        </w:rPr>
+        <w:t>Toulouse-La</w:t>
+      </w:r>
+      <w:r>
+        <w:rPr>
+          <w:rFonts w:eastAsiaTheme="minorEastAsia"/>
+        </w:rPr>
+        <w:t>u</w:t>
+      </w:r>
+      <w:r>
+        <w:rPr>
+          <w:rFonts w:eastAsiaTheme="minorEastAsia"/>
+        </w:rPr>
+        <w:t xml:space="preserve">trec </w:t>
+      </w:r>
+      <w:r>
+        <w:rPr>
+          <w:rFonts w:eastAsiaTheme="minorEastAsia"/>
+        </w:rPr>
+        <w:t xml:space="preserve">is </w:t>
+      </w:r>
+      <w:r>
+        <w:rPr>
+          <w:rFonts w:eastAsiaTheme="minorEastAsia"/>
+        </w:rPr>
+        <w:t xml:space="preserve">known for </w:t>
+      </w:r>
+      <w:r>
+        <w:rPr>
+          <w:rFonts w:eastAsiaTheme="minorEastAsia"/>
+        </w:rPr>
+        <w:t xml:space="preserve">his </w:t>
+      </w:r>
+      <w:r>
+        <w:rPr>
+          <w:rFonts w:eastAsiaTheme="minorEastAsia"/>
+        </w:rPr>
+        <w:t>Post-</w:t>
+      </w:r>
+      <w:r>
+        <w:rPr>
+          <w:rFonts w:eastAsiaTheme="minorEastAsia"/>
+        </w:rPr>
+        <w:t xml:space="preserve">Impressionist, drawing-like </w:t>
+      </w:r>
+      <w:r>
+        <w:rPr>
+          <w:rFonts w:eastAsiaTheme="minorEastAsia"/>
+        </w:rPr>
+        <w:t xml:space="preserve">depictions </w:t>
+      </w:r>
+      <w:r>
+        <w:rPr>
+          <w:rFonts w:eastAsiaTheme="minorEastAsia"/>
+        </w:rPr>
+        <w:t xml:space="preserve">of </w:t>
+      </w:r>
+      <w:r>
+        <w:rPr>
+          <w:rFonts w:eastAsiaTheme="minorEastAsia"/>
+        </w:rPr>
+        <w:t xml:space="preserve">people, </w:t>
+      </w:r>
+      <w:r>
+        <w:rPr>
+          <w:rFonts w:eastAsiaTheme="minorEastAsia"/>
+        </w:rPr>
+        <w:t xml:space="preserve">often those </w:t>
+      </w:r>
+      <w:r>
+        <w:rPr>
+          <w:rFonts w:eastAsiaTheme="minorEastAsia"/>
+        </w:rPr>
+        <w:t>from</w:t>
+      </w:r>
+      <w:r>
+        <w:rPr>
+          <w:rFonts w:eastAsiaTheme="minorEastAsia"/>
+        </w:rPr>
+        <w:t xml:space="preserve"> </w:t>
+      </w:r>
+      <w:r>
+        <w:rPr>
+          <w:rFonts w:eastAsiaTheme="minorEastAsia"/>
+        </w:rPr>
+        <w:t xml:space="preserve">lower-class, </w:t>
+      </w:r>
+      <w:r>
+        <w:rPr>
+          <w:rFonts w:eastAsiaTheme="minorEastAsia"/>
+        </w:rPr>
+        <w:t>urban environments</w:t>
+      </w:r>
+      <w:r>
+        <w:rPr>
+          <w:rStyle w:val="FootnoteReference"/>
+          <w:rFonts w:eastAsiaTheme="minorEastAsia"/>
+        </w:rPr>
+        <w:footnoteReference w:id="12"/>
+      </w:r>
+      <w:r>
+        <w:rPr>
+          <w:rFonts w:eastAsiaTheme="minorEastAsia"/>
+        </w:rPr>
+        <w:t>.</w:t>
+      </w:r>
+      <w:r>
+        <w:rPr>
+          <w:rFonts w:eastAsiaTheme="minorEastAsia"/>
+        </w:rPr>
+        <w:t xml:space="preserve"> </w:t>
+      </w:r>
+      <w:r>
+        <w:rPr>
+          <w:rFonts w:eastAsiaTheme="minorEastAsia"/>
+        </w:rPr>
+        <w:t>It seems that Munch</w:t>
+      </w:r>
+      <w:r>
+        <w:rPr>
+          <w:rFonts w:eastAsiaTheme="minorEastAsia"/>
+        </w:rPr>
+        <w:t xml:space="preserve"> and Toulouse-Lautrec are </w:t>
+      </w:r>
+      <w:r>
+        <w:rPr>
+          <w:rFonts w:eastAsiaTheme="minorEastAsia"/>
+        </w:rPr>
+        <w:t xml:space="preserve">featured together less frequently: </w:t>
+      </w:r>
+      <w:r>
+        <w:rPr>
+          <w:rFonts w:eastAsiaTheme="minorEastAsia"/>
+        </w:rPr>
+        <w:t xml:space="preserve">a quick Google search </w:t>
+      </w:r>
+      <w:r>
+        <w:rPr>
+          <w:rFonts w:eastAsiaTheme="minorEastAsia"/>
+        </w:rPr>
+        <w:t xml:space="preserve">only </w:t>
+      </w:r>
+      <w:r>
+        <w:rPr>
+          <w:rFonts w:eastAsiaTheme="minorEastAsia"/>
+        </w:rPr>
+        <w:t xml:space="preserve">turns up a 1965 </w:t>
+      </w:r>
+      <w:r>
+        <w:rPr>
+          <w:rFonts w:eastAsiaTheme="minorEastAsia"/>
+        </w:rPr>
+        <w:t xml:space="preserve">exhibition </w:t>
+      </w:r>
+      <w:r>
+        <w:rPr>
+          <w:rFonts w:eastAsiaTheme="minorEastAsia"/>
+        </w:rPr>
+        <w:t xml:space="preserve">at the Metropolitan </w:t>
+      </w:r>
+      <w:r>
+        <w:rPr>
+          <w:rFonts w:eastAsiaTheme="minorEastAsia"/>
+        </w:rPr>
+        <w:t>Museum of Art</w:t>
+      </w:r>
+      <w:r>
+        <w:rPr>
+          <w:rStyle w:val="FootnoteReference"/>
+          <w:rFonts w:eastAsiaTheme="minorEastAsia"/>
+        </w:rPr>
+        <w:footnoteReference w:id="13"/>
+      </w:r>
+      <w:r>
+        <w:rPr>
+          <w:rFonts w:eastAsiaTheme="minorEastAsia"/>
+        </w:rPr>
+        <w:t>.</w:t>
+      </w:r>
+      <w:r>
+        <w:rPr>
+          <w:rFonts w:eastAsiaTheme="minorEastAsia"/>
+        </w:rPr>
+        <w:t xml:space="preserve"> </w:t>
+      </w:r>
+      <w:r>
+        <w:rPr>
+          <w:rFonts w:eastAsiaTheme="minorEastAsia"/>
+        </w:rPr>
+        <w:lastRenderedPageBreak/>
+        <w:t xml:space="preserve">Nevertheless, both artists </w:t>
+      </w:r>
+      <w:r>
+        <w:rPr>
+          <w:rFonts w:eastAsiaTheme="minorEastAsia"/>
+        </w:rPr>
+        <w:t xml:space="preserve">pull in </w:t>
+      </w:r>
+      <w:r>
+        <w:rPr>
+          <w:rFonts w:eastAsiaTheme="minorEastAsia"/>
+        </w:rPr>
+        <w:t>hefty sums:</w:t>
+      </w:r>
+      <w:r>
+        <w:rPr>
+          <w:rFonts w:eastAsiaTheme="minorEastAsia"/>
+        </w:rPr>
+        <w:t xml:space="preserve"> Toulouse-Lautrec’s</w:t>
+      </w:r>
+      <w:r>
+        <w:rPr>
+          <w:rFonts w:eastAsiaTheme="minorEastAsia"/>
+        </w:rPr>
+        <w:t xml:space="preserve"> work</w:t>
+      </w:r>
+      <w:r>
+        <w:rPr>
+          <w:rFonts w:eastAsiaTheme="minorEastAsia"/>
+        </w:rPr>
+        <w:t xml:space="preserve"> “Au Lit: Le Baiser”</w:t>
+      </w:r>
+      <w:r>
+        <w:rPr>
+          <w:rFonts w:eastAsiaTheme="minorEastAsia"/>
+        </w:rPr>
+        <w:t xml:space="preserve"> fetched $16.3</w:t>
+      </w:r>
+      <w:r>
+        <w:rPr>
+          <w:rFonts w:eastAsiaTheme="minorEastAsia"/>
+        </w:rPr>
+        <w:t xml:space="preserve"> million at Sotheby’s in early 2015</w:t>
+      </w:r>
+      <w:r>
+        <w:rPr>
+          <w:rStyle w:val="FootnoteReference"/>
+          <w:rFonts w:eastAsiaTheme="minorEastAsia"/>
+        </w:rPr>
+        <w:footnoteReference w:id="14"/>
+      </w:r>
+      <w:r>
+        <w:rPr>
+          <w:rFonts w:eastAsiaTheme="minorEastAsia"/>
+        </w:rPr>
+        <w:t xml:space="preserve">, and Munch’s </w:t>
+      </w:r>
+      <w:r>
+        <w:rPr>
+          <w:rFonts w:eastAsiaTheme="minorEastAsia"/>
+        </w:rPr>
+        <w:t xml:space="preserve">Internet-famous </w:t>
+      </w:r>
+      <w:r>
+        <w:rPr>
+          <w:rFonts w:eastAsiaTheme="minorEastAsia"/>
+        </w:rPr>
+        <w:t>“</w:t>
+      </w:r>
+      <w:r>
+        <w:rPr>
+          <w:rFonts w:eastAsiaTheme="minorEastAsia"/>
+        </w:rPr>
+        <w:t xml:space="preserve">The Scream” sold for nearly $120 </w:t>
+      </w:r>
+      <w:r>
+        <w:rPr>
+          <w:rFonts w:eastAsiaTheme="minorEastAsia"/>
+        </w:rPr>
+        <w:t xml:space="preserve">million </w:t>
+      </w:r>
+      <w:r>
+        <w:rPr>
+          <w:rFonts w:eastAsiaTheme="minorEastAsia"/>
+        </w:rPr>
+        <w:t xml:space="preserve">at Sotheby’s </w:t>
+      </w:r>
+      <w:r>
+        <w:rPr>
+          <w:rFonts w:eastAsiaTheme="minorEastAsia"/>
+        </w:rPr>
+        <w:t xml:space="preserve">in </w:t>
+      </w:r>
+      <w:r>
+        <w:rPr>
+          <w:rFonts w:eastAsiaTheme="minorEastAsia"/>
+        </w:rPr>
+        <w:t>2012</w:t>
+      </w:r>
+      <w:r>
+        <w:rPr>
+          <w:rStyle w:val="FootnoteReference"/>
+          <w:rFonts w:eastAsiaTheme="minorEastAsia"/>
+        </w:rPr>
+        <w:footnoteReference w:id="15"/>
+      </w:r>
+      <w:r>
+        <w:rPr>
+          <w:rFonts w:eastAsiaTheme="minorEastAsia"/>
+        </w:rPr>
+        <w:t>.</w:t>
+      </w:r>
     </w:p>
     <w:p>
       <w:pPr>
         <w:spacing w:before="240" w:line="480" w:lineRule="auto"/>
-        <w:rPr>
-          <w:rFonts w:eastAsiaTheme="minorEastAsia"/>
-        </w:rPr>
-      </w:pPr>
+        <w:ind w:firstLine="0"/>
+        <w:rPr>
+          <w:rFonts w:eastAsiaTheme="minorEastAsia"/>
+        </w:rPr>
+      </w:pPr>
+      <w:r>
+        <w:rPr>
+          <w:rFonts w:eastAsiaTheme="minorEastAsia"/>
+        </w:rPr>
+        <w:tab/>
+      </w:r>
+      <w:r>
+        <w:rPr>
+          <w:rFonts w:eastAsiaTheme="minorEastAsia"/>
+        </w:rPr>
+        <w:t xml:space="preserve">Tables </w:t>
+      </w:r>
+      <w:r>
+        <w:rPr>
+          <w:rFonts w:eastAsiaTheme="minorEastAsia"/>
+        </w:rPr>
+        <w:t xml:space="preserve">&lt;&gt; </w:t>
+      </w:r>
+      <w:r>
+        <w:rPr>
+          <w:rFonts w:eastAsiaTheme="minorEastAsia"/>
+        </w:rPr>
+        <w:t>and &lt;&gt; show</w:t>
+      </w:r>
+      <w:r>
+        <w:rPr>
+          <w:rFonts w:eastAsiaTheme="minorEastAsia"/>
+        </w:rPr>
+        <w:t xml:space="preserve"> the</w:t>
+      </w:r>
+      <w:r>
+        <w:rPr>
+          <w:rFonts w:eastAsiaTheme="minorEastAsia"/>
+        </w:rPr>
+        <w:t xml:space="preserve"> respective</w:t>
+      </w:r>
+      <m:oMath>
+        <m:r>
+          <w:rPr>
+            <w:rFonts w:ascii="Cambria Math" w:eastAsiaTheme="minorEastAsia" w:hAnsi="Cambria Math"/>
+          </w:rPr>
+          <m:t xml:space="preserve"> </m:t>
+        </m:r>
+        <m:sSub>
+          <m:sSubPr>
+            <m:ctrlPr>
+              <w:rPr>
+                <w:rFonts w:ascii="Cambria Math" w:eastAsiaTheme="minorEastAsia" w:hAnsi="Cambria Math"/>
+                <w:i/>
+              </w:rPr>
+            </m:ctrlPr>
+          </m:sSubPr>
+          <m:e>
+            <m:r>
+              <w:rPr>
+                <w:rFonts w:ascii="Cambria Math" w:eastAsiaTheme="minorEastAsia" w:hAnsi="Cambria Math"/>
+              </w:rPr>
+              <m:t>Q</m:t>
+            </m:r>
+          </m:e>
+          <m:sub>
+            <m:r>
+              <w:rPr>
+                <w:rFonts w:ascii="Cambria Math" w:eastAsiaTheme="minorEastAsia" w:hAnsi="Cambria Math"/>
+              </w:rPr>
+              <m:t>1</m:t>
+            </m:r>
+          </m:sub>
+        </m:sSub>
+      </m:oMath>
+      <w:r>
+        <w:rPr>
+          <w:rFonts w:eastAsiaTheme="minorEastAsia"/>
+        </w:rPr>
+        <w:t xml:space="preserve"> and</w:t>
+      </w:r>
+      <m:oMath>
+        <m:r>
+          <w:rPr>
+            <w:rFonts w:ascii="Cambria Math" w:eastAsiaTheme="minorEastAsia" w:hAnsi="Cambria Math"/>
+          </w:rPr>
+          <m:t xml:space="preserve"> </m:t>
+        </m:r>
+        <m:sSub>
+          <m:sSubPr>
+            <m:ctrlPr>
+              <w:rPr>
+                <w:rFonts w:ascii="Cambria Math" w:eastAsiaTheme="minorEastAsia" w:hAnsi="Cambria Math"/>
+                <w:i/>
+              </w:rPr>
+            </m:ctrlPr>
+          </m:sSubPr>
+          <m:e>
+            <m:r>
+              <w:rPr>
+                <w:rFonts w:ascii="Cambria Math" w:eastAsiaTheme="minorEastAsia" w:hAnsi="Cambria Math"/>
+              </w:rPr>
+              <m:t>Q</m:t>
+            </m:r>
+          </m:e>
+          <m:sub>
+            <m:r>
+              <w:rPr>
+                <w:rFonts w:ascii="Cambria Math" w:eastAsiaTheme="minorEastAsia" w:hAnsi="Cambria Math"/>
+              </w:rPr>
+              <m:t>2</m:t>
+            </m:r>
+          </m:sub>
+        </m:sSub>
+      </m:oMath>
+      <w:r>
+        <w:rPr>
+          <w:rFonts w:eastAsiaTheme="minorEastAsia"/>
+        </w:rPr>
+        <w:t xml:space="preserve"> anchoring regression results </w:t>
+      </w:r>
+      <w:r>
+        <w:rPr>
+          <w:rFonts w:eastAsiaTheme="minorEastAsia"/>
+        </w:rPr>
+        <w:t xml:space="preserve">for Munch and Toulouse-Lautrec in our assorted art dataset. </w:t>
+      </w:r>
+      <w:r>
+        <w:rPr>
+          <w:rFonts w:eastAsiaTheme="minorEastAsia"/>
+        </w:rPr>
+        <w:t xml:space="preserve">No significant </w:t>
+      </w:r>
+      <w:r>
+        <w:rPr>
+          <w:rFonts w:eastAsiaTheme="minorEastAsia"/>
+        </w:rPr>
+        <w:t xml:space="preserve">or strong </w:t>
+      </w:r>
+      <w:r>
+        <w:rPr>
+          <w:rFonts w:eastAsiaTheme="minorEastAsia"/>
+        </w:rPr>
+        <w:t xml:space="preserve">anchoring effects appear </w:t>
+      </w:r>
+      <w:r>
+        <w:rPr>
+          <w:rFonts w:eastAsiaTheme="minorEastAsia"/>
+        </w:rPr>
+        <w:t>this time</w:t>
+      </w:r>
+      <w:r>
+        <w:rPr>
+          <w:rFonts w:eastAsiaTheme="minorEastAsia"/>
+        </w:rPr>
+        <w:t>, regardless of whether we use</w:t>
+      </w:r>
+      <m:oMath>
+        <m:r>
+          <w:rPr>
+            <w:rFonts w:ascii="Cambria Math" w:eastAsiaTheme="minorEastAsia" w:hAnsi="Cambria Math"/>
+          </w:rPr>
+          <m:t xml:space="preserve"> </m:t>
+        </m:r>
+        <m:sSub>
+          <m:sSubPr>
+            <m:ctrlPr>
+              <w:rPr>
+                <w:rFonts w:ascii="Cambria Math" w:eastAsiaTheme="minorEastAsia" w:hAnsi="Cambria Math"/>
+                <w:i/>
+              </w:rPr>
+            </m:ctrlPr>
+          </m:sSubPr>
+          <m:e>
+            <m:r>
+              <w:rPr>
+                <w:rFonts w:ascii="Cambria Math" w:eastAsiaTheme="minorEastAsia" w:hAnsi="Cambria Math"/>
+              </w:rPr>
+              <m:t>Q</m:t>
+            </m:r>
+          </m:e>
+          <m:sub>
+            <m:r>
+              <w:rPr>
+                <w:rFonts w:ascii="Cambria Math" w:eastAsiaTheme="minorEastAsia" w:hAnsi="Cambria Math"/>
+              </w:rPr>
+              <m:t>1</m:t>
+            </m:r>
+          </m:sub>
+        </m:sSub>
+      </m:oMath>
+      <w:r>
+        <w:rPr>
+          <w:rFonts w:eastAsiaTheme="minorEastAsia"/>
+        </w:rPr>
+        <w:t xml:space="preserve"> or</w:t>
+      </w:r>
+      <m:oMath>
+        <m:r>
+          <w:rPr>
+            <w:rFonts w:ascii="Cambria Math" w:eastAsiaTheme="minorEastAsia" w:hAnsi="Cambria Math"/>
+          </w:rPr>
+          <m:t xml:space="preserve"> </m:t>
+        </m:r>
+        <m:sSub>
+          <m:sSubPr>
+            <m:ctrlPr>
+              <w:rPr>
+                <w:rFonts w:ascii="Cambria Math" w:eastAsiaTheme="minorEastAsia" w:hAnsi="Cambria Math"/>
+                <w:i/>
+              </w:rPr>
+            </m:ctrlPr>
+          </m:sSubPr>
+          <m:e>
+            <m:r>
+              <w:rPr>
+                <w:rFonts w:ascii="Cambria Math" w:eastAsiaTheme="minorEastAsia" w:hAnsi="Cambria Math"/>
+              </w:rPr>
+              <m:t>Q</m:t>
+            </m:r>
+          </m:e>
+          <m:sub>
+            <m:r>
+              <w:rPr>
+                <w:rFonts w:ascii="Cambria Math" w:eastAsiaTheme="minorEastAsia" w:hAnsi="Cambria Math"/>
+              </w:rPr>
+              <m:t>2</m:t>
+            </m:r>
+          </m:sub>
+        </m:sSub>
+      </m:oMath>
+      <w:r>
+        <w:rPr>
+          <w:rFonts w:eastAsiaTheme="minorEastAsia"/>
+        </w:rPr>
+        <w:t>.</w:t>
+      </w:r>
+      <w:r>
+        <w:rPr>
+          <w:rFonts w:eastAsiaTheme="minorEastAsia"/>
+        </w:rPr>
+        <w:t xml:space="preserve"> </w:t>
+      </w:r>
+      <w:r>
+        <w:rPr>
+          <w:rFonts w:eastAsiaTheme="minorEastAsia"/>
+        </w:rPr>
+        <w:t xml:space="preserve">Even if the two </w:t>
+      </w:r>
+      <w:r>
+        <w:rPr>
+          <w:rFonts w:eastAsiaTheme="minorEastAsia"/>
+        </w:rPr>
+        <w:t xml:space="preserve">artists did </w:t>
+      </w:r>
+      <w:r>
+        <w:rPr>
+          <w:rFonts w:eastAsiaTheme="minorEastAsia"/>
+        </w:rPr>
+        <w:t xml:space="preserve">enjoy </w:t>
+      </w:r>
+      <w:r>
+        <w:rPr>
+          <w:rFonts w:eastAsiaTheme="minorEastAsia"/>
+        </w:rPr>
+        <w:t xml:space="preserve">comparable </w:t>
+      </w:r>
+      <w:r>
+        <w:rPr>
+          <w:rFonts w:eastAsiaTheme="minorEastAsia"/>
+        </w:rPr>
+        <w:t xml:space="preserve">success </w:t>
+      </w:r>
+      <w:r>
+        <w:rPr>
+          <w:rFonts w:eastAsiaTheme="minorEastAsia"/>
+        </w:rPr>
+        <w:t>during their</w:t>
+      </w:r>
+      <w:r>
+        <w:rPr>
+          <w:rFonts w:eastAsiaTheme="minorEastAsia"/>
+        </w:rPr>
+        <w:t xml:space="preserve"> concurrent lifetimes, </w:t>
+      </w:r>
+      <w:r>
+        <w:rPr>
+          <w:rFonts w:eastAsiaTheme="minorEastAsia"/>
+        </w:rPr>
+        <w:t xml:space="preserve">their artistic styles may be too different to </w:t>
+      </w:r>
+      <w:r>
+        <w:rPr>
+          <w:rFonts w:eastAsiaTheme="minorEastAsia"/>
+        </w:rPr>
+        <w:t>permit</w:t>
+      </w:r>
+      <w:r>
+        <w:rPr>
+          <w:rFonts w:eastAsiaTheme="minorEastAsia"/>
+        </w:rPr>
+        <w:t xml:space="preserve"> anchoring cross-effects.</w:t>
+      </w:r>
+      <w:r>
+        <w:rPr>
+          <w:rFonts w:eastAsiaTheme="minorEastAsia"/>
+        </w:rPr>
+        <w:t xml:space="preserve"> </w:t>
+      </w:r>
+      <w:r>
+        <w:rPr>
+          <w:rFonts w:eastAsiaTheme="minorEastAsia"/>
+        </w:rPr>
+        <w:t>It is also possible that</w:t>
+      </w:r>
+      <w:r>
+        <w:rPr>
+          <w:rFonts w:eastAsiaTheme="minorEastAsia"/>
+        </w:rPr>
+        <w:t xml:space="preserve"> the comparison </w:t>
+      </w:r>
+      <w:r>
+        <w:rPr>
+          <w:rFonts w:eastAsiaTheme="minorEastAsia"/>
+        </w:rPr>
+        <w:t xml:space="preserve">between Munch and Toulouse-Lautrec </w:t>
+      </w:r>
+      <w:r>
+        <w:rPr>
+          <w:rFonts w:eastAsiaTheme="minorEastAsia"/>
+        </w:rPr>
+        <w:t xml:space="preserve">is less </w:t>
+      </w:r>
+      <w:r>
+        <w:rPr>
+          <w:rFonts w:eastAsiaTheme="minorEastAsia"/>
+        </w:rPr>
+        <w:t xml:space="preserve">conducive to anchoring </w:t>
+      </w:r>
+      <w:r>
+        <w:rPr>
+          <w:rFonts w:eastAsiaTheme="minorEastAsia"/>
+        </w:rPr>
+        <w:t>in light of</w:t>
+      </w:r>
+      <w:r>
+        <w:rPr>
+          <w:rFonts w:eastAsiaTheme="minorEastAsia"/>
+        </w:rPr>
+        <w:t xml:space="preserve"> </w:t>
+      </w:r>
+      <w:r>
+        <w:rPr>
+          <w:rFonts w:eastAsiaTheme="minorEastAsia"/>
+        </w:rPr>
+        <w:t xml:space="preserve">even more </w:t>
+      </w:r>
+      <w:r>
+        <w:rPr>
+          <w:rFonts w:eastAsiaTheme="minorEastAsia"/>
+        </w:rPr>
+        <w:t xml:space="preserve">renowned artists </w:t>
+      </w:r>
+      <w:r>
+        <w:rPr>
+          <w:rFonts w:eastAsiaTheme="minorEastAsia"/>
+        </w:rPr>
+        <w:t xml:space="preserve">during the same time period, such as </w:t>
+      </w:r>
+      <w:r>
+        <w:rPr>
+          <w:rFonts w:eastAsiaTheme="minorEastAsia"/>
+        </w:rPr>
+        <w:t xml:space="preserve">Vincent </w:t>
+      </w:r>
+      <w:r>
+        <w:rPr>
+          <w:rFonts w:eastAsiaTheme="minorEastAsia"/>
+        </w:rPr>
+        <w:t xml:space="preserve">Van Gogh </w:t>
+      </w:r>
+      <w:r>
+        <w:rPr>
+          <w:rFonts w:eastAsiaTheme="minorEastAsia"/>
+        </w:rPr>
+        <w:t>(</w:t>
+      </w:r>
+      <w:r>
+        <w:rPr>
+          <w:rFonts w:eastAsiaTheme="minorEastAsia"/>
+        </w:rPr>
+        <w:t xml:space="preserve">1853-1890) </w:t>
+      </w:r>
+      <w:r>
+        <w:rPr>
+          <w:rFonts w:eastAsiaTheme="minorEastAsia"/>
+        </w:rPr>
+        <w:t>and Paul</w:t>
+      </w:r>
+      <w:r>
+        <w:rPr>
+          <w:rFonts w:eastAsiaTheme="minorEastAsia"/>
+        </w:rPr>
+        <w:t xml:space="preserve"> Gaug</w:t>
+      </w:r>
+      <w:r>
+        <w:rPr>
+          <w:rFonts w:eastAsiaTheme="minorEastAsia"/>
+        </w:rPr>
+        <w:t>u</w:t>
+      </w:r>
+      <w:r>
+        <w:rPr>
+          <w:rFonts w:eastAsiaTheme="minorEastAsia"/>
+        </w:rPr>
+        <w:t>in</w:t>
+      </w:r>
+      <w:r>
+        <w:rPr>
+          <w:rFonts w:eastAsiaTheme="minorEastAsia"/>
+        </w:rPr>
+        <w:t xml:space="preserve"> (</w:t>
+      </w:r>
+      <w:r>
+        <w:rPr>
+          <w:rFonts w:eastAsiaTheme="minorEastAsia"/>
+        </w:rPr>
+        <w:t>1848-</w:t>
+      </w:r>
+      <w:r>
+        <w:rPr>
+          <w:rFonts w:eastAsiaTheme="minorEastAsia"/>
+        </w:rPr>
+        <w:t>1903)</w:t>
+      </w:r>
+      <w:r>
+        <w:rPr>
+          <w:rFonts w:eastAsiaTheme="minorEastAsia"/>
+        </w:rPr>
+        <w:t>.</w:t>
+      </w:r>
+      <w:r>
+        <w:rPr>
+          <w:rFonts w:eastAsiaTheme="minorEastAsia"/>
+        </w:rPr>
+        <w:t xml:space="preserve"> Works by T</w:t>
+      </w:r>
+      <w:r>
+        <w:rPr>
+          <w:rFonts w:eastAsiaTheme="minorEastAsia"/>
+        </w:rPr>
+        <w:t xml:space="preserve">oulouse-Lautrec, in particular, </w:t>
+      </w:r>
+      <w:r>
+        <w:rPr>
+          <w:rFonts w:eastAsiaTheme="minorEastAsia"/>
+        </w:rPr>
+        <w:t xml:space="preserve">seems to be </w:t>
+      </w:r>
+      <w:r>
+        <w:rPr>
+          <w:rFonts w:eastAsiaTheme="minorEastAsia"/>
+        </w:rPr>
+        <w:t xml:space="preserve">auctioned off </w:t>
+      </w:r>
+      <w:r>
+        <w:rPr>
+          <w:rFonts w:eastAsiaTheme="minorEastAsia"/>
+        </w:rPr>
+        <w:t xml:space="preserve">alongside those Impressionist </w:t>
+      </w:r>
+      <w:r>
+        <w:rPr>
+          <w:rFonts w:eastAsiaTheme="minorEastAsia"/>
+        </w:rPr>
+        <w:t>artists</w:t>
+      </w:r>
+      <w:r>
+        <w:rPr>
+          <w:rStyle w:val="FootnoteReference"/>
+          <w:rFonts w:eastAsiaTheme="minorEastAsia"/>
+        </w:rPr>
+        <w:footnoteReference w:id="16"/>
+      </w:r>
+      <w:r>
+        <w:rPr>
+          <w:rFonts w:eastAsiaTheme="minorEastAsia"/>
+        </w:rPr>
+        <w:t>.</w:t>
+      </w:r>
+      <w:r>
+        <w:rPr>
+          <w:rFonts w:eastAsiaTheme="minorEastAsia"/>
+        </w:rPr>
+        <w:t xml:space="preserve"> </w:t>
+      </w:r>
+      <w:bookmarkStart w:id="0" w:name="_GoBack"/>
+      <w:bookmarkEnd w:id="0"/>
     </w:p>
     <w:p>
       <w:pPr>
@@ -12371,7 +13426,6 @@
           <w:sz w:val="18"/>
           <w:szCs w:val="18"/>
         </w:rPr>
-        <w:lastRenderedPageBreak/>
         <w:t xml:space="preserve">ART_MED9     0.348789   0.684150   0.510 0.610622    </w:t>
       </w:r>
     </w:p>
@@ -15053,6 +16107,128 @@
       </w:r>
       <w:r>
         <w:t>http://pueblopulp.com/picasso-matisse-chagall</w:t>
+      </w:r>
+    </w:p>
+  </w:footnote>
+  <w:footnote w:id="11">
+    <w:p>
+      <w:pPr>
+        <w:pStyle w:val="FootnoteText"/>
+      </w:pPr>
+      <w:r>
+        <w:rPr>
+          <w:rStyle w:val="FootnoteReference"/>
+        </w:rPr>
+        <w:footnoteRef/>
+      </w:r>
+      <w:r>
+        <w:t xml:space="preserve"> </w:t>
+      </w:r>
+      <w:r>
+        <w:t>http://www.theartstory.org/artist-munch-edvard.htm</w:t>
+      </w:r>
+    </w:p>
+  </w:footnote>
+  <w:footnote w:id="12">
+    <w:p>
+      <w:pPr>
+        <w:pStyle w:val="FootnoteText"/>
+      </w:pPr>
+      <w:r>
+        <w:rPr>
+          <w:rStyle w:val="FootnoteReference"/>
+        </w:rPr>
+        <w:footnoteRef/>
+      </w:r>
+      <w:r>
+        <w:t xml:space="preserve"> </w:t>
+      </w:r>
+      <w:r>
+        <w:t>http://www.toulouse-lautrec-foundation.org/biography.html</w:t>
+      </w:r>
+    </w:p>
+  </w:footnote>
+  <w:footnote w:id="13">
+    <w:p>
+      <w:pPr>
+        <w:pStyle w:val="FootnoteText"/>
+      </w:pPr>
+      <w:r>
+        <w:rPr>
+          <w:rStyle w:val="FootnoteReference"/>
+        </w:rPr>
+        <w:footnoteRef/>
+      </w:r>
+      <w:r>
+        <w:t xml:space="preserve"> </w:t>
+      </w:r>
+      <w:hyperlink r:id="rId1" w:history="1">
+        <w:r>
+          <w:rPr>
+            <w:rStyle w:val="Hyperlink"/>
+          </w:rPr>
+          <w:t>http://libmma.contentdm.oclc.org/cdm/ref/collection/p16028coll12/id/1460</w:t>
+        </w:r>
+      </w:hyperlink>
+      <w:r>
+        <w:t xml:space="preserve"> </w:t>
+      </w:r>
+    </w:p>
+  </w:footnote>
+  <w:footnote w:id="14">
+    <w:p>
+      <w:pPr>
+        <w:pStyle w:val="FootnoteText"/>
+      </w:pPr>
+      <w:r>
+        <w:rPr>
+          <w:rStyle w:val="FootnoteReference"/>
+        </w:rPr>
+        <w:footnoteRef/>
+      </w:r>
+      <w:r>
+        <w:t xml:space="preserve"> </w:t>
+      </w:r>
+      <w:r>
+        <w:t>http://www.theguardian.com/artanddesign/2015/feb/04/sothebys-auction-highest-sales-total-ever</w:t>
+      </w:r>
+    </w:p>
+  </w:footnote>
+  <w:footnote w:id="15">
+    <w:p>
+      <w:pPr>
+        <w:pStyle w:val="FootnoteText"/>
+      </w:pPr>
+      <w:r>
+        <w:rPr>
+          <w:rStyle w:val="FootnoteReference"/>
+        </w:rPr>
+        <w:footnoteRef/>
+      </w:r>
+      <w:r>
+        <w:t xml:space="preserve"> </w:t>
+      </w:r>
+      <w:r>
+        <w:t>http://www.nytimes.com/2012/05/03/arts/design/the-scream-sells-for-nearly-120-million-at-sothebys-auction.html?_r=0</w:t>
+      </w:r>
+    </w:p>
+  </w:footnote>
+  <w:footnote w:id="16">
+    <w:p>
+      <w:pPr>
+        <w:pStyle w:val="FootnoteText"/>
+      </w:pPr>
+      <w:r>
+        <w:rPr>
+          <w:rStyle w:val="FootnoteReference"/>
+        </w:rPr>
+        <w:footnoteRef/>
+      </w:r>
+      <w:r>
+        <w:t xml:space="preserve"> </w:t>
+      </w:r>
+      <w:r>
+        <w:t>http://www.bloomberg.com/news/articles/2015-02-05/here-s-why-sotheby-s-and-christie-s-just-sold-444-8-million-in-impressionist-art</w:t>
       </w:r>
     </w:p>
   </w:footnote>
@@ -15936,7 +17112,7 @@
 </file>
 
 <file path=customXml/itemProps1.xml><?xml version="1.0" encoding="utf-8"?>
-<ds:datastoreItem xmlns:ds="http://schemas.openxmlformats.org/officeDocument/2006/customXml" ds:itemID="{4CBB1207-A941-4E36-96CC-CA8AFB74D4A0}">
+<ds:datastoreItem xmlns:ds="http://schemas.openxmlformats.org/officeDocument/2006/customXml" ds:itemID="{B8F6AFA2-B2D1-4EDC-8424-A03C169766F8}">
   <ds:schemaRefs>
     <ds:schemaRef ds:uri="http://schemas.openxmlformats.org/officeDocument/2006/bibliography"/>
   </ds:schemaRefs>

</xml_diff>

<commit_message>
finished results yay yay
</commit_message>
<xml_diff>
--- a/RESULTS.docx
+++ b/RESULTS.docx
@@ -9403,7 +9403,7 @@
         <w:rPr>
           <w:rFonts w:eastAsiaTheme="minorEastAsia"/>
         </w:rPr>
-        <w:t xml:space="preserve"> our respective controls</w:t>
+        <w:t>our respective controls</w:t>
       </w:r>
       <m:oMath>
         <m:r>
@@ -13128,70 +13128,405 @@
         <w:rPr>
           <w:rFonts w:eastAsiaTheme="minorEastAsia"/>
         </w:rPr>
+        <w:t xml:space="preserve"> Our measure of substitution</w:t>
+      </w:r>
+      <w:r>
+        <w:rPr>
+          <w:rFonts w:eastAsiaTheme="minorEastAsia"/>
+        </w:rPr>
+        <w:t xml:space="preserve"> is insignificant </w:t>
+      </w:r>
+      <w:r>
+        <w:rPr>
+          <w:rFonts w:eastAsiaTheme="minorEastAsia"/>
+        </w:rPr>
+        <w:t>in both</w:t>
+      </w:r>
+      <w:r>
+        <w:rPr>
+          <w:rFonts w:eastAsiaTheme="minorEastAsia"/>
+        </w:rPr>
+        <w:t xml:space="preserve"> the</w:t>
+      </w:r>
+      <m:oMath>
+        <m:r>
+          <w:rPr>
+            <w:rFonts w:ascii="Cambria Math" w:eastAsiaTheme="minorEastAsia" w:hAnsi="Cambria Math"/>
+          </w:rPr>
+          <m:t xml:space="preserve"> </m:t>
+        </m:r>
+        <m:sSub>
+          <m:sSubPr>
+            <m:ctrlPr>
+              <w:rPr>
+                <w:rFonts w:ascii="Cambria Math" w:eastAsiaTheme="minorEastAsia" w:hAnsi="Cambria Math"/>
+                <w:i/>
+              </w:rPr>
+            </m:ctrlPr>
+          </m:sSubPr>
+          <m:e>
+            <m:r>
+              <w:rPr>
+                <w:rFonts w:ascii="Cambria Math" w:eastAsiaTheme="minorEastAsia" w:hAnsi="Cambria Math"/>
+              </w:rPr>
+              <m:t>Q</m:t>
+            </m:r>
+          </m:e>
+          <m:sub>
+            <m:r>
+              <w:rPr>
+                <w:rFonts w:ascii="Cambria Math" w:eastAsiaTheme="minorEastAsia" w:hAnsi="Cambria Math"/>
+              </w:rPr>
+              <m:t>1</m:t>
+            </m:r>
+          </m:sub>
+        </m:sSub>
+      </m:oMath>
+      <w:r>
+        <w:rPr>
+          <w:rFonts w:eastAsiaTheme="minorEastAsia"/>
+        </w:rPr>
+        <w:t xml:space="preserve"> and</w:t>
+      </w:r>
+      <m:oMath>
+        <m:r>
+          <w:rPr>
+            <w:rFonts w:ascii="Cambria Math" w:eastAsiaTheme="minorEastAsia" w:hAnsi="Cambria Math"/>
+          </w:rPr>
+          <m:t xml:space="preserve"> </m:t>
+        </m:r>
+        <m:sSub>
+          <m:sSubPr>
+            <m:ctrlPr>
+              <w:rPr>
+                <w:rFonts w:ascii="Cambria Math" w:eastAsiaTheme="minorEastAsia" w:hAnsi="Cambria Math"/>
+                <w:i/>
+              </w:rPr>
+            </m:ctrlPr>
+          </m:sSubPr>
+          <m:e>
+            <m:r>
+              <w:rPr>
+                <w:rFonts w:ascii="Cambria Math" w:eastAsiaTheme="minorEastAsia" w:hAnsi="Cambria Math"/>
+              </w:rPr>
+              <m:t>Q</m:t>
+            </m:r>
+          </m:e>
+          <m:sub>
+            <m:r>
+              <w:rPr>
+                <w:rFonts w:ascii="Cambria Math" w:eastAsiaTheme="minorEastAsia" w:hAnsi="Cambria Math"/>
+              </w:rPr>
+              <m:t>2</m:t>
+            </m:r>
+          </m:sub>
+        </m:sSub>
+      </m:oMath>
+      <w:r>
+        <w:rPr>
+          <w:rFonts w:eastAsiaTheme="minorEastAsia"/>
+        </w:rPr>
+        <w:t xml:space="preserve"> cases, </w:t>
+      </w:r>
+      <w:r>
+        <w:rPr>
+          <w:rFonts w:eastAsiaTheme="minorEastAsia"/>
+        </w:rPr>
+        <w:t xml:space="preserve">which </w:t>
+      </w:r>
+      <w:r>
+        <w:rPr>
+          <w:rFonts w:eastAsiaTheme="minorEastAsia"/>
+        </w:rPr>
+        <w:t xml:space="preserve">seems to further </w:t>
+      </w:r>
+      <w:r>
+        <w:rPr>
+          <w:rFonts w:eastAsiaTheme="minorEastAsia"/>
+        </w:rPr>
+        <w:t xml:space="preserve">suggest that </w:t>
+      </w:r>
+      <w:r>
+        <w:rPr>
+          <w:rFonts w:eastAsiaTheme="minorEastAsia"/>
+        </w:rPr>
+        <w:t xml:space="preserve">Munch and Toulouse-Lautrec </w:t>
+      </w:r>
+      <w:r>
+        <w:rPr>
+          <w:rFonts w:eastAsiaTheme="minorEastAsia"/>
+        </w:rPr>
+        <w:t xml:space="preserve">are not </w:t>
+      </w:r>
+      <w:r>
+        <w:rPr>
+          <w:rFonts w:eastAsiaTheme="minorEastAsia"/>
+        </w:rPr>
+        <w:t>particu</w:t>
+      </w:r>
+      <w:r>
+        <w:rPr>
+          <w:rFonts w:eastAsiaTheme="minorEastAsia"/>
+        </w:rPr>
+        <w:t>larly close hedonic substitutes.</w:t>
+      </w:r>
+      <w:r>
+        <w:rPr>
+          <w:rFonts w:eastAsiaTheme="minorEastAsia"/>
+        </w:rPr>
+        <w:t xml:space="preserve"> That said,</w:t>
+      </w:r>
+      <m:oMath>
+        <m:r>
+          <w:rPr>
+            <w:rFonts w:ascii="Cambria Math" w:eastAsiaTheme="minorEastAsia" w:hAnsi="Cambria Math"/>
+          </w:rPr>
+          <m:t xml:space="preserve"> </m:t>
+        </m:r>
+        <m:sSub>
+          <m:sSubPr>
+            <m:ctrlPr>
+              <w:rPr>
+                <w:rFonts w:ascii="Cambria Math" w:eastAsiaTheme="minorEastAsia" w:hAnsi="Cambria Math"/>
+                <w:i/>
+              </w:rPr>
+            </m:ctrlPr>
+          </m:sSubPr>
+          <m:e>
+            <m:r>
+              <w:rPr>
+                <w:rFonts w:ascii="Cambria Math" w:eastAsiaTheme="minorEastAsia" w:hAnsi="Cambria Math"/>
+              </w:rPr>
+              <m:t>Q</m:t>
+            </m:r>
+          </m:e>
+          <m:sub>
+            <m:r>
+              <w:rPr>
+                <w:rFonts w:ascii="Cambria Math" w:eastAsiaTheme="minorEastAsia" w:hAnsi="Cambria Math"/>
+              </w:rPr>
+              <m:t>2</m:t>
+            </m:r>
+          </m:sub>
+        </m:sSub>
+      </m:oMath>
+      <w:r>
+        <w:rPr>
+          <w:rFonts w:eastAsiaTheme="minorEastAsia"/>
+        </w:rPr>
         <w:t xml:space="preserve"> </w:t>
+      </w:r>
+      <w:r>
+        <w:rPr>
+          <w:rFonts w:eastAsiaTheme="minorEastAsia"/>
+        </w:rPr>
+        <w:t>has a somewhat larger coefficient</w:t>
+      </w:r>
+      <w:r>
+        <w:rPr>
+          <w:rFonts w:eastAsiaTheme="minorEastAsia"/>
+        </w:rPr>
+        <w:t xml:space="preserve">, which could be </w:t>
+      </w:r>
+      <w:r>
+        <w:rPr>
+          <w:rFonts w:eastAsiaTheme="minorEastAsia"/>
+        </w:rPr>
+        <w:t xml:space="preserve">due to </w:t>
+      </w:r>
+      <w:r>
+        <w:rPr>
+          <w:rFonts w:eastAsiaTheme="minorEastAsia"/>
+        </w:rPr>
+        <w:t>its</w:t>
+      </w:r>
+      <w:r>
+        <w:rPr>
+          <w:rFonts w:eastAsiaTheme="minorEastAsia"/>
+        </w:rPr>
+        <w:t xml:space="preserve"> inclusion of </w:t>
+      </w:r>
+      <w:r>
+        <w:rPr>
+          <w:rFonts w:eastAsiaTheme="minorEastAsia"/>
+        </w:rPr>
+        <w:t xml:space="preserve">near-significant </w:t>
+      </w:r>
+      <w:r>
+        <w:rPr>
+          <w:rFonts w:eastAsiaTheme="minorEastAsia"/>
+        </w:rPr>
+        <w:t xml:space="preserve">time effects (p-value: </w:t>
+      </w:r>
+      <w:r>
+        <w:rPr>
+          <w:rFonts w:eastAsiaTheme="minorEastAsia"/>
+        </w:rPr>
+        <w:t>5.38)</w:t>
+      </w:r>
+      <w:r>
+        <w:rPr>
+          <w:rFonts w:eastAsiaTheme="minorEastAsia"/>
+        </w:rPr>
+        <w:t xml:space="preserve">. </w:t>
+      </w:r>
+      <w:r>
+        <w:rPr>
+          <w:rFonts w:eastAsiaTheme="minorEastAsia"/>
+        </w:rPr>
+        <w:t>The</w:t>
+      </w:r>
+      <m:oMath>
+        <m:r>
+          <w:rPr>
+            <w:rFonts w:ascii="Cambria Math" w:eastAsiaTheme="minorEastAsia" w:hAnsi="Cambria Math"/>
+          </w:rPr>
+          <m:t xml:space="preserve"> </m:t>
+        </m:r>
+        <m:sSup>
+          <m:sSupPr>
+            <m:ctrlPr>
+              <w:rPr>
+                <w:rFonts w:ascii="Cambria Math" w:eastAsiaTheme="minorEastAsia" w:hAnsi="Cambria Math"/>
+                <w:i/>
+              </w:rPr>
+            </m:ctrlPr>
+          </m:sSupPr>
+          <m:e>
+            <m:r>
+              <w:rPr>
+                <w:rFonts w:ascii="Cambria Math" w:eastAsiaTheme="minorEastAsia" w:hAnsi="Cambria Math"/>
+              </w:rPr>
+              <m:t>R</m:t>
+            </m:r>
+          </m:e>
+          <m:sup>
+            <m:r>
+              <w:rPr>
+                <w:rFonts w:ascii="Cambria Math" w:eastAsiaTheme="minorEastAsia" w:hAnsi="Cambria Math"/>
+              </w:rPr>
+              <m:t>2</m:t>
+            </m:r>
+          </m:sup>
+        </m:sSup>
+      </m:oMath>
+      <w:r>
+        <w:rPr>
+          <w:rFonts w:eastAsiaTheme="minorEastAsia"/>
+        </w:rPr>
+        <w:t xml:space="preserve"> indicates that w</w:t>
+      </w:r>
+      <w:r>
+        <w:rPr>
+          <w:rFonts w:eastAsiaTheme="minorEastAsia"/>
+        </w:rPr>
+        <w:t xml:space="preserve">e do </w:t>
+      </w:r>
+      <w:r>
+        <w:rPr>
+          <w:rFonts w:eastAsiaTheme="minorEastAsia"/>
+        </w:rPr>
+        <w:lastRenderedPageBreak/>
+        <w:t>seem to explain more var</w:t>
+      </w:r>
+      <w:r>
+        <w:rPr>
+          <w:rFonts w:eastAsiaTheme="minorEastAsia"/>
+        </w:rPr>
+        <w:t xml:space="preserve">iation in the data than we did </w:t>
+      </w:r>
+      <w:r>
+        <w:rPr>
+          <w:rFonts w:eastAsiaTheme="minorEastAsia"/>
+        </w:rPr>
+        <w:t>for other arti</w:t>
+      </w:r>
+      <w:r>
+        <w:rPr>
+          <w:rFonts w:eastAsiaTheme="minorEastAsia"/>
+        </w:rPr>
+        <w:t xml:space="preserve">st pairs, but relatively low F-statistics </w:t>
+      </w:r>
+      <w:r>
+        <w:rPr>
+          <w:rFonts w:eastAsiaTheme="minorEastAsia"/>
+        </w:rPr>
+        <w:t xml:space="preserve">suggest that our model is </w:t>
+      </w:r>
+      <w:r>
+        <w:rPr>
+          <w:rFonts w:eastAsiaTheme="minorEastAsia"/>
+        </w:rPr>
+        <w:t xml:space="preserve">not </w:t>
+      </w:r>
+      <w:r>
+        <w:rPr>
+          <w:rFonts w:eastAsiaTheme="minorEastAsia"/>
+        </w:rPr>
+        <w:t>as relevant for th</w:t>
+      </w:r>
+      <w:r>
+        <w:rPr>
+          <w:rFonts w:eastAsiaTheme="minorEastAsia"/>
+        </w:rPr>
+        <w:t>e Munch/</w:t>
+      </w:r>
+      <w:r>
+        <w:rPr>
+          <w:rFonts w:eastAsiaTheme="minorEastAsia"/>
+        </w:rPr>
+        <w:t>Toulouse-Lautrec pair.</w:t>
+      </w:r>
+      <w:r>
+        <w:rPr>
+          <w:rFonts w:eastAsiaTheme="minorEastAsia"/>
+        </w:rPr>
+        <w:t xml:space="preserve"> In fact, the only</w:t>
+      </w:r>
+      <w:r>
+        <w:rPr>
+          <w:rFonts w:eastAsiaTheme="minorEastAsia"/>
+        </w:rPr>
+        <w:t xml:space="preserve"> significant variable is </w:t>
+      </w:r>
+      <w:r>
+        <w:rPr>
+          <w:rFonts w:eastAsiaTheme="minorEastAsia"/>
+        </w:rPr>
+        <w:t xml:space="preserve">the hedonic price prediction. </w:t>
+      </w:r>
+      <w:r>
+        <w:rPr>
+          <w:rFonts w:eastAsiaTheme="minorEastAsia"/>
+        </w:rPr>
+        <w:t xml:space="preserve">Hence, we do not find any evidence of anchoring between Munch and </w:t>
+      </w:r>
+      <w:r>
+        <w:rPr>
+          <w:rFonts w:eastAsiaTheme="minorEastAsia"/>
+        </w:rPr>
+        <w:t>Toulouse-Lautrec</w:t>
+      </w:r>
+      <w:r>
+        <w:rPr>
+          <w:rFonts w:eastAsiaTheme="minorEastAsia"/>
+        </w:rPr>
+        <w:t xml:space="preserve"> – which is </w:t>
+      </w:r>
+      <w:r>
+        <w:rPr>
+          <w:rFonts w:eastAsiaTheme="minorEastAsia"/>
+        </w:rPr>
+        <w:t xml:space="preserve">understandable, given their </w:t>
+      </w:r>
+      <w:r>
+        <w:rPr>
+          <w:rFonts w:eastAsiaTheme="minorEastAsia"/>
+        </w:rPr>
+        <w:t>divergent artistic styles.</w:t>
       </w:r>
       <w:bookmarkStart w:id="0" w:name="_GoBack"/>
       <w:bookmarkEnd w:id="0"/>
-    </w:p>
-    <w:p>
-      <w:pPr>
-        <w:spacing w:before="240" w:line="480" w:lineRule="auto"/>
-        <w:ind w:firstLine="0"/>
-        <w:rPr>
-          <w:rFonts w:eastAsiaTheme="minorEastAsia"/>
-        </w:rPr>
-      </w:pPr>
-      <w:r>
-        <w:rPr>
-          <w:rFonts w:eastAsiaTheme="minorEastAsia"/>
-        </w:rPr>
-        <w:t>1 – anchoring</w:t>
-      </w:r>
-      <w:r>
-        <w:rPr>
-          <w:rFonts w:eastAsiaTheme="minorEastAsia"/>
-        </w:rPr>
-        <w:t xml:space="preserve"> for the artists</w:t>
-      </w:r>
-      <w:r>
-        <w:rPr>
-          <w:rFonts w:eastAsiaTheme="minorEastAsia"/>
-        </w:rPr>
-        <w:t xml:space="preserve">; </w:t>
-      </w:r>
-      <w:r>
-        <w:rPr>
-          <w:rFonts w:eastAsiaTheme="minorEastAsia"/>
-        </w:rPr>
-        <w:t xml:space="preserve">2 </w:t>
-      </w:r>
-      <w:r>
-        <w:rPr>
-          <w:rFonts w:eastAsiaTheme="minorEastAsia"/>
-        </w:rPr>
-        <w:t>– how good measures of substitution are;</w:t>
-      </w:r>
-      <w:r>
-        <w:rPr>
-          <w:rFonts w:eastAsiaTheme="minorEastAsia"/>
-        </w:rPr>
-        <w:t xml:space="preserve"> </w:t>
-      </w:r>
-    </w:p>
-    <w:p>
-      <w:pPr>
-        <w:spacing w:before="240" w:line="480" w:lineRule="auto"/>
-        <w:ind w:firstLine="0"/>
-        <w:rPr>
-          <w:rFonts w:eastAsiaTheme="minorEastAsia"/>
-        </w:rPr>
-      </w:pPr>
-      <w:r>
-        <w:rPr>
-          <w:rFonts w:eastAsiaTheme="minorEastAsia"/>
-        </w:rPr>
-        <w:t>Q2 not as comprehensive -&gt; intercept</w:t>
-      </w:r>
       <w:r>
         <w:rPr>
           <w:rFonts w:eastAsiaTheme="minorEastAsia"/>
@@ -13587,6 +13922,7 @@
           <w:sz w:val="18"/>
           <w:szCs w:val="18"/>
         </w:rPr>
+        <w:lastRenderedPageBreak/>
         <w:tab/>
         <w:t>R^2:</w:t>
       </w:r>
@@ -16730,6 +17066,7 @@
   <w:style w:type="character" w:default="1" w:styleId="DefaultParagraphFont">
     <w:name w:val="Default Paragraph Font"/>
     <w:uiPriority w:val="1"/>
+    <w:semiHidden/>
     <w:unhideWhenUsed/>
   </w:style>
   <w:style w:type="table" w:default="1" w:styleId="TableNormal">
@@ -17112,7 +17449,7 @@
 </file>
 
 <file path=customXml/itemProps1.xml><?xml version="1.0" encoding="utf-8"?>
-<ds:datastoreItem xmlns:ds="http://schemas.openxmlformats.org/officeDocument/2006/customXml" ds:itemID="{B8F6AFA2-B2D1-4EDC-8424-A03C169766F8}">
+<ds:datastoreItem xmlns:ds="http://schemas.openxmlformats.org/officeDocument/2006/customXml" ds:itemID="{2D4ED193-B5F8-4DBB-BB9A-89413C4BEE79}">
   <ds:schemaRefs>
     <ds:schemaRef ds:uri="http://schemas.openxmlformats.org/officeDocument/2006/bibliography"/>
   </ds:schemaRefs>

</xml_diff>